<commit_message>
Now consider heterogeneity with random effect.
</commit_message>
<xml_diff>
--- a/abundance_capturerecapture.docx
+++ b/abundance_capturerecapture.docx
@@ -126,7 +126,7 @@
         <w:t xml:space="preserve"> </w:t>
       </w:r>
       <w:r>
-        <w:t xml:space="preserve">because everything can be done in R, and it's cool for reproducible research. But other pieces of software are fine too. I consider simple CJS models and models with transience. In passing, I also fit models with heterogeneity in the detection process with finite mixtures and an individual random effect. The bootstrap is used to obtain confidence intervals.</w:t>
+        <w:t xml:space="preserve">because everything can be done in R, and it's cool for reproducible research. But other pieces of software are fine too. I consider simple CJS models and models with transience. In passing, I also fit models with heterogeneity in the detection process with an individual random effect. The bootstrap is used to obtain confidence intervals.</w:t>
       </w:r>
     </w:p>
     <w:p>
@@ -1612,7 +1612,7 @@
         <w:rPr>
           <w:rStyle w:val="VerbatimChar"/>
         </w:rPr>
-        <w:t xml:space="preserve">## Phi g1 c1 a0 t1 0.5234883 0.0565077 0.4133877 0.6313524</w:t>
+        <w:t xml:space="preserve">## Phi g1 c1 a0 t1 0.5234884 0.0565077 0.4133879 0.6313524</w:t>
       </w:r>
     </w:p>
     <w:p>
@@ -1802,7 +1802,7 @@
         <w:rPr>
           <w:rStyle w:val="VerbatimChar"/>
         </w:rPr>
-        <w:t xml:space="preserve">## p g1 c1 a1 t2 0.6814073 0.2413584 0.1948425 0.9497573</w:t>
+        <w:t xml:space="preserve">## p g1 c1 a1 t2 0.6814072 0.2413576 0.1948435 0.9497569</w:t>
       </w:r>
       <w:r>
         <w:br w:type="textWrapping"/>
@@ -1811,7 +1811,7 @@
         <w:rPr>
           <w:rStyle w:val="VerbatimChar"/>
         </w:rPr>
-        <w:t xml:space="preserve">## p g1 c1 a2 t3 0.1515678 0.1041699 0.0352270 0.4663919</w:t>
+        <w:t xml:space="preserve">## p g1 c1 a2 t3 0.1515678 0.1041699 0.0352270 0.4663918</w:t>
       </w:r>
       <w:r>
         <w:br w:type="textWrapping"/>
@@ -1820,7 +1820,7 @@
         <w:rPr>
           <w:rStyle w:val="VerbatimChar"/>
         </w:rPr>
-        <w:t xml:space="preserve">## p g1 c1 a3 t4 0.4246961 0.1541837 0.1764801 0.7177505</w:t>
+        <w:t xml:space="preserve">## p g1 c1 a3 t4 0.4246959 0.1541836 0.1764800 0.7177502</w:t>
       </w:r>
       <w:r>
         <w:br w:type="textWrapping"/>
@@ -1838,7 +1838,7 @@
         <w:rPr>
           <w:rStyle w:val="VerbatimChar"/>
         </w:rPr>
-        <w:t xml:space="preserve">## p g1 c1 a5 t6 0.3746887 0.1538311 0.1419704 0.6845393</w:t>
+        <w:t xml:space="preserve">## p g1 c1 a5 t6 0.3746889 0.1538311 0.1419705 0.6845395</w:t>
       </w:r>
       <w:r>
         <w:br w:type="textWrapping"/>
@@ -1847,7 +1847,7 @@
         <w:rPr>
           <w:rStyle w:val="VerbatimChar"/>
         </w:rPr>
-        <w:t xml:space="preserve">## p g1 c1 a6 t7 0.4332828 0.1215466 0.2246677 0.6685711</w:t>
+        <w:t xml:space="preserve">## p g1 c1 a6 t7 0.4332826 0.1215465 0.2246677 0.6685709</w:t>
       </w:r>
       <w:r>
         <w:br w:type="textWrapping"/>
@@ -1856,7 +1856,7 @@
         <w:rPr>
           <w:rStyle w:val="VerbatimChar"/>
         </w:rPr>
-        <w:t xml:space="preserve">## p g1 c1 a7 t8 0.8383463 0.1685128 0.3119194 0.9834244</w:t>
+        <w:t xml:space="preserve">## p g1 c1 a7 t8 0.8383462 0.1685125 0.3119202 0.9834243</w:t>
       </w:r>
     </w:p>
     <w:p>
@@ -2063,7 +2063,7 @@
         <w:rPr>
           <w:rStyle w:val="VerbatimChar"/>
         </w:rPr>
-        <w:t xml:space="preserve">##  33.75367  92.36790  58.86562  45.35432  93.41088 122.32196  90.65466</w:t>
+        <w:t xml:space="preserve">##  33.75368  92.36790  58.86565  45.35432  93.41083 122.32201  90.65467</w:t>
       </w:r>
     </w:p>
     <w:p>
@@ -3169,7 +3169,7 @@
         <w:rPr>
           <w:rStyle w:val="VerbatimChar"/>
         </w:rPr>
-        <w:t xml:space="preserve">##           [,1]      [,2]     [,3]     [,4]      [,5]     [,6]     [,7]</w:t>
+        <w:t xml:space="preserve">##           [,1]      [,2]     [,3]     [,4]      [,5]     [,6]      [,7]</w:t>
       </w:r>
       <w:r>
         <w:br w:type="textWrapping"/>
@@ -3178,7 +3178,7 @@
         <w:rPr>
           <w:rStyle w:val="VerbatimChar"/>
         </w:rPr>
-        <w:t xml:space="preserve">## 2.5%  28.54386  67.46156 38.73358 29.48032  85.40418 103.6275  83.7661</w:t>
+        <w:t xml:space="preserve">## 2.5%  28.54387  67.46159 38.73358 29.48032  85.40418 103.6275  83.76607</w:t>
       </w:r>
       <w:r>
         <w:br w:type="textWrapping"/>
@@ -3187,7 +3187,7 @@
         <w:rPr>
           <w:rStyle w:val="VerbatimChar"/>
         </w:rPr>
-        <w:t xml:space="preserve">## 97.5% 43.36610 117.27433 74.52389 57.73954 128.64008 131.2653 102.5829</w:t>
+        <w:t xml:space="preserve">## 97.5% 43.36614 117.27437 74.52388 57.73954 128.64005 131.2653 102.58290</w:t>
       </w:r>
     </w:p>
     <w:p>
@@ -5422,7 +5422,7 @@
         <w:rPr>
           <w:rStyle w:val="VerbatimChar"/>
         </w:rPr>
-        <w:t xml:space="preserve">## Phi g1 c1 a0 t1 0.4313735 0.0507979 0.3357811 0.5323679</w:t>
+        <w:t xml:space="preserve">## Phi g1 c1 a0 t1 0.4313735 0.0507979 0.3357812 0.5323679</w:t>
       </w:r>
       <w:r>
         <w:br w:type="textWrapping"/>
@@ -7528,7 +7528,7 @@
         <w:rPr>
           <w:rStyle w:val="VerbatimChar"/>
         </w:rPr>
-        <w:t xml:space="preserve">## [1] 46.88134 72.49815 67.46543 60.77500 57.31774</w:t>
+        <w:t xml:space="preserve">## [1] 46.88135 72.49815 67.46543 60.77500 57.31774</w:t>
       </w:r>
     </w:p>
     <w:p>
@@ -7643,7 +7643,7 @@
         <w:rPr>
           <w:rStyle w:val="VerbatimChar"/>
         </w:rPr>
-        <w:t xml:space="preserve">## 97.5% 63.62992 104.86694 87.50821 85.56883 75.93379</w:t>
+        <w:t xml:space="preserve">## 97.5% 63.62993 104.86693 87.50820 85.56882 75.93378</w:t>
       </w:r>
     </w:p>
     <w:p>
@@ -8287,7 +8287,7 @@
         <w:rPr>
           <w:rStyle w:val="VerbatimChar"/>
         </w:rPr>
-        <w:t xml:space="preserve">## [1] 0.4827876</w:t>
+        <w:t xml:space="preserve">## [1] 0.4827875</w:t>
       </w:r>
     </w:p>
     <w:p>
@@ -8378,15 +8378,3739 @@
         <w:rPr>
           <w:rStyle w:val="VerbatimChar"/>
         </w:rPr>
-        <w:t xml:space="preserve">## 0.3758784 0.6283436</w:t>
+        <w:t xml:space="preserve">## 0.3758783 0.6283435</w:t>
       </w:r>
     </w:p>
     <w:p>
       <w:pPr>
         <w:pStyle w:val="Heading2"/>
       </w:pPr>
-      <w:bookmarkStart w:id="29" w:name="to-do"/>
+      <w:bookmarkStart w:id="29" w:name="dealing-with-heterogeneity"/>
       <w:bookmarkEnd w:id="29"/>
+      <w:r>
+        <w:t xml:space="preserve">Dealing with heterogeneity</w:t>
+      </w:r>
+    </w:p>
+    <w:p>
+      <w:pPr>
+        <w:pStyle w:val="FirstParagraph"/>
+      </w:pPr>
+      <w:r>
+        <w:t xml:space="preserve">As we said before, heterogeneity in the detection process may cause bias in abundance estimates (e.g.,</w:t>
+      </w:r>
+      <w:r>
+        <w:t xml:space="preserve"> </w:t>
+      </w:r>
+      <w:hyperlink r:id="rId30">
+        <w:r>
+          <w:rPr>
+            <w:rStyle w:val="Hyperlink"/>
+          </w:rPr>
+          <w:t xml:space="preserve">Cubaynes et al. 2010)</w:t>
+        </w:r>
+      </w:hyperlink>
+      <w:r>
+        <w:t xml:space="preserve">. I will consider here two ways of dealing with this issue: individual random-effect models and finite-mixture models.</w:t>
+      </w:r>
+    </w:p>
+    <w:p>
+      <w:pPr>
+        <w:pStyle w:val="Heading3"/>
+      </w:pPr>
+      <w:bookmarkStart w:id="31" w:name="individual-random-effect-model"/>
+      <w:bookmarkEnd w:id="31"/>
+      <w:r>
+        <w:t xml:space="preserve">Individual random effect model</w:t>
+      </w:r>
+    </w:p>
+    <w:p>
+      <w:pPr>
+        <w:pStyle w:val="FirstParagraph"/>
+      </w:pPr>
+      <w:r>
+        <w:t xml:space="preserve">Let's use the Humpback whale dataset of the first section.</w:t>
+      </w:r>
+    </w:p>
+    <w:p>
+      <w:pPr>
+        <w:pStyle w:val="SourceCode"/>
+      </w:pPr>
+      <w:r>
+        <w:rPr>
+          <w:rStyle w:val="KeywordTok"/>
+        </w:rPr>
+        <w:t xml:space="preserve">library</w:t>
+      </w:r>
+      <w:r>
+        <w:rPr>
+          <w:rStyle w:val="NormalTok"/>
+        </w:rPr>
+        <w:t xml:space="preserve">(RMark)</w:t>
+      </w:r>
+      <w:r>
+        <w:br w:type="textWrapping"/>
+      </w:r>
+      <w:r>
+        <w:rPr>
+          <w:rStyle w:val="NormalTok"/>
+        </w:rPr>
+        <w:t xml:space="preserve">hw.dat =</w:t>
+      </w:r>
+      <w:r>
+        <w:rPr>
+          <w:rStyle w:val="StringTok"/>
+        </w:rPr>
+        <w:t xml:space="preserve"> </w:t>
+      </w:r>
+      <w:r>
+        <w:rPr>
+          <w:rStyle w:val="KeywordTok"/>
+        </w:rPr>
+        <w:t xml:space="preserve">import.chdata</w:t>
+      </w:r>
+      <w:r>
+        <w:rPr>
+          <w:rStyle w:val="NormalTok"/>
+        </w:rPr>
+        <w:t xml:space="preserve">(</w:t>
+      </w:r>
+      <w:r>
+        <w:rPr>
+          <w:rStyle w:val="StringTok"/>
+        </w:rPr>
+        <w:t xml:space="preserve">"humpbackwhaleMaySep20062013.txt"</w:t>
+      </w:r>
+      <w:r>
+        <w:rPr>
+          <w:rStyle w:val="NormalTok"/>
+        </w:rPr>
+        <w:t xml:space="preserve">, </w:t>
+      </w:r>
+      <w:r>
+        <w:rPr>
+          <w:rStyle w:val="DataTypeTok"/>
+        </w:rPr>
+        <w:t xml:space="preserve">header =</w:t>
+      </w:r>
+      <w:r>
+        <w:rPr>
+          <w:rStyle w:val="NormalTok"/>
+        </w:rPr>
+        <w:t xml:space="preserve"> </w:t>
+      </w:r>
+      <w:r>
+        <w:rPr>
+          <w:rStyle w:val="NormalTok"/>
+        </w:rPr>
+        <w:t xml:space="preserve">F, </w:t>
+      </w:r>
+      <w:r>
+        <w:rPr>
+          <w:rStyle w:val="DataTypeTok"/>
+        </w:rPr>
+        <w:t xml:space="preserve">field.names =</w:t>
+      </w:r>
+      <w:r>
+        <w:rPr>
+          <w:rStyle w:val="NormalTok"/>
+        </w:rPr>
+        <w:t xml:space="preserve"> </w:t>
+      </w:r>
+      <w:r>
+        <w:rPr>
+          <w:rStyle w:val="KeywordTok"/>
+        </w:rPr>
+        <w:t xml:space="preserve">c</w:t>
+      </w:r>
+      <w:r>
+        <w:rPr>
+          <w:rStyle w:val="NormalTok"/>
+        </w:rPr>
+        <w:t xml:space="preserve">(</w:t>
+      </w:r>
+      <w:r>
+        <w:rPr>
+          <w:rStyle w:val="StringTok"/>
+        </w:rPr>
+        <w:t xml:space="preserve">"ch"</w:t>
+      </w:r>
+      <w:r>
+        <w:rPr>
+          <w:rStyle w:val="NormalTok"/>
+        </w:rPr>
+        <w:t xml:space="preserve">), </w:t>
+      </w:r>
+      <w:r>
+        <w:rPr>
+          <w:rStyle w:val="DataTypeTok"/>
+        </w:rPr>
+        <w:t xml:space="preserve">field.types =</w:t>
+      </w:r>
+      <w:r>
+        <w:rPr>
+          <w:rStyle w:val="NormalTok"/>
+        </w:rPr>
+        <w:t xml:space="preserve"> </w:t>
+      </w:r>
+      <w:r>
+        <w:rPr>
+          <w:rStyle w:val="OtherTok"/>
+        </w:rPr>
+        <w:t xml:space="preserve">NULL</w:t>
+      </w:r>
+      <w:r>
+        <w:rPr>
+          <w:rStyle w:val="NormalTok"/>
+        </w:rPr>
+        <w:t xml:space="preserve">)</w:t>
+      </w:r>
+      <w:r>
+        <w:br w:type="textWrapping"/>
+      </w:r>
+      <w:r>
+        <w:rPr>
+          <w:rStyle w:val="KeywordTok"/>
+        </w:rPr>
+        <w:t xml:space="preserve">summary</w:t>
+      </w:r>
+      <w:r>
+        <w:rPr>
+          <w:rStyle w:val="NormalTok"/>
+        </w:rPr>
+        <w:t xml:space="preserve">(hw.dat)</w:t>
+      </w:r>
+    </w:p>
+    <w:p>
+      <w:pPr>
+        <w:pStyle w:val="SourceCode"/>
+      </w:pPr>
+      <w:r>
+        <w:rPr>
+          <w:rStyle w:val="VerbatimChar"/>
+        </w:rPr>
+        <w:t xml:space="preserve">##       ch           </w:t>
+      </w:r>
+      <w:r>
+        <w:br w:type="textWrapping"/>
+      </w:r>
+      <w:r>
+        <w:rPr>
+          <w:rStyle w:val="VerbatimChar"/>
+        </w:rPr>
+        <w:t xml:space="preserve">##  Length:195        </w:t>
+      </w:r>
+      <w:r>
+        <w:br w:type="textWrapping"/>
+      </w:r>
+      <w:r>
+        <w:rPr>
+          <w:rStyle w:val="VerbatimChar"/>
+        </w:rPr>
+        <w:t xml:space="preserve">##  Class :character  </w:t>
+      </w:r>
+      <w:r>
+        <w:br w:type="textWrapping"/>
+      </w:r>
+      <w:r>
+        <w:rPr>
+          <w:rStyle w:val="VerbatimChar"/>
+        </w:rPr>
+        <w:t xml:space="preserve">##  Mode  :character</w:t>
+      </w:r>
+    </w:p>
+    <w:p>
+      <w:pPr>
+        <w:pStyle w:val="SourceCode"/>
+      </w:pPr>
+      <w:r>
+        <w:rPr>
+          <w:rStyle w:val="KeywordTok"/>
+        </w:rPr>
+        <w:t xml:space="preserve">attach</w:t>
+      </w:r>
+      <w:r>
+        <w:rPr>
+          <w:rStyle w:val="NormalTok"/>
+        </w:rPr>
+        <w:t xml:space="preserve">(hw.dat)</w:t>
+      </w:r>
+    </w:p>
+    <w:p>
+      <w:pPr>
+        <w:pStyle w:val="FirstParagraph"/>
+      </w:pPr>
+      <w:r>
+        <w:t xml:space="preserve">We use a Cormack-Jolly-Seber model with a random effect in the detection process</w:t>
+      </w:r>
+      <w:r>
+        <w:t xml:space="preserve"> </w:t>
+      </w:r>
+      <w:hyperlink r:id="rId32">
+        <w:r>
+          <w:rPr>
+            <w:rStyle w:val="Hyperlink"/>
+          </w:rPr>
+          <w:t xml:space="preserve">(Gimenez and Choquet 2010)</w:t>
+        </w:r>
+      </w:hyperlink>
+      <w:r>
+        <w:t xml:space="preserve">. The model structure is specified with the</w:t>
+      </w:r>
+      <w:r>
+        <w:t xml:space="preserve"> </w:t>
+      </w:r>
+      <w:r>
+        <w:rPr>
+          <w:rStyle w:val="VerbatimChar"/>
+        </w:rPr>
+        <w:t xml:space="preserve">model="CJSRandom"</w:t>
+      </w:r>
+      <w:r>
+        <w:t xml:space="preserve"> </w:t>
+      </w:r>
+      <w:r>
+        <w:t xml:space="preserve">option.</w:t>
+      </w:r>
+    </w:p>
+    <w:p>
+      <w:pPr>
+        <w:pStyle w:val="SourceCode"/>
+      </w:pPr>
+      <w:r>
+        <w:rPr>
+          <w:rStyle w:val="NormalTok"/>
+        </w:rPr>
+        <w:t xml:space="preserve">hw.proc &lt;-</w:t>
+      </w:r>
+      <w:r>
+        <w:rPr>
+          <w:rStyle w:val="StringTok"/>
+        </w:rPr>
+        <w:t xml:space="preserve"> </w:t>
+      </w:r>
+      <w:r>
+        <w:rPr>
+          <w:rStyle w:val="KeywordTok"/>
+        </w:rPr>
+        <w:t xml:space="preserve">process.data</w:t>
+      </w:r>
+      <w:r>
+        <w:rPr>
+          <w:rStyle w:val="NormalTok"/>
+        </w:rPr>
+        <w:t xml:space="preserve">(hw.dat, </w:t>
+      </w:r>
+      <w:r>
+        <w:rPr>
+          <w:rStyle w:val="DataTypeTok"/>
+        </w:rPr>
+        <w:t xml:space="preserve">model=</w:t>
+      </w:r>
+      <w:r>
+        <w:rPr>
+          <w:rStyle w:val="StringTok"/>
+        </w:rPr>
+        <w:t xml:space="preserve">"CJSRandom"</w:t>
+      </w:r>
+      <w:r>
+        <w:rPr>
+          <w:rStyle w:val="NormalTok"/>
+        </w:rPr>
+        <w:t xml:space="preserve">)</w:t>
+      </w:r>
+      <w:r>
+        <w:br w:type="textWrapping"/>
+      </w:r>
+      <w:r>
+        <w:rPr>
+          <w:rStyle w:val="NormalTok"/>
+        </w:rPr>
+        <w:t xml:space="preserve">hw.ddl &lt;-</w:t>
+      </w:r>
+      <w:r>
+        <w:rPr>
+          <w:rStyle w:val="StringTok"/>
+        </w:rPr>
+        <w:t xml:space="preserve"> </w:t>
+      </w:r>
+      <w:r>
+        <w:rPr>
+          <w:rStyle w:val="KeywordTok"/>
+        </w:rPr>
+        <w:t xml:space="preserve">make.design.data</w:t>
+      </w:r>
+      <w:r>
+        <w:rPr>
+          <w:rStyle w:val="NormalTok"/>
+        </w:rPr>
+        <w:t xml:space="preserve">(hw.proc)</w:t>
+      </w:r>
+    </w:p>
+    <w:p>
+      <w:pPr>
+        <w:pStyle w:val="FirstParagraph"/>
+      </w:pPr>
+      <w:r>
+        <w:t xml:space="preserve">Then we specify the effects on survival and detection probabilities. By default, because we use the random structure in MARK, there is a random effect on both parameters, ie these probabilities are drawn from a normal distribution with a mean and a standard deviation. We fix the standard deviation of the random effect on survival to 0 to fit a model with a constant survival. In contrast, we let MARK estimate both parameters of the random effect for the recapture probability.</w:t>
+      </w:r>
+    </w:p>
+    <w:p>
+      <w:pPr>
+        <w:pStyle w:val="SourceCode"/>
+      </w:pPr>
+      <w:r>
+        <w:rPr>
+          <w:rStyle w:val="CommentTok"/>
+        </w:rPr>
+        <w:t xml:space="preserve"># mean survival</w:t>
+      </w:r>
+      <w:r>
+        <w:br w:type="textWrapping"/>
+      </w:r>
+      <w:r>
+        <w:rPr>
+          <w:rStyle w:val="NormalTok"/>
+        </w:rPr>
+        <w:t xml:space="preserve">phi.ct =</w:t>
+      </w:r>
+      <w:r>
+        <w:rPr>
+          <w:rStyle w:val="StringTok"/>
+        </w:rPr>
+        <w:t xml:space="preserve"> </w:t>
+      </w:r>
+      <w:r>
+        <w:rPr>
+          <w:rStyle w:val="KeywordTok"/>
+        </w:rPr>
+        <w:t xml:space="preserve">list</w:t>
+      </w:r>
+      <w:r>
+        <w:rPr>
+          <w:rStyle w:val="NormalTok"/>
+        </w:rPr>
+        <w:t xml:space="preserve">(</w:t>
+      </w:r>
+      <w:r>
+        <w:rPr>
+          <w:rStyle w:val="DataTypeTok"/>
+        </w:rPr>
+        <w:t xml:space="preserve">formula=</w:t>
+      </w:r>
+      <w:r>
+        <w:rPr>
+          <w:rStyle w:val="NormalTok"/>
+        </w:rPr>
+        <w:t xml:space="preserve">~</w:t>
+      </w:r>
+      <w:r>
+        <w:rPr>
+          <w:rStyle w:val="DecValTok"/>
+        </w:rPr>
+        <w:t xml:space="preserve">1</w:t>
+      </w:r>
+      <w:r>
+        <w:rPr>
+          <w:rStyle w:val="NormalTok"/>
+        </w:rPr>
+        <w:t xml:space="preserve">) </w:t>
+      </w:r>
+      <w:r>
+        <w:rPr>
+          <w:rStyle w:val="CommentTok"/>
+        </w:rPr>
+        <w:t xml:space="preserve"># constant</w:t>
+      </w:r>
+      <w:r>
+        <w:br w:type="textWrapping"/>
+      </w:r>
+      <w:r>
+        <w:rPr>
+          <w:rStyle w:val="CommentTok"/>
+        </w:rPr>
+        <w:t xml:space="preserve"># standard deviation of the random effect on survival is fixed to 0</w:t>
+      </w:r>
+      <w:r>
+        <w:br w:type="textWrapping"/>
+      </w:r>
+      <w:r>
+        <w:rPr>
+          <w:rStyle w:val="CommentTok"/>
+        </w:rPr>
+        <w:t xml:space="preserve"># in other words, no random effect on survival</w:t>
+      </w:r>
+      <w:r>
+        <w:br w:type="textWrapping"/>
+      </w:r>
+      <w:r>
+        <w:rPr>
+          <w:rStyle w:val="NormalTok"/>
+        </w:rPr>
+        <w:t xml:space="preserve">sigmaphi.fixed=</w:t>
+      </w:r>
+      <w:r>
+        <w:rPr>
+          <w:rStyle w:val="KeywordTok"/>
+        </w:rPr>
+        <w:t xml:space="preserve">list</w:t>
+      </w:r>
+      <w:r>
+        <w:rPr>
+          <w:rStyle w:val="NormalTok"/>
+        </w:rPr>
+        <w:t xml:space="preserve">(</w:t>
+      </w:r>
+      <w:r>
+        <w:rPr>
+          <w:rStyle w:val="DataTypeTok"/>
+        </w:rPr>
+        <w:t xml:space="preserve">formula=</w:t>
+      </w:r>
+      <w:r>
+        <w:rPr>
+          <w:rStyle w:val="NormalTok"/>
+        </w:rPr>
+        <w:t xml:space="preserve">~</w:t>
+      </w:r>
+      <w:r>
+        <w:rPr>
+          <w:rStyle w:val="DecValTok"/>
+        </w:rPr>
+        <w:t xml:space="preserve">1</w:t>
+      </w:r>
+      <w:r>
+        <w:rPr>
+          <w:rStyle w:val="NormalTok"/>
+        </w:rPr>
+        <w:t xml:space="preserve">,</w:t>
+      </w:r>
+      <w:r>
+        <w:rPr>
+          <w:rStyle w:val="DataTypeTok"/>
+        </w:rPr>
+        <w:t xml:space="preserve">fixed=</w:t>
+      </w:r>
+      <w:r>
+        <w:rPr>
+          <w:rStyle w:val="DecValTok"/>
+        </w:rPr>
+        <w:t xml:space="preserve">0</w:t>
+      </w:r>
+      <w:r>
+        <w:rPr>
+          <w:rStyle w:val="NormalTok"/>
+        </w:rPr>
+        <w:t xml:space="preserve">)</w:t>
+      </w:r>
+      <w:r>
+        <w:br w:type="textWrapping"/>
+      </w:r>
+      <w:r>
+        <w:br w:type="textWrapping"/>
+      </w:r>
+      <w:r>
+        <w:rPr>
+          <w:rStyle w:val="CommentTok"/>
+        </w:rPr>
+        <w:t xml:space="preserve"># mean recapture probability</w:t>
+      </w:r>
+      <w:r>
+        <w:br w:type="textWrapping"/>
+      </w:r>
+      <w:r>
+        <w:rPr>
+          <w:rStyle w:val="NormalTok"/>
+        </w:rPr>
+        <w:t xml:space="preserve">p.dot=</w:t>
+      </w:r>
+      <w:r>
+        <w:rPr>
+          <w:rStyle w:val="KeywordTok"/>
+        </w:rPr>
+        <w:t xml:space="preserve">list</w:t>
+      </w:r>
+      <w:r>
+        <w:rPr>
+          <w:rStyle w:val="NormalTok"/>
+        </w:rPr>
+        <w:t xml:space="preserve">(</w:t>
+      </w:r>
+      <w:r>
+        <w:rPr>
+          <w:rStyle w:val="DataTypeTok"/>
+        </w:rPr>
+        <w:t xml:space="preserve">formula=</w:t>
+      </w:r>
+      <w:r>
+        <w:rPr>
+          <w:rStyle w:val="NormalTok"/>
+        </w:rPr>
+        <w:t xml:space="preserve">~</w:t>
+      </w:r>
+      <w:r>
+        <w:rPr>
+          <w:rStyle w:val="DecValTok"/>
+        </w:rPr>
+        <w:t xml:space="preserve">1</w:t>
+      </w:r>
+      <w:r>
+        <w:rPr>
+          <w:rStyle w:val="NormalTok"/>
+        </w:rPr>
+        <w:t xml:space="preserve">)</w:t>
+      </w:r>
+      <w:r>
+        <w:br w:type="textWrapping"/>
+      </w:r>
+      <w:r>
+        <w:rPr>
+          <w:rStyle w:val="CommentTok"/>
+        </w:rPr>
+        <w:t xml:space="preserve"># standard deviation of the random effect on recapture</w:t>
+      </w:r>
+      <w:r>
+        <w:br w:type="textWrapping"/>
+      </w:r>
+      <w:r>
+        <w:rPr>
+          <w:rStyle w:val="NormalTok"/>
+        </w:rPr>
+        <w:t xml:space="preserve">sigmap.dot=</w:t>
+      </w:r>
+      <w:r>
+        <w:rPr>
+          <w:rStyle w:val="KeywordTok"/>
+        </w:rPr>
+        <w:t xml:space="preserve">list</w:t>
+      </w:r>
+      <w:r>
+        <w:rPr>
+          <w:rStyle w:val="NormalTok"/>
+        </w:rPr>
+        <w:t xml:space="preserve">(</w:t>
+      </w:r>
+      <w:r>
+        <w:rPr>
+          <w:rStyle w:val="DataTypeTok"/>
+        </w:rPr>
+        <w:t xml:space="preserve">formula=</w:t>
+      </w:r>
+      <w:r>
+        <w:rPr>
+          <w:rStyle w:val="NormalTok"/>
+        </w:rPr>
+        <w:t xml:space="preserve">~</w:t>
+      </w:r>
+      <w:r>
+        <w:rPr>
+          <w:rStyle w:val="DecValTok"/>
+        </w:rPr>
+        <w:t xml:space="preserve">1</w:t>
+      </w:r>
+      <w:r>
+        <w:rPr>
+          <w:rStyle w:val="NormalTok"/>
+        </w:rPr>
+        <w:t xml:space="preserve">)</w:t>
+      </w:r>
+    </w:p>
+    <w:p>
+      <w:pPr>
+        <w:pStyle w:val="FirstParagraph"/>
+      </w:pPr>
+      <w:r>
+        <w:t xml:space="preserve">Let's roll and fit this model.</w:t>
+      </w:r>
+    </w:p>
+    <w:p>
+      <w:pPr>
+        <w:pStyle w:val="SourceCode"/>
+      </w:pPr>
+      <w:r>
+        <w:rPr>
+          <w:rStyle w:val="NormalTok"/>
+        </w:rPr>
+        <w:t xml:space="preserve">model.re =</w:t>
+      </w:r>
+      <w:r>
+        <w:rPr>
+          <w:rStyle w:val="StringTok"/>
+        </w:rPr>
+        <w:t xml:space="preserve"> </w:t>
+      </w:r>
+      <w:r>
+        <w:rPr>
+          <w:rStyle w:val="KeywordTok"/>
+        </w:rPr>
+        <w:t xml:space="preserve">mark</w:t>
+      </w:r>
+      <w:r>
+        <w:rPr>
+          <w:rStyle w:val="NormalTok"/>
+        </w:rPr>
+        <w:t xml:space="preserve">(hw.proc,hw.ddl,</w:t>
+      </w:r>
+      <w:r>
+        <w:rPr>
+          <w:rStyle w:val="DataTypeTok"/>
+        </w:rPr>
+        <w:t xml:space="preserve">model.parameters=</w:t>
+      </w:r>
+      <w:r>
+        <w:rPr>
+          <w:rStyle w:val="KeywordTok"/>
+        </w:rPr>
+        <w:t xml:space="preserve">list</w:t>
+      </w:r>
+      <w:r>
+        <w:rPr>
+          <w:rStyle w:val="NormalTok"/>
+        </w:rPr>
+        <w:t xml:space="preserve">(</w:t>
+      </w:r>
+      <w:r>
+        <w:rPr>
+          <w:rStyle w:val="DataTypeTok"/>
+        </w:rPr>
+        <w:t xml:space="preserve">Phi=</w:t>
+      </w:r>
+      <w:r>
+        <w:rPr>
+          <w:rStyle w:val="NormalTok"/>
+        </w:rPr>
+        <w:t xml:space="preserve">phi.ct,</w:t>
+      </w:r>
+      <w:r>
+        <w:rPr>
+          <w:rStyle w:val="DataTypeTok"/>
+        </w:rPr>
+        <w:t xml:space="preserve">p=</w:t>
+      </w:r>
+      <w:r>
+        <w:rPr>
+          <w:rStyle w:val="NormalTok"/>
+        </w:rPr>
+        <w:t xml:space="preserve">p.dot,</w:t>
+      </w:r>
+      <w:r>
+        <w:rPr>
+          <w:rStyle w:val="DataTypeTok"/>
+        </w:rPr>
+        <w:t xml:space="preserve">sigmap=</w:t>
+      </w:r>
+      <w:r>
+        <w:rPr>
+          <w:rStyle w:val="NormalTok"/>
+        </w:rPr>
+        <w:t xml:space="preserve">sigmap.dot,</w:t>
+      </w:r>
+      <w:r>
+        <w:rPr>
+          <w:rStyle w:val="DataTypeTok"/>
+        </w:rPr>
+        <w:t xml:space="preserve">sigmaphi=</w:t>
+      </w:r>
+      <w:r>
+        <w:rPr>
+          <w:rStyle w:val="NormalTok"/>
+        </w:rPr>
+        <w:t xml:space="preserve">sigmaphi.fixed),</w:t>
+      </w:r>
+      <w:r>
+        <w:rPr>
+          <w:rStyle w:val="DataTypeTok"/>
+        </w:rPr>
+        <w:t xml:space="preserve">output =</w:t>
+      </w:r>
+      <w:r>
+        <w:rPr>
+          <w:rStyle w:val="NormalTok"/>
+        </w:rPr>
+        <w:t xml:space="preserve"> </w:t>
+      </w:r>
+      <w:r>
+        <w:rPr>
+          <w:rStyle w:val="OtherTok"/>
+        </w:rPr>
+        <w:t xml:space="preserve">FALSE</w:t>
+      </w:r>
+      <w:r>
+        <w:rPr>
+          <w:rStyle w:val="NormalTok"/>
+        </w:rPr>
+        <w:t xml:space="preserve">,</w:t>
+      </w:r>
+      <w:r>
+        <w:rPr>
+          <w:rStyle w:val="DataTypeTok"/>
+        </w:rPr>
+        <w:t xml:space="preserve">delete=</w:t>
+      </w:r>
+      <w:r>
+        <w:rPr>
+          <w:rStyle w:val="NormalTok"/>
+        </w:rPr>
+        <w:t xml:space="preserve">T)</w:t>
+      </w:r>
+    </w:p>
+    <w:p>
+      <w:pPr>
+        <w:pStyle w:val="FirstParagraph"/>
+      </w:pPr>
+      <w:r>
+        <w:t xml:space="preserve">Let's have a look to the parameter estimates:</w:t>
+      </w:r>
+    </w:p>
+    <w:p>
+      <w:pPr>
+        <w:pStyle w:val="SourceCode"/>
+      </w:pPr>
+      <w:r>
+        <w:rPr>
+          <w:rStyle w:val="NormalTok"/>
+        </w:rPr>
+        <w:t xml:space="preserve">mle_p =</w:t>
+      </w:r>
+      <w:r>
+        <w:rPr>
+          <w:rStyle w:val="StringTok"/>
+        </w:rPr>
+        <w:t xml:space="preserve"> </w:t>
+      </w:r>
+      <w:r>
+        <w:rPr>
+          <w:rStyle w:val="KeywordTok"/>
+        </w:rPr>
+        <w:t xml:space="preserve">get.real</w:t>
+      </w:r>
+      <w:r>
+        <w:rPr>
+          <w:rStyle w:val="NormalTok"/>
+        </w:rPr>
+        <w:t xml:space="preserve">(model.re,</w:t>
+      </w:r>
+      <w:r>
+        <w:rPr>
+          <w:rStyle w:val="StringTok"/>
+        </w:rPr>
+        <w:t xml:space="preserve">"p"</w:t>
+      </w:r>
+      <w:r>
+        <w:rPr>
+          <w:rStyle w:val="NormalTok"/>
+        </w:rPr>
+        <w:t xml:space="preserve">, </w:t>
+      </w:r>
+      <w:r>
+        <w:rPr>
+          <w:rStyle w:val="DataTypeTok"/>
+        </w:rPr>
+        <w:t xml:space="preserve">se=</w:t>
+      </w:r>
+      <w:r>
+        <w:rPr>
+          <w:rStyle w:val="NormalTok"/>
+        </w:rPr>
+        <w:t xml:space="preserve"> </w:t>
+      </w:r>
+      <w:r>
+        <w:rPr>
+          <w:rStyle w:val="OtherTok"/>
+        </w:rPr>
+        <w:t xml:space="preserve">TRUE</w:t>
+      </w:r>
+      <w:r>
+        <w:rPr>
+          <w:rStyle w:val="NormalTok"/>
+        </w:rPr>
+        <w:t xml:space="preserve">)[</w:t>
+      </w:r>
+      <w:r>
+        <w:rPr>
+          <w:rStyle w:val="DecValTok"/>
+        </w:rPr>
+        <w:t xml:space="preserve">1</w:t>
+      </w:r>
+      <w:r>
+        <w:rPr>
+          <w:rStyle w:val="NormalTok"/>
+        </w:rPr>
+        <w:t xml:space="preserve">,</w:t>
+      </w:r>
+      <w:r>
+        <w:rPr>
+          <w:rStyle w:val="KeywordTok"/>
+        </w:rPr>
+        <w:t xml:space="preserve">c</w:t>
+      </w:r>
+      <w:r>
+        <w:rPr>
+          <w:rStyle w:val="NormalTok"/>
+        </w:rPr>
+        <w:t xml:space="preserve">(</w:t>
+      </w:r>
+      <w:r>
+        <w:rPr>
+          <w:rStyle w:val="StringTok"/>
+        </w:rPr>
+        <w:t xml:space="preserve">'estimate'</w:t>
+      </w:r>
+      <w:r>
+        <w:rPr>
+          <w:rStyle w:val="NormalTok"/>
+        </w:rPr>
+        <w:t xml:space="preserve">,</w:t>
+      </w:r>
+      <w:r>
+        <w:rPr>
+          <w:rStyle w:val="StringTok"/>
+        </w:rPr>
+        <w:t xml:space="preserve">'se'</w:t>
+      </w:r>
+      <w:r>
+        <w:rPr>
+          <w:rStyle w:val="NormalTok"/>
+        </w:rPr>
+        <w:t xml:space="preserve">,</w:t>
+      </w:r>
+      <w:r>
+        <w:rPr>
+          <w:rStyle w:val="StringTok"/>
+        </w:rPr>
+        <w:t xml:space="preserve">'lcl'</w:t>
+      </w:r>
+      <w:r>
+        <w:rPr>
+          <w:rStyle w:val="NormalTok"/>
+        </w:rPr>
+        <w:t xml:space="preserve">,</w:t>
+      </w:r>
+      <w:r>
+        <w:rPr>
+          <w:rStyle w:val="StringTok"/>
+        </w:rPr>
+        <w:t xml:space="preserve">'ucl'</w:t>
+      </w:r>
+      <w:r>
+        <w:rPr>
+          <w:rStyle w:val="NormalTok"/>
+        </w:rPr>
+        <w:t xml:space="preserve">)]</w:t>
+      </w:r>
+      <w:r>
+        <w:br w:type="textWrapping"/>
+      </w:r>
+      <w:r>
+        <w:rPr>
+          <w:rStyle w:val="NormalTok"/>
+        </w:rPr>
+        <w:t xml:space="preserve">sigma_p =</w:t>
+      </w:r>
+      <w:r>
+        <w:rPr>
+          <w:rStyle w:val="StringTok"/>
+        </w:rPr>
+        <w:t xml:space="preserve"> </w:t>
+      </w:r>
+      <w:r>
+        <w:rPr>
+          <w:rStyle w:val="KeywordTok"/>
+        </w:rPr>
+        <w:t xml:space="preserve">get.real</w:t>
+      </w:r>
+      <w:r>
+        <w:rPr>
+          <w:rStyle w:val="NormalTok"/>
+        </w:rPr>
+        <w:t xml:space="preserve">(model.re,</w:t>
+      </w:r>
+      <w:r>
+        <w:rPr>
+          <w:rStyle w:val="StringTok"/>
+        </w:rPr>
+        <w:t xml:space="preserve">"sigmap"</w:t>
+      </w:r>
+      <w:r>
+        <w:rPr>
+          <w:rStyle w:val="NormalTok"/>
+        </w:rPr>
+        <w:t xml:space="preserve">, </w:t>
+      </w:r>
+      <w:r>
+        <w:rPr>
+          <w:rStyle w:val="DataTypeTok"/>
+        </w:rPr>
+        <w:t xml:space="preserve">se=</w:t>
+      </w:r>
+      <w:r>
+        <w:rPr>
+          <w:rStyle w:val="NormalTok"/>
+        </w:rPr>
+        <w:t xml:space="preserve"> </w:t>
+      </w:r>
+      <w:r>
+        <w:rPr>
+          <w:rStyle w:val="OtherTok"/>
+        </w:rPr>
+        <w:t xml:space="preserve">TRUE</w:t>
+      </w:r>
+      <w:r>
+        <w:rPr>
+          <w:rStyle w:val="NormalTok"/>
+        </w:rPr>
+        <w:t xml:space="preserve">)[</w:t>
+      </w:r>
+      <w:r>
+        <w:rPr>
+          <w:rStyle w:val="KeywordTok"/>
+        </w:rPr>
+        <w:t xml:space="preserve">c</w:t>
+      </w:r>
+      <w:r>
+        <w:rPr>
+          <w:rStyle w:val="NormalTok"/>
+        </w:rPr>
+        <w:t xml:space="preserve">(</w:t>
+      </w:r>
+      <w:r>
+        <w:rPr>
+          <w:rStyle w:val="StringTok"/>
+        </w:rPr>
+        <w:t xml:space="preserve">'estimate'</w:t>
+      </w:r>
+      <w:r>
+        <w:rPr>
+          <w:rStyle w:val="NormalTok"/>
+        </w:rPr>
+        <w:t xml:space="preserve">,</w:t>
+      </w:r>
+      <w:r>
+        <w:rPr>
+          <w:rStyle w:val="StringTok"/>
+        </w:rPr>
+        <w:t xml:space="preserve">'se'</w:t>
+      </w:r>
+      <w:r>
+        <w:rPr>
+          <w:rStyle w:val="NormalTok"/>
+        </w:rPr>
+        <w:t xml:space="preserve">,</w:t>
+      </w:r>
+      <w:r>
+        <w:rPr>
+          <w:rStyle w:val="StringTok"/>
+        </w:rPr>
+        <w:t xml:space="preserve">'lcl'</w:t>
+      </w:r>
+      <w:r>
+        <w:rPr>
+          <w:rStyle w:val="NormalTok"/>
+        </w:rPr>
+        <w:t xml:space="preserve">,</w:t>
+      </w:r>
+      <w:r>
+        <w:rPr>
+          <w:rStyle w:val="StringTok"/>
+        </w:rPr>
+        <w:t xml:space="preserve">'ucl'</w:t>
+      </w:r>
+      <w:r>
+        <w:rPr>
+          <w:rStyle w:val="NormalTok"/>
+        </w:rPr>
+        <w:t xml:space="preserve">)]</w:t>
+      </w:r>
+      <w:r>
+        <w:br w:type="textWrapping"/>
+      </w:r>
+      <w:r>
+        <w:rPr>
+          <w:rStyle w:val="NormalTok"/>
+        </w:rPr>
+        <w:t xml:space="preserve">phi =</w:t>
+      </w:r>
+      <w:r>
+        <w:rPr>
+          <w:rStyle w:val="StringTok"/>
+        </w:rPr>
+        <w:t xml:space="preserve"> </w:t>
+      </w:r>
+      <w:r>
+        <w:rPr>
+          <w:rStyle w:val="KeywordTok"/>
+        </w:rPr>
+        <w:t xml:space="preserve">get.real</w:t>
+      </w:r>
+      <w:r>
+        <w:rPr>
+          <w:rStyle w:val="NormalTok"/>
+        </w:rPr>
+        <w:t xml:space="preserve">(model.re,</w:t>
+      </w:r>
+      <w:r>
+        <w:rPr>
+          <w:rStyle w:val="StringTok"/>
+        </w:rPr>
+        <w:t xml:space="preserve">"Phi"</w:t>
+      </w:r>
+      <w:r>
+        <w:rPr>
+          <w:rStyle w:val="NormalTok"/>
+        </w:rPr>
+        <w:t xml:space="preserve">, </w:t>
+      </w:r>
+      <w:r>
+        <w:rPr>
+          <w:rStyle w:val="DataTypeTok"/>
+        </w:rPr>
+        <w:t xml:space="preserve">se=</w:t>
+      </w:r>
+      <w:r>
+        <w:rPr>
+          <w:rStyle w:val="NormalTok"/>
+        </w:rPr>
+        <w:t xml:space="preserve"> </w:t>
+      </w:r>
+      <w:r>
+        <w:rPr>
+          <w:rStyle w:val="OtherTok"/>
+        </w:rPr>
+        <w:t xml:space="preserve">TRUE</w:t>
+      </w:r>
+      <w:r>
+        <w:rPr>
+          <w:rStyle w:val="NormalTok"/>
+        </w:rPr>
+        <w:t xml:space="preserve">)[</w:t>
+      </w:r>
+      <w:r>
+        <w:rPr>
+          <w:rStyle w:val="DecValTok"/>
+        </w:rPr>
+        <w:t xml:space="preserve">1</w:t>
+      </w:r>
+      <w:r>
+        <w:rPr>
+          <w:rStyle w:val="NormalTok"/>
+        </w:rPr>
+        <w:t xml:space="preserve">,</w:t>
+      </w:r>
+      <w:r>
+        <w:rPr>
+          <w:rStyle w:val="KeywordTok"/>
+        </w:rPr>
+        <w:t xml:space="preserve">c</w:t>
+      </w:r>
+      <w:r>
+        <w:rPr>
+          <w:rStyle w:val="NormalTok"/>
+        </w:rPr>
+        <w:t xml:space="preserve">(</w:t>
+      </w:r>
+      <w:r>
+        <w:rPr>
+          <w:rStyle w:val="StringTok"/>
+        </w:rPr>
+        <w:t xml:space="preserve">'estimate'</w:t>
+      </w:r>
+      <w:r>
+        <w:rPr>
+          <w:rStyle w:val="NormalTok"/>
+        </w:rPr>
+        <w:t xml:space="preserve">,</w:t>
+      </w:r>
+      <w:r>
+        <w:rPr>
+          <w:rStyle w:val="StringTok"/>
+        </w:rPr>
+        <w:t xml:space="preserve">'se'</w:t>
+      </w:r>
+      <w:r>
+        <w:rPr>
+          <w:rStyle w:val="NormalTok"/>
+        </w:rPr>
+        <w:t xml:space="preserve">,</w:t>
+      </w:r>
+      <w:r>
+        <w:rPr>
+          <w:rStyle w:val="StringTok"/>
+        </w:rPr>
+        <w:t xml:space="preserve">'lcl'</w:t>
+      </w:r>
+      <w:r>
+        <w:rPr>
+          <w:rStyle w:val="NormalTok"/>
+        </w:rPr>
+        <w:t xml:space="preserve">,</w:t>
+      </w:r>
+      <w:r>
+        <w:rPr>
+          <w:rStyle w:val="StringTok"/>
+        </w:rPr>
+        <w:t xml:space="preserve">'ucl'</w:t>
+      </w:r>
+      <w:r>
+        <w:rPr>
+          <w:rStyle w:val="NormalTok"/>
+        </w:rPr>
+        <w:t xml:space="preserve">)]</w:t>
+      </w:r>
+      <w:r>
+        <w:br w:type="textWrapping"/>
+      </w:r>
+      <w:r>
+        <w:br w:type="textWrapping"/>
+      </w:r>
+      <w:r>
+        <w:rPr>
+          <w:rStyle w:val="NormalTok"/>
+        </w:rPr>
+        <w:t xml:space="preserve">mle_p</w:t>
+      </w:r>
+    </w:p>
+    <w:p>
+      <w:pPr>
+        <w:pStyle w:val="SourceCode"/>
+      </w:pPr>
+      <w:r>
+        <w:rPr>
+          <w:rStyle w:val="VerbatimChar"/>
+        </w:rPr>
+        <w:t xml:space="preserve">##               estimate        se       lcl       ucl</w:t>
+      </w:r>
+      <w:r>
+        <w:br w:type="textWrapping"/>
+      </w:r>
+      <w:r>
+        <w:rPr>
+          <w:rStyle w:val="VerbatimChar"/>
+        </w:rPr>
+        <w:t xml:space="preserve">## p g1 c1 a1 t2 0.375289 0.1236449 0.1760596 0.6281037</w:t>
+      </w:r>
+    </w:p>
+    <w:p>
+      <w:pPr>
+        <w:pStyle w:val="SourceCode"/>
+      </w:pPr>
+      <w:r>
+        <w:rPr>
+          <w:rStyle w:val="NormalTok"/>
+        </w:rPr>
+        <w:t xml:space="preserve">sigma_p</w:t>
+      </w:r>
+    </w:p>
+    <w:p>
+      <w:pPr>
+        <w:pStyle w:val="SourceCode"/>
+      </w:pPr>
+      <w:r>
+        <w:rPr>
+          <w:rStyle w:val="VerbatimChar"/>
+        </w:rPr>
+        <w:t xml:space="preserve">##                 estimate        se       lcl     ucl</w:t>
+      </w:r>
+      <w:r>
+        <w:br w:type="textWrapping"/>
+      </w:r>
+      <w:r>
+        <w:rPr>
+          <w:rStyle w:val="VerbatimChar"/>
+        </w:rPr>
+        <w:t xml:space="preserve">## sigmap g1 a0 t1 1.864941 0.7965142 0.8360446 4.16007</w:t>
+      </w:r>
+    </w:p>
+    <w:p>
+      <w:pPr>
+        <w:pStyle w:val="SourceCode"/>
+      </w:pPr>
+      <w:r>
+        <w:rPr>
+          <w:rStyle w:val="NormalTok"/>
+        </w:rPr>
+        <w:t xml:space="preserve">phi</w:t>
+      </w:r>
+    </w:p>
+    <w:p>
+      <w:pPr>
+        <w:pStyle w:val="SourceCode"/>
+      </w:pPr>
+      <w:r>
+        <w:rPr>
+          <w:rStyle w:val="VerbatimChar"/>
+        </w:rPr>
+        <w:t xml:space="preserve">##                  estimate        se       lcl       ucl</w:t>
+      </w:r>
+      <w:r>
+        <w:br w:type="textWrapping"/>
+      </w:r>
+      <w:r>
+        <w:rPr>
+          <w:rStyle w:val="VerbatimChar"/>
+        </w:rPr>
+        <w:t xml:space="preserve">## Phi g1 c1 a0 t1 0.6255005 0.0665329 0.4890696 0.7445307</w:t>
+      </w:r>
+    </w:p>
+    <w:p>
+      <w:pPr>
+        <w:pStyle w:val="FirstParagraph"/>
+      </w:pPr>
+      <w:r>
+        <w:t xml:space="preserve">To test whether the random effect is significant, in other words to test the null hypothesis that the standard deviation of the random effect is null, we need to carry out a likelihood ratio test (LRT). The asymptotic behavior of the LRT statistic is a bit weird in that particular situation (see</w:t>
+      </w:r>
+      <w:r>
+        <w:t xml:space="preserve"> </w:t>
+      </w:r>
+      <w:hyperlink r:id="rId32">
+        <w:r>
+          <w:rPr>
+            <w:rStyle w:val="Hyperlink"/>
+          </w:rPr>
+          <w:t xml:space="preserve">Gimenez and Choquet 2010</w:t>
+        </w:r>
+      </w:hyperlink>
+      <w:r>
+        <w:t xml:space="preserve"> </w:t>
+      </w:r>
+      <w:r>
+        <w:t xml:space="preserve">for details).</w:t>
+      </w:r>
+    </w:p>
+    <w:p>
+      <w:pPr>
+        <w:pStyle w:val="BodyText"/>
+      </w:pPr>
+      <w:r>
+        <w:t xml:space="preserve">We first need the deviance of the two models with and without the random effect. To get the deviance of the model without random effect, we can use the results from the first section above, or run a model with the random structure by fixing the standard deviation of the random effect on recapture probability to 0. For the sake of complexity, let's use the latter option:</w:t>
+      </w:r>
+    </w:p>
+    <w:p>
+      <w:pPr>
+        <w:pStyle w:val="SourceCode"/>
+      </w:pPr>
+      <w:r>
+        <w:rPr>
+          <w:rStyle w:val="NormalTok"/>
+        </w:rPr>
+        <w:t xml:space="preserve">phi.ct =</w:t>
+      </w:r>
+      <w:r>
+        <w:rPr>
+          <w:rStyle w:val="StringTok"/>
+        </w:rPr>
+        <w:t xml:space="preserve"> </w:t>
+      </w:r>
+      <w:r>
+        <w:rPr>
+          <w:rStyle w:val="KeywordTok"/>
+        </w:rPr>
+        <w:t xml:space="preserve">list</w:t>
+      </w:r>
+      <w:r>
+        <w:rPr>
+          <w:rStyle w:val="NormalTok"/>
+        </w:rPr>
+        <w:t xml:space="preserve">(</w:t>
+      </w:r>
+      <w:r>
+        <w:rPr>
+          <w:rStyle w:val="DataTypeTok"/>
+        </w:rPr>
+        <w:t xml:space="preserve">formula=</w:t>
+      </w:r>
+      <w:r>
+        <w:rPr>
+          <w:rStyle w:val="NormalTok"/>
+        </w:rPr>
+        <w:t xml:space="preserve">~</w:t>
+      </w:r>
+      <w:r>
+        <w:rPr>
+          <w:rStyle w:val="DecValTok"/>
+        </w:rPr>
+        <w:t xml:space="preserve">1</w:t>
+      </w:r>
+      <w:r>
+        <w:rPr>
+          <w:rStyle w:val="NormalTok"/>
+        </w:rPr>
+        <w:t xml:space="preserve">) </w:t>
+      </w:r>
+      <w:r>
+        <w:rPr>
+          <w:rStyle w:val="CommentTok"/>
+        </w:rPr>
+        <w:t xml:space="preserve"># constant</w:t>
+      </w:r>
+      <w:r>
+        <w:br w:type="textWrapping"/>
+      </w:r>
+      <w:r>
+        <w:rPr>
+          <w:rStyle w:val="NormalTok"/>
+        </w:rPr>
+        <w:t xml:space="preserve">sigmaphi.fixed=</w:t>
+      </w:r>
+      <w:r>
+        <w:rPr>
+          <w:rStyle w:val="KeywordTok"/>
+        </w:rPr>
+        <w:t xml:space="preserve">list</w:t>
+      </w:r>
+      <w:r>
+        <w:rPr>
+          <w:rStyle w:val="NormalTok"/>
+        </w:rPr>
+        <w:t xml:space="preserve">(</w:t>
+      </w:r>
+      <w:r>
+        <w:rPr>
+          <w:rStyle w:val="DataTypeTok"/>
+        </w:rPr>
+        <w:t xml:space="preserve">formula=</w:t>
+      </w:r>
+      <w:r>
+        <w:rPr>
+          <w:rStyle w:val="NormalTok"/>
+        </w:rPr>
+        <w:t xml:space="preserve">~</w:t>
+      </w:r>
+      <w:r>
+        <w:rPr>
+          <w:rStyle w:val="DecValTok"/>
+        </w:rPr>
+        <w:t xml:space="preserve">1</w:t>
+      </w:r>
+      <w:r>
+        <w:rPr>
+          <w:rStyle w:val="NormalTok"/>
+        </w:rPr>
+        <w:t xml:space="preserve">,</w:t>
+      </w:r>
+      <w:r>
+        <w:rPr>
+          <w:rStyle w:val="DataTypeTok"/>
+        </w:rPr>
+        <w:t xml:space="preserve">fixed=</w:t>
+      </w:r>
+      <w:r>
+        <w:rPr>
+          <w:rStyle w:val="DecValTok"/>
+        </w:rPr>
+        <w:t xml:space="preserve">0</w:t>
+      </w:r>
+      <w:r>
+        <w:rPr>
+          <w:rStyle w:val="NormalTok"/>
+        </w:rPr>
+        <w:t xml:space="preserve">)</w:t>
+      </w:r>
+      <w:r>
+        <w:br w:type="textWrapping"/>
+      </w:r>
+      <w:r>
+        <w:rPr>
+          <w:rStyle w:val="NormalTok"/>
+        </w:rPr>
+        <w:t xml:space="preserve">p.dot=</w:t>
+      </w:r>
+      <w:r>
+        <w:rPr>
+          <w:rStyle w:val="KeywordTok"/>
+        </w:rPr>
+        <w:t xml:space="preserve">list</w:t>
+      </w:r>
+      <w:r>
+        <w:rPr>
+          <w:rStyle w:val="NormalTok"/>
+        </w:rPr>
+        <w:t xml:space="preserve">(</w:t>
+      </w:r>
+      <w:r>
+        <w:rPr>
+          <w:rStyle w:val="DataTypeTok"/>
+        </w:rPr>
+        <w:t xml:space="preserve">formula=</w:t>
+      </w:r>
+      <w:r>
+        <w:rPr>
+          <w:rStyle w:val="NormalTok"/>
+        </w:rPr>
+        <w:t xml:space="preserve">~</w:t>
+      </w:r>
+      <w:r>
+        <w:rPr>
+          <w:rStyle w:val="DecValTok"/>
+        </w:rPr>
+        <w:t xml:space="preserve">1</w:t>
+      </w:r>
+      <w:r>
+        <w:rPr>
+          <w:rStyle w:val="NormalTok"/>
+        </w:rPr>
+        <w:t xml:space="preserve">)</w:t>
+      </w:r>
+      <w:r>
+        <w:br w:type="textWrapping"/>
+      </w:r>
+      <w:r>
+        <w:rPr>
+          <w:rStyle w:val="NormalTok"/>
+        </w:rPr>
+        <w:t xml:space="preserve">sigmap.fixed=</w:t>
+      </w:r>
+      <w:r>
+        <w:rPr>
+          <w:rStyle w:val="KeywordTok"/>
+        </w:rPr>
+        <w:t xml:space="preserve">list</w:t>
+      </w:r>
+      <w:r>
+        <w:rPr>
+          <w:rStyle w:val="NormalTok"/>
+        </w:rPr>
+        <w:t xml:space="preserve">(</w:t>
+      </w:r>
+      <w:r>
+        <w:rPr>
+          <w:rStyle w:val="DataTypeTok"/>
+        </w:rPr>
+        <w:t xml:space="preserve">formula=</w:t>
+      </w:r>
+      <w:r>
+        <w:rPr>
+          <w:rStyle w:val="NormalTok"/>
+        </w:rPr>
+        <w:t xml:space="preserve">~</w:t>
+      </w:r>
+      <w:r>
+        <w:rPr>
+          <w:rStyle w:val="DecValTok"/>
+        </w:rPr>
+        <w:t xml:space="preserve">1</w:t>
+      </w:r>
+      <w:r>
+        <w:rPr>
+          <w:rStyle w:val="NormalTok"/>
+        </w:rPr>
+        <w:t xml:space="preserve">,</w:t>
+      </w:r>
+      <w:r>
+        <w:rPr>
+          <w:rStyle w:val="DataTypeTok"/>
+        </w:rPr>
+        <w:t xml:space="preserve">fixed=</w:t>
+      </w:r>
+      <w:r>
+        <w:rPr>
+          <w:rStyle w:val="DecValTok"/>
+        </w:rPr>
+        <w:t xml:space="preserve">0</w:t>
+      </w:r>
+      <w:r>
+        <w:rPr>
+          <w:rStyle w:val="NormalTok"/>
+        </w:rPr>
+        <w:t xml:space="preserve">)</w:t>
+      </w:r>
+      <w:r>
+        <w:br w:type="textWrapping"/>
+      </w:r>
+      <w:r>
+        <w:rPr>
+          <w:rStyle w:val="NormalTok"/>
+        </w:rPr>
+        <w:t xml:space="preserve">model.without.re =</w:t>
+      </w:r>
+      <w:r>
+        <w:rPr>
+          <w:rStyle w:val="StringTok"/>
+        </w:rPr>
+        <w:t xml:space="preserve"> </w:t>
+      </w:r>
+      <w:r>
+        <w:rPr>
+          <w:rStyle w:val="KeywordTok"/>
+        </w:rPr>
+        <w:t xml:space="preserve">mark</w:t>
+      </w:r>
+      <w:r>
+        <w:rPr>
+          <w:rStyle w:val="NormalTok"/>
+        </w:rPr>
+        <w:t xml:space="preserve">(hw.proc,hw.ddl,</w:t>
+      </w:r>
+      <w:r>
+        <w:rPr>
+          <w:rStyle w:val="DataTypeTok"/>
+        </w:rPr>
+        <w:t xml:space="preserve">model.parameters=</w:t>
+      </w:r>
+      <w:r>
+        <w:rPr>
+          <w:rStyle w:val="KeywordTok"/>
+        </w:rPr>
+        <w:t xml:space="preserve">list</w:t>
+      </w:r>
+      <w:r>
+        <w:rPr>
+          <w:rStyle w:val="NormalTok"/>
+        </w:rPr>
+        <w:t xml:space="preserve">(</w:t>
+      </w:r>
+      <w:r>
+        <w:rPr>
+          <w:rStyle w:val="DataTypeTok"/>
+        </w:rPr>
+        <w:t xml:space="preserve">Phi=</w:t>
+      </w:r>
+      <w:r>
+        <w:rPr>
+          <w:rStyle w:val="NormalTok"/>
+        </w:rPr>
+        <w:t xml:space="preserve">phi.ct,</w:t>
+      </w:r>
+      <w:r>
+        <w:rPr>
+          <w:rStyle w:val="DataTypeTok"/>
+        </w:rPr>
+        <w:t xml:space="preserve">p=</w:t>
+      </w:r>
+      <w:r>
+        <w:rPr>
+          <w:rStyle w:val="NormalTok"/>
+        </w:rPr>
+        <w:t xml:space="preserve">p.dot,</w:t>
+      </w:r>
+      <w:r>
+        <w:rPr>
+          <w:rStyle w:val="DataTypeTok"/>
+        </w:rPr>
+        <w:t xml:space="preserve">sigmap=</w:t>
+      </w:r>
+      <w:r>
+        <w:rPr>
+          <w:rStyle w:val="NormalTok"/>
+        </w:rPr>
+        <w:t xml:space="preserve">sigmap.fixed,</w:t>
+      </w:r>
+      <w:r>
+        <w:rPr>
+          <w:rStyle w:val="DataTypeTok"/>
+        </w:rPr>
+        <w:t xml:space="preserve">sigmaphi=</w:t>
+      </w:r>
+      <w:r>
+        <w:rPr>
+          <w:rStyle w:val="NormalTok"/>
+        </w:rPr>
+        <w:t xml:space="preserve">sigmaphi.fixed),</w:t>
+      </w:r>
+      <w:r>
+        <w:rPr>
+          <w:rStyle w:val="DataTypeTok"/>
+        </w:rPr>
+        <w:t xml:space="preserve">output =</w:t>
+      </w:r>
+      <w:r>
+        <w:rPr>
+          <w:rStyle w:val="NormalTok"/>
+        </w:rPr>
+        <w:t xml:space="preserve"> </w:t>
+      </w:r>
+      <w:r>
+        <w:rPr>
+          <w:rStyle w:val="OtherTok"/>
+        </w:rPr>
+        <w:t xml:space="preserve">FALSE</w:t>
+      </w:r>
+      <w:r>
+        <w:rPr>
+          <w:rStyle w:val="NormalTok"/>
+        </w:rPr>
+        <w:t xml:space="preserve">,</w:t>
+      </w:r>
+      <w:r>
+        <w:rPr>
+          <w:rStyle w:val="DataTypeTok"/>
+        </w:rPr>
+        <w:t xml:space="preserve">delete=</w:t>
+      </w:r>
+      <w:r>
+        <w:rPr>
+          <w:rStyle w:val="NormalTok"/>
+        </w:rPr>
+        <w:t xml:space="preserve">T)</w:t>
+      </w:r>
+    </w:p>
+    <w:p>
+      <w:pPr>
+        <w:pStyle w:val="FirstParagraph"/>
+      </w:pPr>
+      <w:r>
+        <w:t xml:space="preserve">Then we can form the LRT statistic:</w:t>
+      </w:r>
+    </w:p>
+    <w:p>
+      <w:pPr>
+        <w:pStyle w:val="SourceCode"/>
+      </w:pPr>
+      <w:r>
+        <w:rPr>
+          <w:rStyle w:val="NormalTok"/>
+        </w:rPr>
+        <w:t xml:space="preserve">dev_model_with_RE =</w:t>
+      </w:r>
+      <w:r>
+        <w:rPr>
+          <w:rStyle w:val="StringTok"/>
+        </w:rPr>
+        <w:t xml:space="preserve"> </w:t>
+      </w:r>
+      <w:r>
+        <w:rPr>
+          <w:rStyle w:val="NormalTok"/>
+        </w:rPr>
+        <w:t xml:space="preserve">model.re$results$deviance</w:t>
+      </w:r>
+      <w:r>
+        <w:br w:type="textWrapping"/>
+      </w:r>
+      <w:r>
+        <w:rPr>
+          <w:rStyle w:val="NormalTok"/>
+        </w:rPr>
+        <w:t xml:space="preserve">dev_model_without_RE =</w:t>
+      </w:r>
+      <w:r>
+        <w:rPr>
+          <w:rStyle w:val="StringTok"/>
+        </w:rPr>
+        <w:t xml:space="preserve"> </w:t>
+      </w:r>
+      <w:r>
+        <w:rPr>
+          <w:rStyle w:val="NormalTok"/>
+        </w:rPr>
+        <w:t xml:space="preserve">model.without.re$results$deviance</w:t>
+      </w:r>
+      <w:r>
+        <w:br w:type="textWrapping"/>
+      </w:r>
+      <w:r>
+        <w:rPr>
+          <w:rStyle w:val="NormalTok"/>
+        </w:rPr>
+        <w:t xml:space="preserve">LRT =</w:t>
+      </w:r>
+      <w:r>
+        <w:rPr>
+          <w:rStyle w:val="StringTok"/>
+        </w:rPr>
+        <w:t xml:space="preserve"> </w:t>
+      </w:r>
+      <w:r>
+        <w:rPr>
+          <w:rStyle w:val="NormalTok"/>
+        </w:rPr>
+        <w:t xml:space="preserve">dev_model_without_RE -</w:t>
+      </w:r>
+      <w:r>
+        <w:rPr>
+          <w:rStyle w:val="StringTok"/>
+        </w:rPr>
+        <w:t xml:space="preserve"> </w:t>
+      </w:r>
+      <w:r>
+        <w:rPr>
+          <w:rStyle w:val="NormalTok"/>
+        </w:rPr>
+        <w:t xml:space="preserve">dev_model_with_RE</w:t>
+      </w:r>
+    </w:p>
+    <w:p>
+      <w:pPr>
+        <w:pStyle w:val="FirstParagraph"/>
+      </w:pPr>
+      <w:r>
+        <w:t xml:space="preserve">And calculate the p-value of the test:</w:t>
+      </w:r>
+    </w:p>
+    <w:p>
+      <w:pPr>
+        <w:pStyle w:val="SourceCode"/>
+      </w:pPr>
+      <w:r>
+        <w:rPr>
+          <w:rStyle w:val="DecValTok"/>
+        </w:rPr>
+        <w:t xml:space="preserve">1</w:t>
+      </w:r>
+      <w:r>
+        <w:rPr>
+          <w:rStyle w:val="NormalTok"/>
+        </w:rPr>
+        <w:t xml:space="preserve">-</w:t>
+      </w:r>
+      <w:r>
+        <w:rPr>
+          <w:rStyle w:val="KeywordTok"/>
+        </w:rPr>
+        <w:t xml:space="preserve">pchisq</w:t>
+      </w:r>
+      <w:r>
+        <w:rPr>
+          <w:rStyle w:val="NormalTok"/>
+        </w:rPr>
+        <w:t xml:space="preserve">(LRT,</w:t>
+      </w:r>
+      <w:r>
+        <w:rPr>
+          <w:rStyle w:val="DecValTok"/>
+        </w:rPr>
+        <w:t xml:space="preserve">1</w:t>
+      </w:r>
+      <w:r>
+        <w:rPr>
+          <w:rStyle w:val="NormalTok"/>
+        </w:rPr>
+        <w:t xml:space="preserve">)</w:t>
+      </w:r>
+    </w:p>
+    <w:p>
+      <w:pPr>
+        <w:pStyle w:val="SourceCode"/>
+      </w:pPr>
+      <w:r>
+        <w:rPr>
+          <w:rStyle w:val="VerbatimChar"/>
+        </w:rPr>
+        <w:t xml:space="preserve">## [1] 0.007683643</w:t>
+      </w:r>
+    </w:p>
+    <w:p>
+      <w:pPr>
+        <w:pStyle w:val="FirstParagraph"/>
+      </w:pPr>
+      <w:r>
+        <w:t xml:space="preserve">The test is highly significant, we reject the null hypothesis that the standard deviation is 0, therefore there seems to be heterogeneity as detection by the random effect.</w:t>
+      </w:r>
+    </w:p>
+    <w:p>
+      <w:pPr>
+        <w:pStyle w:val="BodyText"/>
+      </w:pPr>
+      <w:r>
+        <w:t xml:space="preserve">From there, one can use the bootstrap as in the first section to estimate abundance along with its confidence interval using the recapture probability estimate</w:t>
+      </w:r>
+      <w:r>
+        <w:t xml:space="preserve"> </w:t>
+      </w:r>
+      <w:r>
+        <w:rPr>
+          <w:rStyle w:val="VerbatimChar"/>
+        </w:rPr>
+        <w:t xml:space="preserve">mle_p</w:t>
+      </w:r>
+      <w:r>
+        <w:t xml:space="preserve">. This value was calculated for us by MARK as the inverse [reciprocal function] logit of the mean recapture probability. Have a look to the results:</w:t>
+      </w:r>
+    </w:p>
+    <w:p>
+      <w:pPr>
+        <w:pStyle w:val="SourceCode"/>
+      </w:pPr>
+      <w:r>
+        <w:rPr>
+          <w:rStyle w:val="NormalTok"/>
+        </w:rPr>
+        <w:t xml:space="preserve">model.re$results$beta</w:t>
+      </w:r>
+    </w:p>
+    <w:p>
+      <w:pPr>
+        <w:pStyle w:val="SourceCode"/>
+      </w:pPr>
+      <w:r>
+        <w:rPr>
+          <w:rStyle w:val="VerbatimChar"/>
+        </w:rPr>
+        <w:t xml:space="preserve">##                      estimate        se        lcl       ucl</w:t>
+      </w:r>
+      <w:r>
+        <w:br w:type="textWrapping"/>
+      </w:r>
+      <w:r>
+        <w:rPr>
+          <w:rStyle w:val="VerbatimChar"/>
+        </w:rPr>
+        <w:t xml:space="preserve">## Phi:(Intercept)     0.5129617 0.2840257 -0.0437287 1.0696520</w:t>
+      </w:r>
+      <w:r>
+        <w:br w:type="textWrapping"/>
+      </w:r>
+      <w:r>
+        <w:rPr>
+          <w:rStyle w:val="VerbatimChar"/>
+        </w:rPr>
+        <w:t xml:space="preserve">## sigmap:(Intercept)  0.6232293 0.4270989 -0.2138846 1.4603432</w:t>
+      </w:r>
+      <w:r>
+        <w:br w:type="textWrapping"/>
+      </w:r>
+      <w:r>
+        <w:rPr>
+          <w:rStyle w:val="VerbatimChar"/>
+        </w:rPr>
+        <w:t xml:space="preserve">## p:(Intercept)      -0.5095928 0.5273893 -1.5432758 0.5240903</w:t>
+      </w:r>
+    </w:p>
+    <w:p>
+      <w:pPr>
+        <w:pStyle w:val="FirstParagraph"/>
+      </w:pPr>
+      <w:r>
+        <w:t xml:space="preserve">The mean value of the random effect on the recapture is</w:t>
+      </w:r>
+      <w:r>
+        <w:t xml:space="preserve"> </w:t>
+      </w:r>
+      <w:r>
+        <w:rPr>
+          <w:rStyle w:val="VerbatimChar"/>
+        </w:rPr>
+        <w:t xml:space="preserve">p:(Intercept)</w:t>
+      </w:r>
+      <w:r>
+        <w:t xml:space="preserve">. If you apply the standard</w:t>
+      </w:r>
+      <w:r>
+        <w:t xml:space="preserve"> </w:t>
+      </w:r>
+      <m:oMath>
+        <m:r>
+          <m:rPr/>
+          <m:t>1</m:t>
+        </m:r>
+        <m:r>
+          <m:rPr/>
+          <m:t>/</m:t>
+        </m:r>
+        <m:r>
+          <m:rPr/>
+          <m:t>(</m:t>
+        </m:r>
+        <m:r>
+          <m:rPr/>
+          <m:t>1</m:t>
+        </m:r>
+        <m:r>
+          <m:rPr/>
+          <m:t>+</m:t>
+        </m:r>
+        <m:r>
+          <m:rPr/>
+          <m:t>e</m:t>
+        </m:r>
+        <m:r>
+          <m:rPr/>
+          <m:t>x</m:t>
+        </m:r>
+        <m:r>
+          <m:rPr/>
+          <m:t>p</m:t>
+        </m:r>
+        <m:r>
+          <m:rPr/>
+          <m:t>(</m:t>
+        </m:r>
+        <m:r>
+          <m:rPr/>
+          <m:t>−</m:t>
+        </m:r>
+        <m:r>
+          <m:rPr/>
+          <m:t>x</m:t>
+        </m:r>
+        <m:r>
+          <m:rPr/>
+          <m:t>)</m:t>
+        </m:r>
+        <m:r>
+          <m:rPr/>
+          <m:t>)</m:t>
+        </m:r>
+      </m:oMath>
+      <w:r>
+        <w:t xml:space="preserve"> </w:t>
+      </w:r>
+      <w:r>
+        <w:t xml:space="preserve">transformation, you obtain</w:t>
+      </w:r>
+      <w:r>
+        <w:t xml:space="preserve"> </w:t>
+      </w:r>
+      <w:r>
+        <w:rPr>
+          <w:rStyle w:val="VerbatimChar"/>
+        </w:rPr>
+        <w:t xml:space="preserve">mle_p</w:t>
+      </w:r>
+      <w:r>
+        <w:t xml:space="preserve">.</w:t>
+      </w:r>
+    </w:p>
+    <w:p>
+      <w:pPr>
+        <w:pStyle w:val="SourceCode"/>
+      </w:pPr>
+      <w:r>
+        <w:rPr>
+          <w:rStyle w:val="NormalTok"/>
+        </w:rPr>
+        <w:t xml:space="preserve">mean_p =</w:t>
+      </w:r>
+      <w:r>
+        <w:rPr>
+          <w:rStyle w:val="StringTok"/>
+        </w:rPr>
+        <w:t xml:space="preserve"> </w:t>
+      </w:r>
+      <w:r>
+        <w:rPr>
+          <w:rStyle w:val="NormalTok"/>
+        </w:rPr>
+        <w:t xml:space="preserve">model.re$results$beta[</w:t>
+      </w:r>
+      <w:r>
+        <w:rPr>
+          <w:rStyle w:val="DecValTok"/>
+        </w:rPr>
+        <w:t xml:space="preserve">3</w:t>
+      </w:r>
+      <w:r>
+        <w:rPr>
+          <w:rStyle w:val="NormalTok"/>
+        </w:rPr>
+        <w:t xml:space="preserve">,</w:t>
+      </w:r>
+      <w:r>
+        <w:rPr>
+          <w:rStyle w:val="DecValTok"/>
+        </w:rPr>
+        <w:t xml:space="preserve">1</w:t>
+      </w:r>
+      <w:r>
+        <w:rPr>
+          <w:rStyle w:val="NormalTok"/>
+        </w:rPr>
+        <w:t xml:space="preserve">] </w:t>
+      </w:r>
+      <w:r>
+        <w:rPr>
+          <w:rStyle w:val="CommentTok"/>
+        </w:rPr>
+        <w:t xml:space="preserve"># extract the mean value of the random effect</w:t>
+      </w:r>
+      <w:r>
+        <w:br w:type="textWrapping"/>
+      </w:r>
+      <w:r>
+        <w:rPr>
+          <w:rStyle w:val="DecValTok"/>
+        </w:rPr>
+        <w:t xml:space="preserve">1</w:t>
+      </w:r>
+      <w:r>
+        <w:rPr>
+          <w:rStyle w:val="NormalTok"/>
+        </w:rPr>
+        <w:t xml:space="preserve">/(</w:t>
+      </w:r>
+      <w:r>
+        <w:rPr>
+          <w:rStyle w:val="DecValTok"/>
+        </w:rPr>
+        <w:t xml:space="preserve">1</w:t>
+      </w:r>
+      <w:r>
+        <w:rPr>
+          <w:rStyle w:val="NormalTok"/>
+        </w:rPr>
+        <w:t xml:space="preserve">+</w:t>
+      </w:r>
+      <w:r>
+        <w:rPr>
+          <w:rStyle w:val="KeywordTok"/>
+        </w:rPr>
+        <w:t xml:space="preserve">exp</w:t>
+      </w:r>
+      <w:r>
+        <w:rPr>
+          <w:rStyle w:val="NormalTok"/>
+        </w:rPr>
+        <w:t xml:space="preserve">(-mean_p)) </w:t>
+      </w:r>
+      <w:r>
+        <w:rPr>
+          <w:rStyle w:val="CommentTok"/>
+        </w:rPr>
+        <w:t xml:space="preserve"># calculate by hand</w:t>
+      </w:r>
+    </w:p>
+    <w:p>
+      <w:pPr>
+        <w:pStyle w:val="SourceCode"/>
+      </w:pPr>
+      <w:r>
+        <w:rPr>
+          <w:rStyle w:val="VerbatimChar"/>
+        </w:rPr>
+        <w:t xml:space="preserve">## [1] 0.375289</w:t>
+      </w:r>
+    </w:p>
+    <w:p>
+      <w:pPr>
+        <w:pStyle w:val="SourceCode"/>
+      </w:pPr>
+      <w:r>
+        <w:rPr>
+          <w:rStyle w:val="NormalTok"/>
+        </w:rPr>
+        <w:t xml:space="preserve">mle_p[</w:t>
+      </w:r>
+      <w:r>
+        <w:rPr>
+          <w:rStyle w:val="DecValTok"/>
+        </w:rPr>
+        <w:t xml:space="preserve">1</w:t>
+      </w:r>
+      <w:r>
+        <w:rPr>
+          <w:rStyle w:val="NormalTok"/>
+        </w:rPr>
+        <w:t xml:space="preserve">] </w:t>
+      </w:r>
+      <w:r>
+        <w:rPr>
+          <w:rStyle w:val="CommentTok"/>
+        </w:rPr>
+        <w:t xml:space="preserve"># produce by MARK</w:t>
+      </w:r>
+    </w:p>
+    <w:p>
+      <w:pPr>
+        <w:pStyle w:val="SourceCode"/>
+      </w:pPr>
+      <w:r>
+        <w:rPr>
+          <w:rStyle w:val="VerbatimChar"/>
+        </w:rPr>
+        <w:t xml:space="preserve">##               estimate</w:t>
+      </w:r>
+      <w:r>
+        <w:br w:type="textWrapping"/>
+      </w:r>
+      <w:r>
+        <w:rPr>
+          <w:rStyle w:val="VerbatimChar"/>
+        </w:rPr>
+        <w:t xml:space="preserve">## p g1 c1 a1 t2 0.375289</w:t>
+      </w:r>
+    </w:p>
+    <w:p>
+      <w:pPr>
+        <w:pStyle w:val="Heading3"/>
+      </w:pPr>
+      <w:bookmarkStart w:id="33" w:name="finite-mixture-models"/>
+      <w:bookmarkEnd w:id="33"/>
+      <w:r>
+        <w:t xml:space="preserve">Finite mixture models</w:t>
+      </w:r>
+    </w:p>
+    <w:p>
+      <w:pPr>
+        <w:pStyle w:val="FirstParagraph"/>
+      </w:pPr>
+      <w:r>
+        <w:t xml:space="preserve">Here, we estimate abundance while accounting for heterogeneity in the detection process using a model with finite mixture (see first section above). To do so, we follow</w:t>
+      </w:r>
+      <w:r>
+        <w:t xml:space="preserve"> </w:t>
+      </w:r>
+      <w:hyperlink r:id="rId30">
+        <w:r>
+          <w:rPr>
+            <w:rStyle w:val="Hyperlink"/>
+          </w:rPr>
+          <w:t xml:space="preserve">Cubaynes et al. (2010)</w:t>
+        </w:r>
+      </w:hyperlink>
+      <w:r>
+        <w:t xml:space="preserve"> </w:t>
+      </w:r>
+      <w:r>
+        <w:t xml:space="preserve">who extended the appraoch developed by Shirley Pledger and colleagues to account for heterogeneity to estimate abundance.</w:t>
+      </w:r>
+    </w:p>
+    <w:p>
+      <w:pPr>
+        <w:pStyle w:val="BodyText"/>
+      </w:pPr>
+      <w:r>
+        <w:t xml:space="preserve">For illustration, let's first fit a model with heterogeneity in the recapture probability, with time-dependent survival and constant recapture probabilities. As usual, we first load the</w:t>
+      </w:r>
+      <w:r>
+        <w:t xml:space="preserve"> </w:t>
+      </w:r>
+      <w:r>
+        <w:rPr>
+          <w:rStyle w:val="VerbatimChar"/>
+        </w:rPr>
+        <w:t xml:space="preserve">RMark</w:t>
+      </w:r>
+      <w:r>
+        <w:t xml:space="preserve"> </w:t>
+      </w:r>
+      <w:r>
+        <w:t xml:space="preserve">package and read in the data.</w:t>
+      </w:r>
+    </w:p>
+    <w:p>
+      <w:pPr>
+        <w:pStyle w:val="SourceCode"/>
+      </w:pPr>
+      <w:r>
+        <w:rPr>
+          <w:rStyle w:val="CommentTok"/>
+        </w:rPr>
+        <w:t xml:space="preserve"># load RMark package</w:t>
+      </w:r>
+      <w:r>
+        <w:br w:type="textWrapping"/>
+      </w:r>
+      <w:r>
+        <w:rPr>
+          <w:rStyle w:val="KeywordTok"/>
+        </w:rPr>
+        <w:t xml:space="preserve">library</w:t>
+      </w:r>
+      <w:r>
+        <w:rPr>
+          <w:rStyle w:val="NormalTok"/>
+        </w:rPr>
+        <w:t xml:space="preserve">(RMark)</w:t>
+      </w:r>
+      <w:r>
+        <w:br w:type="textWrapping"/>
+      </w:r>
+      <w:r>
+        <w:rPr>
+          <w:rStyle w:val="CommentTok"/>
+        </w:rPr>
+        <w:t xml:space="preserve"># read in data</w:t>
+      </w:r>
+      <w:r>
+        <w:br w:type="textWrapping"/>
+      </w:r>
+      <w:r>
+        <w:rPr>
+          <w:rStyle w:val="NormalTok"/>
+        </w:rPr>
+        <w:t xml:space="preserve">hw.dat =</w:t>
+      </w:r>
+      <w:r>
+        <w:rPr>
+          <w:rStyle w:val="StringTok"/>
+        </w:rPr>
+        <w:t xml:space="preserve"> </w:t>
+      </w:r>
+      <w:r>
+        <w:rPr>
+          <w:rStyle w:val="KeywordTok"/>
+        </w:rPr>
+        <w:t xml:space="preserve">import.chdata</w:t>
+      </w:r>
+      <w:r>
+        <w:rPr>
+          <w:rStyle w:val="NormalTok"/>
+        </w:rPr>
+        <w:t xml:space="preserve">(</w:t>
+      </w:r>
+      <w:r>
+        <w:rPr>
+          <w:rStyle w:val="StringTok"/>
+        </w:rPr>
+        <w:t xml:space="preserve">"humpbackwhaleMaySep20062013.txt"</w:t>
+      </w:r>
+      <w:r>
+        <w:rPr>
+          <w:rStyle w:val="NormalTok"/>
+        </w:rPr>
+        <w:t xml:space="preserve">, </w:t>
+      </w:r>
+      <w:r>
+        <w:rPr>
+          <w:rStyle w:val="DataTypeTok"/>
+        </w:rPr>
+        <w:t xml:space="preserve">header =</w:t>
+      </w:r>
+      <w:r>
+        <w:rPr>
+          <w:rStyle w:val="NormalTok"/>
+        </w:rPr>
+        <w:t xml:space="preserve"> </w:t>
+      </w:r>
+      <w:r>
+        <w:rPr>
+          <w:rStyle w:val="NormalTok"/>
+        </w:rPr>
+        <w:t xml:space="preserve">F, </w:t>
+      </w:r>
+      <w:r>
+        <w:rPr>
+          <w:rStyle w:val="DataTypeTok"/>
+        </w:rPr>
+        <w:t xml:space="preserve">field.names =</w:t>
+      </w:r>
+      <w:r>
+        <w:rPr>
+          <w:rStyle w:val="NormalTok"/>
+        </w:rPr>
+        <w:t xml:space="preserve"> </w:t>
+      </w:r>
+      <w:r>
+        <w:rPr>
+          <w:rStyle w:val="KeywordTok"/>
+        </w:rPr>
+        <w:t xml:space="preserve">c</w:t>
+      </w:r>
+      <w:r>
+        <w:rPr>
+          <w:rStyle w:val="NormalTok"/>
+        </w:rPr>
+        <w:t xml:space="preserve">(</w:t>
+      </w:r>
+      <w:r>
+        <w:rPr>
+          <w:rStyle w:val="StringTok"/>
+        </w:rPr>
+        <w:t xml:space="preserve">"ch"</w:t>
+      </w:r>
+      <w:r>
+        <w:rPr>
+          <w:rStyle w:val="NormalTok"/>
+        </w:rPr>
+        <w:t xml:space="preserve">), </w:t>
+      </w:r>
+      <w:r>
+        <w:rPr>
+          <w:rStyle w:val="DataTypeTok"/>
+        </w:rPr>
+        <w:t xml:space="preserve">field.types =</w:t>
+      </w:r>
+      <w:r>
+        <w:rPr>
+          <w:rStyle w:val="NormalTok"/>
+        </w:rPr>
+        <w:t xml:space="preserve"> </w:t>
+      </w:r>
+      <w:r>
+        <w:rPr>
+          <w:rStyle w:val="OtherTok"/>
+        </w:rPr>
+        <w:t xml:space="preserve">NULL</w:t>
+      </w:r>
+      <w:r>
+        <w:rPr>
+          <w:rStyle w:val="NormalTok"/>
+        </w:rPr>
+        <w:t xml:space="preserve">)</w:t>
+      </w:r>
+      <w:r>
+        <w:br w:type="textWrapping"/>
+      </w:r>
+      <w:r>
+        <w:rPr>
+          <w:rStyle w:val="KeywordTok"/>
+        </w:rPr>
+        <w:t xml:space="preserve">summary</w:t>
+      </w:r>
+      <w:r>
+        <w:rPr>
+          <w:rStyle w:val="NormalTok"/>
+        </w:rPr>
+        <w:t xml:space="preserve">(hw.dat)</w:t>
+      </w:r>
+    </w:p>
+    <w:p>
+      <w:pPr>
+        <w:pStyle w:val="SourceCode"/>
+      </w:pPr>
+      <w:r>
+        <w:rPr>
+          <w:rStyle w:val="VerbatimChar"/>
+        </w:rPr>
+        <w:t xml:space="preserve">##       ch           </w:t>
+      </w:r>
+      <w:r>
+        <w:br w:type="textWrapping"/>
+      </w:r>
+      <w:r>
+        <w:rPr>
+          <w:rStyle w:val="VerbatimChar"/>
+        </w:rPr>
+        <w:t xml:space="preserve">##  Length:195        </w:t>
+      </w:r>
+      <w:r>
+        <w:br w:type="textWrapping"/>
+      </w:r>
+      <w:r>
+        <w:rPr>
+          <w:rStyle w:val="VerbatimChar"/>
+        </w:rPr>
+        <w:t xml:space="preserve">##  Class :character  </w:t>
+      </w:r>
+      <w:r>
+        <w:br w:type="textWrapping"/>
+      </w:r>
+      <w:r>
+        <w:rPr>
+          <w:rStyle w:val="VerbatimChar"/>
+        </w:rPr>
+        <w:t xml:space="preserve">##  Mode  :character</w:t>
+      </w:r>
+    </w:p>
+    <w:p>
+      <w:pPr>
+        <w:pStyle w:val="SourceCode"/>
+      </w:pPr>
+      <w:r>
+        <w:rPr>
+          <w:rStyle w:val="KeywordTok"/>
+        </w:rPr>
+        <w:t xml:space="preserve">attach</w:t>
+      </w:r>
+      <w:r>
+        <w:rPr>
+          <w:rStyle w:val="NormalTok"/>
+        </w:rPr>
+        <w:t xml:space="preserve">(hw.dat)</w:t>
+      </w:r>
+    </w:p>
+    <w:p>
+      <w:pPr>
+        <w:pStyle w:val="FirstParagraph"/>
+      </w:pPr>
+      <w:r>
+        <w:t xml:space="preserve">Then we define the model structure, by using the</w:t>
+      </w:r>
+      <w:r>
+        <w:t xml:space="preserve"> </w:t>
+      </w:r>
+      <w:r>
+        <w:rPr>
+          <w:rStyle w:val="VerbatimChar"/>
+        </w:rPr>
+        <w:t xml:space="preserve">model="CJSMixture"</w:t>
+      </w:r>
+      <w:r>
+        <w:t xml:space="preserve"> </w:t>
+      </w:r>
+      <w:r>
+        <w:t xml:space="preserve">option.</w:t>
+      </w:r>
+    </w:p>
+    <w:p>
+      <w:pPr>
+        <w:pStyle w:val="SourceCode"/>
+      </w:pPr>
+      <w:r>
+        <w:rPr>
+          <w:rStyle w:val="NormalTok"/>
+        </w:rPr>
+        <w:t xml:space="preserve">hw.proc =</w:t>
+      </w:r>
+      <w:r>
+        <w:rPr>
+          <w:rStyle w:val="StringTok"/>
+        </w:rPr>
+        <w:t xml:space="preserve"> </w:t>
+      </w:r>
+      <w:r>
+        <w:rPr>
+          <w:rStyle w:val="KeywordTok"/>
+        </w:rPr>
+        <w:t xml:space="preserve">process.data</w:t>
+      </w:r>
+      <w:r>
+        <w:rPr>
+          <w:rStyle w:val="NormalTok"/>
+        </w:rPr>
+        <w:t xml:space="preserve">(hw.dat, </w:t>
+      </w:r>
+      <w:r>
+        <w:rPr>
+          <w:rStyle w:val="DataTypeTok"/>
+        </w:rPr>
+        <w:t xml:space="preserve">model=</w:t>
+      </w:r>
+      <w:r>
+        <w:rPr>
+          <w:rStyle w:val="StringTok"/>
+        </w:rPr>
+        <w:t xml:space="preserve">"CJSMixture"</w:t>
+      </w:r>
+      <w:r>
+        <w:rPr>
+          <w:rStyle w:val="NormalTok"/>
+        </w:rPr>
+        <w:t xml:space="preserve">)</w:t>
+      </w:r>
+      <w:r>
+        <w:br w:type="textWrapping"/>
+      </w:r>
+      <w:r>
+        <w:rPr>
+          <w:rStyle w:val="NormalTok"/>
+        </w:rPr>
+        <w:t xml:space="preserve">hw.ddl =</w:t>
+      </w:r>
+      <w:r>
+        <w:rPr>
+          <w:rStyle w:val="StringTok"/>
+        </w:rPr>
+        <w:t xml:space="preserve"> </w:t>
+      </w:r>
+      <w:r>
+        <w:rPr>
+          <w:rStyle w:val="KeywordTok"/>
+        </w:rPr>
+        <w:t xml:space="preserve">make.design.data</w:t>
+      </w:r>
+      <w:r>
+        <w:rPr>
+          <w:rStyle w:val="NormalTok"/>
+        </w:rPr>
+        <w:t xml:space="preserve">(hw.proc)</w:t>
+      </w:r>
+    </w:p>
+    <w:p>
+      <w:pPr>
+        <w:pStyle w:val="FirstParagraph"/>
+      </w:pPr>
+      <w:r>
+        <w:t xml:space="preserve">We also define the effect on the parameters. Time-dependent survival, two-finite mixture on the recapture probability and a constant proportion of individual in each class.</w:t>
+      </w:r>
+    </w:p>
+    <w:p>
+      <w:pPr>
+        <w:pStyle w:val="SourceCode"/>
+      </w:pPr>
+      <w:r>
+        <w:rPr>
+          <w:rStyle w:val="CommentTok"/>
+        </w:rPr>
+        <w:t xml:space="preserve"># survival</w:t>
+      </w:r>
+      <w:r>
+        <w:br w:type="textWrapping"/>
+      </w:r>
+      <w:r>
+        <w:rPr>
+          <w:rStyle w:val="NormalTok"/>
+        </w:rPr>
+        <w:t xml:space="preserve">phi.time =</w:t>
+      </w:r>
+      <w:r>
+        <w:rPr>
+          <w:rStyle w:val="StringTok"/>
+        </w:rPr>
+        <w:t xml:space="preserve"> </w:t>
+      </w:r>
+      <w:r>
+        <w:rPr>
+          <w:rStyle w:val="KeywordTok"/>
+        </w:rPr>
+        <w:t xml:space="preserve">list</w:t>
+      </w:r>
+      <w:r>
+        <w:rPr>
+          <w:rStyle w:val="NormalTok"/>
+        </w:rPr>
+        <w:t xml:space="preserve">(</w:t>
+      </w:r>
+      <w:r>
+        <w:rPr>
+          <w:rStyle w:val="DataTypeTok"/>
+        </w:rPr>
+        <w:t xml:space="preserve">formula=</w:t>
+      </w:r>
+      <w:r>
+        <w:rPr>
+          <w:rStyle w:val="NormalTok"/>
+        </w:rPr>
+        <w:t xml:space="preserve">~time) </w:t>
+      </w:r>
+      <w:r>
+        <w:rPr>
+          <w:rStyle w:val="CommentTok"/>
+        </w:rPr>
+        <w:t xml:space="preserve"># constant</w:t>
+      </w:r>
+      <w:r>
+        <w:br w:type="textWrapping"/>
+      </w:r>
+      <w:r>
+        <w:rPr>
+          <w:rStyle w:val="CommentTok"/>
+        </w:rPr>
+        <w:t xml:space="preserve"># recapture</w:t>
+      </w:r>
+      <w:r>
+        <w:br w:type="textWrapping"/>
+      </w:r>
+      <w:r>
+        <w:rPr>
+          <w:rStyle w:val="NormalTok"/>
+        </w:rPr>
+        <w:t xml:space="preserve">p.mix =</w:t>
+      </w:r>
+      <w:r>
+        <w:rPr>
+          <w:rStyle w:val="StringTok"/>
+        </w:rPr>
+        <w:t xml:space="preserve"> </w:t>
+      </w:r>
+      <w:r>
+        <w:rPr>
+          <w:rStyle w:val="KeywordTok"/>
+        </w:rPr>
+        <w:t xml:space="preserve">list</w:t>
+      </w:r>
+      <w:r>
+        <w:rPr>
+          <w:rStyle w:val="NormalTok"/>
+        </w:rPr>
+        <w:t xml:space="preserve">(</w:t>
+      </w:r>
+      <w:r>
+        <w:rPr>
+          <w:rStyle w:val="DataTypeTok"/>
+        </w:rPr>
+        <w:t xml:space="preserve">formula=</w:t>
+      </w:r>
+      <w:r>
+        <w:rPr>
+          <w:rStyle w:val="NormalTok"/>
+        </w:rPr>
+        <w:t xml:space="preserve">~mixture) </w:t>
+      </w:r>
+      <w:r>
+        <w:rPr>
+          <w:rStyle w:val="CommentTok"/>
+        </w:rPr>
+        <w:t xml:space="preserve"># mixture</w:t>
+      </w:r>
+      <w:r>
+        <w:br w:type="textWrapping"/>
+      </w:r>
+      <w:r>
+        <w:rPr>
+          <w:rStyle w:val="CommentTok"/>
+        </w:rPr>
+        <w:t xml:space="preserve"># mixture proportion</w:t>
+      </w:r>
+      <w:r>
+        <w:br w:type="textWrapping"/>
+      </w:r>
+      <w:r>
+        <w:rPr>
+          <w:rStyle w:val="NormalTok"/>
+        </w:rPr>
+        <w:t xml:space="preserve">pi.dot=</w:t>
+      </w:r>
+      <w:r>
+        <w:rPr>
+          <w:rStyle w:val="KeywordTok"/>
+        </w:rPr>
+        <w:t xml:space="preserve">list</w:t>
+      </w:r>
+      <w:r>
+        <w:rPr>
+          <w:rStyle w:val="NormalTok"/>
+        </w:rPr>
+        <w:t xml:space="preserve">(</w:t>
+      </w:r>
+      <w:r>
+        <w:rPr>
+          <w:rStyle w:val="DataTypeTok"/>
+        </w:rPr>
+        <w:t xml:space="preserve">formula=</w:t>
+      </w:r>
+      <w:r>
+        <w:rPr>
+          <w:rStyle w:val="NormalTok"/>
+        </w:rPr>
+        <w:t xml:space="preserve">~</w:t>
+      </w:r>
+      <w:r>
+        <w:rPr>
+          <w:rStyle w:val="DecValTok"/>
+        </w:rPr>
+        <w:t xml:space="preserve">1</w:t>
+      </w:r>
+      <w:r>
+        <w:rPr>
+          <w:rStyle w:val="NormalTok"/>
+        </w:rPr>
+        <w:t xml:space="preserve">) </w:t>
+      </w:r>
+      <w:r>
+        <w:rPr>
+          <w:rStyle w:val="CommentTok"/>
+        </w:rPr>
+        <w:t xml:space="preserve"># constant</w:t>
+      </w:r>
+    </w:p>
+    <w:p>
+      <w:pPr>
+        <w:pStyle w:val="FirstParagraph"/>
+      </w:pPr>
+      <w:r>
+        <w:t xml:space="preserve">Let's fit that model:</w:t>
+      </w:r>
+    </w:p>
+    <w:p>
+      <w:pPr>
+        <w:pStyle w:val="SourceCode"/>
+      </w:pPr>
+      <w:r>
+        <w:rPr>
+          <w:rStyle w:val="NormalTok"/>
+        </w:rPr>
+        <w:t xml:space="preserve">model.het =</w:t>
+      </w:r>
+      <w:r>
+        <w:rPr>
+          <w:rStyle w:val="StringTok"/>
+        </w:rPr>
+        <w:t xml:space="preserve"> </w:t>
+      </w:r>
+      <w:r>
+        <w:rPr>
+          <w:rStyle w:val="KeywordTok"/>
+        </w:rPr>
+        <w:t xml:space="preserve">mark</w:t>
+      </w:r>
+      <w:r>
+        <w:rPr>
+          <w:rStyle w:val="NormalTok"/>
+        </w:rPr>
+        <w:t xml:space="preserve">(hw.proc,hw.ddl,</w:t>
+      </w:r>
+      <w:r>
+        <w:rPr>
+          <w:rStyle w:val="DataTypeTok"/>
+        </w:rPr>
+        <w:t xml:space="preserve">model.parameters=</w:t>
+      </w:r>
+      <w:r>
+        <w:rPr>
+          <w:rStyle w:val="KeywordTok"/>
+        </w:rPr>
+        <w:t xml:space="preserve">list</w:t>
+      </w:r>
+      <w:r>
+        <w:rPr>
+          <w:rStyle w:val="NormalTok"/>
+        </w:rPr>
+        <w:t xml:space="preserve">(</w:t>
+      </w:r>
+      <w:r>
+        <w:rPr>
+          <w:rStyle w:val="DataTypeTok"/>
+        </w:rPr>
+        <w:t xml:space="preserve">Phi=</w:t>
+      </w:r>
+      <w:r>
+        <w:rPr>
+          <w:rStyle w:val="NormalTok"/>
+        </w:rPr>
+        <w:t xml:space="preserve">phi.time,</w:t>
+      </w:r>
+      <w:r>
+        <w:rPr>
+          <w:rStyle w:val="DataTypeTok"/>
+        </w:rPr>
+        <w:t xml:space="preserve">p=</w:t>
+      </w:r>
+      <w:r>
+        <w:rPr>
+          <w:rStyle w:val="NormalTok"/>
+        </w:rPr>
+        <w:t xml:space="preserve">p.mix,</w:t>
+      </w:r>
+      <w:r>
+        <w:rPr>
+          <w:rStyle w:val="DataTypeTok"/>
+        </w:rPr>
+        <w:t xml:space="preserve">pi=</w:t>
+      </w:r>
+      <w:r>
+        <w:rPr>
+          <w:rStyle w:val="NormalTok"/>
+        </w:rPr>
+        <w:t xml:space="preserve">pi.dot),</w:t>
+      </w:r>
+      <w:r>
+        <w:rPr>
+          <w:rStyle w:val="DataTypeTok"/>
+        </w:rPr>
+        <w:t xml:space="preserve">output =</w:t>
+      </w:r>
+      <w:r>
+        <w:rPr>
+          <w:rStyle w:val="NormalTok"/>
+        </w:rPr>
+        <w:t xml:space="preserve"> </w:t>
+      </w:r>
+      <w:r>
+        <w:rPr>
+          <w:rStyle w:val="OtherTok"/>
+        </w:rPr>
+        <w:t xml:space="preserve">FALSE</w:t>
+      </w:r>
+      <w:r>
+        <w:rPr>
+          <w:rStyle w:val="NormalTok"/>
+        </w:rPr>
+        <w:t xml:space="preserve">,</w:t>
+      </w:r>
+      <w:r>
+        <w:rPr>
+          <w:rStyle w:val="DataTypeTok"/>
+        </w:rPr>
+        <w:t xml:space="preserve">delete=</w:t>
+      </w:r>
+      <w:r>
+        <w:rPr>
+          <w:rStyle w:val="NormalTok"/>
+        </w:rPr>
+        <w:t xml:space="preserve">T)</w:t>
+      </w:r>
+    </w:p>
+    <w:p>
+      <w:pPr>
+        <w:pStyle w:val="FirstParagraph"/>
+      </w:pPr>
+      <w:r>
+        <w:t xml:space="preserve">Now how to decide whether heterogeneity is important? The cool thing is that it's fine to use the AIC to compare models with/without heterogeneity</w:t>
+      </w:r>
+      <w:r>
+        <w:t xml:space="preserve"> </w:t>
+      </w:r>
+      <w:hyperlink r:id="rId34">
+        <w:r>
+          <w:rPr>
+            <w:rStyle w:val="Hyperlink"/>
+          </w:rPr>
+          <w:t xml:space="preserve">(Cubaynes et al. 2012)</w:t>
+        </w:r>
+      </w:hyperlink>
+      <w:r>
+        <w:t xml:space="preserve">. So let's fit the same model with homogeneous recapture probability and compare the AIC values:</w:t>
+      </w:r>
+    </w:p>
+    <w:p>
+      <w:pPr>
+        <w:pStyle w:val="SourceCode"/>
+      </w:pPr>
+      <w:r>
+        <w:rPr>
+          <w:rStyle w:val="NormalTok"/>
+        </w:rPr>
+        <w:t xml:space="preserve">hw.proc =</w:t>
+      </w:r>
+      <w:r>
+        <w:rPr>
+          <w:rStyle w:val="StringTok"/>
+        </w:rPr>
+        <w:t xml:space="preserve"> </w:t>
+      </w:r>
+      <w:r>
+        <w:rPr>
+          <w:rStyle w:val="KeywordTok"/>
+        </w:rPr>
+        <w:t xml:space="preserve">process.data</w:t>
+      </w:r>
+      <w:r>
+        <w:rPr>
+          <w:rStyle w:val="NormalTok"/>
+        </w:rPr>
+        <w:t xml:space="preserve">(hw.dat, </w:t>
+      </w:r>
+      <w:r>
+        <w:rPr>
+          <w:rStyle w:val="DataTypeTok"/>
+        </w:rPr>
+        <w:t xml:space="preserve">model=</w:t>
+      </w:r>
+      <w:r>
+        <w:rPr>
+          <w:rStyle w:val="StringTok"/>
+        </w:rPr>
+        <w:t xml:space="preserve">"CJS"</w:t>
+      </w:r>
+      <w:r>
+        <w:rPr>
+          <w:rStyle w:val="NormalTok"/>
+        </w:rPr>
+        <w:t xml:space="preserve">)</w:t>
+      </w:r>
+      <w:r>
+        <w:br w:type="textWrapping"/>
+      </w:r>
+      <w:r>
+        <w:rPr>
+          <w:rStyle w:val="NormalTok"/>
+        </w:rPr>
+        <w:t xml:space="preserve">hw.ddl =</w:t>
+      </w:r>
+      <w:r>
+        <w:rPr>
+          <w:rStyle w:val="StringTok"/>
+        </w:rPr>
+        <w:t xml:space="preserve"> </w:t>
+      </w:r>
+      <w:r>
+        <w:rPr>
+          <w:rStyle w:val="KeywordTok"/>
+        </w:rPr>
+        <w:t xml:space="preserve">make.design.data</w:t>
+      </w:r>
+      <w:r>
+        <w:rPr>
+          <w:rStyle w:val="NormalTok"/>
+        </w:rPr>
+        <w:t xml:space="preserve">(hw.proc)</w:t>
+      </w:r>
+      <w:r>
+        <w:br w:type="textWrapping"/>
+      </w:r>
+      <w:r>
+        <w:rPr>
+          <w:rStyle w:val="NormalTok"/>
+        </w:rPr>
+        <w:t xml:space="preserve">phi.time =</w:t>
+      </w:r>
+      <w:r>
+        <w:rPr>
+          <w:rStyle w:val="StringTok"/>
+        </w:rPr>
+        <w:t xml:space="preserve"> </w:t>
+      </w:r>
+      <w:r>
+        <w:rPr>
+          <w:rStyle w:val="KeywordTok"/>
+        </w:rPr>
+        <w:t xml:space="preserve">list</w:t>
+      </w:r>
+      <w:r>
+        <w:rPr>
+          <w:rStyle w:val="NormalTok"/>
+        </w:rPr>
+        <w:t xml:space="preserve">(</w:t>
+      </w:r>
+      <w:r>
+        <w:rPr>
+          <w:rStyle w:val="DataTypeTok"/>
+        </w:rPr>
+        <w:t xml:space="preserve">formula=</w:t>
+      </w:r>
+      <w:r>
+        <w:rPr>
+          <w:rStyle w:val="NormalTok"/>
+        </w:rPr>
+        <w:t xml:space="preserve">~time) </w:t>
+      </w:r>
+      <w:r>
+        <w:rPr>
+          <w:rStyle w:val="CommentTok"/>
+        </w:rPr>
+        <w:t xml:space="preserve"># year effect</w:t>
+      </w:r>
+      <w:r>
+        <w:br w:type="textWrapping"/>
+      </w:r>
+      <w:r>
+        <w:rPr>
+          <w:rStyle w:val="NormalTok"/>
+        </w:rPr>
+        <w:t xml:space="preserve">p.ct =</w:t>
+      </w:r>
+      <w:r>
+        <w:rPr>
+          <w:rStyle w:val="StringTok"/>
+        </w:rPr>
+        <w:t xml:space="preserve"> </w:t>
+      </w:r>
+      <w:r>
+        <w:rPr>
+          <w:rStyle w:val="KeywordTok"/>
+        </w:rPr>
+        <w:t xml:space="preserve">list</w:t>
+      </w:r>
+      <w:r>
+        <w:rPr>
+          <w:rStyle w:val="NormalTok"/>
+        </w:rPr>
+        <w:t xml:space="preserve">(</w:t>
+      </w:r>
+      <w:r>
+        <w:rPr>
+          <w:rStyle w:val="DataTypeTok"/>
+        </w:rPr>
+        <w:t xml:space="preserve">formula=</w:t>
+      </w:r>
+      <w:r>
+        <w:rPr>
+          <w:rStyle w:val="NormalTok"/>
+        </w:rPr>
+        <w:t xml:space="preserve">~</w:t>
+      </w:r>
+      <w:r>
+        <w:rPr>
+          <w:rStyle w:val="DecValTok"/>
+        </w:rPr>
+        <w:t xml:space="preserve">1</w:t>
+      </w:r>
+      <w:r>
+        <w:rPr>
+          <w:rStyle w:val="NormalTok"/>
+        </w:rPr>
+        <w:t xml:space="preserve">) </w:t>
+      </w:r>
+      <w:r>
+        <w:rPr>
+          <w:rStyle w:val="CommentTok"/>
+        </w:rPr>
+        <w:t xml:space="preserve"># constant</w:t>
+      </w:r>
+      <w:r>
+        <w:br w:type="textWrapping"/>
+      </w:r>
+      <w:r>
+        <w:rPr>
+          <w:rStyle w:val="NormalTok"/>
+        </w:rPr>
+        <w:t xml:space="preserve">model.hom =</w:t>
+      </w:r>
+      <w:r>
+        <w:rPr>
+          <w:rStyle w:val="StringTok"/>
+        </w:rPr>
+        <w:t xml:space="preserve"> </w:t>
+      </w:r>
+      <w:r>
+        <w:rPr>
+          <w:rStyle w:val="KeywordTok"/>
+        </w:rPr>
+        <w:t xml:space="preserve">mark</w:t>
+      </w:r>
+      <w:r>
+        <w:rPr>
+          <w:rStyle w:val="NormalTok"/>
+        </w:rPr>
+        <w:t xml:space="preserve">(hw.proc,hw.ddl,</w:t>
+      </w:r>
+      <w:r>
+        <w:rPr>
+          <w:rStyle w:val="DataTypeTok"/>
+        </w:rPr>
+        <w:t xml:space="preserve">model.parameters=</w:t>
+      </w:r>
+      <w:r>
+        <w:rPr>
+          <w:rStyle w:val="KeywordTok"/>
+        </w:rPr>
+        <w:t xml:space="preserve">list</w:t>
+      </w:r>
+      <w:r>
+        <w:rPr>
+          <w:rStyle w:val="NormalTok"/>
+        </w:rPr>
+        <w:t xml:space="preserve">(</w:t>
+      </w:r>
+      <w:r>
+        <w:rPr>
+          <w:rStyle w:val="DataTypeTok"/>
+        </w:rPr>
+        <w:t xml:space="preserve">Phi=</w:t>
+      </w:r>
+      <w:r>
+        <w:rPr>
+          <w:rStyle w:val="NormalTok"/>
+        </w:rPr>
+        <w:t xml:space="preserve">phi.time,</w:t>
+      </w:r>
+      <w:r>
+        <w:rPr>
+          <w:rStyle w:val="DataTypeTok"/>
+        </w:rPr>
+        <w:t xml:space="preserve">p=</w:t>
+      </w:r>
+      <w:r>
+        <w:rPr>
+          <w:rStyle w:val="NormalTok"/>
+        </w:rPr>
+        <w:t xml:space="preserve">p.ct),</w:t>
+      </w:r>
+      <w:r>
+        <w:rPr>
+          <w:rStyle w:val="DataTypeTok"/>
+        </w:rPr>
+        <w:t xml:space="preserve">output =</w:t>
+      </w:r>
+      <w:r>
+        <w:rPr>
+          <w:rStyle w:val="NormalTok"/>
+        </w:rPr>
+        <w:t xml:space="preserve"> </w:t>
+      </w:r>
+      <w:r>
+        <w:rPr>
+          <w:rStyle w:val="OtherTok"/>
+        </w:rPr>
+        <w:t xml:space="preserve">FALSE</w:t>
+      </w:r>
+      <w:r>
+        <w:rPr>
+          <w:rStyle w:val="NormalTok"/>
+        </w:rPr>
+        <w:t xml:space="preserve">,</w:t>
+      </w:r>
+      <w:r>
+        <w:rPr>
+          <w:rStyle w:val="DataTypeTok"/>
+        </w:rPr>
+        <w:t xml:space="preserve">delete=</w:t>
+      </w:r>
+      <w:r>
+        <w:rPr>
+          <w:rStyle w:val="NormalTok"/>
+        </w:rPr>
+        <w:t xml:space="preserve">T)</w:t>
+      </w:r>
+    </w:p>
+    <w:p>
+      <w:pPr>
+        <w:pStyle w:val="FirstParagraph"/>
+      </w:pPr>
+      <w:r>
+        <w:t xml:space="preserve">Compare the AIC values:</w:t>
+      </w:r>
+    </w:p>
+    <w:p>
+      <w:pPr>
+        <w:pStyle w:val="SourceCode"/>
+      </w:pPr>
+      <w:r>
+        <w:rPr>
+          <w:rStyle w:val="KeywordTok"/>
+        </w:rPr>
+        <w:t xml:space="preserve">summary</w:t>
+      </w:r>
+      <w:r>
+        <w:rPr>
+          <w:rStyle w:val="NormalTok"/>
+        </w:rPr>
+        <w:t xml:space="preserve">(model.het)$AICc</w:t>
+      </w:r>
+    </w:p>
+    <w:p>
+      <w:pPr>
+        <w:pStyle w:val="SourceCode"/>
+      </w:pPr>
+      <w:r>
+        <w:rPr>
+          <w:rStyle w:val="VerbatimChar"/>
+        </w:rPr>
+        <w:t xml:space="preserve">## [1] 310.6533</w:t>
+      </w:r>
+    </w:p>
+    <w:p>
+      <w:pPr>
+        <w:pStyle w:val="SourceCode"/>
+      </w:pPr>
+      <w:r>
+        <w:rPr>
+          <w:rStyle w:val="KeywordTok"/>
+        </w:rPr>
+        <w:t xml:space="preserve">summary</w:t>
+      </w:r>
+      <w:r>
+        <w:rPr>
+          <w:rStyle w:val="NormalTok"/>
+        </w:rPr>
+        <w:t xml:space="preserve">(model.hom)$AICc</w:t>
+      </w:r>
+    </w:p>
+    <w:p>
+      <w:pPr>
+        <w:pStyle w:val="SourceCode"/>
+      </w:pPr>
+      <w:r>
+        <w:rPr>
+          <w:rStyle w:val="VerbatimChar"/>
+        </w:rPr>
+        <w:t xml:space="preserve">## [1] 313.1428</w:t>
+      </w:r>
+    </w:p>
+    <w:p>
+      <w:pPr>
+        <w:pStyle w:val="FirstParagraph"/>
+      </w:pPr>
+      <w:r>
+        <w:t xml:space="preserve">Sounds like there is some heterogeneity. Let's have a look to the parameter estimates of the model with heterogeneity:</w:t>
+      </w:r>
+    </w:p>
+    <w:p>
+      <w:pPr>
+        <w:pStyle w:val="SourceCode"/>
+      </w:pPr>
+      <w:r>
+        <w:rPr>
+          <w:rStyle w:val="NormalTok"/>
+        </w:rPr>
+        <w:t xml:space="preserve">model.het$results$real</w:t>
+      </w:r>
+    </w:p>
+    <w:p>
+      <w:pPr>
+        <w:pStyle w:val="SourceCode"/>
+      </w:pPr>
+      <w:r>
+        <w:rPr>
+          <w:rStyle w:val="VerbatimChar"/>
+        </w:rPr>
+        <w:t xml:space="preserve">##                     estimate        se          lcl       ucl fixed</w:t>
+      </w:r>
+      <w:r>
+        <w:br w:type="textWrapping"/>
+      </w:r>
+      <w:r>
+        <w:rPr>
+          <w:rStyle w:val="VerbatimChar"/>
+        </w:rPr>
+        <w:t xml:space="preserve">## pi g1 a0 t1 m1     0.2289911 0.1284812 6.658700e-02 0.5528778      </w:t>
+      </w:r>
+      <w:r>
+        <w:br w:type="textWrapping"/>
+      </w:r>
+      <w:r>
+        <w:rPr>
+          <w:rStyle w:val="VerbatimChar"/>
+        </w:rPr>
+        <w:t xml:space="preserve">## Phi g1 c1 a0 t1 m1 0.6897869 0.2603190 1.700434e-01 0.9602111      </w:t>
+      </w:r>
+      <w:r>
+        <w:br w:type="textWrapping"/>
+      </w:r>
+      <w:r>
+        <w:rPr>
+          <w:rStyle w:val="VerbatimChar"/>
+        </w:rPr>
+        <w:t xml:space="preserve">## Phi g1 c1 a1 t2 m1 0.2760778 0.1202969 1.049173e-01 0.5537271      </w:t>
+      </w:r>
+      <w:r>
+        <w:br w:type="textWrapping"/>
+      </w:r>
+      <w:r>
+        <w:rPr>
+          <w:rStyle w:val="VerbatimChar"/>
+        </w:rPr>
+        <w:t xml:space="preserve">## Phi g1 c1 a2 t3 m1 0.9570421 0.2848243 2.823022e-05 0.9999999      </w:t>
+      </w:r>
+      <w:r>
+        <w:br w:type="textWrapping"/>
+      </w:r>
+      <w:r>
+        <w:rPr>
+          <w:rStyle w:val="VerbatimChar"/>
+        </w:rPr>
+        <w:t xml:space="preserve">## Phi g1 c1 a3 t4 m1 0.4446168 0.1441772 2.031315e-01 0.7154382      </w:t>
+      </w:r>
+      <w:r>
+        <w:br w:type="textWrapping"/>
+      </w:r>
+      <w:r>
+        <w:rPr>
+          <w:rStyle w:val="VerbatimChar"/>
+        </w:rPr>
+        <w:t xml:space="preserve">## Phi g1 c1 a4 t5 m1 0.5709731 0.1802928 2.392603e-01 0.8492056      </w:t>
+      </w:r>
+      <w:r>
+        <w:br w:type="textWrapping"/>
+      </w:r>
+      <w:r>
+        <w:rPr>
+          <w:rStyle w:val="VerbatimChar"/>
+        </w:rPr>
+        <w:t xml:space="preserve">## Phi g1 c1 a5 t6 m1 0.7454628 0.1992797 2.721187e-01 0.9582343      </w:t>
+      </w:r>
+      <w:r>
+        <w:br w:type="textWrapping"/>
+      </w:r>
+      <w:r>
+        <w:rPr>
+          <w:rStyle w:val="VerbatimChar"/>
+        </w:rPr>
+        <w:t xml:space="preserve">## Phi g1 c1 a6 t7 m1 0.9182502 0.2078499 4.705800e-02 0.9996088      </w:t>
+      </w:r>
+      <w:r>
+        <w:br w:type="textWrapping"/>
+      </w:r>
+      <w:r>
+        <w:rPr>
+          <w:rStyle w:val="VerbatimChar"/>
+        </w:rPr>
+        <w:t xml:space="preserve">## p g1 c1 a1 t2 m1   0.8878810 0.2474601 5.716500e-02 0.9990341      </w:t>
+      </w:r>
+      <w:r>
+        <w:br w:type="textWrapping"/>
+      </w:r>
+      <w:r>
+        <w:rPr>
+          <w:rStyle w:val="VerbatimChar"/>
+        </w:rPr>
+        <w:t xml:space="preserve">## p g1 c1 a1 t2 m2   0.2159635 0.0850128 9.334900e-02 0.4242670      </w:t>
+      </w:r>
+      <w:r>
+        <w:br w:type="textWrapping"/>
+      </w:r>
+      <w:r>
+        <w:rPr>
+          <w:rStyle w:val="VerbatimChar"/>
+        </w:rPr>
+        <w:t xml:space="preserve">##                       note</w:t>
+      </w:r>
+      <w:r>
+        <w:br w:type="textWrapping"/>
+      </w:r>
+      <w:r>
+        <w:rPr>
+          <w:rStyle w:val="VerbatimChar"/>
+        </w:rPr>
+        <w:t xml:space="preserve">## pi g1 a0 t1 m1            </w:t>
+      </w:r>
+      <w:r>
+        <w:br w:type="textWrapping"/>
+      </w:r>
+      <w:r>
+        <w:rPr>
+          <w:rStyle w:val="VerbatimChar"/>
+        </w:rPr>
+        <w:t xml:space="preserve">## Phi g1 c1 a0 t1 m1        </w:t>
+      </w:r>
+      <w:r>
+        <w:br w:type="textWrapping"/>
+      </w:r>
+      <w:r>
+        <w:rPr>
+          <w:rStyle w:val="VerbatimChar"/>
+        </w:rPr>
+        <w:t xml:space="preserve">## Phi g1 c1 a1 t2 m1        </w:t>
+      </w:r>
+      <w:r>
+        <w:br w:type="textWrapping"/>
+      </w:r>
+      <w:r>
+        <w:rPr>
+          <w:rStyle w:val="VerbatimChar"/>
+        </w:rPr>
+        <w:t xml:space="preserve">## Phi g1 c1 a2 t3 m1        </w:t>
+      </w:r>
+      <w:r>
+        <w:br w:type="textWrapping"/>
+      </w:r>
+      <w:r>
+        <w:rPr>
+          <w:rStyle w:val="VerbatimChar"/>
+        </w:rPr>
+        <w:t xml:space="preserve">## Phi g1 c1 a3 t4 m1        </w:t>
+      </w:r>
+      <w:r>
+        <w:br w:type="textWrapping"/>
+      </w:r>
+      <w:r>
+        <w:rPr>
+          <w:rStyle w:val="VerbatimChar"/>
+        </w:rPr>
+        <w:t xml:space="preserve">## Phi g1 c1 a4 t5 m1        </w:t>
+      </w:r>
+      <w:r>
+        <w:br w:type="textWrapping"/>
+      </w:r>
+      <w:r>
+        <w:rPr>
+          <w:rStyle w:val="VerbatimChar"/>
+        </w:rPr>
+        <w:t xml:space="preserve">## Phi g1 c1 a5 t6 m1        </w:t>
+      </w:r>
+      <w:r>
+        <w:br w:type="textWrapping"/>
+      </w:r>
+      <w:r>
+        <w:rPr>
+          <w:rStyle w:val="VerbatimChar"/>
+        </w:rPr>
+        <w:t xml:space="preserve">## Phi g1 c1 a6 t7 m1        </w:t>
+      </w:r>
+      <w:r>
+        <w:br w:type="textWrapping"/>
+      </w:r>
+      <w:r>
+        <w:rPr>
+          <w:rStyle w:val="VerbatimChar"/>
+        </w:rPr>
+        <w:t xml:space="preserve">## p g1 c1 a1 t2 m1          </w:t>
+      </w:r>
+      <w:r>
+        <w:br w:type="textWrapping"/>
+      </w:r>
+      <w:r>
+        <w:rPr>
+          <w:rStyle w:val="VerbatimChar"/>
+        </w:rPr>
+        <w:t xml:space="preserve">## p g1 c1 a1 t2 m2</w:t>
+      </w:r>
+    </w:p>
+    <w:p>
+      <w:pPr>
+        <w:pStyle w:val="FirstParagraph"/>
+      </w:pPr>
+      <w:r>
+        <w:t xml:space="preserve">The proportion of individuals in mixture 1 is:</w:t>
+      </w:r>
+    </w:p>
+    <w:p>
+      <w:pPr>
+        <w:pStyle w:val="SourceCode"/>
+      </w:pPr>
+      <w:r>
+        <w:rPr>
+          <w:rStyle w:val="NormalTok"/>
+        </w:rPr>
+        <w:t xml:space="preserve">prop =</w:t>
+      </w:r>
+      <w:r>
+        <w:rPr>
+          <w:rStyle w:val="StringTok"/>
+        </w:rPr>
+        <w:t xml:space="preserve"> </w:t>
+      </w:r>
+      <w:r>
+        <w:rPr>
+          <w:rStyle w:val="NormalTok"/>
+        </w:rPr>
+        <w:t xml:space="preserve">model.het$results$real[</w:t>
+      </w:r>
+      <w:r>
+        <w:rPr>
+          <w:rStyle w:val="DecValTok"/>
+        </w:rPr>
+        <w:t xml:space="preserve">1</w:t>
+      </w:r>
+      <w:r>
+        <w:rPr>
+          <w:rStyle w:val="NormalTok"/>
+        </w:rPr>
+        <w:t xml:space="preserve">,</w:t>
+      </w:r>
+      <w:r>
+        <w:rPr>
+          <w:rStyle w:val="DecValTok"/>
+        </w:rPr>
+        <w:t xml:space="preserve">1</w:t>
+      </w:r>
+      <w:r>
+        <w:rPr>
+          <w:rStyle w:val="NormalTok"/>
+        </w:rPr>
+        <w:t xml:space="preserve">]</w:t>
+      </w:r>
+      <w:r>
+        <w:br w:type="textWrapping"/>
+      </w:r>
+      <w:r>
+        <w:rPr>
+          <w:rStyle w:val="NormalTok"/>
+        </w:rPr>
+        <w:t xml:space="preserve">prop</w:t>
+      </w:r>
+    </w:p>
+    <w:p>
+      <w:pPr>
+        <w:pStyle w:val="SourceCode"/>
+      </w:pPr>
+      <w:r>
+        <w:rPr>
+          <w:rStyle w:val="VerbatimChar"/>
+        </w:rPr>
+        <w:t xml:space="preserve">## [1] 0.2289911</w:t>
+      </w:r>
+    </w:p>
+    <w:p>
+      <w:pPr>
+        <w:pStyle w:val="FirstParagraph"/>
+      </w:pPr>
+      <w:r>
+        <w:t xml:space="preserve">with detection probability:</w:t>
+      </w:r>
+    </w:p>
+    <w:p>
+      <w:pPr>
+        <w:pStyle w:val="SourceCode"/>
+      </w:pPr>
+      <w:r>
+        <w:rPr>
+          <w:rStyle w:val="NormalTok"/>
+        </w:rPr>
+        <w:t xml:space="preserve">p1 =</w:t>
+      </w:r>
+      <w:r>
+        <w:rPr>
+          <w:rStyle w:val="StringTok"/>
+        </w:rPr>
+        <w:t xml:space="preserve"> </w:t>
+      </w:r>
+      <w:r>
+        <w:rPr>
+          <w:rStyle w:val="NormalTok"/>
+        </w:rPr>
+        <w:t xml:space="preserve">model.het$results$real[</w:t>
+      </w:r>
+      <w:r>
+        <w:rPr>
+          <w:rStyle w:val="DecValTok"/>
+        </w:rPr>
+        <w:t xml:space="preserve">9</w:t>
+      </w:r>
+      <w:r>
+        <w:rPr>
+          <w:rStyle w:val="NormalTok"/>
+        </w:rPr>
+        <w:t xml:space="preserve">,</w:t>
+      </w:r>
+      <w:r>
+        <w:rPr>
+          <w:rStyle w:val="DecValTok"/>
+        </w:rPr>
+        <w:t xml:space="preserve">1</w:t>
+      </w:r>
+      <w:r>
+        <w:rPr>
+          <w:rStyle w:val="NormalTok"/>
+        </w:rPr>
+        <w:t xml:space="preserve">]</w:t>
+      </w:r>
+      <w:r>
+        <w:br w:type="textWrapping"/>
+      </w:r>
+      <w:r>
+        <w:rPr>
+          <w:rStyle w:val="NormalTok"/>
+        </w:rPr>
+        <w:t xml:space="preserve">p1</w:t>
+      </w:r>
+    </w:p>
+    <w:p>
+      <w:pPr>
+        <w:pStyle w:val="SourceCode"/>
+      </w:pPr>
+      <w:r>
+        <w:rPr>
+          <w:rStyle w:val="VerbatimChar"/>
+        </w:rPr>
+        <w:t xml:space="preserve">## [1] 0.887881</w:t>
+      </w:r>
+    </w:p>
+    <w:p>
+      <w:pPr>
+        <w:pStyle w:val="FirstParagraph"/>
+      </w:pPr>
+      <w:r>
+        <w:t xml:space="preserve">For the other mixture, the proportion is the complementary and the detection probability is:</w:t>
+      </w:r>
+    </w:p>
+    <w:p>
+      <w:pPr>
+        <w:pStyle w:val="SourceCode"/>
+      </w:pPr>
+      <w:r>
+        <w:rPr>
+          <w:rStyle w:val="NormalTok"/>
+        </w:rPr>
+        <w:t xml:space="preserve">p2 =</w:t>
+      </w:r>
+      <w:r>
+        <w:rPr>
+          <w:rStyle w:val="StringTok"/>
+        </w:rPr>
+        <w:t xml:space="preserve"> </w:t>
+      </w:r>
+      <w:r>
+        <w:rPr>
+          <w:rStyle w:val="NormalTok"/>
+        </w:rPr>
+        <w:t xml:space="preserve">model.het$results$real[</w:t>
+      </w:r>
+      <w:r>
+        <w:rPr>
+          <w:rStyle w:val="DecValTok"/>
+        </w:rPr>
+        <w:t xml:space="preserve">10</w:t>
+      </w:r>
+      <w:r>
+        <w:rPr>
+          <w:rStyle w:val="NormalTok"/>
+        </w:rPr>
+        <w:t xml:space="preserve">,</w:t>
+      </w:r>
+      <w:r>
+        <w:rPr>
+          <w:rStyle w:val="DecValTok"/>
+        </w:rPr>
+        <w:t xml:space="preserve">1</w:t>
+      </w:r>
+      <w:r>
+        <w:rPr>
+          <w:rStyle w:val="NormalTok"/>
+        </w:rPr>
+        <w:t xml:space="preserve">]</w:t>
+      </w:r>
+      <w:r>
+        <w:br w:type="textWrapping"/>
+      </w:r>
+      <w:r>
+        <w:rPr>
+          <w:rStyle w:val="NormalTok"/>
+        </w:rPr>
+        <w:t xml:space="preserve">p2</w:t>
+      </w:r>
+    </w:p>
+    <w:p>
+      <w:pPr>
+        <w:pStyle w:val="SourceCode"/>
+      </w:pPr>
+      <w:r>
+        <w:rPr>
+          <w:rStyle w:val="VerbatimChar"/>
+        </w:rPr>
+        <w:t xml:space="preserve">## [1] 0.2159635</w:t>
+      </w:r>
+    </w:p>
+    <w:p>
+      <w:pPr>
+        <w:pStyle w:val="FirstParagraph"/>
+      </w:pPr>
+      <w:r>
+        <w:t xml:space="preserve">By the way, survival is:</w:t>
+      </w:r>
+    </w:p>
+    <w:p>
+      <w:pPr>
+        <w:pStyle w:val="SourceCode"/>
+      </w:pPr>
+      <w:r>
+        <w:rPr>
+          <w:rStyle w:val="NormalTok"/>
+        </w:rPr>
+        <w:t xml:space="preserve">phi =</w:t>
+      </w:r>
+      <w:r>
+        <w:rPr>
+          <w:rStyle w:val="StringTok"/>
+        </w:rPr>
+        <w:t xml:space="preserve"> </w:t>
+      </w:r>
+      <w:r>
+        <w:rPr>
+          <w:rStyle w:val="NormalTok"/>
+        </w:rPr>
+        <w:t xml:space="preserve">model.het$results$real[</w:t>
+      </w:r>
+      <w:r>
+        <w:rPr>
+          <w:rStyle w:val="DecValTok"/>
+        </w:rPr>
+        <w:t xml:space="preserve">2</w:t>
+      </w:r>
+      <w:r>
+        <w:rPr>
+          <w:rStyle w:val="NormalTok"/>
+        </w:rPr>
+        <w:t xml:space="preserve">:</w:t>
+      </w:r>
+      <w:r>
+        <w:rPr>
+          <w:rStyle w:val="DecValTok"/>
+        </w:rPr>
+        <w:t xml:space="preserve">8</w:t>
+      </w:r>
+      <w:r>
+        <w:rPr>
+          <w:rStyle w:val="NormalTok"/>
+        </w:rPr>
+        <w:t xml:space="preserve">,</w:t>
+      </w:r>
+      <w:r>
+        <w:rPr>
+          <w:rStyle w:val="DecValTok"/>
+        </w:rPr>
+        <w:t xml:space="preserve">1</w:t>
+      </w:r>
+      <w:r>
+        <w:rPr>
+          <w:rStyle w:val="NormalTok"/>
+        </w:rPr>
+        <w:t xml:space="preserve">]</w:t>
+      </w:r>
+      <w:r>
+        <w:br w:type="textWrapping"/>
+      </w:r>
+      <w:r>
+        <w:rPr>
+          <w:rStyle w:val="NormalTok"/>
+        </w:rPr>
+        <w:t xml:space="preserve">phi</w:t>
+      </w:r>
+    </w:p>
+    <w:p>
+      <w:pPr>
+        <w:pStyle w:val="SourceCode"/>
+      </w:pPr>
+      <w:r>
+        <w:rPr>
+          <w:rStyle w:val="VerbatimChar"/>
+        </w:rPr>
+        <w:t xml:space="preserve">## [1] 0.6897869 0.2760778 0.9570421 0.4446168 0.5709731 0.7454628 0.9182502</w:t>
+      </w:r>
+    </w:p>
+    <w:p>
+      <w:pPr>
+        <w:pStyle w:val="FirstParagraph"/>
+      </w:pPr>
+      <w:r>
+        <w:t xml:space="preserve">Now let's the bootstrap to get confidence intervals (and median) for abundance. IN PROGRESS (means I'm debugging...).</w:t>
+      </w:r>
+    </w:p>
+    <w:p>
+      <w:pPr>
+        <w:pStyle w:val="Heading2"/>
+      </w:pPr>
+      <w:bookmarkStart w:id="35" w:name="to-do"/>
+      <w:bookmarkEnd w:id="35"/>
       <w:r>
         <w:t xml:space="preserve">To do</w:t>
       </w:r>
@@ -8412,7 +12136,7 @@
         </w:numPr>
       </w:pPr>
       <w:r>
-        <w:t xml:space="preserve">add complete reference for Chiara's paper once published</w:t>
+        <w:t xml:space="preserve">add heterogeneity à la Pledger</w:t>
       </w:r>
     </w:p>
     <w:p>
@@ -8424,7 +12148,7 @@
         </w:numPr>
       </w:pPr>
       <w:r>
-        <w:t xml:space="preserve">estimate abundance when heterogeneity in detection</w:t>
+        <w:t xml:space="preserve">add complete reference for Chiara's paper once published</w:t>
       </w:r>
     </w:p>
     <w:p>
@@ -8441,7 +12165,7 @@
       <w:r>
         <w:t xml:space="preserve"> </w:t>
       </w:r>
-      <w:hyperlink r:id="rId30">
+      <w:hyperlink r:id="rId36">
         <w:r>
           <w:rPr>
             <w:rStyle w:val="Hyperlink"/>
@@ -8466,8 +12190,8 @@
       <w:pPr>
         <w:pStyle w:val="Heading2"/>
       </w:pPr>
-      <w:bookmarkStart w:id="31" w:name="references"/>
-      <w:bookmarkEnd w:id="31"/>
+      <w:bookmarkStart w:id="37" w:name="references"/>
+      <w:bookmarkEnd w:id="37"/>
       <w:r>
         <w:t xml:space="preserve">References</w:t>
       </w:r>
@@ -8646,7 +12370,7 @@
     </w:lvl>
   </w:abstractNum>
   <w:abstractNum w:abstractNumId="990">
-    <w:nsid w:val="20b7cbdb"/>
+    <w:nsid w:val="f4dfe202"/>
     <w:multiLevelType w:val="multilevel"/>
     <w:lvl w:ilvl="0">
       <w:numFmt w:val="bullet"/>
@@ -8727,7 +12451,7 @@
     </w:lvl>
   </w:abstractNum>
   <w:abstractNum w:abstractNumId="991">
-    <w:nsid w:val="7bcdf63a"/>
+    <w:nsid w:val="f8bb4a72"/>
     <w:multiLevelType w:val="multilevel"/>
     <w:lvl w:ilvl="0">
       <w:numFmt w:val="bullet"/>

</xml_diff>

<commit_message>
Updated - deal with heterogeneity
</commit_message>
<xml_diff>
--- a/abundance_capturerecapture.docx
+++ b/abundance_capturerecapture.docx
@@ -126,7 +126,7 @@
         <w:t xml:space="preserve"> </w:t>
       </w:r>
       <w:r>
-        <w:t xml:space="preserve">because everything can be done in R, and it's cool for reproducible research. But other pieces of software are fine too. I consider simple CJS models and models with transience. In passing, I also fit models with heterogeneity in the detection process with an individual random effect. The bootstrap is used to obtain confidence intervals.</w:t>
+        <w:t xml:space="preserve">because everything can be done in R, and it's cool for reproducible research. But other pieces of software are fine too. I consider simple CJS models and models with transience. In passing, I also fit models with heterogeneity in the detection process with finite mixtures and an individual random effect. The bootstrap is used to obtain confidence intervals.</w:t>
       </w:r>
     </w:p>
     <w:p>
@@ -135,22 +135,6 @@
       </w:pPr>
       <w:r>
         <w:t xml:space="preserve">I have ignored multi-model inference for simplicity. However the bootstrap can be used to perform model selection (e.g., Buckland et al. 1997).</w:t>
-      </w:r>
-    </w:p>
-    <w:p>
-      <w:pPr>
-        <w:pStyle w:val="BodyText"/>
-      </w:pPr>
-      <w:r>
-        <w:t xml:space="preserve">The data and codes are part of a manuscript that is currently in review:</w:t>
-      </w:r>
-    </w:p>
-    <w:p>
-      <w:pPr>
-        <w:pStyle w:val="BlockText"/>
-      </w:pPr>
-      <w:r>
-        <w:t xml:space="preserve">Chiara G. Bertulli, Loreleï Guéry, Niall McGinty, Ailie Suzuki, Naomi Brannan, Tania Marques, Marianne H. Rasmussen, Olivier Gimenez (in review). Abundance estimation of photographically identified common minke whales, white-beaked dolphins and humpback whales in Icelandic coastal waters using capture-recapture methods.</w:t>
       </w:r>
     </w:p>
     <w:p>
@@ -193,7 +177,22 @@
         <w:pStyle w:val="FirstParagraph"/>
       </w:pPr>
       <w:r>
-        <w:t xml:space="preserve">The data come from an opportunistic monitoring through which photos were taken of Humpback whales in the Icelandic waters. More details in Chiara's paper cited above. Each row is an individual that has been detected (coded as a 1) or non-detected (coded as a 0) through photo-identification over the years in columns. Have a look to the file in your favorite text editor. Other formats are fine.</w:t>
+        <w:t xml:space="preserve">Each row is an individual that has been detected (coded as a 1) or non-detected (coded as a 0) over the years in columns. Have a look to the file</w:t>
+      </w:r>
+      <w:r>
+        <w:t xml:space="preserve"> </w:t>
+      </w:r>
+      <w:r>
+        <w:rPr>
+          <w:rStyle w:val="VerbatimChar"/>
+        </w:rPr>
+        <w:t xml:space="preserve">dataset1.txt</w:t>
+      </w:r>
+      <w:r>
+        <w:t xml:space="preserve"> </w:t>
+      </w:r>
+      <w:r>
+        <w:t xml:space="preserve">in your favorite text editor. Other formats are fine.</w:t>
       </w:r>
     </w:p>
     <w:p>
@@ -228,7 +227,7 @@
         <w:rPr>
           <w:rStyle w:val="StringTok"/>
         </w:rPr>
-        <w:t xml:space="preserve">"humpbackwhaleMaySep20062013.txt"</w:t>
+        <w:t xml:space="preserve">"dataset1.txt"</w:t>
       </w:r>
       <w:r>
         <w:rPr>
@@ -1612,7 +1611,7 @@
         <w:rPr>
           <w:rStyle w:val="VerbatimChar"/>
         </w:rPr>
-        <w:t xml:space="preserve">## Phi g1 c1 a0 t1 0.5234884 0.0565077 0.4133879 0.6313524</w:t>
+        <w:t xml:space="preserve">## Phi g1 c1 a0 t1 0.5234883 0.0565078 0.4133877 0.6313524</w:t>
       </w:r>
     </w:p>
     <w:p>
@@ -1802,7 +1801,7 @@
         <w:rPr>
           <w:rStyle w:val="VerbatimChar"/>
         </w:rPr>
-        <w:t xml:space="preserve">## p g1 c1 a1 t2 0.6814072 0.2413576 0.1948435 0.9497569</w:t>
+        <w:t xml:space="preserve">## p g1 c1 a1 t2 0.6814075 0.2413589 0.1948418 0.9497576</w:t>
       </w:r>
       <w:r>
         <w:br w:type="textWrapping"/>
@@ -1811,7 +1810,7 @@
         <w:rPr>
           <w:rStyle w:val="VerbatimChar"/>
         </w:rPr>
-        <w:t xml:space="preserve">## p g1 c1 a2 t3 0.1515678 0.1041699 0.0352270 0.4663918</w:t>
+        <w:t xml:space="preserve">## p g1 c1 a2 t3 0.1515677 0.1041699 0.0352270 0.4663919</w:t>
       </w:r>
       <w:r>
         <w:br w:type="textWrapping"/>
@@ -1820,7 +1819,7 @@
         <w:rPr>
           <w:rStyle w:val="VerbatimChar"/>
         </w:rPr>
-        <w:t xml:space="preserve">## p g1 c1 a3 t4 0.4246959 0.1541836 0.1764800 0.7177502</w:t>
+        <w:t xml:space="preserve">## p g1 c1 a3 t4 0.4246961 0.1541837 0.1764801 0.7177505</w:t>
       </w:r>
       <w:r>
         <w:br w:type="textWrapping"/>
@@ -1838,7 +1837,7 @@
         <w:rPr>
           <w:rStyle w:val="VerbatimChar"/>
         </w:rPr>
-        <w:t xml:space="preserve">## p g1 c1 a5 t6 0.3746889 0.1538311 0.1419705 0.6845395</w:t>
+        <w:t xml:space="preserve">## p g1 c1 a5 t6 0.3746889 0.1538312 0.1419705 0.6845395</w:t>
       </w:r>
       <w:r>
         <w:br w:type="textWrapping"/>
@@ -1847,7 +1846,7 @@
         <w:rPr>
           <w:rStyle w:val="VerbatimChar"/>
         </w:rPr>
-        <w:t xml:space="preserve">## p g1 c1 a6 t7 0.4332826 0.1215465 0.2246677 0.6685709</w:t>
+        <w:t xml:space="preserve">## p g1 c1 a6 t7 0.4332828 0.1215466 0.2246678 0.6685711</w:t>
       </w:r>
       <w:r>
         <w:br w:type="textWrapping"/>
@@ -1856,7 +1855,7 @@
         <w:rPr>
           <w:rStyle w:val="VerbatimChar"/>
         </w:rPr>
-        <w:t xml:space="preserve">## p g1 c1 a7 t8 0.8383462 0.1685125 0.3119202 0.9834243</w:t>
+        <w:t xml:space="preserve">## p g1 c1 a7 t8 0.8383464 0.1685128 0.3119193 0.9834245</w:t>
       </w:r>
     </w:p>
     <w:p>
@@ -2063,7 +2062,7 @@
         <w:rPr>
           <w:rStyle w:val="VerbatimChar"/>
         </w:rPr>
-        <w:t xml:space="preserve">##  33.75368  92.36790  58.86565  45.35432  93.41083 122.32201  90.65467</w:t>
+        <w:t xml:space="preserve">##  33.75366  92.36796  58.86562  45.35432  93.41083 122.32196  90.65465</w:t>
       </w:r>
     </w:p>
     <w:p>
@@ -3169,7 +3168,7 @@
         <w:rPr>
           <w:rStyle w:val="VerbatimChar"/>
         </w:rPr>
-        <w:t xml:space="preserve">##           [,1]      [,2]     [,3]     [,4]      [,5]     [,6]      [,7]</w:t>
+        <w:t xml:space="preserve">##           [,1]     [,2]     [,3]     [,4]      [,5]     [,6]     [,7]</w:t>
       </w:r>
       <w:r>
         <w:br w:type="textWrapping"/>
@@ -3178,7 +3177,7 @@
         <w:rPr>
           <w:rStyle w:val="VerbatimChar"/>
         </w:rPr>
-        <w:t xml:space="preserve">## 2.5%  28.54387  67.46159 38.73358 29.48032  85.40418 103.6275  83.76607</w:t>
+        <w:t xml:space="preserve">## 2.5%  28.54387  67.4616 38.73358 29.48031  85.40419 103.6275  83.7661</w:t>
       </w:r>
       <w:r>
         <w:br w:type="textWrapping"/>
@@ -3187,7 +3186,7 @@
         <w:rPr>
           <w:rStyle w:val="VerbatimChar"/>
         </w:rPr>
-        <w:t xml:space="preserve">## 97.5% 43.36614 117.27437 74.52388 57.73954 128.64005 131.2653 102.58290</w:t>
+        <w:t xml:space="preserve">## 97.5% 43.36617 117.2744 74.52388 57.73954 128.64009 131.2653 102.5829</w:t>
       </w:r>
     </w:p>
     <w:p>
@@ -3356,7 +3355,7 @@
         <w:rPr>
           <w:rStyle w:val="StringTok"/>
         </w:rPr>
-        <w:t xml:space="preserve">"Minke whales"</w:t>
+        <w:t xml:space="preserve">"dataset 1"</w:t>
       </w:r>
       <w:r>
         <w:rPr>
@@ -3799,7 +3798,19 @@
         <w:pStyle w:val="FirstParagraph"/>
       </w:pPr>
       <w:r>
-        <w:t xml:space="preserve">We now analyse data on Minke whales.</w:t>
+        <w:t xml:space="preserve">We now analyse another dataset</w:t>
+      </w:r>
+      <w:r>
+        <w:t xml:space="preserve"> </w:t>
+      </w:r>
+      <w:r>
+        <w:rPr>
+          <w:rStyle w:val="VerbatimChar"/>
+        </w:rPr>
+        <w:t xml:space="preserve">dataset2.txt</w:t>
+      </w:r>
+      <w:r>
+        <w:t xml:space="preserve">.</w:t>
       </w:r>
     </w:p>
     <w:p>
@@ -3849,7 +3860,7 @@
         <w:rPr>
           <w:rStyle w:val="StringTok"/>
         </w:rPr>
-        <w:t xml:space="preserve">"minkewhalesAprAug20082013.txt"</w:t>
+        <w:t xml:space="preserve">"dataset2.txt"</w:t>
       </w:r>
       <w:r>
         <w:rPr>
@@ -5422,7 +5433,7 @@
         <w:rPr>
           <w:rStyle w:val="VerbatimChar"/>
         </w:rPr>
-        <w:t xml:space="preserve">## Phi g1 c1 a0 t1 0.4313735 0.0507979 0.3357812 0.5323679</w:t>
+        <w:t xml:space="preserve">## Phi g1 c1 a0 t1 0.4313735 0.0507979 0.3357811 0.5323679</w:t>
       </w:r>
       <w:r>
         <w:br w:type="textWrapping"/>
@@ -5431,7 +5442,7 @@
         <w:rPr>
           <w:rStyle w:val="VerbatimChar"/>
         </w:rPr>
-        <w:t xml:space="preserve">## Phi g1 c1 a1 t2 0.7976824 0.0513587 0.6787706 0.8803361</w:t>
+        <w:t xml:space="preserve">## Phi g1 c1 a1 t2 0.7976824 0.0513587 0.6787706 0.8803360</w:t>
       </w:r>
     </w:p>
     <w:p>
@@ -5822,7 +5833,7 @@
         </w:r>
       </w:hyperlink>
       <w:r>
-        <w:t xml:space="preserve">. Roger Pradel discovered a bug in the appendix that he corrected. He also substantially simplified the code. I found a minor problem in Roger's code that I corrected. I know, version control would be great...</w:t>
+        <w:t xml:space="preserve">. Roger Pradel discovered a bug in the appendix that he corrected. He also substantially simplified the code. I found a minor problem in Roger's code that I corrected. I know, version control would have been great...</w:t>
       </w:r>
     </w:p>
     <w:p>
@@ -7528,7 +7539,7 @@
         <w:rPr>
           <w:rStyle w:val="VerbatimChar"/>
         </w:rPr>
-        <w:t xml:space="preserve">## [1] 46.88135 72.49815 67.46543 60.77500 57.31774</w:t>
+        <w:t xml:space="preserve">## [1] 46.88134 72.49815 67.46543 60.77500 57.31773</w:t>
       </w:r>
     </w:p>
     <w:p>
@@ -7643,7 +7654,7 @@
         <w:rPr>
           <w:rStyle w:val="VerbatimChar"/>
         </w:rPr>
-        <w:t xml:space="preserve">## 97.5% 63.62993 104.86693 87.50820 85.56882 75.93378</w:t>
+        <w:t xml:space="preserve">## 97.5% 63.62992 104.86695 87.50821 85.56883 75.93379</w:t>
       </w:r>
     </w:p>
     <w:p>
@@ -7812,7 +7823,7 @@
         <w:rPr>
           <w:rStyle w:val="StringTok"/>
         </w:rPr>
-        <w:t xml:space="preserve">"Minke whales"</w:t>
+        <w:t xml:space="preserve">"dataset 2"</w:t>
       </w:r>
       <w:r>
         <w:rPr>
@@ -8287,7 +8298,7 @@
         <w:rPr>
           <w:rStyle w:val="VerbatimChar"/>
         </w:rPr>
-        <w:t xml:space="preserve">## [1] 0.4827875</w:t>
+        <w:t xml:space="preserve">## [1] 0.4827876</w:t>
       </w:r>
     </w:p>
     <w:p>
@@ -8378,7 +8389,7 @@
         <w:rPr>
           <w:rStyle w:val="VerbatimChar"/>
         </w:rPr>
-        <w:t xml:space="preserve">## 0.3758783 0.6283435</w:t>
+        <w:t xml:space="preserve">## 0.3758784 0.6283435</w:t>
       </w:r>
     </w:p>
     <w:p>
@@ -8428,7 +8439,22 @@
         <w:pStyle w:val="FirstParagraph"/>
       </w:pPr>
       <w:r>
-        <w:t xml:space="preserve">Let's use the Humpback whale dataset of the first section.</w:t>
+        <w:t xml:space="preserve">Let's use</w:t>
+      </w:r>
+      <w:r>
+        <w:t xml:space="preserve"> </w:t>
+      </w:r>
+      <w:r>
+        <w:rPr>
+          <w:rStyle w:val="VerbatimChar"/>
+        </w:rPr>
+        <w:t xml:space="preserve">dataset1.txt</w:t>
+      </w:r>
+      <w:r>
+        <w:t xml:space="preserve"> </w:t>
+      </w:r>
+      <w:r>
+        <w:t xml:space="preserve">of the first section.</w:t>
       </w:r>
     </w:p>
     <w:p>
@@ -8478,7 +8504,7 @@
         <w:rPr>
           <w:rStyle w:val="StringTok"/>
         </w:rPr>
-        <w:t xml:space="preserve">"humpbackwhaleMaySep20062013.txt"</w:t>
+        <w:t xml:space="preserve">"dataset1.txt"</w:t>
       </w:r>
       <w:r>
         <w:rPr>
@@ -9585,7 +9611,7 @@
         <w:rPr>
           <w:rStyle w:val="VerbatimChar"/>
         </w:rPr>
-        <w:t xml:space="preserve">## p g1 c1 a1 t2 0.375289 0.1236449 0.1760596 0.6281037</w:t>
+        <w:t xml:space="preserve">## p g1 c1 a1 t2 0.375289 0.1236448 0.1760597 0.6281036</w:t>
       </w:r>
     </w:p>
     <w:p>
@@ -9607,7 +9633,7 @@
         <w:rPr>
           <w:rStyle w:val="VerbatimChar"/>
         </w:rPr>
-        <w:t xml:space="preserve">##                 estimate        se       lcl     ucl</w:t>
+        <w:t xml:space="preserve">##                 estimate        se       lcl      ucl</w:t>
       </w:r>
       <w:r>
         <w:br w:type="textWrapping"/>
@@ -9616,7 +9642,7 @@
         <w:rPr>
           <w:rStyle w:val="VerbatimChar"/>
         </w:rPr>
-        <w:t xml:space="preserve">## sigmap g1 a0 t1 1.864941 0.7965142 0.8360446 4.16007</w:t>
+        <w:t xml:space="preserve">## sigmap g1 a0 t1  1.86494 0.7965139 0.8360446 4.160069</w:t>
       </w:r>
     </w:p>
     <w:p>
@@ -9680,7 +9706,7 @@
         <w:pStyle w:val="BodyText"/>
       </w:pPr>
       <w:r>
-        <w:t xml:space="preserve">We first need the deviance of the two models with and without the random effect. To get the deviance of the model without random effect, we can use the results from the first section above, or run a model with the random structure by fixing the standard deviation of the random effect on recapture probability to 0. For the sake of complexity, let's use the latter option:</w:t>
+        <w:t xml:space="preserve">We first need the deviance of the two models with and without the random effect. To get the deviance of the model without random effect, we could use the results from the first section above, or run a model with the random structure by fixing the standard deviation of the random effect on recapture probability to 0. For the sake of complexity (...), let's use the latter option:</w:t>
       </w:r>
     </w:p>
     <w:p>
@@ -10243,7 +10269,7 @@
         <w:rPr>
           <w:rStyle w:val="VerbatimChar"/>
         </w:rPr>
-        <w:t xml:space="preserve">## Phi:(Intercept)     0.5129617 0.2840257 -0.0437287 1.0696520</w:t>
+        <w:t xml:space="preserve">## Phi:(Intercept)     0.5129615 0.2840256 -0.0437286 1.0696517</w:t>
       </w:r>
       <w:r>
         <w:br w:type="textWrapping"/>
@@ -10252,7 +10278,7 @@
         <w:rPr>
           <w:rStyle w:val="VerbatimChar"/>
         </w:rPr>
-        <w:t xml:space="preserve">## sigmap:(Intercept)  0.6232293 0.4270989 -0.2138846 1.4603432</w:t>
+        <w:t xml:space="preserve">## sigmap:(Intercept)  0.6232291 0.4270988 -0.2138846 1.4603428</w:t>
       </w:r>
       <w:r>
         <w:br w:type="textWrapping"/>
@@ -10261,7 +10287,7 @@
         <w:rPr>
           <w:rStyle w:val="VerbatimChar"/>
         </w:rPr>
-        <w:t xml:space="preserve">## p:(Intercept)      -0.5095928 0.5273893 -1.5432758 0.5240903</w:t>
+        <w:t xml:space="preserve">## p:(Intercept)      -0.5095926 0.5273889 -1.5432750 0.5240897</w:t>
       </w:r>
     </w:p>
     <w:p>
@@ -10494,7 +10520,7 @@
         <w:rPr>
           <w:rStyle w:val="CommentTok"/>
         </w:rPr>
-        <w:t xml:space="preserve"># produce by MARK</w:t>
+        <w:t xml:space="preserve"># produced by MARK</w:t>
       </w:r>
     </w:p>
     <w:p>
@@ -10549,7 +10575,7 @@
         <w:t xml:space="preserve"> </w:t>
       </w:r>
       <w:r>
-        <w:t xml:space="preserve">who extended the appraoch developed by Shirley Pledger and colleagues to account for heterogeneity to estimate abundance.</w:t>
+        <w:t xml:space="preserve">who extended the appraoch developed by Shirley Pledger and colleagues to account for heterogeneity to estimate abundance. Please, have a look to this paper and its appendix for details about the methods and formulas.</w:t>
       </w:r>
     </w:p>
     <w:p>
@@ -10572,7 +10598,22 @@
         <w:t xml:space="preserve"> </w:t>
       </w:r>
       <w:r>
-        <w:t xml:space="preserve">package and read in the data.</w:t>
+        <w:t xml:space="preserve">package and read in the data. Let's use</w:t>
+      </w:r>
+      <w:r>
+        <w:t xml:space="preserve"> </w:t>
+      </w:r>
+      <w:r>
+        <w:rPr>
+          <w:rStyle w:val="VerbatimChar"/>
+        </w:rPr>
+        <w:t xml:space="preserve">dataset2.txt</w:t>
+      </w:r>
+      <w:r>
+        <w:t xml:space="preserve"> </w:t>
+      </w:r>
+      <w:r>
+        <w:t xml:space="preserve">of the second section.</w:t>
       </w:r>
     </w:p>
     <w:p>
@@ -10616,7 +10657,7 @@
         <w:rPr>
           <w:rStyle w:val="NormalTok"/>
         </w:rPr>
-        <w:t xml:space="preserve">hw.dat =</w:t>
+        <w:t xml:space="preserve">mw.dat =</w:t>
       </w:r>
       <w:r>
         <w:rPr>
@@ -10640,7 +10681,7 @@
         <w:rPr>
           <w:rStyle w:val="StringTok"/>
         </w:rPr>
-        <w:t xml:space="preserve">"humpbackwhaleMaySep20062013.txt"</w:t>
+        <w:t xml:space="preserve">"dataset2.txt"</w:t>
       </w:r>
       <w:r>
         <w:rPr>
@@ -10739,7 +10780,7 @@
         <w:rPr>
           <w:rStyle w:val="NormalTok"/>
         </w:rPr>
-        <w:t xml:space="preserve">(hw.dat)</w:t>
+        <w:t xml:space="preserve">(mw.dat)</w:t>
       </w:r>
     </w:p>
     <w:p>
@@ -10759,7 +10800,7 @@
         <w:rPr>
           <w:rStyle w:val="VerbatimChar"/>
         </w:rPr>
-        <w:t xml:space="preserve">##  Length:195        </w:t>
+        <w:t xml:space="preserve">##  Length:191        </w:t>
       </w:r>
       <w:r>
         <w:br w:type="textWrapping"/>
@@ -10794,7 +10835,7 @@
         <w:rPr>
           <w:rStyle w:val="NormalTok"/>
         </w:rPr>
-        <w:t xml:space="preserve">(hw.dat)</w:t>
+        <w:t xml:space="preserve">(mw.dat)</w:t>
       </w:r>
     </w:p>
     <w:p>
@@ -10828,7 +10869,7 @@
         <w:rPr>
           <w:rStyle w:val="NormalTok"/>
         </w:rPr>
-        <w:t xml:space="preserve">hw.proc =</w:t>
+        <w:t xml:space="preserve">mw.proc =</w:t>
       </w:r>
       <w:r>
         <w:rPr>
@@ -10846,7 +10887,7 @@
         <w:rPr>
           <w:rStyle w:val="NormalTok"/>
         </w:rPr>
-        <w:t xml:space="preserve">(hw.dat, </w:t>
+        <w:t xml:space="preserve">(mw.dat, </w:t>
       </w:r>
       <w:r>
         <w:rPr>
@@ -10873,7 +10914,7 @@
         <w:rPr>
           <w:rStyle w:val="NormalTok"/>
         </w:rPr>
-        <w:t xml:space="preserve">hw.ddl =</w:t>
+        <w:t xml:space="preserve">mw.ddl =</w:t>
       </w:r>
       <w:r>
         <w:rPr>
@@ -10891,7 +10932,7 @@
         <w:rPr>
           <w:rStyle w:val="NormalTok"/>
         </w:rPr>
-        <w:t xml:space="preserve">(hw.proc)</w:t>
+        <w:t xml:space="preserve">(mw.proc)</w:t>
       </w:r>
     </w:p>
     <w:p>
@@ -10899,7 +10940,7 @@
         <w:pStyle w:val="FirstParagraph"/>
       </w:pPr>
       <w:r>
-        <w:t xml:space="preserve">We also define the effect on the parameters. Time-dependent survival, two-finite mixture on the recapture probability and a constant proportion of individual in each class.</w:t>
+        <w:t xml:space="preserve">We also define the effect on the parameters. Constant survival, two-finite mixture on the recapture probability and a constant proportion of individual in each class.</w:t>
       </w:r>
     </w:p>
     <w:p>
@@ -10919,7 +10960,7 @@
         <w:rPr>
           <w:rStyle w:val="NormalTok"/>
         </w:rPr>
-        <w:t xml:space="preserve">phi.time =</w:t>
+        <w:t xml:space="preserve">phi.ct =</w:t>
       </w:r>
       <w:r>
         <w:rPr>
@@ -10949,7 +10990,19 @@
         <w:rPr>
           <w:rStyle w:val="NormalTok"/>
         </w:rPr>
-        <w:t xml:space="preserve">~time) </w:t>
+        <w:t xml:space="preserve">~</w:t>
+      </w:r>
+      <w:r>
+        <w:rPr>
+          <w:rStyle w:val="DecValTok"/>
+        </w:rPr>
+        <w:t xml:space="preserve">1</w:t>
+      </w:r>
+      <w:r>
+        <w:rPr>
+          <w:rStyle w:val="NormalTok"/>
+        </w:rPr>
+        <w:t xml:space="preserve">) </w:t>
       </w:r>
       <w:r>
         <w:rPr>
@@ -11106,7 +11159,7 @@
         <w:rPr>
           <w:rStyle w:val="NormalTok"/>
         </w:rPr>
-        <w:t xml:space="preserve">(hw.proc,hw.ddl,</w:t>
+        <w:t xml:space="preserve">(mw.proc,mw.ddl,</w:t>
       </w:r>
       <w:r>
         <w:rPr>
@@ -11136,7 +11189,7 @@
         <w:rPr>
           <w:rStyle w:val="NormalTok"/>
         </w:rPr>
-        <w:t xml:space="preserve">phi.time,</w:t>
+        <w:t xml:space="preserve">phi.ct,</w:t>
       </w:r>
       <w:r>
         <w:rPr>
@@ -11229,7 +11282,7 @@
         <w:rPr>
           <w:rStyle w:val="NormalTok"/>
         </w:rPr>
-        <w:t xml:space="preserve">hw.proc =</w:t>
+        <w:t xml:space="preserve">mw.proc2 =</w:t>
       </w:r>
       <w:r>
         <w:rPr>
@@ -11247,7 +11300,7 @@
         <w:rPr>
           <w:rStyle w:val="NormalTok"/>
         </w:rPr>
-        <w:t xml:space="preserve">(hw.dat, </w:t>
+        <w:t xml:space="preserve">(mw.dat, </w:t>
       </w:r>
       <w:r>
         <w:rPr>
@@ -11274,7 +11327,7 @@
         <w:rPr>
           <w:rStyle w:val="NormalTok"/>
         </w:rPr>
-        <w:t xml:space="preserve">hw.ddl =</w:t>
+        <w:t xml:space="preserve">mw.ddl2 =</w:t>
       </w:r>
       <w:r>
         <w:rPr>
@@ -11292,22 +11345,40 @@
         <w:rPr>
           <w:rStyle w:val="NormalTok"/>
         </w:rPr>
-        <w:t xml:space="preserve">(hw.proc)</w:t>
-      </w:r>
-      <w:r>
-        <w:br w:type="textWrapping"/>
-      </w:r>
-      <w:r>
-        <w:rPr>
-          <w:rStyle w:val="NormalTok"/>
-        </w:rPr>
-        <w:t xml:space="preserve">phi.time =</w:t>
-      </w:r>
-      <w:r>
-        <w:rPr>
-          <w:rStyle w:val="StringTok"/>
-        </w:rPr>
-        <w:t xml:space="preserve"> </w:t>
+        <w:t xml:space="preserve">(mw.proc2)</w:t>
+      </w:r>
+      <w:r>
+        <w:br w:type="textWrapping"/>
+      </w:r>
+      <w:r>
+        <w:rPr>
+          <w:rStyle w:val="NormalTok"/>
+        </w:rPr>
+        <w:t xml:space="preserve">model.hom =</w:t>
+      </w:r>
+      <w:r>
+        <w:rPr>
+          <w:rStyle w:val="StringTok"/>
+        </w:rPr>
+        <w:t xml:space="preserve"> </w:t>
+      </w:r>
+      <w:r>
+        <w:rPr>
+          <w:rStyle w:val="KeywordTok"/>
+        </w:rPr>
+        <w:t xml:space="preserve">mark</w:t>
+      </w:r>
+      <w:r>
+        <w:rPr>
+          <w:rStyle w:val="NormalTok"/>
+        </w:rPr>
+        <w:t xml:space="preserve">(mw.proc2,mw.ddl2,</w:t>
+      </w:r>
+      <w:r>
+        <w:rPr>
+          <w:rStyle w:val="DataTypeTok"/>
+        </w:rPr>
+        <w:t xml:space="preserve">model.parameters=</w:t>
       </w:r>
       <w:r>
         <w:rPr>
@@ -11325,40 +11396,937 @@
         <w:rPr>
           <w:rStyle w:val="DataTypeTok"/>
         </w:rPr>
-        <w:t xml:space="preserve">formula=</w:t>
-      </w:r>
-      <w:r>
-        <w:rPr>
-          <w:rStyle w:val="NormalTok"/>
-        </w:rPr>
-        <w:t xml:space="preserve">~time) </w:t>
+        <w:t xml:space="preserve">Phi=</w:t>
+      </w:r>
+      <w:r>
+        <w:rPr>
+          <w:rStyle w:val="NormalTok"/>
+        </w:rPr>
+        <w:t xml:space="preserve">phi.ct,</w:t>
+      </w:r>
+      <w:r>
+        <w:rPr>
+          <w:rStyle w:val="DataTypeTok"/>
+        </w:rPr>
+        <w:t xml:space="preserve">p=</w:t>
+      </w:r>
+      <w:r>
+        <w:rPr>
+          <w:rStyle w:val="NormalTok"/>
+        </w:rPr>
+        <w:t xml:space="preserve">p.ct),</w:t>
+      </w:r>
+      <w:r>
+        <w:rPr>
+          <w:rStyle w:val="DataTypeTok"/>
+        </w:rPr>
+        <w:t xml:space="preserve">output =</w:t>
+      </w:r>
+      <w:r>
+        <w:rPr>
+          <w:rStyle w:val="NormalTok"/>
+        </w:rPr>
+        <w:t xml:space="preserve"> </w:t>
+      </w:r>
+      <w:r>
+        <w:rPr>
+          <w:rStyle w:val="OtherTok"/>
+        </w:rPr>
+        <w:t xml:space="preserve">FALSE</w:t>
+      </w:r>
+      <w:r>
+        <w:rPr>
+          <w:rStyle w:val="NormalTok"/>
+        </w:rPr>
+        <w:t xml:space="preserve">,</w:t>
+      </w:r>
+      <w:r>
+        <w:rPr>
+          <w:rStyle w:val="DataTypeTok"/>
+        </w:rPr>
+        <w:t xml:space="preserve">delete=</w:t>
+      </w:r>
+      <w:r>
+        <w:rPr>
+          <w:rStyle w:val="NormalTok"/>
+        </w:rPr>
+        <w:t xml:space="preserve">T)</w:t>
+      </w:r>
+    </w:p>
+    <w:p>
+      <w:pPr>
+        <w:pStyle w:val="FirstParagraph"/>
+      </w:pPr>
+      <w:r>
+        <w:t xml:space="preserve">Compare the AIC values:</w:t>
+      </w:r>
+    </w:p>
+    <w:p>
+      <w:pPr>
+        <w:pStyle w:val="SourceCode"/>
+      </w:pPr>
+      <w:r>
+        <w:rPr>
+          <w:rStyle w:val="KeywordTok"/>
+        </w:rPr>
+        <w:t xml:space="preserve">summary</w:t>
+      </w:r>
+      <w:r>
+        <w:rPr>
+          <w:rStyle w:val="NormalTok"/>
+        </w:rPr>
+        <w:t xml:space="preserve">(model.het)$AICc</w:t>
+      </w:r>
+    </w:p>
+    <w:p>
+      <w:pPr>
+        <w:pStyle w:val="SourceCode"/>
+      </w:pPr>
+      <w:r>
+        <w:rPr>
+          <w:rStyle w:val="VerbatimChar"/>
+        </w:rPr>
+        <w:t xml:space="preserve">## [1] 480.5107</w:t>
+      </w:r>
+    </w:p>
+    <w:p>
+      <w:pPr>
+        <w:pStyle w:val="SourceCode"/>
+      </w:pPr>
+      <w:r>
+        <w:rPr>
+          <w:rStyle w:val="KeywordTok"/>
+        </w:rPr>
+        <w:t xml:space="preserve">summary</w:t>
+      </w:r>
+      <w:r>
+        <w:rPr>
+          <w:rStyle w:val="NormalTok"/>
+        </w:rPr>
+        <w:t xml:space="preserve">(model.hom)$AICc</w:t>
+      </w:r>
+    </w:p>
+    <w:p>
+      <w:pPr>
+        <w:pStyle w:val="SourceCode"/>
+      </w:pPr>
+      <w:r>
+        <w:rPr>
+          <w:rStyle w:val="VerbatimChar"/>
+        </w:rPr>
+        <w:t xml:space="preserve">## [1] 494.9341</w:t>
+      </w:r>
+    </w:p>
+    <w:p>
+      <w:pPr>
+        <w:pStyle w:val="FirstParagraph"/>
+      </w:pPr>
+      <w:r>
+        <w:t xml:space="preserve">Sounds like there is some heterogeneity. Let's have a look to the parameter estimates of the model with heterogeneity:</w:t>
+      </w:r>
+    </w:p>
+    <w:p>
+      <w:pPr>
+        <w:pStyle w:val="SourceCode"/>
+      </w:pPr>
+      <w:r>
+        <w:rPr>
+          <w:rStyle w:val="NormalTok"/>
+        </w:rPr>
+        <w:t xml:space="preserve">model.het$results$real</w:t>
+      </w:r>
+    </w:p>
+    <w:p>
+      <w:pPr>
+        <w:pStyle w:val="SourceCode"/>
+      </w:pPr>
+      <w:r>
+        <w:rPr>
+          <w:rStyle w:val="VerbatimChar"/>
+        </w:rPr>
+        <w:t xml:space="preserve">##                     estimate        se       lcl       ucl fixed    note</w:t>
+      </w:r>
+      <w:r>
+        <w:br w:type="textWrapping"/>
+      </w:r>
+      <w:r>
+        <w:rPr>
+          <w:rStyle w:val="VerbatimChar"/>
+        </w:rPr>
+        <w:t xml:space="preserve">## pi g1 a0 t1 m1     0.4161090 0.1068705 0.2313148 0.6279349              </w:t>
+      </w:r>
+      <w:r>
+        <w:br w:type="textWrapping"/>
+      </w:r>
+      <w:r>
+        <w:rPr>
+          <w:rStyle w:val="VerbatimChar"/>
+        </w:rPr>
+        <w:t xml:space="preserve">## Phi g1 c1 a0 t1 m1 0.8031116 0.0539366 0.6764034 0.8883921              </w:t>
+      </w:r>
+      <w:r>
+        <w:br w:type="textWrapping"/>
+      </w:r>
+      <w:r>
+        <w:rPr>
+          <w:rStyle w:val="VerbatimChar"/>
+        </w:rPr>
+        <w:t xml:space="preserve">## p g1 c1 a1 t2 m1   0.6119298 0.0762766 0.4565781 0.7474370              </w:t>
+      </w:r>
+      <w:r>
+        <w:br w:type="textWrapping"/>
+      </w:r>
+      <w:r>
+        <w:rPr>
+          <w:rStyle w:val="VerbatimChar"/>
+        </w:rPr>
+        <w:t xml:space="preserve">## p g1 c1 a1 t2 m2   0.0511852 0.0398347 0.0106930 0.2121337</w:t>
+      </w:r>
+    </w:p>
+    <w:p>
+      <w:pPr>
+        <w:pStyle w:val="FirstParagraph"/>
+      </w:pPr>
+      <w:r>
+        <w:t xml:space="preserve">The proportion of individuals in mixture 1 is:</w:t>
+      </w:r>
+    </w:p>
+    <w:p>
+      <w:pPr>
+        <w:pStyle w:val="SourceCode"/>
+      </w:pPr>
+      <w:r>
+        <w:rPr>
+          <w:rStyle w:val="NormalTok"/>
+        </w:rPr>
+        <w:t xml:space="preserve">prop =</w:t>
+      </w:r>
+      <w:r>
+        <w:rPr>
+          <w:rStyle w:val="StringTok"/>
+        </w:rPr>
+        <w:t xml:space="preserve"> </w:t>
+      </w:r>
+      <w:r>
+        <w:rPr>
+          <w:rStyle w:val="NormalTok"/>
+        </w:rPr>
+        <w:t xml:space="preserve">model.het$results$real[</w:t>
+      </w:r>
+      <w:r>
+        <w:rPr>
+          <w:rStyle w:val="DecValTok"/>
+        </w:rPr>
+        <w:t xml:space="preserve">1</w:t>
+      </w:r>
+      <w:r>
+        <w:rPr>
+          <w:rStyle w:val="NormalTok"/>
+        </w:rPr>
+        <w:t xml:space="preserve">,</w:t>
+      </w:r>
+      <w:r>
+        <w:rPr>
+          <w:rStyle w:val="DecValTok"/>
+        </w:rPr>
+        <w:t xml:space="preserve">1</w:t>
+      </w:r>
+      <w:r>
+        <w:rPr>
+          <w:rStyle w:val="NormalTok"/>
+        </w:rPr>
+        <w:t xml:space="preserve">]</w:t>
+      </w:r>
+      <w:r>
+        <w:br w:type="textWrapping"/>
+      </w:r>
+      <w:r>
+        <w:rPr>
+          <w:rStyle w:val="NormalTok"/>
+        </w:rPr>
+        <w:t xml:space="preserve">prop</w:t>
+      </w:r>
+    </w:p>
+    <w:p>
+      <w:pPr>
+        <w:pStyle w:val="SourceCode"/>
+      </w:pPr>
+      <w:r>
+        <w:rPr>
+          <w:rStyle w:val="VerbatimChar"/>
+        </w:rPr>
+        <w:t xml:space="preserve">## [1] 0.416109</w:t>
+      </w:r>
+    </w:p>
+    <w:p>
+      <w:pPr>
+        <w:pStyle w:val="FirstParagraph"/>
+      </w:pPr>
+      <w:r>
+        <w:t xml:space="preserve">with detection probability:</w:t>
+      </w:r>
+    </w:p>
+    <w:p>
+      <w:pPr>
+        <w:pStyle w:val="SourceCode"/>
+      </w:pPr>
+      <w:r>
+        <w:rPr>
+          <w:rStyle w:val="NormalTok"/>
+        </w:rPr>
+        <w:t xml:space="preserve">p1 =</w:t>
+      </w:r>
+      <w:r>
+        <w:rPr>
+          <w:rStyle w:val="StringTok"/>
+        </w:rPr>
+        <w:t xml:space="preserve"> </w:t>
+      </w:r>
+      <w:r>
+        <w:rPr>
+          <w:rStyle w:val="NormalTok"/>
+        </w:rPr>
+        <w:t xml:space="preserve">model.het$results$real[</w:t>
+      </w:r>
+      <w:r>
+        <w:rPr>
+          <w:rStyle w:val="DecValTok"/>
+        </w:rPr>
+        <w:t xml:space="preserve">3</w:t>
+      </w:r>
+      <w:r>
+        <w:rPr>
+          <w:rStyle w:val="NormalTok"/>
+        </w:rPr>
+        <w:t xml:space="preserve">,</w:t>
+      </w:r>
+      <w:r>
+        <w:rPr>
+          <w:rStyle w:val="DecValTok"/>
+        </w:rPr>
+        <w:t xml:space="preserve">1</w:t>
+      </w:r>
+      <w:r>
+        <w:rPr>
+          <w:rStyle w:val="NormalTok"/>
+        </w:rPr>
+        <w:t xml:space="preserve">]</w:t>
+      </w:r>
+      <w:r>
+        <w:br w:type="textWrapping"/>
+      </w:r>
+      <w:r>
+        <w:rPr>
+          <w:rStyle w:val="NormalTok"/>
+        </w:rPr>
+        <w:t xml:space="preserve">p1</w:t>
+      </w:r>
+    </w:p>
+    <w:p>
+      <w:pPr>
+        <w:pStyle w:val="SourceCode"/>
+      </w:pPr>
+      <w:r>
+        <w:rPr>
+          <w:rStyle w:val="VerbatimChar"/>
+        </w:rPr>
+        <w:t xml:space="preserve">## [1] 0.6119298</w:t>
+      </w:r>
+    </w:p>
+    <w:p>
+      <w:pPr>
+        <w:pStyle w:val="FirstParagraph"/>
+      </w:pPr>
+      <w:r>
+        <w:t xml:space="preserve">For the other mixture, the proportion is the complementary and the detection probability is:</w:t>
+      </w:r>
+    </w:p>
+    <w:p>
+      <w:pPr>
+        <w:pStyle w:val="SourceCode"/>
+      </w:pPr>
+      <w:r>
+        <w:rPr>
+          <w:rStyle w:val="NormalTok"/>
+        </w:rPr>
+        <w:t xml:space="preserve">p2 =</w:t>
+      </w:r>
+      <w:r>
+        <w:rPr>
+          <w:rStyle w:val="StringTok"/>
+        </w:rPr>
+        <w:t xml:space="preserve"> </w:t>
+      </w:r>
+      <w:r>
+        <w:rPr>
+          <w:rStyle w:val="NormalTok"/>
+        </w:rPr>
+        <w:t xml:space="preserve">model.het$results$real[</w:t>
+      </w:r>
+      <w:r>
+        <w:rPr>
+          <w:rStyle w:val="DecValTok"/>
+        </w:rPr>
+        <w:t xml:space="preserve">4</w:t>
+      </w:r>
+      <w:r>
+        <w:rPr>
+          <w:rStyle w:val="NormalTok"/>
+        </w:rPr>
+        <w:t xml:space="preserve">,</w:t>
+      </w:r>
+      <w:r>
+        <w:rPr>
+          <w:rStyle w:val="DecValTok"/>
+        </w:rPr>
+        <w:t xml:space="preserve">1</w:t>
+      </w:r>
+      <w:r>
+        <w:rPr>
+          <w:rStyle w:val="NormalTok"/>
+        </w:rPr>
+        <w:t xml:space="preserve">]</w:t>
+      </w:r>
+      <w:r>
+        <w:br w:type="textWrapping"/>
+      </w:r>
+      <w:r>
+        <w:rPr>
+          <w:rStyle w:val="NormalTok"/>
+        </w:rPr>
+        <w:t xml:space="preserve">p2</w:t>
+      </w:r>
+    </w:p>
+    <w:p>
+      <w:pPr>
+        <w:pStyle w:val="SourceCode"/>
+      </w:pPr>
+      <w:r>
+        <w:rPr>
+          <w:rStyle w:val="VerbatimChar"/>
+        </w:rPr>
+        <w:t xml:space="preserve">## [1] 0.0511852</w:t>
+      </w:r>
+    </w:p>
+    <w:p>
+      <w:pPr>
+        <w:pStyle w:val="FirstParagraph"/>
+      </w:pPr>
+      <w:r>
+        <w:t xml:space="preserve">Lastly, survival is:</w:t>
+      </w:r>
+    </w:p>
+    <w:p>
+      <w:pPr>
+        <w:pStyle w:val="SourceCode"/>
+      </w:pPr>
+      <w:r>
+        <w:rPr>
+          <w:rStyle w:val="NormalTok"/>
+        </w:rPr>
+        <w:t xml:space="preserve">phi =</w:t>
+      </w:r>
+      <w:r>
+        <w:rPr>
+          <w:rStyle w:val="StringTok"/>
+        </w:rPr>
+        <w:t xml:space="preserve"> </w:t>
+      </w:r>
+      <w:r>
+        <w:rPr>
+          <w:rStyle w:val="NormalTok"/>
+        </w:rPr>
+        <w:t xml:space="preserve">model.het$results$real[</w:t>
+      </w:r>
+      <w:r>
+        <w:rPr>
+          <w:rStyle w:val="DecValTok"/>
+        </w:rPr>
+        <w:t xml:space="preserve">2</w:t>
+      </w:r>
+      <w:r>
+        <w:rPr>
+          <w:rStyle w:val="NormalTok"/>
+        </w:rPr>
+        <w:t xml:space="preserve">,</w:t>
+      </w:r>
+      <w:r>
+        <w:rPr>
+          <w:rStyle w:val="DecValTok"/>
+        </w:rPr>
+        <w:t xml:space="preserve">1</w:t>
+      </w:r>
+      <w:r>
+        <w:rPr>
+          <w:rStyle w:val="NormalTok"/>
+        </w:rPr>
+        <w:t xml:space="preserve">]</w:t>
+      </w:r>
+      <w:r>
+        <w:br w:type="textWrapping"/>
+      </w:r>
+      <w:r>
+        <w:rPr>
+          <w:rStyle w:val="NormalTok"/>
+        </w:rPr>
+        <w:t xml:space="preserve">phi</w:t>
+      </w:r>
+    </w:p>
+    <w:p>
+      <w:pPr>
+        <w:pStyle w:val="SourceCode"/>
+      </w:pPr>
+      <w:r>
+        <w:rPr>
+          <w:rStyle w:val="VerbatimChar"/>
+        </w:rPr>
+        <w:t xml:space="preserve">## [1] 0.8031116</w:t>
+      </w:r>
+    </w:p>
+    <w:p>
+      <w:pPr>
+        <w:pStyle w:val="FirstParagraph"/>
+      </w:pPr>
+      <w:r>
+        <w:t xml:space="preserve">Now let's use the bootstrap to get confidence intervals (and median) for abundance.</w:t>
+      </w:r>
+    </w:p>
+    <w:p>
+      <w:pPr>
+        <w:pStyle w:val="BodyText"/>
+      </w:pPr>
+      <w:r>
+        <w:t xml:space="preserve">We will need a function to spot the first detections in the encounter histories:</w:t>
+      </w:r>
+    </w:p>
+    <w:p>
+      <w:pPr>
+        <w:pStyle w:val="SourceCode"/>
+      </w:pPr>
+      <w:r>
+        <w:rPr>
+          <w:rStyle w:val="NormalTok"/>
+        </w:rPr>
+        <w:t xml:space="preserve">firstdetection =</w:t>
+      </w:r>
+      <w:r>
+        <w:rPr>
+          <w:rStyle w:val="StringTok"/>
+        </w:rPr>
+        <w:t xml:space="preserve"> </w:t>
+      </w:r>
+      <w:r>
+        <w:rPr>
+          <w:rStyle w:val="NormalTok"/>
+        </w:rPr>
+        <w:t xml:space="preserve">function(x){</w:t>
+      </w:r>
+      <w:r>
+        <w:br w:type="textWrapping"/>
+      </w:r>
+      <w:r>
+        <w:rPr>
+          <w:rStyle w:val="NormalTok"/>
+        </w:rPr>
+        <w:t xml:space="preserve"> </w:t>
+      </w:r>
+      <w:r>
+        <w:rPr>
+          <w:rStyle w:val="NormalTok"/>
+        </w:rPr>
+        <w:t xml:space="preserve"> </w:t>
+      </w:r>
+      <w:r>
+        <w:rPr>
+          <w:rStyle w:val="NormalTok"/>
+        </w:rPr>
+        <w:t xml:space="preserve">b =</w:t>
+      </w:r>
+      <w:r>
+        <w:rPr>
+          <w:rStyle w:val="StringTok"/>
+        </w:rPr>
+        <w:t xml:space="preserve"> </w:t>
+      </w:r>
+      <w:r>
+        <w:rPr>
+          <w:rStyle w:val="KeywordTok"/>
+        </w:rPr>
+        <w:t xml:space="preserve">sort</w:t>
+      </w:r>
+      <w:r>
+        <w:rPr>
+          <w:rStyle w:val="NormalTok"/>
+        </w:rPr>
+        <w:t xml:space="preserve">(x,</w:t>
+      </w:r>
+      <w:r>
+        <w:rPr>
+          <w:rStyle w:val="DataTypeTok"/>
+        </w:rPr>
+        <w:t xml:space="preserve">index.return=</w:t>
+      </w:r>
+      <w:r>
+        <w:rPr>
+          <w:rStyle w:val="NormalTok"/>
+        </w:rPr>
+        <w:t xml:space="preserve">T,</w:t>
+      </w:r>
+      <w:r>
+        <w:rPr>
+          <w:rStyle w:val="DataTypeTok"/>
+        </w:rPr>
+        <w:t xml:space="preserve">decreasing=</w:t>
+      </w:r>
+      <w:r>
+        <w:rPr>
+          <w:rStyle w:val="NormalTok"/>
+        </w:rPr>
+        <w:t xml:space="preserve">T)</w:t>
+      </w:r>
+      <w:r>
+        <w:br w:type="textWrapping"/>
+      </w:r>
+      <w:r>
+        <w:rPr>
+          <w:rStyle w:val="NormalTok"/>
+        </w:rPr>
+        <w:t xml:space="preserve"> </w:t>
+      </w:r>
+      <w:r>
+        <w:rPr>
+          <w:rStyle w:val="NormalTok"/>
+        </w:rPr>
+        <w:t xml:space="preserve"> </w:t>
+      </w:r>
+      <w:r>
+        <w:rPr>
+          <w:rStyle w:val="NormalTok"/>
+        </w:rPr>
+        <w:t xml:space="preserve">res =</w:t>
+      </w:r>
+      <w:r>
+        <w:rPr>
+          <w:rStyle w:val="StringTok"/>
+        </w:rPr>
+        <w:t xml:space="preserve"> </w:t>
+      </w:r>
+      <w:r>
+        <w:rPr>
+          <w:rStyle w:val="NormalTok"/>
+        </w:rPr>
+        <w:t xml:space="preserve">b$ix[</w:t>
+      </w:r>
+      <w:r>
+        <w:rPr>
+          <w:rStyle w:val="DecValTok"/>
+        </w:rPr>
+        <w:t xml:space="preserve">1</w:t>
+      </w:r>
+      <w:r>
+        <w:rPr>
+          <w:rStyle w:val="NormalTok"/>
+        </w:rPr>
+        <w:t xml:space="preserve">]</w:t>
+      </w:r>
+      <w:r>
+        <w:br w:type="textWrapping"/>
+      </w:r>
+      <w:r>
+        <w:rPr>
+          <w:rStyle w:val="NormalTok"/>
+        </w:rPr>
+        <w:t xml:space="preserve"> </w:t>
+      </w:r>
+      <w:r>
+        <w:rPr>
+          <w:rStyle w:val="NormalTok"/>
+        </w:rPr>
+        <w:t xml:space="preserve"> </w:t>
+      </w:r>
+      <w:r>
+        <w:rPr>
+          <w:rStyle w:val="KeywordTok"/>
+        </w:rPr>
+        <w:t xml:space="preserve">return</w:t>
+      </w:r>
+      <w:r>
+        <w:rPr>
+          <w:rStyle w:val="NormalTok"/>
+        </w:rPr>
+        <w:t xml:space="preserve">(res)}</w:t>
+      </w:r>
+    </w:p>
+    <w:p>
+      <w:pPr>
+        <w:pStyle w:val="FirstParagraph"/>
+      </w:pPr>
+      <w:r>
+        <w:t xml:space="preserve">We will also need to add spaces between the columns of the dataset:</w:t>
+      </w:r>
+    </w:p>
+    <w:p>
+      <w:pPr>
+        <w:pStyle w:val="SourceCode"/>
+      </w:pPr>
+      <w:r>
+        <w:rPr>
+          <w:rStyle w:val="NormalTok"/>
+        </w:rPr>
+        <w:t xml:space="preserve">mw.dat.spaces =</w:t>
+      </w:r>
+      <w:r>
+        <w:rPr>
+          <w:rStyle w:val="StringTok"/>
+        </w:rPr>
+        <w:t xml:space="preserve"> </w:t>
+      </w:r>
+      <w:r>
+        <w:rPr>
+          <w:rStyle w:val="KeywordTok"/>
+        </w:rPr>
+        <w:t xml:space="preserve">matrix</w:t>
+      </w:r>
+      <w:r>
+        <w:rPr>
+          <w:rStyle w:val="NormalTok"/>
+        </w:rPr>
+        <w:t xml:space="preserve">(</w:t>
+      </w:r>
+      <w:r>
+        <w:rPr>
+          <w:rStyle w:val="KeywordTok"/>
+        </w:rPr>
+        <w:t xml:space="preserve">as.numeric</w:t>
+      </w:r>
+      <w:r>
+        <w:rPr>
+          <w:rStyle w:val="NormalTok"/>
+        </w:rPr>
+        <w:t xml:space="preserve">(</w:t>
+      </w:r>
+      <w:r>
+        <w:rPr>
+          <w:rStyle w:val="KeywordTok"/>
+        </w:rPr>
+        <w:t xml:space="preserve">unlist</w:t>
+      </w:r>
+      <w:r>
+        <w:rPr>
+          <w:rStyle w:val="NormalTok"/>
+        </w:rPr>
+        <w:t xml:space="preserve">(</w:t>
+      </w:r>
+      <w:r>
+        <w:rPr>
+          <w:rStyle w:val="KeywordTok"/>
+        </w:rPr>
+        <w:t xml:space="preserve">strsplit</w:t>
+      </w:r>
+      <w:r>
+        <w:rPr>
+          <w:rStyle w:val="NormalTok"/>
+        </w:rPr>
+        <w:t xml:space="preserve">(mw.dat$ch, </w:t>
+      </w:r>
+      <w:r>
+        <w:rPr>
+          <w:rStyle w:val="StringTok"/>
+        </w:rPr>
+        <w:t xml:space="preserve">''</w:t>
+      </w:r>
+      <w:r>
+        <w:rPr>
+          <w:rStyle w:val="NormalTok"/>
+        </w:rPr>
+        <w:t xml:space="preserve">))),</w:t>
+      </w:r>
+      <w:r>
+        <w:rPr>
+          <w:rStyle w:val="DataTypeTok"/>
+        </w:rPr>
+        <w:t xml:space="preserve">nrow=</w:t>
+      </w:r>
+      <w:r>
+        <w:rPr>
+          <w:rStyle w:val="KeywordTok"/>
+        </w:rPr>
+        <w:t xml:space="preserve">nrow</w:t>
+      </w:r>
+      <w:r>
+        <w:rPr>
+          <w:rStyle w:val="NormalTok"/>
+        </w:rPr>
+        <w:t xml:space="preserve">(mw.dat),</w:t>
+      </w:r>
+      <w:r>
+        <w:rPr>
+          <w:rStyle w:val="DataTypeTok"/>
+        </w:rPr>
+        <w:t xml:space="preserve">byrow=</w:t>
+      </w:r>
+      <w:r>
+        <w:rPr>
+          <w:rStyle w:val="NormalTok"/>
+        </w:rPr>
+        <w:t xml:space="preserve">T)</w:t>
+      </w:r>
+    </w:p>
+    <w:p>
+      <w:pPr>
+        <w:pStyle w:val="FirstParagraph"/>
+      </w:pPr>
+      <w:r>
+        <w:t xml:space="preserve">Let's run the bootstrap:</w:t>
+      </w:r>
+    </w:p>
+    <w:p>
+      <w:pPr>
+        <w:pStyle w:val="SourceCode"/>
+      </w:pPr>
+      <w:r>
+        <w:rPr>
+          <w:rStyle w:val="NormalTok"/>
+        </w:rPr>
+        <w:t xml:space="preserve">Nhet =</w:t>
+      </w:r>
+      <w:r>
+        <w:rPr>
+          <w:rStyle w:val="StringTok"/>
+        </w:rPr>
+        <w:t xml:space="preserve"> </w:t>
+      </w:r>
+      <w:r>
+        <w:rPr>
+          <w:rStyle w:val="OtherTok"/>
+        </w:rPr>
+        <w:t xml:space="preserve">NULL</w:t>
+      </w:r>
+      <w:r>
+        <w:rPr>
+          <w:rStyle w:val="NormalTok"/>
+        </w:rPr>
+        <w:t xml:space="preserve"> </w:t>
       </w:r>
       <w:r>
         <w:rPr>
           <w:rStyle w:val="CommentTok"/>
         </w:rPr>
-        <w:t xml:space="preserve"># year effect</w:t>
-      </w:r>
-      <w:r>
-        <w:br w:type="textWrapping"/>
-      </w:r>
-      <w:r>
-        <w:rPr>
-          <w:rStyle w:val="NormalTok"/>
-        </w:rPr>
-        <w:t xml:space="preserve">p.ct =</w:t>
-      </w:r>
-      <w:r>
-        <w:rPr>
-          <w:rStyle w:val="StringTok"/>
-        </w:rPr>
-        <w:t xml:space="preserve"> </w:t>
-      </w:r>
-      <w:r>
-        <w:rPr>
-          <w:rStyle w:val="KeywordTok"/>
-        </w:rPr>
-        <w:t xml:space="preserve">list</w:t>
+        <w:t xml:space="preserve"># initialization</w:t>
+      </w:r>
+      <w:r>
+        <w:br w:type="textWrapping"/>
+      </w:r>
+      <w:r>
+        <w:rPr>
+          <w:rStyle w:val="NormalTok"/>
+        </w:rPr>
+        <w:t xml:space="preserve">nb_bootstrap =</w:t>
+      </w:r>
+      <w:r>
+        <w:rPr>
+          <w:rStyle w:val="StringTok"/>
+        </w:rPr>
+        <w:t xml:space="preserve"> </w:t>
+      </w:r>
+      <w:r>
+        <w:rPr>
+          <w:rStyle w:val="DecValTok"/>
+        </w:rPr>
+        <w:t xml:space="preserve">10</w:t>
+      </w:r>
+      <w:r>
+        <w:rPr>
+          <w:rStyle w:val="NormalTok"/>
+        </w:rPr>
+        <w:t xml:space="preserve"> </w:t>
+      </w:r>
+      <w:r>
+        <w:rPr>
+          <w:rStyle w:val="CommentTok"/>
+        </w:rPr>
+        <w:t xml:space="preserve"># nb of bootstrap iterations (should be 500 or 1000!)</w:t>
+      </w:r>
+      <w:r>
+        <w:br w:type="textWrapping"/>
+      </w:r>
+      <w:r>
+        <w:br w:type="textWrapping"/>
+      </w:r>
+      <w:r>
+        <w:rPr>
+          <w:rStyle w:val="NormalTok"/>
+        </w:rPr>
+        <w:t xml:space="preserve">for (i in </w:t>
+      </w:r>
+      <w:r>
+        <w:rPr>
+          <w:rStyle w:val="DecValTok"/>
+        </w:rPr>
+        <w:t xml:space="preserve">1</w:t>
+      </w:r>
+      <w:r>
+        <w:rPr>
+          <w:rStyle w:val="NormalTok"/>
+        </w:rPr>
+        <w:t xml:space="preserve">:nb_bootstrap){</w:t>
+      </w:r>
+      <w:r>
+        <w:br w:type="textWrapping"/>
+      </w:r>
+      <w:r>
+        <w:br w:type="textWrapping"/>
+      </w:r>
+      <w:r>
+        <w:rPr>
+          <w:rStyle w:val="NormalTok"/>
+        </w:rPr>
+        <w:t xml:space="preserve"> </w:t>
+      </w:r>
+      <w:r>
+        <w:rPr>
+          <w:rStyle w:val="NormalTok"/>
+        </w:rPr>
+        <w:t xml:space="preserve"> </w:t>
+      </w:r>
+      <w:r>
+        <w:rPr>
+          <w:rStyle w:val="CommentTok"/>
+        </w:rPr>
+        <w:t xml:space="preserve"># resample in original dataset</w:t>
+      </w:r>
+      <w:r>
+        <w:br w:type="textWrapping"/>
+      </w:r>
+      <w:r>
+        <w:rPr>
+          <w:rStyle w:val="NormalTok"/>
+        </w:rPr>
+        <w:t xml:space="preserve"> </w:t>
+      </w:r>
+      <w:r>
+        <w:rPr>
+          <w:rStyle w:val="NormalTok"/>
+        </w:rPr>
+        <w:t xml:space="preserve"> </w:t>
+      </w:r>
+      <w:r>
+        <w:rPr>
+          <w:rStyle w:val="NormalTok"/>
+        </w:rPr>
+        <w:t xml:space="preserve">mask =</w:t>
+      </w:r>
+      <w:r>
+        <w:rPr>
+          <w:rStyle w:val="StringTok"/>
+        </w:rPr>
+        <w:t xml:space="preserve"> </w:t>
+      </w:r>
+      <w:r>
+        <w:rPr>
+          <w:rStyle w:val="KeywordTok"/>
+        </w:rPr>
+        <w:t xml:space="preserve">sample.int</w:t>
       </w:r>
       <w:r>
         <w:rPr>
@@ -11368,72 +12336,639 @@
       </w:r>
       <w:r>
         <w:rPr>
-          <w:rStyle w:val="DataTypeTok"/>
-        </w:rPr>
-        <w:t xml:space="preserve">formula=</w:t>
-      </w:r>
-      <w:r>
-        <w:rPr>
-          <w:rStyle w:val="NormalTok"/>
-        </w:rPr>
-        <w:t xml:space="preserve">~</w:t>
+          <w:rStyle w:val="KeywordTok"/>
+        </w:rPr>
+        <w:t xml:space="preserve">nrow</w:t>
+      </w:r>
+      <w:r>
+        <w:rPr>
+          <w:rStyle w:val="NormalTok"/>
+        </w:rPr>
+        <w:t xml:space="preserve">(mw.dat.spaces),</w:t>
+      </w:r>
+      <w:r>
+        <w:rPr>
+          <w:rStyle w:val="DataTypeTok"/>
+        </w:rPr>
+        <w:t xml:space="preserve">replace=</w:t>
+      </w:r>
+      <w:r>
+        <w:rPr>
+          <w:rStyle w:val="NormalTok"/>
+        </w:rPr>
+        <w:t xml:space="preserve">T)</w:t>
+      </w:r>
+      <w:r>
+        <w:br w:type="textWrapping"/>
+      </w:r>
+      <w:r>
+        <w:rPr>
+          <w:rStyle w:val="NormalTok"/>
+        </w:rPr>
+        <w:t xml:space="preserve"> </w:t>
+      </w:r>
+      <w:r>
+        <w:rPr>
+          <w:rStyle w:val="NormalTok"/>
+        </w:rPr>
+        <w:t xml:space="preserve"> </w:t>
+      </w:r>
+      <w:r>
+        <w:rPr>
+          <w:rStyle w:val="NormalTok"/>
+        </w:rPr>
+        <w:t xml:space="preserve">pseudodata =</w:t>
+      </w:r>
+      <w:r>
+        <w:rPr>
+          <w:rStyle w:val="StringTok"/>
+        </w:rPr>
+        <w:t xml:space="preserve"> </w:t>
+      </w:r>
+      <w:r>
+        <w:rPr>
+          <w:rStyle w:val="NormalTok"/>
+        </w:rPr>
+        <w:t xml:space="preserve">mw.dat.spaces[mask,]</w:t>
+      </w:r>
+      <w:r>
+        <w:br w:type="textWrapping"/>
+      </w:r>
+      <w:r>
+        <w:br w:type="textWrapping"/>
+      </w:r>
+      <w:r>
+        <w:rPr>
+          <w:rStyle w:val="NormalTok"/>
+        </w:rPr>
+        <w:t xml:space="preserve"> </w:t>
+      </w:r>
+      <w:r>
+        <w:rPr>
+          <w:rStyle w:val="NormalTok"/>
+        </w:rPr>
+        <w:t xml:space="preserve"> </w:t>
+      </w:r>
+      <w:r>
+        <w:rPr>
+          <w:rStyle w:val="CommentTok"/>
+        </w:rPr>
+        <w:t xml:space="preserve"># nb of ind detected per occasion</w:t>
+      </w:r>
+      <w:r>
+        <w:br w:type="textWrapping"/>
+      </w:r>
+      <w:r>
+        <w:rPr>
+          <w:rStyle w:val="NormalTok"/>
+        </w:rPr>
+        <w:t xml:space="preserve"> </w:t>
+      </w:r>
+      <w:r>
+        <w:rPr>
+          <w:rStyle w:val="NormalTok"/>
+        </w:rPr>
+        <w:t xml:space="preserve"> </w:t>
+      </w:r>
+      <w:r>
+        <w:rPr>
+          <w:rStyle w:val="NormalTok"/>
+        </w:rPr>
+        <w:t xml:space="preserve">cijdata =</w:t>
+      </w:r>
+      <w:r>
+        <w:rPr>
+          <w:rStyle w:val="StringTok"/>
+        </w:rPr>
+        <w:t xml:space="preserve"> </w:t>
+      </w:r>
+      <w:r>
+        <w:rPr>
+          <w:rStyle w:val="KeywordTok"/>
+        </w:rPr>
+        <w:t xml:space="preserve">apply</w:t>
+      </w:r>
+      <w:r>
+        <w:rPr>
+          <w:rStyle w:val="NormalTok"/>
+        </w:rPr>
+        <w:t xml:space="preserve">(pseudodata,</w:t>
       </w:r>
       <w:r>
         <w:rPr>
           <w:rStyle w:val="DecValTok"/>
         </w:rPr>
+        <w:t xml:space="preserve">2</w:t>
+      </w:r>
+      <w:r>
+        <w:rPr>
+          <w:rStyle w:val="NormalTok"/>
+        </w:rPr>
+        <w:t xml:space="preserve">,sum)</w:t>
+      </w:r>
+      <w:r>
+        <w:br w:type="textWrapping"/>
+      </w:r>
+      <w:r>
+        <w:br w:type="textWrapping"/>
+      </w:r>
+      <w:r>
+        <w:rPr>
+          <w:rStyle w:val="NormalTok"/>
+        </w:rPr>
+        <w:t xml:space="preserve"> </w:t>
+      </w:r>
+      <w:r>
+        <w:rPr>
+          <w:rStyle w:val="NormalTok"/>
+        </w:rPr>
+        <w:t xml:space="preserve"> </w:t>
+      </w:r>
+      <w:r>
+        <w:rPr>
+          <w:rStyle w:val="CommentTok"/>
+        </w:rPr>
+        <w:t xml:space="preserve"># first detection</w:t>
+      </w:r>
+      <w:r>
+        <w:br w:type="textWrapping"/>
+      </w:r>
+      <w:r>
+        <w:rPr>
+          <w:rStyle w:val="NormalTok"/>
+        </w:rPr>
+        <w:t xml:space="preserve"> </w:t>
+      </w:r>
+      <w:r>
+        <w:rPr>
+          <w:rStyle w:val="NormalTok"/>
+        </w:rPr>
+        <w:t xml:space="preserve"> </w:t>
+      </w:r>
+      <w:r>
+        <w:rPr>
+          <w:rStyle w:val="NormalTok"/>
+        </w:rPr>
+        <w:t xml:space="preserve">d =</w:t>
+      </w:r>
+      <w:r>
+        <w:rPr>
+          <w:rStyle w:val="StringTok"/>
+        </w:rPr>
+        <w:t xml:space="preserve"> </w:t>
+      </w:r>
+      <w:r>
+        <w:rPr>
+          <w:rStyle w:val="KeywordTok"/>
+        </w:rPr>
+        <w:t xml:space="preserve">apply</w:t>
+      </w:r>
+      <w:r>
+        <w:rPr>
+          <w:rStyle w:val="NormalTok"/>
+        </w:rPr>
+        <w:t xml:space="preserve">(pseudodata,</w:t>
+      </w:r>
+      <w:r>
+        <w:rPr>
+          <w:rStyle w:val="DecValTok"/>
+        </w:rPr>
         <w:t xml:space="preserve">1</w:t>
       </w:r>
       <w:r>
         <w:rPr>
           <w:rStyle w:val="NormalTok"/>
         </w:rPr>
-        <w:t xml:space="preserve">) </w:t>
+        <w:t xml:space="preserve">,firstdetection)</w:t>
+      </w:r>
+      <w:r>
+        <w:br w:type="textWrapping"/>
+      </w:r>
+      <w:r>
+        <w:br w:type="textWrapping"/>
+      </w:r>
+      <w:r>
+        <w:rPr>
+          <w:rStyle w:val="NormalTok"/>
+        </w:rPr>
+        <w:t xml:space="preserve"> </w:t>
+      </w:r>
+      <w:r>
+        <w:rPr>
+          <w:rStyle w:val="NormalTok"/>
+        </w:rPr>
+        <w:t xml:space="preserve"> </w:t>
       </w:r>
       <w:r>
         <w:rPr>
           <w:rStyle w:val="CommentTok"/>
         </w:rPr>
-        <w:t xml:space="preserve"># constant</w:t>
-      </w:r>
-      <w:r>
-        <w:br w:type="textWrapping"/>
-      </w:r>
-      <w:r>
-        <w:rPr>
-          <w:rStyle w:val="NormalTok"/>
-        </w:rPr>
-        <w:t xml:space="preserve">model.hom =</w:t>
-      </w:r>
-      <w:r>
-        <w:rPr>
-          <w:rStyle w:val="StringTok"/>
-        </w:rPr>
-        <w:t xml:space="preserve"> </w:t>
-      </w:r>
-      <w:r>
-        <w:rPr>
-          <w:rStyle w:val="KeywordTok"/>
-        </w:rPr>
-        <w:t xml:space="preserve">mark</w:t>
-      </w:r>
-      <w:r>
-        <w:rPr>
-          <w:rStyle w:val="NormalTok"/>
-        </w:rPr>
-        <w:t xml:space="preserve">(hw.proc,hw.ddl,</w:t>
-      </w:r>
-      <w:r>
-        <w:rPr>
-          <w:rStyle w:val="DataTypeTok"/>
-        </w:rPr>
-        <w:t xml:space="preserve">model.parameters=</w:t>
-      </w:r>
-      <w:r>
-        <w:rPr>
-          <w:rStyle w:val="KeywordTok"/>
-        </w:rPr>
-        <w:t xml:space="preserve">list</w:t>
+        <w:t xml:space="preserve"># u (newly marked)</w:t>
+      </w:r>
+      <w:r>
+        <w:br w:type="textWrapping"/>
+      </w:r>
+      <w:r>
+        <w:rPr>
+          <w:rStyle w:val="NormalTok"/>
+        </w:rPr>
+        <w:t xml:space="preserve"> </w:t>
+      </w:r>
+      <w:r>
+        <w:rPr>
+          <w:rStyle w:val="NormalTok"/>
+        </w:rPr>
+        <w:t xml:space="preserve"> </w:t>
+      </w:r>
+      <w:r>
+        <w:rPr>
+          <w:rStyle w:val="NormalTok"/>
+        </w:rPr>
+        <w:t xml:space="preserve">udata =</w:t>
+      </w:r>
+      <w:r>
+        <w:rPr>
+          <w:rStyle w:val="StringTok"/>
+        </w:rPr>
+        <w:t xml:space="preserve"> </w:t>
+      </w:r>
+      <w:r>
+        <w:rPr>
+          <w:rStyle w:val="OtherTok"/>
+        </w:rPr>
+        <w:t xml:space="preserve">NULL</w:t>
+      </w:r>
+      <w:r>
+        <w:br w:type="textWrapping"/>
+      </w:r>
+      <w:r>
+        <w:rPr>
+          <w:rStyle w:val="NormalTok"/>
+        </w:rPr>
+        <w:t xml:space="preserve"> </w:t>
+      </w:r>
+      <w:r>
+        <w:rPr>
+          <w:rStyle w:val="NormalTok"/>
+        </w:rPr>
+        <w:t xml:space="preserve"> </w:t>
+      </w:r>
+      <w:r>
+        <w:rPr>
+          <w:rStyle w:val="NormalTok"/>
+        </w:rPr>
+        <w:t xml:space="preserve">for(kk in </w:t>
+      </w:r>
+      <w:r>
+        <w:rPr>
+          <w:rStyle w:val="DecValTok"/>
+        </w:rPr>
+        <w:t xml:space="preserve">1</w:t>
+      </w:r>
+      <w:r>
+        <w:rPr>
+          <w:rStyle w:val="NormalTok"/>
+        </w:rPr>
+        <w:t xml:space="preserve">:</w:t>
+      </w:r>
+      <w:r>
+        <w:rPr>
+          <w:rStyle w:val="KeywordTok"/>
+        </w:rPr>
+        <w:t xml:space="preserve">ncol</w:t>
+      </w:r>
+      <w:r>
+        <w:rPr>
+          <w:rStyle w:val="NormalTok"/>
+        </w:rPr>
+        <w:t xml:space="preserve">(pseudodata)) {udata[kk] =</w:t>
+      </w:r>
+      <w:r>
+        <w:rPr>
+          <w:rStyle w:val="StringTok"/>
+        </w:rPr>
+        <w:t xml:space="preserve"> </w:t>
+      </w:r>
+      <w:r>
+        <w:rPr>
+          <w:rStyle w:val="KeywordTok"/>
+        </w:rPr>
+        <w:t xml:space="preserve">sum</w:t>
+      </w:r>
+      <w:r>
+        <w:rPr>
+          <w:rStyle w:val="NormalTok"/>
+        </w:rPr>
+        <w:t xml:space="preserve">(d ==</w:t>
+      </w:r>
+      <w:r>
+        <w:rPr>
+          <w:rStyle w:val="StringTok"/>
+        </w:rPr>
+        <w:t xml:space="preserve"> </w:t>
+      </w:r>
+      <w:r>
+        <w:rPr>
+          <w:rStyle w:val="NormalTok"/>
+        </w:rPr>
+        <w:t xml:space="preserve">kk)}</w:t>
+      </w:r>
+      <w:r>
+        <w:br w:type="textWrapping"/>
+      </w:r>
+      <w:r>
+        <w:br w:type="textWrapping"/>
+      </w:r>
+      <w:r>
+        <w:rPr>
+          <w:rStyle w:val="NormalTok"/>
+        </w:rPr>
+        <w:t xml:space="preserve"> </w:t>
+      </w:r>
+      <w:r>
+        <w:rPr>
+          <w:rStyle w:val="NormalTok"/>
+        </w:rPr>
+        <w:t xml:space="preserve"> </w:t>
+      </w:r>
+      <w:r>
+        <w:rPr>
+          <w:rStyle w:val="CommentTok"/>
+        </w:rPr>
+        <w:t xml:space="preserve"># m (already marked)</w:t>
+      </w:r>
+      <w:r>
+        <w:br w:type="textWrapping"/>
+      </w:r>
+      <w:r>
+        <w:rPr>
+          <w:rStyle w:val="NormalTok"/>
+        </w:rPr>
+        <w:t xml:space="preserve"> </w:t>
+      </w:r>
+      <w:r>
+        <w:rPr>
+          <w:rStyle w:val="NormalTok"/>
+        </w:rPr>
+        <w:t xml:space="preserve"> </w:t>
+      </w:r>
+      <w:r>
+        <w:rPr>
+          <w:rStyle w:val="NormalTok"/>
+        </w:rPr>
+        <w:t xml:space="preserve">mdata =</w:t>
+      </w:r>
+      <w:r>
+        <w:rPr>
+          <w:rStyle w:val="StringTok"/>
+        </w:rPr>
+        <w:t xml:space="preserve"> </w:t>
+      </w:r>
+      <w:r>
+        <w:rPr>
+          <w:rStyle w:val="NormalTok"/>
+        </w:rPr>
+        <w:t xml:space="preserve">cijdata -</w:t>
+      </w:r>
+      <w:r>
+        <w:rPr>
+          <w:rStyle w:val="StringTok"/>
+        </w:rPr>
+        <w:t xml:space="preserve"> </w:t>
+      </w:r>
+      <w:r>
+        <w:rPr>
+          <w:rStyle w:val="NormalTok"/>
+        </w:rPr>
+        <w:t xml:space="preserve">udata</w:t>
+      </w:r>
+      <w:r>
+        <w:br w:type="textWrapping"/>
+      </w:r>
+      <w:r>
+        <w:br w:type="textWrapping"/>
+      </w:r>
+      <w:r>
+        <w:rPr>
+          <w:rStyle w:val="NormalTok"/>
+        </w:rPr>
+        <w:t xml:space="preserve"> </w:t>
+      </w:r>
+      <w:r>
+        <w:rPr>
+          <w:rStyle w:val="NormalTok"/>
+        </w:rPr>
+        <w:t xml:space="preserve"> </w:t>
+      </w:r>
+      <w:r>
+        <w:rPr>
+          <w:rStyle w:val="CommentTok"/>
+        </w:rPr>
+        <w:t xml:space="preserve"># delete first occasion</w:t>
+      </w:r>
+      <w:r>
+        <w:br w:type="textWrapping"/>
+      </w:r>
+      <w:r>
+        <w:rPr>
+          <w:rStyle w:val="NormalTok"/>
+        </w:rPr>
+        <w:t xml:space="preserve"> </w:t>
+      </w:r>
+      <w:r>
+        <w:rPr>
+          <w:rStyle w:val="NormalTok"/>
+        </w:rPr>
+        <w:t xml:space="preserve"> </w:t>
+      </w:r>
+      <w:r>
+        <w:rPr>
+          <w:rStyle w:val="NormalTok"/>
+        </w:rPr>
+        <w:t xml:space="preserve">cij =</w:t>
+      </w:r>
+      <w:r>
+        <w:rPr>
+          <w:rStyle w:val="StringTok"/>
+        </w:rPr>
+        <w:t xml:space="preserve"> </w:t>
+      </w:r>
+      <w:r>
+        <w:rPr>
+          <w:rStyle w:val="NormalTok"/>
+        </w:rPr>
+        <w:t xml:space="preserve">cijdata[-</w:t>
+      </w:r>
+      <w:r>
+        <w:rPr>
+          <w:rStyle w:val="DecValTok"/>
+        </w:rPr>
+        <w:t xml:space="preserve">1</w:t>
+      </w:r>
+      <w:r>
+        <w:rPr>
+          <w:rStyle w:val="NormalTok"/>
+        </w:rPr>
+        <w:t xml:space="preserve">]</w:t>
+      </w:r>
+      <w:r>
+        <w:br w:type="textWrapping"/>
+      </w:r>
+      <w:r>
+        <w:rPr>
+          <w:rStyle w:val="NormalTok"/>
+        </w:rPr>
+        <w:t xml:space="preserve"> </w:t>
+      </w:r>
+      <w:r>
+        <w:rPr>
+          <w:rStyle w:val="NormalTok"/>
+        </w:rPr>
+        <w:t xml:space="preserve"> </w:t>
+      </w:r>
+      <w:r>
+        <w:rPr>
+          <w:rStyle w:val="NormalTok"/>
+        </w:rPr>
+        <w:t xml:space="preserve">m =</w:t>
+      </w:r>
+      <w:r>
+        <w:rPr>
+          <w:rStyle w:val="StringTok"/>
+        </w:rPr>
+        <w:t xml:space="preserve"> </w:t>
+      </w:r>
+      <w:r>
+        <w:rPr>
+          <w:rStyle w:val="NormalTok"/>
+        </w:rPr>
+        <w:t xml:space="preserve">mdata[-</w:t>
+      </w:r>
+      <w:r>
+        <w:rPr>
+          <w:rStyle w:val="DecValTok"/>
+        </w:rPr>
+        <w:t xml:space="preserve">1</w:t>
+      </w:r>
+      <w:r>
+        <w:rPr>
+          <w:rStyle w:val="NormalTok"/>
+        </w:rPr>
+        <w:t xml:space="preserve">]</w:t>
+      </w:r>
+      <w:r>
+        <w:br w:type="textWrapping"/>
+      </w:r>
+      <w:r>
+        <w:rPr>
+          <w:rStyle w:val="NormalTok"/>
+        </w:rPr>
+        <w:t xml:space="preserve"> </w:t>
+      </w:r>
+      <w:r>
+        <w:rPr>
+          <w:rStyle w:val="NormalTok"/>
+        </w:rPr>
+        <w:t xml:space="preserve"> </w:t>
+      </w:r>
+      <w:r>
+        <w:rPr>
+          <w:rStyle w:val="NormalTok"/>
+        </w:rPr>
+        <w:t xml:space="preserve">u =</w:t>
+      </w:r>
+      <w:r>
+        <w:rPr>
+          <w:rStyle w:val="StringTok"/>
+        </w:rPr>
+        <w:t xml:space="preserve"> </w:t>
+      </w:r>
+      <w:r>
+        <w:rPr>
+          <w:rStyle w:val="NormalTok"/>
+        </w:rPr>
+        <w:t xml:space="preserve">udata[-</w:t>
+      </w:r>
+      <w:r>
+        <w:rPr>
+          <w:rStyle w:val="DecValTok"/>
+        </w:rPr>
+        <w:t xml:space="preserve">1</w:t>
+      </w:r>
+      <w:r>
+        <w:rPr>
+          <w:rStyle w:val="NormalTok"/>
+        </w:rPr>
+        <w:t xml:space="preserve">]</w:t>
+      </w:r>
+      <w:r>
+        <w:br w:type="textWrapping"/>
+      </w:r>
+      <w:r>
+        <w:rPr>
+          <w:rStyle w:val="NormalTok"/>
+        </w:rPr>
+        <w:t xml:space="preserve"> </w:t>
+      </w:r>
+      <w:r>
+        <w:rPr>
+          <w:rStyle w:val="NormalTok"/>
+        </w:rPr>
+        <w:t xml:space="preserve"> </w:t>
+      </w:r>
+      <w:r>
+        <w:br w:type="textWrapping"/>
+      </w:r>
+      <w:r>
+        <w:rPr>
+          <w:rStyle w:val="NormalTok"/>
+        </w:rPr>
+        <w:t xml:space="preserve"> </w:t>
+      </w:r>
+      <w:r>
+        <w:rPr>
+          <w:rStyle w:val="NormalTok"/>
+        </w:rPr>
+        <w:t xml:space="preserve"> </w:t>
+      </w:r>
+      <w:r>
+        <w:rPr>
+          <w:rStyle w:val="CommentTok"/>
+        </w:rPr>
+        <w:t xml:space="preserve"># expected newly marked (Cubaynes et al. 2010)</w:t>
+      </w:r>
+      <w:r>
+        <w:br w:type="textWrapping"/>
+      </w:r>
+      <w:r>
+        <w:rPr>
+          <w:rStyle w:val="NormalTok"/>
+        </w:rPr>
+        <w:t xml:space="preserve"> </w:t>
+      </w:r>
+      <w:r>
+        <w:rPr>
+          <w:rStyle w:val="NormalTok"/>
+        </w:rPr>
+        <w:t xml:space="preserve"> </w:t>
+      </w:r>
+      <w:r>
+        <w:rPr>
+          <w:rStyle w:val="NormalTok"/>
+        </w:rPr>
+        <w:t xml:space="preserve">bigU &lt;-</w:t>
+      </w:r>
+      <w:r>
+        <w:rPr>
+          <w:rStyle w:val="StringTok"/>
+        </w:rPr>
+        <w:t xml:space="preserve"> </w:t>
+      </w:r>
+      <w:r>
+        <w:rPr>
+          <w:rStyle w:val="KeywordTok"/>
+        </w:rPr>
+        <w:t xml:space="preserve">matrix</w:t>
       </w:r>
       <w:r>
         <w:rPr>
@@ -11443,45 +12978,1276 @@
       </w:r>
       <w:r>
         <w:rPr>
-          <w:rStyle w:val="DataTypeTok"/>
-        </w:rPr>
-        <w:t xml:space="preserve">Phi=</w:t>
-      </w:r>
-      <w:r>
-        <w:rPr>
-          <w:rStyle w:val="NormalTok"/>
-        </w:rPr>
-        <w:t xml:space="preserve">phi.time,</w:t>
-      </w:r>
-      <w:r>
-        <w:rPr>
-          <w:rStyle w:val="DataTypeTok"/>
-        </w:rPr>
-        <w:t xml:space="preserve">p=</w:t>
-      </w:r>
-      <w:r>
-        <w:rPr>
-          <w:rStyle w:val="NormalTok"/>
-        </w:rPr>
-        <w:t xml:space="preserve">p.ct),</w:t>
-      </w:r>
-      <w:r>
-        <w:rPr>
-          <w:rStyle w:val="DataTypeTok"/>
-        </w:rPr>
-        <w:t xml:space="preserve">output =</w:t>
-      </w:r>
-      <w:r>
-        <w:rPr>
-          <w:rStyle w:val="NormalTok"/>
-        </w:rPr>
-        <w:t xml:space="preserve"> </w:t>
+          <w:rStyle w:val="DecValTok"/>
+        </w:rPr>
+        <w:t xml:space="preserve">0</w:t>
+      </w:r>
+      <w:r>
+        <w:rPr>
+          <w:rStyle w:val="NormalTok"/>
+        </w:rPr>
+        <w:t xml:space="preserve">,</w:t>
+      </w:r>
+      <w:r>
+        <w:rPr>
+          <w:rStyle w:val="DataTypeTok"/>
+        </w:rPr>
+        <w:t xml:space="preserve">nrow=</w:t>
+      </w:r>
+      <w:r>
+        <w:rPr>
+          <w:rStyle w:val="KeywordTok"/>
+        </w:rPr>
+        <w:t xml:space="preserve">length</w:t>
+      </w:r>
+      <w:r>
+        <w:rPr>
+          <w:rStyle w:val="NormalTok"/>
+        </w:rPr>
+        <w:t xml:space="preserve">(p1),</w:t>
+      </w:r>
+      <w:r>
+        <w:rPr>
+          <w:rStyle w:val="DataTypeTok"/>
+        </w:rPr>
+        <w:t xml:space="preserve">ncol=</w:t>
+      </w:r>
+      <w:r>
+        <w:rPr>
+          <w:rStyle w:val="KeywordTok"/>
+        </w:rPr>
+        <w:t xml:space="preserve">length</w:t>
+      </w:r>
+      <w:r>
+        <w:rPr>
+          <w:rStyle w:val="NormalTok"/>
+        </w:rPr>
+        <w:t xml:space="preserve">(u)) </w:t>
+      </w:r>
+      <w:r>
+        <w:rPr>
+          <w:rStyle w:val="CommentTok"/>
+        </w:rPr>
+        <w:t xml:space="preserve"># here length(p1) = 1, but if time-dependent, length(p1) &gt; 1</w:t>
+      </w:r>
+      <w:r>
+        <w:br w:type="textWrapping"/>
+      </w:r>
+      <w:r>
+        <w:rPr>
+          <w:rStyle w:val="NormalTok"/>
+        </w:rPr>
+        <w:t xml:space="preserve"> </w:t>
+      </w:r>
+      <w:r>
+        <w:rPr>
+          <w:rStyle w:val="NormalTok"/>
+        </w:rPr>
+        <w:t xml:space="preserve"> </w:t>
+      </w:r>
+      <w:r>
+        <w:rPr>
+          <w:rStyle w:val="NormalTok"/>
+        </w:rPr>
+        <w:t xml:space="preserve">for(zz in </w:t>
+      </w:r>
+      <w:r>
+        <w:rPr>
+          <w:rStyle w:val="DecValTok"/>
+        </w:rPr>
+        <w:t xml:space="preserve">1</w:t>
+      </w:r>
+      <w:r>
+        <w:rPr>
+          <w:rStyle w:val="NormalTok"/>
+        </w:rPr>
+        <w:t xml:space="preserve">:</w:t>
+      </w:r>
+      <w:r>
+        <w:rPr>
+          <w:rStyle w:val="KeywordTok"/>
+        </w:rPr>
+        <w:t xml:space="preserve">ncol</w:t>
+      </w:r>
+      <w:r>
+        <w:rPr>
+          <w:rStyle w:val="NormalTok"/>
+        </w:rPr>
+        <w:t xml:space="preserve">(bigU)) {</w:t>
+      </w:r>
+      <w:r>
+        <w:br w:type="textWrapping"/>
+      </w:r>
+      <w:r>
+        <w:rPr>
+          <w:rStyle w:val="NormalTok"/>
+        </w:rPr>
+        <w:t xml:space="preserve"> </w:t>
+      </w:r>
+      <w:r>
+        <w:rPr>
+          <w:rStyle w:val="NormalTok"/>
+        </w:rPr>
+        <w:t xml:space="preserve"> </w:t>
+      </w:r>
+      <w:r>
+        <w:rPr>
+          <w:rStyle w:val="NormalTok"/>
+        </w:rPr>
+        <w:t xml:space="preserve"> </w:t>
+      </w:r>
+      <w:r>
+        <w:rPr>
+          <w:rStyle w:val="NormalTok"/>
+        </w:rPr>
+        <w:t xml:space="preserve"> </w:t>
+      </w:r>
+      <w:r>
+        <w:rPr>
+          <w:rStyle w:val="NormalTok"/>
+        </w:rPr>
+        <w:t xml:space="preserve">bigU[,zz] =</w:t>
+      </w:r>
+      <w:r>
+        <w:rPr>
+          <w:rStyle w:val="StringTok"/>
+        </w:rPr>
+        <w:t xml:space="preserve"> </w:t>
+      </w:r>
+      <w:r>
+        <w:rPr>
+          <w:rStyle w:val="NormalTok"/>
+        </w:rPr>
+        <w:t xml:space="preserve">(</w:t>
+      </w:r>
+      <w:r>
+        <w:rPr>
+          <w:rStyle w:val="DecValTok"/>
+        </w:rPr>
+        <w:t xml:space="preserve">1</w:t>
+      </w:r>
+      <w:r>
+        <w:rPr>
+          <w:rStyle w:val="NormalTok"/>
+        </w:rPr>
+        <w:t xml:space="preserve">-prop) *</w:t>
+      </w:r>
+      <w:r>
+        <w:rPr>
+          <w:rStyle w:val="StringTok"/>
+        </w:rPr>
+        <w:t xml:space="preserve"> </w:t>
+      </w:r>
+      <w:r>
+        <w:rPr>
+          <w:rStyle w:val="NormalTok"/>
+        </w:rPr>
+        <w:t xml:space="preserve">u[zz] /</w:t>
+      </w:r>
+      <w:r>
+        <w:rPr>
+          <w:rStyle w:val="StringTok"/>
+        </w:rPr>
+        <w:t xml:space="preserve"> </w:t>
+      </w:r>
+      <w:r>
+        <w:rPr>
+          <w:rStyle w:val="NormalTok"/>
+        </w:rPr>
+        <w:t xml:space="preserve">p2 +</w:t>
+      </w:r>
+      <w:r>
+        <w:rPr>
+          <w:rStyle w:val="StringTok"/>
+        </w:rPr>
+        <w:t xml:space="preserve"> </w:t>
+      </w:r>
+      <w:r>
+        <w:rPr>
+          <w:rStyle w:val="NormalTok"/>
+        </w:rPr>
+        <w:t xml:space="preserve">prop *</w:t>
+      </w:r>
+      <w:r>
+        <w:rPr>
+          <w:rStyle w:val="StringTok"/>
+        </w:rPr>
+        <w:t xml:space="preserve"> </w:t>
+      </w:r>
+      <w:r>
+        <w:rPr>
+          <w:rStyle w:val="NormalTok"/>
+        </w:rPr>
+        <w:t xml:space="preserve">u[zz] /</w:t>
+      </w:r>
+      <w:r>
+        <w:rPr>
+          <w:rStyle w:val="StringTok"/>
+        </w:rPr>
+        <w:t xml:space="preserve"> </w:t>
+      </w:r>
+      <w:r>
+        <w:rPr>
+          <w:rStyle w:val="NormalTok"/>
+        </w:rPr>
+        <w:t xml:space="preserve">p1</w:t>
+      </w:r>
+      <w:r>
+        <w:br w:type="textWrapping"/>
+      </w:r>
+      <w:r>
+        <w:rPr>
+          <w:rStyle w:val="NormalTok"/>
+        </w:rPr>
+        <w:t xml:space="preserve"> </w:t>
+      </w:r>
+      <w:r>
+        <w:rPr>
+          <w:rStyle w:val="NormalTok"/>
+        </w:rPr>
+        <w:t xml:space="preserve"> </w:t>
+      </w:r>
+      <w:r>
+        <w:rPr>
+          <w:rStyle w:val="NormalTok"/>
+        </w:rPr>
+        <w:t xml:space="preserve"> </w:t>
+      </w:r>
+      <w:r>
+        <w:rPr>
+          <w:rStyle w:val="NormalTok"/>
+        </w:rPr>
+        <w:t xml:space="preserve"> </w:t>
+      </w:r>
+      <w:r>
+        <w:rPr>
+          <w:rStyle w:val="NormalTok"/>
+        </w:rPr>
+        <w:t xml:space="preserve">}</w:t>
+      </w:r>
+      <w:r>
+        <w:br w:type="textWrapping"/>
+      </w:r>
+      <w:r>
+        <w:rPr>
+          <w:rStyle w:val="NormalTok"/>
+        </w:rPr>
+        <w:t xml:space="preserve"> </w:t>
+      </w:r>
+      <w:r>
+        <w:rPr>
+          <w:rStyle w:val="NormalTok"/>
+        </w:rPr>
+        <w:t xml:space="preserve"> </w:t>
+      </w:r>
+      <w:r>
+        <w:rPr>
+          <w:rStyle w:val="CommentTok"/>
+        </w:rPr>
+        <w:t xml:space="preserve"># expected already marked (Cubaynes et al. 2010)</w:t>
+      </w:r>
+      <w:r>
+        <w:br w:type="textWrapping"/>
+      </w:r>
+      <w:r>
+        <w:rPr>
+          <w:rStyle w:val="NormalTok"/>
+        </w:rPr>
+        <w:t xml:space="preserve"> </w:t>
+      </w:r>
+      <w:r>
+        <w:rPr>
+          <w:rStyle w:val="NormalTok"/>
+        </w:rPr>
+        <w:t xml:space="preserve"> </w:t>
+      </w:r>
+      <w:r>
+        <w:rPr>
+          <w:rStyle w:val="CommentTok"/>
+        </w:rPr>
+        <w:t xml:space="preserve"># M2 = u1 (pi phi1 + (1-pi) phi1)</w:t>
+      </w:r>
+      <w:r>
+        <w:br w:type="textWrapping"/>
+      </w:r>
+      <w:r>
+        <w:rPr>
+          <w:rStyle w:val="NormalTok"/>
+        </w:rPr>
+        <w:t xml:space="preserve"> </w:t>
+      </w:r>
+      <w:r>
+        <w:rPr>
+          <w:rStyle w:val="NormalTok"/>
+        </w:rPr>
+        <w:t xml:space="preserve"> </w:t>
+      </w:r>
+      <w:r>
+        <w:rPr>
+          <w:rStyle w:val="CommentTok"/>
+        </w:rPr>
+        <w:t xml:space="preserve"># M3 = u1 (pi phi1 phi2 + (1-pi) phi1 phi2) + u2 (pi phi2 + (1-pi) phi2)</w:t>
+      </w:r>
+      <w:r>
+        <w:br w:type="textWrapping"/>
+      </w:r>
+      <w:r>
+        <w:rPr>
+          <w:rStyle w:val="NormalTok"/>
+        </w:rPr>
+        <w:t xml:space="preserve"> </w:t>
+      </w:r>
+      <w:r>
+        <w:rPr>
+          <w:rStyle w:val="NormalTok"/>
+        </w:rPr>
+        <w:t xml:space="preserve"> </w:t>
+      </w:r>
+      <w:r>
+        <w:rPr>
+          <w:rStyle w:val="CommentTok"/>
+        </w:rPr>
+        <w:t xml:space="preserve"># M4 = u1 (pi phi1 phi2 phi3 + (1-pi) phi1 phi2 phi3) + u2 (pi phi2 phi3 + (1-pi) phi2 phi3) + u3 (pi phi3 + (1-pi) phi3)</w:t>
+      </w:r>
+      <w:r>
+        <w:br w:type="textWrapping"/>
+      </w:r>
+      <w:r>
+        <w:rPr>
+          <w:rStyle w:val="NormalTok"/>
+        </w:rPr>
+        <w:t xml:space="preserve"> </w:t>
+      </w:r>
+      <w:r>
+        <w:rPr>
+          <w:rStyle w:val="NormalTok"/>
+        </w:rPr>
+        <w:t xml:space="preserve"> </w:t>
+      </w:r>
+      <w:r>
+        <w:rPr>
+          <w:rStyle w:val="CommentTok"/>
+        </w:rPr>
+        <w:t xml:space="preserve"># ...</w:t>
+      </w:r>
+      <w:r>
+        <w:br w:type="textWrapping"/>
+      </w:r>
+      <w:r>
+        <w:rPr>
+          <w:rStyle w:val="NormalTok"/>
+        </w:rPr>
+        <w:t xml:space="preserve"> </w:t>
+      </w:r>
+      <w:r>
+        <w:rPr>
+          <w:rStyle w:val="NormalTok"/>
+        </w:rPr>
+        <w:t xml:space="preserve"> </w:t>
+      </w:r>
+      <w:r>
+        <w:rPr>
+          <w:rStyle w:val="NormalTok"/>
+        </w:rPr>
+        <w:t xml:space="preserve">surv &lt;-</w:t>
+      </w:r>
+      <w:r>
+        <w:rPr>
+          <w:rStyle w:val="StringTok"/>
+        </w:rPr>
+        <w:t xml:space="preserve"> </w:t>
+      </w:r>
+      <w:r>
+        <w:rPr>
+          <w:rStyle w:val="KeywordTok"/>
+        </w:rPr>
+        <w:t xml:space="preserve">matrix</w:t>
+      </w:r>
+      <w:r>
+        <w:rPr>
+          <w:rStyle w:val="NormalTok"/>
+        </w:rPr>
+        <w:t xml:space="preserve">(</w:t>
+      </w:r>
+      <w:r>
+        <w:rPr>
+          <w:rStyle w:val="KeywordTok"/>
+        </w:rPr>
+        <w:t xml:space="preserve">rep</w:t>
+      </w:r>
+      <w:r>
+        <w:rPr>
+          <w:rStyle w:val="NormalTok"/>
+        </w:rPr>
+        <w:t xml:space="preserve">(phi,</w:t>
+      </w:r>
+      <w:r>
+        <w:rPr>
+          <w:rStyle w:val="KeywordTok"/>
+        </w:rPr>
+        <w:t xml:space="preserve">length</w:t>
+      </w:r>
+      <w:r>
+        <w:rPr>
+          <w:rStyle w:val="NormalTok"/>
+        </w:rPr>
+        <w:t xml:space="preserve">(u)),</w:t>
+      </w:r>
+      <w:r>
+        <w:rPr>
+          <w:rStyle w:val="DataTypeTok"/>
+        </w:rPr>
+        <w:t xml:space="preserve">ncol=</w:t>
+      </w:r>
+      <w:r>
+        <w:rPr>
+          <w:rStyle w:val="KeywordTok"/>
+        </w:rPr>
+        <w:t xml:space="preserve">length</w:t>
+      </w:r>
+      <w:r>
+        <w:rPr>
+          <w:rStyle w:val="NormalTok"/>
+        </w:rPr>
+        <w:t xml:space="preserve">(u),</w:t>
+      </w:r>
+      <w:r>
+        <w:rPr>
+          <w:rStyle w:val="DataTypeTok"/>
+        </w:rPr>
+        <w:t xml:space="preserve">byrow=</w:t>
+      </w:r>
+      <w:r>
+        <w:rPr>
+          <w:rStyle w:val="NormalTok"/>
+        </w:rPr>
+        <w:t xml:space="preserve">T) </w:t>
+      </w:r>
+      <w:r>
+        <w:rPr>
+          <w:rStyle w:val="CommentTok"/>
+        </w:rPr>
+        <w:t xml:space="preserve"># to be modified if phi is time-dependent</w:t>
+      </w:r>
+      <w:r>
+        <w:br w:type="textWrapping"/>
+      </w:r>
+      <w:r>
+        <w:rPr>
+          <w:rStyle w:val="NormalTok"/>
+        </w:rPr>
+        <w:t xml:space="preserve"> </w:t>
+      </w:r>
+      <w:r>
+        <w:rPr>
+          <w:rStyle w:val="NormalTok"/>
+        </w:rPr>
+        <w:t xml:space="preserve"> </w:t>
+      </w:r>
+      <w:r>
+        <w:rPr>
+          <w:rStyle w:val="NormalTok"/>
+        </w:rPr>
+        <w:t xml:space="preserve">bigM &lt;-</w:t>
+      </w:r>
+      <w:r>
+        <w:rPr>
+          <w:rStyle w:val="StringTok"/>
+        </w:rPr>
+        <w:t xml:space="preserve"> </w:t>
+      </w:r>
+      <w:r>
+        <w:rPr>
+          <w:rStyle w:val="KeywordTok"/>
+        </w:rPr>
+        <w:t xml:space="preserve">matrix</w:t>
+      </w:r>
+      <w:r>
+        <w:rPr>
+          <w:rStyle w:val="NormalTok"/>
+        </w:rPr>
+        <w:t xml:space="preserve">(</w:t>
+      </w:r>
+      <w:r>
+        <w:rPr>
+          <w:rStyle w:val="DecValTok"/>
+        </w:rPr>
+        <w:t xml:space="preserve">0</w:t>
+      </w:r>
+      <w:r>
+        <w:rPr>
+          <w:rStyle w:val="NormalTok"/>
+        </w:rPr>
+        <w:t xml:space="preserve">,</w:t>
+      </w:r>
+      <w:r>
+        <w:rPr>
+          <w:rStyle w:val="DataTypeTok"/>
+        </w:rPr>
+        <w:t xml:space="preserve">nrow=</w:t>
+      </w:r>
+      <w:r>
+        <w:rPr>
+          <w:rStyle w:val="KeywordTok"/>
+        </w:rPr>
+        <w:t xml:space="preserve">nrow</w:t>
+      </w:r>
+      <w:r>
+        <w:rPr>
+          <w:rStyle w:val="NormalTok"/>
+        </w:rPr>
+        <w:t xml:space="preserve">(surv),</w:t>
+      </w:r>
+      <w:r>
+        <w:rPr>
+          <w:rStyle w:val="DataTypeTok"/>
+        </w:rPr>
+        <w:t xml:space="preserve">ncol=</w:t>
+      </w:r>
+      <w:r>
+        <w:rPr>
+          <w:rStyle w:val="KeywordTok"/>
+        </w:rPr>
+        <w:t xml:space="preserve">ncol</w:t>
+      </w:r>
+      <w:r>
+        <w:rPr>
+          <w:rStyle w:val="NormalTok"/>
+        </w:rPr>
+        <w:t xml:space="preserve">(surv))</w:t>
+      </w:r>
+      <w:r>
+        <w:br w:type="textWrapping"/>
+      </w:r>
+      <w:r>
+        <w:rPr>
+          <w:rStyle w:val="NormalTok"/>
+        </w:rPr>
+        <w:t xml:space="preserve"> </w:t>
+      </w:r>
+      <w:r>
+        <w:rPr>
+          <w:rStyle w:val="NormalTok"/>
+        </w:rPr>
+        <w:t xml:space="preserve"> </w:t>
+      </w:r>
+      <w:r>
+        <w:rPr>
+          <w:rStyle w:val="NormalTok"/>
+        </w:rPr>
+        <w:t xml:space="preserve">for(ii in </w:t>
+      </w:r>
+      <w:r>
+        <w:rPr>
+          <w:rStyle w:val="DecValTok"/>
+        </w:rPr>
+        <w:t xml:space="preserve">1</w:t>
+      </w:r>
+      <w:r>
+        <w:rPr>
+          <w:rStyle w:val="NormalTok"/>
+        </w:rPr>
+        <w:t xml:space="preserve">:</w:t>
+      </w:r>
+      <w:r>
+        <w:rPr>
+          <w:rStyle w:val="KeywordTok"/>
+        </w:rPr>
+        <w:t xml:space="preserve">nrow</w:t>
+      </w:r>
+      <w:r>
+        <w:rPr>
+          <w:rStyle w:val="NormalTok"/>
+        </w:rPr>
+        <w:t xml:space="preserve">(bigM)) {</w:t>
+      </w:r>
+      <w:r>
+        <w:br w:type="textWrapping"/>
+      </w:r>
+      <w:r>
+        <w:rPr>
+          <w:rStyle w:val="NormalTok"/>
+        </w:rPr>
+        <w:t xml:space="preserve"> </w:t>
+      </w:r>
+      <w:r>
+        <w:rPr>
+          <w:rStyle w:val="NormalTok"/>
+        </w:rPr>
+        <w:t xml:space="preserve"> </w:t>
+      </w:r>
+      <w:r>
+        <w:rPr>
+          <w:rStyle w:val="NormalTok"/>
+        </w:rPr>
+        <w:t xml:space="preserve"> </w:t>
+      </w:r>
+      <w:r>
+        <w:rPr>
+          <w:rStyle w:val="NormalTok"/>
+        </w:rPr>
+        <w:t xml:space="preserve"> </w:t>
+      </w:r>
+      <w:r>
+        <w:rPr>
+          <w:rStyle w:val="NormalTok"/>
+        </w:rPr>
+        <w:t xml:space="preserve">for(t in </w:t>
+      </w:r>
+      <w:r>
+        <w:rPr>
+          <w:rStyle w:val="DecValTok"/>
+        </w:rPr>
+        <w:t xml:space="preserve">1</w:t>
+      </w:r>
+      <w:r>
+        <w:rPr>
+          <w:rStyle w:val="NormalTok"/>
+        </w:rPr>
+        <w:t xml:space="preserve">:</w:t>
+      </w:r>
+      <w:r>
+        <w:rPr>
+          <w:rStyle w:val="KeywordTok"/>
+        </w:rPr>
+        <w:t xml:space="preserve">ncol</w:t>
+      </w:r>
+      <w:r>
+        <w:rPr>
+          <w:rStyle w:val="NormalTok"/>
+        </w:rPr>
+        <w:t xml:space="preserve">(bigM)) {</w:t>
+      </w:r>
+      <w:r>
+        <w:br w:type="textWrapping"/>
+      </w:r>
+      <w:r>
+        <w:rPr>
+          <w:rStyle w:val="NormalTok"/>
+        </w:rPr>
+        <w:t xml:space="preserve"> </w:t>
+      </w:r>
+      <w:r>
+        <w:rPr>
+          <w:rStyle w:val="NormalTok"/>
+        </w:rPr>
+        <w:t xml:space="preserve"> </w:t>
+      </w:r>
+      <w:r>
+        <w:rPr>
+          <w:rStyle w:val="NormalTok"/>
+        </w:rPr>
+        <w:t xml:space="preserve"> </w:t>
+      </w:r>
+      <w:r>
+        <w:rPr>
+          <w:rStyle w:val="NormalTok"/>
+        </w:rPr>
+        <w:t xml:space="preserve"> </w:t>
+      </w:r>
+      <w:r>
+        <w:rPr>
+          <w:rStyle w:val="NormalTok"/>
+        </w:rPr>
+        <w:t xml:space="preserve"> </w:t>
+      </w:r>
+      <w:r>
+        <w:rPr>
+          <w:rStyle w:val="NormalTok"/>
+        </w:rPr>
+        <w:t xml:space="preserve"> </w:t>
+      </w:r>
+      <w:r>
+        <w:rPr>
+          <w:rStyle w:val="NormalTok"/>
+        </w:rPr>
+        <w:t xml:space="preserve">temp &lt;-</w:t>
+      </w:r>
+      <w:r>
+        <w:rPr>
+          <w:rStyle w:val="StringTok"/>
+        </w:rPr>
+        <w:t xml:space="preserve"> </w:t>
+      </w:r>
+      <w:r>
+        <w:rPr>
+          <w:rStyle w:val="KeywordTok"/>
+        </w:rPr>
+        <w:t xml:space="preserve">rep</w:t>
+      </w:r>
+      <w:r>
+        <w:rPr>
+          <w:rStyle w:val="NormalTok"/>
+        </w:rPr>
+        <w:t xml:space="preserve">(</w:t>
       </w:r>
       <w:r>
         <w:rPr>
           <w:rStyle w:val="OtherTok"/>
         </w:rPr>
-        <w:t xml:space="preserve">FALSE</w:t>
+        <w:t xml:space="preserve">NA</w:t>
+      </w:r>
+      <w:r>
+        <w:rPr>
+          <w:rStyle w:val="NormalTok"/>
+        </w:rPr>
+        <w:t xml:space="preserve">,t)</w:t>
+      </w:r>
+      <w:r>
+        <w:br w:type="textWrapping"/>
+      </w:r>
+      <w:r>
+        <w:rPr>
+          <w:rStyle w:val="NormalTok"/>
+        </w:rPr>
+        <w:t xml:space="preserve"> </w:t>
+      </w:r>
+      <w:r>
+        <w:rPr>
+          <w:rStyle w:val="NormalTok"/>
+        </w:rPr>
+        <w:t xml:space="preserve"> </w:t>
+      </w:r>
+      <w:r>
+        <w:rPr>
+          <w:rStyle w:val="NormalTok"/>
+        </w:rPr>
+        <w:t xml:space="preserve"> </w:t>
+      </w:r>
+      <w:r>
+        <w:rPr>
+          <w:rStyle w:val="NormalTok"/>
+        </w:rPr>
+        <w:t xml:space="preserve"> </w:t>
+      </w:r>
+      <w:r>
+        <w:rPr>
+          <w:rStyle w:val="NormalTok"/>
+        </w:rPr>
+        <w:t xml:space="preserve"> </w:t>
+      </w:r>
+      <w:r>
+        <w:rPr>
+          <w:rStyle w:val="NormalTok"/>
+        </w:rPr>
+        <w:t xml:space="preserve"> </w:t>
+      </w:r>
+      <w:r>
+        <w:rPr>
+          <w:rStyle w:val="NormalTok"/>
+        </w:rPr>
+        <w:t xml:space="preserve">for(j in </w:t>
+      </w:r>
+      <w:r>
+        <w:rPr>
+          <w:rStyle w:val="DecValTok"/>
+        </w:rPr>
+        <w:t xml:space="preserve">1</w:t>
+      </w:r>
+      <w:r>
+        <w:rPr>
+          <w:rStyle w:val="NormalTok"/>
+        </w:rPr>
+        <w:t xml:space="preserve">:t) {</w:t>
+      </w:r>
+      <w:r>
+        <w:br w:type="textWrapping"/>
+      </w:r>
+      <w:r>
+        <w:rPr>
+          <w:rStyle w:val="NormalTok"/>
+        </w:rPr>
+        <w:t xml:space="preserve"> </w:t>
+      </w:r>
+      <w:r>
+        <w:rPr>
+          <w:rStyle w:val="NormalTok"/>
+        </w:rPr>
+        <w:t xml:space="preserve"> </w:t>
+      </w:r>
+      <w:r>
+        <w:rPr>
+          <w:rStyle w:val="NormalTok"/>
+        </w:rPr>
+        <w:t xml:space="preserve"> </w:t>
+      </w:r>
+      <w:r>
+        <w:rPr>
+          <w:rStyle w:val="NormalTok"/>
+        </w:rPr>
+        <w:t xml:space="preserve"> </w:t>
+      </w:r>
+      <w:r>
+        <w:rPr>
+          <w:rStyle w:val="NormalTok"/>
+        </w:rPr>
+        <w:t xml:space="preserve"> </w:t>
+      </w:r>
+      <w:r>
+        <w:rPr>
+          <w:rStyle w:val="NormalTok"/>
+        </w:rPr>
+        <w:t xml:space="preserve"> </w:t>
+      </w:r>
+      <w:r>
+        <w:rPr>
+          <w:rStyle w:val="NormalTok"/>
+        </w:rPr>
+        <w:t xml:space="preserve"> </w:t>
+      </w:r>
+      <w:r>
+        <w:rPr>
+          <w:rStyle w:val="NormalTok"/>
+        </w:rPr>
+        <w:t xml:space="preserve"> </w:t>
+      </w:r>
+      <w:r>
+        <w:rPr>
+          <w:rStyle w:val="NormalTok"/>
+        </w:rPr>
+        <w:t xml:space="preserve">temp[j] &lt;-</w:t>
+      </w:r>
+      <w:r>
+        <w:rPr>
+          <w:rStyle w:val="StringTok"/>
+        </w:rPr>
+        <w:t xml:space="preserve"> </w:t>
+      </w:r>
+      <w:r>
+        <w:rPr>
+          <w:rStyle w:val="NormalTok"/>
+        </w:rPr>
+        <w:t xml:space="preserve">u[j] *</w:t>
+      </w:r>
+      <w:r>
+        <w:rPr>
+          <w:rStyle w:val="StringTok"/>
+        </w:rPr>
+        <w:t xml:space="preserve"> </w:t>
+      </w:r>
+      <w:r>
+        <w:rPr>
+          <w:rStyle w:val="NormalTok"/>
+        </w:rPr>
+        <w:t xml:space="preserve">((</w:t>
+      </w:r>
+      <w:r>
+        <w:rPr>
+          <w:rStyle w:val="DecValTok"/>
+        </w:rPr>
+        <w:t xml:space="preserve">1</w:t>
+      </w:r>
+      <w:r>
+        <w:rPr>
+          <w:rStyle w:val="NormalTok"/>
+        </w:rPr>
+        <w:t xml:space="preserve">-prop) *</w:t>
+      </w:r>
+      <w:r>
+        <w:rPr>
+          <w:rStyle w:val="StringTok"/>
+        </w:rPr>
+        <w:t xml:space="preserve"> </w:t>
+      </w:r>
+      <w:r>
+        <w:rPr>
+          <w:rStyle w:val="KeywordTok"/>
+        </w:rPr>
+        <w:t xml:space="preserve">prod</w:t>
+      </w:r>
+      <w:r>
+        <w:rPr>
+          <w:rStyle w:val="NormalTok"/>
+        </w:rPr>
+        <w:t xml:space="preserve">(surv[ii,</w:t>
+      </w:r>
+      <w:r>
+        <w:rPr>
+          <w:rStyle w:val="DecValTok"/>
+        </w:rPr>
+        <w:t xml:space="preserve">1</w:t>
+      </w:r>
+      <w:r>
+        <w:rPr>
+          <w:rStyle w:val="NormalTok"/>
+        </w:rPr>
+        <w:t xml:space="preserve">:j]) +</w:t>
+      </w:r>
+      <w:r>
+        <w:rPr>
+          <w:rStyle w:val="StringTok"/>
+        </w:rPr>
+        <w:t xml:space="preserve"> </w:t>
+      </w:r>
+      <w:r>
+        <w:rPr>
+          <w:rStyle w:val="NormalTok"/>
+        </w:rPr>
+        <w:t xml:space="preserve">prop *</w:t>
+      </w:r>
+      <w:r>
+        <w:rPr>
+          <w:rStyle w:val="StringTok"/>
+        </w:rPr>
+        <w:t xml:space="preserve"> </w:t>
+      </w:r>
+      <w:r>
+        <w:rPr>
+          <w:rStyle w:val="KeywordTok"/>
+        </w:rPr>
+        <w:t xml:space="preserve">prod</w:t>
+      </w:r>
+      <w:r>
+        <w:rPr>
+          <w:rStyle w:val="NormalTok"/>
+        </w:rPr>
+        <w:t xml:space="preserve">(surv[ii,</w:t>
+      </w:r>
+      <w:r>
+        <w:rPr>
+          <w:rStyle w:val="DecValTok"/>
+        </w:rPr>
+        <w:t xml:space="preserve">1</w:t>
+      </w:r>
+      <w:r>
+        <w:rPr>
+          <w:rStyle w:val="NormalTok"/>
+        </w:rPr>
+        <w:t xml:space="preserve">:j]))</w:t>
+      </w:r>
+      <w:r>
+        <w:br w:type="textWrapping"/>
+      </w:r>
+      <w:r>
+        <w:rPr>
+          <w:rStyle w:val="NormalTok"/>
+        </w:rPr>
+        <w:t xml:space="preserve"> </w:t>
+      </w:r>
+      <w:r>
+        <w:rPr>
+          <w:rStyle w:val="NormalTok"/>
+        </w:rPr>
+        <w:t xml:space="preserve"> </w:t>
+      </w:r>
+      <w:r>
+        <w:rPr>
+          <w:rStyle w:val="NormalTok"/>
+        </w:rPr>
+        <w:t xml:space="preserve"> </w:t>
+      </w:r>
+      <w:r>
+        <w:rPr>
+          <w:rStyle w:val="NormalTok"/>
+        </w:rPr>
+        <w:t xml:space="preserve"> </w:t>
+      </w:r>
+      <w:r>
+        <w:rPr>
+          <w:rStyle w:val="NormalTok"/>
+        </w:rPr>
+        <w:t xml:space="preserve"> </w:t>
+      </w:r>
+      <w:r>
+        <w:rPr>
+          <w:rStyle w:val="NormalTok"/>
+        </w:rPr>
+        <w:t xml:space="preserve"> </w:t>
+      </w:r>
+      <w:r>
+        <w:rPr>
+          <w:rStyle w:val="NormalTok"/>
+        </w:rPr>
+        <w:t xml:space="preserve"> </w:t>
+      </w:r>
+      <w:r>
+        <w:rPr>
+          <w:rStyle w:val="NormalTok"/>
+        </w:rPr>
+        <w:t xml:space="preserve"> </w:t>
+      </w:r>
+      <w:r>
+        <w:rPr>
+          <w:rStyle w:val="NormalTok"/>
+        </w:rPr>
+        <w:t xml:space="preserve">}</w:t>
+      </w:r>
+      <w:r>
+        <w:br w:type="textWrapping"/>
+      </w:r>
+      <w:r>
+        <w:rPr>
+          <w:rStyle w:val="NormalTok"/>
+        </w:rPr>
+        <w:t xml:space="preserve"> </w:t>
+      </w:r>
+      <w:r>
+        <w:rPr>
+          <w:rStyle w:val="NormalTok"/>
+        </w:rPr>
+        <w:t xml:space="preserve"> </w:t>
+      </w:r>
+      <w:r>
+        <w:rPr>
+          <w:rStyle w:val="NormalTok"/>
+        </w:rPr>
+        <w:t xml:space="preserve"> </w:t>
+      </w:r>
+      <w:r>
+        <w:rPr>
+          <w:rStyle w:val="NormalTok"/>
+        </w:rPr>
+        <w:t xml:space="preserve"> </w:t>
+      </w:r>
+      <w:r>
+        <w:rPr>
+          <w:rStyle w:val="NormalTok"/>
+        </w:rPr>
+        <w:t xml:space="preserve"> </w:t>
+      </w:r>
+      <w:r>
+        <w:rPr>
+          <w:rStyle w:val="NormalTok"/>
+        </w:rPr>
+        <w:t xml:space="preserve"> </w:t>
+      </w:r>
+      <w:r>
+        <w:rPr>
+          <w:rStyle w:val="NormalTok"/>
+        </w:rPr>
+        <w:t xml:space="preserve">bigM[ii,t] =</w:t>
+      </w:r>
+      <w:r>
+        <w:rPr>
+          <w:rStyle w:val="StringTok"/>
+        </w:rPr>
+        <w:t xml:space="preserve"> </w:t>
+      </w:r>
+      <w:r>
+        <w:rPr>
+          <w:rStyle w:val="KeywordTok"/>
+        </w:rPr>
+        <w:t xml:space="preserve">sum</w:t>
+      </w:r>
+      <w:r>
+        <w:rPr>
+          <w:rStyle w:val="NormalTok"/>
+        </w:rPr>
+        <w:t xml:space="preserve">(temp)</w:t>
+      </w:r>
+      <w:r>
+        <w:br w:type="textWrapping"/>
+      </w:r>
+      <w:r>
+        <w:rPr>
+          <w:rStyle w:val="NormalTok"/>
+        </w:rPr>
+        <w:t xml:space="preserve"> </w:t>
+      </w:r>
+      <w:r>
+        <w:rPr>
+          <w:rStyle w:val="NormalTok"/>
+        </w:rPr>
+        <w:t xml:space="preserve"> </w:t>
+      </w:r>
+      <w:r>
+        <w:rPr>
+          <w:rStyle w:val="NormalTok"/>
+        </w:rPr>
+        <w:t xml:space="preserve"> </w:t>
+      </w:r>
+      <w:r>
+        <w:rPr>
+          <w:rStyle w:val="NormalTok"/>
+        </w:rPr>
+        <w:t xml:space="preserve"> </w:t>
+      </w:r>
+      <w:r>
+        <w:rPr>
+          <w:rStyle w:val="NormalTok"/>
+        </w:rPr>
+        <w:t xml:space="preserve">}</w:t>
+      </w:r>
+      <w:r>
+        <w:br w:type="textWrapping"/>
+      </w:r>
+      <w:r>
+        <w:rPr>
+          <w:rStyle w:val="NormalTok"/>
+        </w:rPr>
+        <w:t xml:space="preserve"> </w:t>
+      </w:r>
+      <w:r>
+        <w:rPr>
+          <w:rStyle w:val="NormalTok"/>
+        </w:rPr>
+        <w:t xml:space="preserve"> </w:t>
+      </w:r>
+      <w:r>
+        <w:rPr>
+          <w:rStyle w:val="NormalTok"/>
+        </w:rPr>
+        <w:t xml:space="preserve"> </w:t>
+      </w:r>
+      <w:r>
+        <w:rPr>
+          <w:rStyle w:val="NormalTok"/>
+        </w:rPr>
+        <w:t xml:space="preserve"> </w:t>
+      </w:r>
+      <w:r>
+        <w:rPr>
+          <w:rStyle w:val="NormalTok"/>
+        </w:rPr>
+        <w:t xml:space="preserve">}</w:t>
+      </w:r>
+      <w:r>
+        <w:br w:type="textWrapping"/>
+      </w:r>
+      <w:r>
+        <w:rPr>
+          <w:rStyle w:val="NormalTok"/>
+        </w:rPr>
+        <w:t xml:space="preserve"> </w:t>
+      </w:r>
+      <w:r>
+        <w:rPr>
+          <w:rStyle w:val="NormalTok"/>
+        </w:rPr>
+        <w:t xml:space="preserve"> </w:t>
+      </w:r>
+      <w:r>
+        <w:rPr>
+          <w:rStyle w:val="CommentTok"/>
+        </w:rPr>
+        <w:t xml:space="preserve"># compute abundance estimate for current bootstrap sample</w:t>
+      </w:r>
+      <w:r>
+        <w:br w:type="textWrapping"/>
+      </w:r>
+      <w:r>
+        <w:rPr>
+          <w:rStyle w:val="NormalTok"/>
+        </w:rPr>
+        <w:t xml:space="preserve"> </w:t>
+      </w:r>
+      <w:r>
+        <w:rPr>
+          <w:rStyle w:val="NormalTok"/>
+        </w:rPr>
+        <w:t xml:space="preserve"> </w:t>
+      </w:r>
+      <w:r>
+        <w:rPr>
+          <w:rStyle w:val="NormalTok"/>
+        </w:rPr>
+        <w:t xml:space="preserve">Nhet &lt;-</w:t>
+      </w:r>
+      <w:r>
+        <w:rPr>
+          <w:rStyle w:val="StringTok"/>
+        </w:rPr>
+        <w:t xml:space="preserve"> </w:t>
+      </w:r>
+      <w:r>
+        <w:rPr>
+          <w:rStyle w:val="KeywordTok"/>
+        </w:rPr>
+        <w:t xml:space="preserve">rbind</w:t>
+      </w:r>
+      <w:r>
+        <w:rPr>
+          <w:rStyle w:val="NormalTok"/>
+        </w:rPr>
+        <w:t xml:space="preserve">(Nhet,bigU +</w:t>
+      </w:r>
+      <w:r>
+        <w:rPr>
+          <w:rStyle w:val="StringTok"/>
+        </w:rPr>
+        <w:t xml:space="preserve"> </w:t>
+      </w:r>
+      <w:r>
+        <w:rPr>
+          <w:rStyle w:val="NormalTok"/>
+        </w:rPr>
+        <w:t xml:space="preserve">bigM)</w:t>
+      </w:r>
+      <w:r>
+        <w:br w:type="textWrapping"/>
+      </w:r>
+      <w:r>
+        <w:rPr>
+          <w:rStyle w:val="NormalTok"/>
+        </w:rPr>
+        <w:t xml:space="preserve">}</w:t>
+      </w:r>
+    </w:p>
+    <w:p>
+      <w:pPr>
+        <w:pStyle w:val="FirstParagraph"/>
+      </w:pPr>
+      <w:r>
+        <w:t xml:space="preserve">Get median and confidence interval:</w:t>
+      </w:r>
+    </w:p>
+    <w:p>
+      <w:pPr>
+        <w:pStyle w:val="SourceCode"/>
+      </w:pPr>
+      <w:r>
+        <w:rPr>
+          <w:rStyle w:val="NormalTok"/>
+        </w:rPr>
+        <w:t xml:space="preserve">res &lt;-</w:t>
+      </w:r>
+      <w:r>
+        <w:rPr>
+          <w:rStyle w:val="StringTok"/>
+        </w:rPr>
+        <w:t xml:space="preserve"> </w:t>
+      </w:r>
+      <w:r>
+        <w:rPr>
+          <w:rStyle w:val="KeywordTok"/>
+        </w:rPr>
+        <w:t xml:space="preserve">apply</w:t>
+      </w:r>
+      <w:r>
+        <w:rPr>
+          <w:rStyle w:val="NormalTok"/>
+        </w:rPr>
+        <w:t xml:space="preserve">(Nhet,</w:t>
+      </w:r>
+      <w:r>
+        <w:rPr>
+          <w:rStyle w:val="DecValTok"/>
+        </w:rPr>
+        <w:t xml:space="preserve">2</w:t>
+      </w:r>
+      <w:r>
+        <w:rPr>
+          <w:rStyle w:val="NormalTok"/>
+        </w:rPr>
+        <w:t xml:space="preserve">,quantile,</w:t>
+      </w:r>
+      <w:r>
+        <w:rPr>
+          <w:rStyle w:val="KeywordTok"/>
+        </w:rPr>
+        <w:t xml:space="preserve">c</w:t>
+      </w:r>
+      <w:r>
+        <w:rPr>
+          <w:rStyle w:val="NormalTok"/>
+        </w:rPr>
+        <w:t xml:space="preserve">(</w:t>
+      </w:r>
+      <w:r>
+        <w:rPr>
+          <w:rStyle w:val="FloatTok"/>
+        </w:rPr>
+        <w:t xml:space="preserve">2.5</w:t>
       </w:r>
       <w:r>
         <w:rPr>
@@ -11491,15 +14257,86 @@
       </w:r>
       <w:r>
         <w:rPr>
-          <w:rStyle w:val="DataTypeTok"/>
-        </w:rPr>
-        <w:t xml:space="preserve">delete=</w:t>
-      </w:r>
-      <w:r>
-        <w:rPr>
-          <w:rStyle w:val="NormalTok"/>
-        </w:rPr>
-        <w:t xml:space="preserve">T)</w:t>
+          <w:rStyle w:val="DecValTok"/>
+        </w:rPr>
+        <w:t xml:space="preserve">50</w:t>
+      </w:r>
+      <w:r>
+        <w:rPr>
+          <w:rStyle w:val="NormalTok"/>
+        </w:rPr>
+        <w:t xml:space="preserve">,</w:t>
+      </w:r>
+      <w:r>
+        <w:rPr>
+          <w:rStyle w:val="FloatTok"/>
+        </w:rPr>
+        <w:t xml:space="preserve">97.5</w:t>
+      </w:r>
+      <w:r>
+        <w:rPr>
+          <w:rStyle w:val="NormalTok"/>
+        </w:rPr>
+        <w:t xml:space="preserve">)/</w:t>
+      </w:r>
+      <w:r>
+        <w:rPr>
+          <w:rStyle w:val="DecValTok"/>
+        </w:rPr>
+        <w:t xml:space="preserve">100</w:t>
+      </w:r>
+      <w:r>
+        <w:rPr>
+          <w:rStyle w:val="NormalTok"/>
+        </w:rPr>
+        <w:t xml:space="preserve">)</w:t>
+      </w:r>
+      <w:r>
+        <w:br w:type="textWrapping"/>
+      </w:r>
+      <w:r>
+        <w:rPr>
+          <w:rStyle w:val="NormalTok"/>
+        </w:rPr>
+        <w:t xml:space="preserve">res</w:t>
+      </w:r>
+    </w:p>
+    <w:p>
+      <w:pPr>
+        <w:pStyle w:val="SourceCode"/>
+      </w:pPr>
+      <w:r>
+        <w:rPr>
+          <w:rStyle w:val="VerbatimChar"/>
+        </w:rPr>
+        <w:t xml:space="preserve">##           [,1]     [,2]     [,3]     [,4]     [,5]</w:t>
+      </w:r>
+      <w:r>
+        <w:br w:type="textWrapping"/>
+      </w:r>
+      <w:r>
+        <w:rPr>
+          <w:rStyle w:val="VerbatimChar"/>
+        </w:rPr>
+        <w:t xml:space="preserve">## 2.5%  289.3923 477.8218 386.4733 232.4835 189.2225</w:t>
+      </w:r>
+      <w:r>
+        <w:br w:type="textWrapping"/>
+      </w:r>
+      <w:r>
+        <w:rPr>
+          <w:rStyle w:val="VerbatimChar"/>
+        </w:rPr>
+        <w:t xml:space="preserve">## 50%   341.5989 528.5707 443.6484 296.6347 236.6584</w:t>
+      </w:r>
+      <w:r>
+        <w:br w:type="textWrapping"/>
+      </w:r>
+      <w:r>
+        <w:rPr>
+          <w:rStyle w:val="VerbatimChar"/>
+        </w:rPr>
+        <w:t xml:space="preserve">## 97.5% 423.7760 618.2259 510.3297 372.2116 306.5724</w:t>
       </w:r>
     </w:p>
     <w:p>
@@ -11507,7 +14344,7 @@
         <w:pStyle w:val="FirstParagraph"/>
       </w:pPr>
       <w:r>
-        <w:t xml:space="preserve">Compare the AIC values:</w:t>
+        <w:t xml:space="preserve">Let's do a nice plot:</w:t>
       </w:r>
     </w:p>
     <w:p>
@@ -11518,52 +14355,493 @@
         <w:rPr>
           <w:rStyle w:val="KeywordTok"/>
         </w:rPr>
-        <w:t xml:space="preserve">summary</w:t>
-      </w:r>
-      <w:r>
-        <w:rPr>
-          <w:rStyle w:val="NormalTok"/>
-        </w:rPr>
-        <w:t xml:space="preserve">(model.het)$AICc</w:t>
-      </w:r>
-    </w:p>
-    <w:p>
-      <w:pPr>
-        <w:pStyle w:val="SourceCode"/>
-      </w:pPr>
-      <w:r>
-        <w:rPr>
-          <w:rStyle w:val="VerbatimChar"/>
-        </w:rPr>
-        <w:t xml:space="preserve">## [1] 310.6533</w:t>
-      </w:r>
-    </w:p>
-    <w:p>
-      <w:pPr>
-        <w:pStyle w:val="SourceCode"/>
-      </w:pPr>
-      <w:r>
-        <w:rPr>
-          <w:rStyle w:val="KeywordTok"/>
-        </w:rPr>
-        <w:t xml:space="preserve">summary</w:t>
-      </w:r>
-      <w:r>
-        <w:rPr>
-          <w:rStyle w:val="NormalTok"/>
-        </w:rPr>
-        <w:t xml:space="preserve">(model.hom)$AICc</w:t>
-      </w:r>
-    </w:p>
-    <w:p>
-      <w:pPr>
-        <w:pStyle w:val="SourceCode"/>
-      </w:pPr>
-      <w:r>
-        <w:rPr>
-          <w:rStyle w:val="VerbatimChar"/>
-        </w:rPr>
-        <w:t xml:space="preserve">## [1] 313.1428</w:t>
+        <w:t xml:space="preserve">library</w:t>
+      </w:r>
+      <w:r>
+        <w:rPr>
+          <w:rStyle w:val="NormalTok"/>
+        </w:rPr>
+        <w:t xml:space="preserve">(ggplot2)</w:t>
+      </w:r>
+      <w:r>
+        <w:br w:type="textWrapping"/>
+      </w:r>
+      <w:r>
+        <w:rPr>
+          <w:rStyle w:val="NormalTok"/>
+        </w:rPr>
+        <w:t xml:space="preserve">mp =</w:t>
+      </w:r>
+      <w:r>
+        <w:rPr>
+          <w:rStyle w:val="StringTok"/>
+        </w:rPr>
+        <w:t xml:space="preserve"> </w:t>
+      </w:r>
+      <w:r>
+        <w:rPr>
+          <w:rStyle w:val="KeywordTok"/>
+        </w:rPr>
+        <w:t xml:space="preserve">data.frame</w:t>
+      </w:r>
+      <w:r>
+        <w:rPr>
+          <w:rStyle w:val="NormalTok"/>
+        </w:rPr>
+        <w:t xml:space="preserve">(</w:t>
+      </w:r>
+      <w:r>
+        <w:rPr>
+          <w:rStyle w:val="DataTypeTok"/>
+        </w:rPr>
+        <w:t xml:space="preserve">year =</w:t>
+      </w:r>
+      <w:r>
+        <w:rPr>
+          <w:rStyle w:val="NormalTok"/>
+        </w:rPr>
+        <w:t xml:space="preserve"> </w:t>
+      </w:r>
+      <w:r>
+        <w:rPr>
+          <w:rStyle w:val="DecValTok"/>
+        </w:rPr>
+        <w:t xml:space="preserve">1</w:t>
+      </w:r>
+      <w:r>
+        <w:rPr>
+          <w:rStyle w:val="NormalTok"/>
+        </w:rPr>
+        <w:t xml:space="preserve">:</w:t>
+      </w:r>
+      <w:r>
+        <w:rPr>
+          <w:rStyle w:val="KeywordTok"/>
+        </w:rPr>
+        <w:t xml:space="preserve">ncol</w:t>
+      </w:r>
+      <w:r>
+        <w:rPr>
+          <w:rStyle w:val="NormalTok"/>
+        </w:rPr>
+        <w:t xml:space="preserve">(Nhet), </w:t>
+      </w:r>
+      <w:r>
+        <w:rPr>
+          <w:rStyle w:val="DataTypeTok"/>
+        </w:rPr>
+        <w:t xml:space="preserve">Nhat =</w:t>
+      </w:r>
+      <w:r>
+        <w:rPr>
+          <w:rStyle w:val="NormalTok"/>
+        </w:rPr>
+        <w:t xml:space="preserve"> </w:t>
+      </w:r>
+      <w:r>
+        <w:rPr>
+          <w:rStyle w:val="NormalTok"/>
+        </w:rPr>
+        <w:t xml:space="preserve">res[</w:t>
+      </w:r>
+      <w:r>
+        <w:rPr>
+          <w:rStyle w:val="DecValTok"/>
+        </w:rPr>
+        <w:t xml:space="preserve">2</w:t>
+      </w:r>
+      <w:r>
+        <w:rPr>
+          <w:rStyle w:val="NormalTok"/>
+        </w:rPr>
+        <w:t xml:space="preserve">,])</w:t>
+      </w:r>
+      <w:r>
+        <w:br w:type="textWrapping"/>
+      </w:r>
+      <w:r>
+        <w:rPr>
+          <w:rStyle w:val="NormalTok"/>
+        </w:rPr>
+        <w:t xml:space="preserve">N =</w:t>
+      </w:r>
+      <w:r>
+        <w:rPr>
+          <w:rStyle w:val="StringTok"/>
+        </w:rPr>
+        <w:t xml:space="preserve"> </w:t>
+      </w:r>
+      <w:r>
+        <w:rPr>
+          <w:rStyle w:val="KeywordTok"/>
+        </w:rPr>
+        <w:t xml:space="preserve">nrow</w:t>
+      </w:r>
+      <w:r>
+        <w:rPr>
+          <w:rStyle w:val="NormalTok"/>
+        </w:rPr>
+        <w:t xml:space="preserve">(mp)</w:t>
+      </w:r>
+      <w:r>
+        <w:br w:type="textWrapping"/>
+      </w:r>
+      <w:r>
+        <w:rPr>
+          <w:rStyle w:val="NormalTok"/>
+        </w:rPr>
+        <w:t xml:space="preserve">predframe &lt;-</w:t>
+      </w:r>
+      <w:r>
+        <w:rPr>
+          <w:rStyle w:val="StringTok"/>
+        </w:rPr>
+        <w:t xml:space="preserve"> </w:t>
+      </w:r>
+      <w:r>
+        <w:rPr>
+          <w:rStyle w:val="KeywordTok"/>
+        </w:rPr>
+        <w:t xml:space="preserve">with</w:t>
+      </w:r>
+      <w:r>
+        <w:rPr>
+          <w:rStyle w:val="NormalTok"/>
+        </w:rPr>
+        <w:t xml:space="preserve">(mp,</w:t>
+      </w:r>
+      <w:r>
+        <w:rPr>
+          <w:rStyle w:val="KeywordTok"/>
+        </w:rPr>
+        <w:t xml:space="preserve">data.frame</w:t>
+      </w:r>
+      <w:r>
+        <w:rPr>
+          <w:rStyle w:val="NormalTok"/>
+        </w:rPr>
+        <w:t xml:space="preserve">(year,Nhat,</w:t>
+      </w:r>
+      <w:r>
+        <w:rPr>
+          <w:rStyle w:val="DataTypeTok"/>
+        </w:rPr>
+        <w:t xml:space="preserve">lwr=</w:t>
+      </w:r>
+      <w:r>
+        <w:rPr>
+          <w:rStyle w:val="NormalTok"/>
+        </w:rPr>
+        <w:t xml:space="preserve">res[</w:t>
+      </w:r>
+      <w:r>
+        <w:rPr>
+          <w:rStyle w:val="DecValTok"/>
+        </w:rPr>
+        <w:t xml:space="preserve">1</w:t>
+      </w:r>
+      <w:r>
+        <w:rPr>
+          <w:rStyle w:val="NormalTok"/>
+        </w:rPr>
+        <w:t xml:space="preserve">,],</w:t>
+      </w:r>
+      <w:r>
+        <w:rPr>
+          <w:rStyle w:val="DataTypeTok"/>
+        </w:rPr>
+        <w:t xml:space="preserve">upr=</w:t>
+      </w:r>
+      <w:r>
+        <w:rPr>
+          <w:rStyle w:val="NormalTok"/>
+        </w:rPr>
+        <w:t xml:space="preserve">res[</w:t>
+      </w:r>
+      <w:r>
+        <w:rPr>
+          <w:rStyle w:val="DecValTok"/>
+        </w:rPr>
+        <w:t xml:space="preserve">3</w:t>
+      </w:r>
+      <w:r>
+        <w:rPr>
+          <w:rStyle w:val="NormalTok"/>
+        </w:rPr>
+        <w:t xml:space="preserve">,]))</w:t>
+      </w:r>
+      <w:r>
+        <w:br w:type="textWrapping"/>
+      </w:r>
+      <w:r>
+        <w:rPr>
+          <w:rStyle w:val="NormalTok"/>
+        </w:rPr>
+        <w:t xml:space="preserve">(p1 &lt;-</w:t>
+      </w:r>
+      <w:r>
+        <w:rPr>
+          <w:rStyle w:val="StringTok"/>
+        </w:rPr>
+        <w:t xml:space="preserve"> </w:t>
+      </w:r>
+      <w:r>
+        <w:rPr>
+          <w:rStyle w:val="KeywordTok"/>
+        </w:rPr>
+        <w:t xml:space="preserve">ggplot</w:t>
+      </w:r>
+      <w:r>
+        <w:rPr>
+          <w:rStyle w:val="NormalTok"/>
+        </w:rPr>
+        <w:t xml:space="preserve">(mp, </w:t>
+      </w:r>
+      <w:r>
+        <w:rPr>
+          <w:rStyle w:val="KeywordTok"/>
+        </w:rPr>
+        <w:t xml:space="preserve">aes</w:t>
+      </w:r>
+      <w:r>
+        <w:rPr>
+          <w:rStyle w:val="NormalTok"/>
+        </w:rPr>
+        <w:t xml:space="preserve">(year, Nhat))+</w:t>
+      </w:r>
+      <w:r>
+        <w:br w:type="textWrapping"/>
+      </w:r>
+      <w:r>
+        <w:rPr>
+          <w:rStyle w:val="StringTok"/>
+        </w:rPr>
+        <w:t xml:space="preserve">    </w:t>
+      </w:r>
+      <w:r>
+        <w:rPr>
+          <w:rStyle w:val="KeywordTok"/>
+        </w:rPr>
+        <w:t xml:space="preserve">geom_point</w:t>
+      </w:r>
+      <w:r>
+        <w:rPr>
+          <w:rStyle w:val="NormalTok"/>
+        </w:rPr>
+        <w:t xml:space="preserve">()+</w:t>
+      </w:r>
+      <w:r>
+        <w:br w:type="textWrapping"/>
+      </w:r>
+      <w:r>
+        <w:rPr>
+          <w:rStyle w:val="StringTok"/>
+        </w:rPr>
+        <w:t xml:space="preserve">    </w:t>
+      </w:r>
+      <w:r>
+        <w:rPr>
+          <w:rStyle w:val="KeywordTok"/>
+        </w:rPr>
+        <w:t xml:space="preserve">geom_line</w:t>
+      </w:r>
+      <w:r>
+        <w:rPr>
+          <w:rStyle w:val="NormalTok"/>
+        </w:rPr>
+        <w:t xml:space="preserve">(</w:t>
+      </w:r>
+      <w:r>
+        <w:rPr>
+          <w:rStyle w:val="DataTypeTok"/>
+        </w:rPr>
+        <w:t xml:space="preserve">data=</w:t>
+      </w:r>
+      <w:r>
+        <w:rPr>
+          <w:rStyle w:val="NormalTok"/>
+        </w:rPr>
+        <w:t xml:space="preserve">predframe)+</w:t>
+      </w:r>
+      <w:r>
+        <w:br w:type="textWrapping"/>
+      </w:r>
+      <w:r>
+        <w:rPr>
+          <w:rStyle w:val="StringTok"/>
+        </w:rPr>
+        <w:t xml:space="preserve">    </w:t>
+      </w:r>
+      <w:r>
+        <w:rPr>
+          <w:rStyle w:val="KeywordTok"/>
+        </w:rPr>
+        <w:t xml:space="preserve">geom_ribbon</w:t>
+      </w:r>
+      <w:r>
+        <w:rPr>
+          <w:rStyle w:val="NormalTok"/>
+        </w:rPr>
+        <w:t xml:space="preserve">(</w:t>
+      </w:r>
+      <w:r>
+        <w:rPr>
+          <w:rStyle w:val="DataTypeTok"/>
+        </w:rPr>
+        <w:t xml:space="preserve">data=</w:t>
+      </w:r>
+      <w:r>
+        <w:rPr>
+          <w:rStyle w:val="NormalTok"/>
+        </w:rPr>
+        <w:t xml:space="preserve">predframe,</w:t>
+      </w:r>
+      <w:r>
+        <w:rPr>
+          <w:rStyle w:val="KeywordTok"/>
+        </w:rPr>
+        <w:t xml:space="preserve">aes</w:t>
+      </w:r>
+      <w:r>
+        <w:rPr>
+          <w:rStyle w:val="NormalTok"/>
+        </w:rPr>
+        <w:t xml:space="preserve">(</w:t>
+      </w:r>
+      <w:r>
+        <w:rPr>
+          <w:rStyle w:val="DataTypeTok"/>
+        </w:rPr>
+        <w:t xml:space="preserve">ymin=</w:t>
+      </w:r>
+      <w:r>
+        <w:rPr>
+          <w:rStyle w:val="NormalTok"/>
+        </w:rPr>
+        <w:t xml:space="preserve">lwr,</w:t>
+      </w:r>
+      <w:r>
+        <w:rPr>
+          <w:rStyle w:val="DataTypeTok"/>
+        </w:rPr>
+        <w:t xml:space="preserve">ymax=</w:t>
+      </w:r>
+      <w:r>
+        <w:rPr>
+          <w:rStyle w:val="NormalTok"/>
+        </w:rPr>
+        <w:t xml:space="preserve">upr),</w:t>
+      </w:r>
+      <w:r>
+        <w:rPr>
+          <w:rStyle w:val="DataTypeTok"/>
+        </w:rPr>
+        <w:t xml:space="preserve">alpha=</w:t>
+      </w:r>
+      <w:r>
+        <w:rPr>
+          <w:rStyle w:val="FloatTok"/>
+        </w:rPr>
+        <w:t xml:space="preserve">0.3</w:t>
+      </w:r>
+      <w:r>
+        <w:rPr>
+          <w:rStyle w:val="NormalTok"/>
+        </w:rPr>
+        <w:t xml:space="preserve">)</w:t>
+      </w:r>
+      <w:r>
+        <w:br w:type="textWrapping"/>
+      </w:r>
+      <w:r>
+        <w:rPr>
+          <w:rStyle w:val="NormalTok"/>
+        </w:rPr>
+        <w:t xml:space="preserve"> </w:t>
+      </w:r>
+      <w:r>
+        <w:rPr>
+          <w:rStyle w:val="NormalTok"/>
+        </w:rPr>
+        <w:t xml:space="preserve"> </w:t>
+      </w:r>
+      <w:r>
+        <w:rPr>
+          <w:rStyle w:val="NormalTok"/>
+        </w:rPr>
+        <w:t xml:space="preserve"> </w:t>
+      </w:r>
+      <w:r>
+        <w:rPr>
+          <w:rStyle w:val="NormalTok"/>
+        </w:rPr>
+        <w:t xml:space="preserve"> </w:t>
+      </w:r>
+      <w:r>
+        <w:rPr>
+          <w:rStyle w:val="NormalTok"/>
+        </w:rPr>
+        <w:t xml:space="preserve">+</w:t>
+      </w:r>
+      <w:r>
+        <w:rPr>
+          <w:rStyle w:val="StringTok"/>
+        </w:rPr>
+        <w:t xml:space="preserve"> </w:t>
+      </w:r>
+      <w:r>
+        <w:rPr>
+          <w:rStyle w:val="KeywordTok"/>
+        </w:rPr>
+        <w:t xml:space="preserve">ylab</w:t>
+      </w:r>
+      <w:r>
+        <w:rPr>
+          <w:rStyle w:val="NormalTok"/>
+        </w:rPr>
+        <w:t xml:space="preserve">(</w:t>
+      </w:r>
+      <w:r>
+        <w:rPr>
+          <w:rStyle w:val="StringTok"/>
+        </w:rPr>
+        <w:t xml:space="preserve">"Estimated abundance"</w:t>
+      </w:r>
+      <w:r>
+        <w:rPr>
+          <w:rStyle w:val="NormalTok"/>
+        </w:rPr>
+        <w:t xml:space="preserve">) +</w:t>
+      </w:r>
+      <w:r>
+        <w:rPr>
+          <w:rStyle w:val="StringTok"/>
+        </w:rPr>
+        <w:t xml:space="preserve"> </w:t>
+      </w:r>
+      <w:r>
+        <w:rPr>
+          <w:rStyle w:val="KeywordTok"/>
+        </w:rPr>
+        <w:t xml:space="preserve">xlab</w:t>
+      </w:r>
+      <w:r>
+        <w:rPr>
+          <w:rStyle w:val="NormalTok"/>
+        </w:rPr>
+        <w:t xml:space="preserve">(</w:t>
+      </w:r>
+      <w:r>
+        <w:rPr>
+          <w:rStyle w:val="StringTok"/>
+        </w:rPr>
+        <w:t xml:space="preserve">"Year"</w:t>
+      </w:r>
+      <w:r>
+        <w:rPr>
+          <w:rStyle w:val="NormalTok"/>
+        </w:rPr>
+        <w:t xml:space="preserve">))</w:t>
       </w:r>
     </w:p>
     <w:p>
@@ -11571,546 +14849,54 @@
         <w:pStyle w:val="FirstParagraph"/>
       </w:pPr>
       <w:r>
-        <w:t xml:space="preserve">Sounds like there is some heterogeneity. Let's have a look to the parameter estimates of the model with heterogeneity:</w:t>
-      </w:r>
-    </w:p>
-    <w:p>
-      <w:pPr>
-        <w:pStyle w:val="SourceCode"/>
-      </w:pPr>
-      <w:r>
-        <w:rPr>
-          <w:rStyle w:val="NormalTok"/>
-        </w:rPr>
-        <w:t xml:space="preserve">model.het$results$real</w:t>
-      </w:r>
-    </w:p>
-    <w:p>
-      <w:pPr>
-        <w:pStyle w:val="SourceCode"/>
-      </w:pPr>
-      <w:r>
-        <w:rPr>
-          <w:rStyle w:val="VerbatimChar"/>
-        </w:rPr>
-        <w:t xml:space="preserve">##                     estimate        se          lcl       ucl fixed</w:t>
-      </w:r>
-      <w:r>
-        <w:br w:type="textWrapping"/>
-      </w:r>
-      <w:r>
-        <w:rPr>
-          <w:rStyle w:val="VerbatimChar"/>
-        </w:rPr>
-        <w:t xml:space="preserve">## pi g1 a0 t1 m1     0.2289911 0.1284812 6.658700e-02 0.5528778      </w:t>
-      </w:r>
-      <w:r>
-        <w:br w:type="textWrapping"/>
-      </w:r>
-      <w:r>
-        <w:rPr>
-          <w:rStyle w:val="VerbatimChar"/>
-        </w:rPr>
-        <w:t xml:space="preserve">## Phi g1 c1 a0 t1 m1 0.6897869 0.2603190 1.700434e-01 0.9602111      </w:t>
-      </w:r>
-      <w:r>
-        <w:br w:type="textWrapping"/>
-      </w:r>
-      <w:r>
-        <w:rPr>
-          <w:rStyle w:val="VerbatimChar"/>
-        </w:rPr>
-        <w:t xml:space="preserve">## Phi g1 c1 a1 t2 m1 0.2760778 0.1202969 1.049173e-01 0.5537271      </w:t>
-      </w:r>
-      <w:r>
-        <w:br w:type="textWrapping"/>
-      </w:r>
-      <w:r>
-        <w:rPr>
-          <w:rStyle w:val="VerbatimChar"/>
-        </w:rPr>
-        <w:t xml:space="preserve">## Phi g1 c1 a2 t3 m1 0.9570421 0.2848243 2.823022e-05 0.9999999      </w:t>
-      </w:r>
-      <w:r>
-        <w:br w:type="textWrapping"/>
-      </w:r>
-      <w:r>
-        <w:rPr>
-          <w:rStyle w:val="VerbatimChar"/>
-        </w:rPr>
-        <w:t xml:space="preserve">## Phi g1 c1 a3 t4 m1 0.4446168 0.1441772 2.031315e-01 0.7154382      </w:t>
-      </w:r>
-      <w:r>
-        <w:br w:type="textWrapping"/>
-      </w:r>
-      <w:r>
-        <w:rPr>
-          <w:rStyle w:val="VerbatimChar"/>
-        </w:rPr>
-        <w:t xml:space="preserve">## Phi g1 c1 a4 t5 m1 0.5709731 0.1802928 2.392603e-01 0.8492056      </w:t>
-      </w:r>
-      <w:r>
-        <w:br w:type="textWrapping"/>
-      </w:r>
-      <w:r>
-        <w:rPr>
-          <w:rStyle w:val="VerbatimChar"/>
-        </w:rPr>
-        <w:t xml:space="preserve">## Phi g1 c1 a5 t6 m1 0.7454628 0.1992797 2.721187e-01 0.9582343      </w:t>
-      </w:r>
-      <w:r>
-        <w:br w:type="textWrapping"/>
-      </w:r>
-      <w:r>
-        <w:rPr>
-          <w:rStyle w:val="VerbatimChar"/>
-        </w:rPr>
-        <w:t xml:space="preserve">## Phi g1 c1 a6 t7 m1 0.9182502 0.2078499 4.705800e-02 0.9996088      </w:t>
-      </w:r>
-      <w:r>
-        <w:br w:type="textWrapping"/>
-      </w:r>
-      <w:r>
-        <w:rPr>
-          <w:rStyle w:val="VerbatimChar"/>
-        </w:rPr>
-        <w:t xml:space="preserve">## p g1 c1 a1 t2 m1   0.8878810 0.2474601 5.716500e-02 0.9990341      </w:t>
-      </w:r>
-      <w:r>
-        <w:br w:type="textWrapping"/>
-      </w:r>
-      <w:r>
-        <w:rPr>
-          <w:rStyle w:val="VerbatimChar"/>
-        </w:rPr>
-        <w:t xml:space="preserve">## p g1 c1 a1 t2 m2   0.2159635 0.0850128 9.334900e-02 0.4242670      </w:t>
-      </w:r>
-      <w:r>
-        <w:br w:type="textWrapping"/>
-      </w:r>
-      <w:r>
-        <w:rPr>
-          <w:rStyle w:val="VerbatimChar"/>
-        </w:rPr>
-        <w:t xml:space="preserve">##                       note</w:t>
-      </w:r>
-      <w:r>
-        <w:br w:type="textWrapping"/>
-      </w:r>
-      <w:r>
-        <w:rPr>
-          <w:rStyle w:val="VerbatimChar"/>
-        </w:rPr>
-        <w:t xml:space="preserve">## pi g1 a0 t1 m1            </w:t>
-      </w:r>
-      <w:r>
-        <w:br w:type="textWrapping"/>
-      </w:r>
-      <w:r>
-        <w:rPr>
-          <w:rStyle w:val="VerbatimChar"/>
-        </w:rPr>
-        <w:t xml:space="preserve">## Phi g1 c1 a0 t1 m1        </w:t>
-      </w:r>
-      <w:r>
-        <w:br w:type="textWrapping"/>
-      </w:r>
-      <w:r>
-        <w:rPr>
-          <w:rStyle w:val="VerbatimChar"/>
-        </w:rPr>
-        <w:t xml:space="preserve">## Phi g1 c1 a1 t2 m1        </w:t>
-      </w:r>
-      <w:r>
-        <w:br w:type="textWrapping"/>
-      </w:r>
-      <w:r>
-        <w:rPr>
-          <w:rStyle w:val="VerbatimChar"/>
-        </w:rPr>
-        <w:t xml:space="preserve">## Phi g1 c1 a2 t3 m1        </w:t>
-      </w:r>
-      <w:r>
-        <w:br w:type="textWrapping"/>
-      </w:r>
-      <w:r>
-        <w:rPr>
-          <w:rStyle w:val="VerbatimChar"/>
-        </w:rPr>
-        <w:t xml:space="preserve">## Phi g1 c1 a3 t4 m1        </w:t>
-      </w:r>
-      <w:r>
-        <w:br w:type="textWrapping"/>
-      </w:r>
-      <w:r>
-        <w:rPr>
-          <w:rStyle w:val="VerbatimChar"/>
-        </w:rPr>
-        <w:t xml:space="preserve">## Phi g1 c1 a4 t5 m1        </w:t>
-      </w:r>
-      <w:r>
-        <w:br w:type="textWrapping"/>
-      </w:r>
-      <w:r>
-        <w:rPr>
-          <w:rStyle w:val="VerbatimChar"/>
-        </w:rPr>
-        <w:t xml:space="preserve">## Phi g1 c1 a5 t6 m1        </w:t>
-      </w:r>
-      <w:r>
-        <w:br w:type="textWrapping"/>
-      </w:r>
-      <w:r>
-        <w:rPr>
-          <w:rStyle w:val="VerbatimChar"/>
-        </w:rPr>
-        <w:t xml:space="preserve">## Phi g1 c1 a6 t7 m1        </w:t>
-      </w:r>
-      <w:r>
-        <w:br w:type="textWrapping"/>
-      </w:r>
-      <w:r>
-        <w:rPr>
-          <w:rStyle w:val="VerbatimChar"/>
-        </w:rPr>
-        <w:t xml:space="preserve">## p g1 c1 a1 t2 m1          </w:t>
-      </w:r>
-      <w:r>
-        <w:br w:type="textWrapping"/>
-      </w:r>
-      <w:r>
-        <w:rPr>
-          <w:rStyle w:val="VerbatimChar"/>
-        </w:rPr>
-        <w:t xml:space="preserve">## p g1 c1 a1 t2 m2</w:t>
-      </w:r>
-    </w:p>
-    <w:p>
-      <w:pPr>
-        <w:pStyle w:val="FirstParagraph"/>
-      </w:pPr>
-      <w:r>
-        <w:t xml:space="preserve">The proportion of individuals in mixture 1 is:</w:t>
-      </w:r>
-    </w:p>
-    <w:p>
-      <w:pPr>
-        <w:pStyle w:val="SourceCode"/>
-      </w:pPr>
-      <w:r>
-        <w:rPr>
-          <w:rStyle w:val="NormalTok"/>
-        </w:rPr>
-        <w:t xml:space="preserve">prop =</w:t>
-      </w:r>
-      <w:r>
-        <w:rPr>
-          <w:rStyle w:val="StringTok"/>
-        </w:rPr>
-        <w:t xml:space="preserve"> </w:t>
-      </w:r>
-      <w:r>
-        <w:rPr>
-          <w:rStyle w:val="NormalTok"/>
-        </w:rPr>
-        <w:t xml:space="preserve">model.het$results$real[</w:t>
-      </w:r>
-      <w:r>
-        <w:rPr>
-          <w:rStyle w:val="DecValTok"/>
-        </w:rPr>
-        <w:t xml:space="preserve">1</w:t>
-      </w:r>
-      <w:r>
-        <w:rPr>
-          <w:rStyle w:val="NormalTok"/>
-        </w:rPr>
-        <w:t xml:space="preserve">,</w:t>
-      </w:r>
-      <w:r>
-        <w:rPr>
-          <w:rStyle w:val="DecValTok"/>
-        </w:rPr>
-        <w:t xml:space="preserve">1</w:t>
-      </w:r>
-      <w:r>
-        <w:rPr>
-          <w:rStyle w:val="NormalTok"/>
-        </w:rPr>
-        <w:t xml:space="preserve">]</w:t>
-      </w:r>
-      <w:r>
-        <w:br w:type="textWrapping"/>
-      </w:r>
-      <w:r>
-        <w:rPr>
-          <w:rStyle w:val="NormalTok"/>
-        </w:rPr>
-        <w:t xml:space="preserve">prop</w:t>
-      </w:r>
-    </w:p>
-    <w:p>
-      <w:pPr>
-        <w:pStyle w:val="SourceCode"/>
-      </w:pPr>
-      <w:r>
-        <w:rPr>
-          <w:rStyle w:val="VerbatimChar"/>
-        </w:rPr>
-        <w:t xml:space="preserve">## [1] 0.2289911</w:t>
-      </w:r>
-    </w:p>
-    <w:p>
-      <w:pPr>
-        <w:pStyle w:val="FirstParagraph"/>
-      </w:pPr>
-      <w:r>
-        <w:t xml:space="preserve">with detection probability:</w:t>
-      </w:r>
-    </w:p>
-    <w:p>
-      <w:pPr>
-        <w:pStyle w:val="SourceCode"/>
-      </w:pPr>
-      <w:r>
-        <w:rPr>
-          <w:rStyle w:val="NormalTok"/>
-        </w:rPr>
-        <w:t xml:space="preserve">p1 =</w:t>
-      </w:r>
-      <w:r>
-        <w:rPr>
-          <w:rStyle w:val="StringTok"/>
-        </w:rPr>
-        <w:t xml:space="preserve"> </w:t>
-      </w:r>
-      <w:r>
-        <w:rPr>
-          <w:rStyle w:val="NormalTok"/>
-        </w:rPr>
-        <w:t xml:space="preserve">model.het$results$real[</w:t>
-      </w:r>
-      <w:r>
-        <w:rPr>
-          <w:rStyle w:val="DecValTok"/>
-        </w:rPr>
-        <w:t xml:space="preserve">9</w:t>
-      </w:r>
-      <w:r>
-        <w:rPr>
-          <w:rStyle w:val="NormalTok"/>
-        </w:rPr>
-        <w:t xml:space="preserve">,</w:t>
-      </w:r>
-      <w:r>
-        <w:rPr>
-          <w:rStyle w:val="DecValTok"/>
-        </w:rPr>
-        <w:t xml:space="preserve">1</w:t>
-      </w:r>
-      <w:r>
-        <w:rPr>
-          <w:rStyle w:val="NormalTok"/>
-        </w:rPr>
-        <w:t xml:space="preserve">]</w:t>
-      </w:r>
-      <w:r>
-        <w:br w:type="textWrapping"/>
-      </w:r>
-      <w:r>
-        <w:rPr>
-          <w:rStyle w:val="NormalTok"/>
-        </w:rPr>
-        <w:t xml:space="preserve">p1</w:t>
-      </w:r>
-    </w:p>
-    <w:p>
-      <w:pPr>
-        <w:pStyle w:val="SourceCode"/>
-      </w:pPr>
-      <w:r>
-        <w:rPr>
-          <w:rStyle w:val="VerbatimChar"/>
-        </w:rPr>
-        <w:t xml:space="preserve">## [1] 0.887881</w:t>
-      </w:r>
-    </w:p>
-    <w:p>
-      <w:pPr>
-        <w:pStyle w:val="FirstParagraph"/>
-      </w:pPr>
-      <w:r>
-        <w:t xml:space="preserve">For the other mixture, the proportion is the complementary and the detection probability is:</w:t>
-      </w:r>
-    </w:p>
-    <w:p>
-      <w:pPr>
-        <w:pStyle w:val="SourceCode"/>
-      </w:pPr>
-      <w:r>
-        <w:rPr>
-          <w:rStyle w:val="NormalTok"/>
-        </w:rPr>
-        <w:t xml:space="preserve">p2 =</w:t>
-      </w:r>
-      <w:r>
-        <w:rPr>
-          <w:rStyle w:val="StringTok"/>
-        </w:rPr>
-        <w:t xml:space="preserve"> </w:t>
-      </w:r>
-      <w:r>
-        <w:rPr>
-          <w:rStyle w:val="NormalTok"/>
-        </w:rPr>
-        <w:t xml:space="preserve">model.het$results$real[</w:t>
-      </w:r>
-      <w:r>
-        <w:rPr>
-          <w:rStyle w:val="DecValTok"/>
-        </w:rPr>
-        <w:t xml:space="preserve">10</w:t>
-      </w:r>
-      <w:r>
-        <w:rPr>
-          <w:rStyle w:val="NormalTok"/>
-        </w:rPr>
-        <w:t xml:space="preserve">,</w:t>
-      </w:r>
-      <w:r>
-        <w:rPr>
-          <w:rStyle w:val="DecValTok"/>
-        </w:rPr>
-        <w:t xml:space="preserve">1</w:t>
-      </w:r>
-      <w:r>
-        <w:rPr>
-          <w:rStyle w:val="NormalTok"/>
-        </w:rPr>
-        <w:t xml:space="preserve">]</w:t>
-      </w:r>
-      <w:r>
-        <w:br w:type="textWrapping"/>
-      </w:r>
-      <w:r>
-        <w:rPr>
-          <w:rStyle w:val="NormalTok"/>
-        </w:rPr>
-        <w:t xml:space="preserve">p2</w:t>
-      </w:r>
-    </w:p>
-    <w:p>
-      <w:pPr>
-        <w:pStyle w:val="SourceCode"/>
-      </w:pPr>
-      <w:r>
-        <w:rPr>
-          <w:rStyle w:val="VerbatimChar"/>
-        </w:rPr>
-        <w:t xml:space="preserve">## [1] 0.2159635</w:t>
-      </w:r>
-    </w:p>
-    <w:p>
-      <w:pPr>
-        <w:pStyle w:val="FirstParagraph"/>
-      </w:pPr>
-      <w:r>
-        <w:t xml:space="preserve">By the way, survival is:</w:t>
-      </w:r>
-    </w:p>
-    <w:p>
-      <w:pPr>
-        <w:pStyle w:val="SourceCode"/>
-      </w:pPr>
-      <w:r>
-        <w:rPr>
-          <w:rStyle w:val="NormalTok"/>
-        </w:rPr>
-        <w:t xml:space="preserve">phi =</w:t>
-      </w:r>
-      <w:r>
-        <w:rPr>
-          <w:rStyle w:val="StringTok"/>
-        </w:rPr>
-        <w:t xml:space="preserve"> </w:t>
-      </w:r>
-      <w:r>
-        <w:rPr>
-          <w:rStyle w:val="NormalTok"/>
-        </w:rPr>
-        <w:t xml:space="preserve">model.het$results$real[</w:t>
-      </w:r>
-      <w:r>
-        <w:rPr>
-          <w:rStyle w:val="DecValTok"/>
-        </w:rPr>
-        <w:t xml:space="preserve">2</w:t>
-      </w:r>
-      <w:r>
-        <w:rPr>
-          <w:rStyle w:val="NormalTok"/>
-        </w:rPr>
-        <w:t xml:space="preserve">:</w:t>
-      </w:r>
-      <w:r>
-        <w:rPr>
-          <w:rStyle w:val="DecValTok"/>
-        </w:rPr>
-        <w:t xml:space="preserve">8</w:t>
-      </w:r>
-      <w:r>
-        <w:rPr>
-          <w:rStyle w:val="NormalTok"/>
-        </w:rPr>
-        <w:t xml:space="preserve">,</w:t>
-      </w:r>
-      <w:r>
-        <w:rPr>
-          <w:rStyle w:val="DecValTok"/>
-        </w:rPr>
-        <w:t xml:space="preserve">1</w:t>
-      </w:r>
-      <w:r>
-        <w:rPr>
-          <w:rStyle w:val="NormalTok"/>
-        </w:rPr>
-        <w:t xml:space="preserve">]</w:t>
-      </w:r>
-      <w:r>
-        <w:br w:type="textWrapping"/>
-      </w:r>
-      <w:r>
-        <w:rPr>
-          <w:rStyle w:val="NormalTok"/>
-        </w:rPr>
-        <w:t xml:space="preserve">phi</w:t>
-      </w:r>
-    </w:p>
-    <w:p>
-      <w:pPr>
-        <w:pStyle w:val="SourceCode"/>
-      </w:pPr>
-      <w:r>
-        <w:rPr>
-          <w:rStyle w:val="VerbatimChar"/>
-        </w:rPr>
-        <w:t xml:space="preserve">## [1] 0.6897869 0.2760778 0.9570421 0.4446168 0.5709731 0.7454628 0.9182502</w:t>
-      </w:r>
-    </w:p>
-    <w:p>
-      <w:pPr>
-        <w:pStyle w:val="FirstParagraph"/>
-      </w:pPr>
-      <w:r>
-        <w:t xml:space="preserve">Now let's the bootstrap to get confidence intervals (and median) for abundance. IN PROGRESS (means I'm debugging...).</w:t>
+        <w:drawing>
+          <wp:inline>
+            <wp:extent cx="5334000" cy="4267200"/>
+            <wp:effectExtent b="0" l="0" r="0" t="0"/>
+            <wp:docPr descr="" id="1" name="Picture"/>
+            <a:graphic>
+              <a:graphicData uri="http://schemas.openxmlformats.org/drawingml/2006/picture">
+                <pic:pic>
+                  <pic:nvPicPr>
+                    <pic:cNvPr descr="abundance_capturerecapture_files/figure-docx/unnamed-chunk-53-1.png" id="0" name="Picture"/>
+                    <pic:cNvPicPr>
+                      <a:picLocks noChangeArrowheads="1" noChangeAspect="1"/>
+                    </pic:cNvPicPr>
+                  </pic:nvPicPr>
+                  <pic:blipFill>
+                    <a:blip r:embed="rId35"/>
+                    <a:stretch>
+                      <a:fillRect/>
+                    </a:stretch>
+                  </pic:blipFill>
+                  <pic:spPr bwMode="auto">
+                    <a:xfrm>
+                      <a:off x="0" y="0"/>
+                      <a:ext cx="5334000" cy="4267200"/>
+                    </a:xfrm>
+                    <a:prstGeom prst="rect">
+                      <a:avLst/>
+                    </a:prstGeom>
+                    <a:noFill/>
+                    <a:ln w="9525">
+                      <a:noFill/>
+                      <a:headEnd/>
+                      <a:tailEnd/>
+                    </a:ln>
+                  </pic:spPr>
+                </pic:pic>
+              </a:graphicData>
+            </a:graphic>
+          </wp:inline>
+        </w:drawing>
       </w:r>
     </w:p>
     <w:p>
       <w:pPr>
         <w:pStyle w:val="Heading2"/>
       </w:pPr>
-      <w:bookmarkStart w:id="35" w:name="to-do"/>
-      <w:bookmarkEnd w:id="35"/>
+      <w:bookmarkStart w:id="36" w:name="to-do"/>
+      <w:bookmarkEnd w:id="36"/>
       <w:r>
         <w:t xml:space="preserve">To do</w:t>
       </w:r>
@@ -12124,7 +14910,37 @@
         </w:numPr>
       </w:pPr>
       <w:r>
-        <w:t xml:space="preserve">multi-model inference using bootstrap à la Buckland</w:t>
+        <w:t xml:space="preserve">check the calculations for</w:t>
+      </w:r>
+      <w:r>
+        <w:t xml:space="preserve"> </w:t>
+      </w:r>
+      <w:r>
+        <w:rPr>
+          <w:rStyle w:val="VerbatimChar"/>
+        </w:rPr>
+        <w:t xml:space="preserve">bigU</w:t>
+      </w:r>
+      <w:r>
+        <w:t xml:space="preserve"> </w:t>
+      </w:r>
+      <w:r>
+        <w:t xml:space="preserve">and</w:t>
+      </w:r>
+      <w:r>
+        <w:t xml:space="preserve"> </w:t>
+      </w:r>
+      <w:r>
+        <w:rPr>
+          <w:rStyle w:val="VerbatimChar"/>
+        </w:rPr>
+        <w:t xml:space="preserve">bigM</w:t>
+      </w:r>
+      <w:r>
+        <w:t xml:space="preserve"> </w:t>
+      </w:r>
+      <w:r>
+        <w:t xml:space="preserve">and make them generic (what if survival is time-dependen?)</w:t>
       </w:r>
     </w:p>
     <w:p>
@@ -12136,7 +14952,7 @@
         </w:numPr>
       </w:pPr>
       <w:r>
-        <w:t xml:space="preserve">add heterogeneity à la Pledger</w:t>
+        <w:t xml:space="preserve">multi-model inference using bootstrap à la Buckland</w:t>
       </w:r>
     </w:p>
     <w:p>
@@ -12148,24 +14964,12 @@
         </w:numPr>
       </w:pPr>
       <w:r>
-        <w:t xml:space="preserve">add complete reference for Chiara's paper once published</w:t>
-      </w:r>
-    </w:p>
-    <w:p>
-      <w:pPr>
-        <w:pStyle w:val="Compact"/>
-        <w:numPr>
-          <w:numId w:val="1001"/>
-          <w:ilvl w:val="0"/>
-        </w:numPr>
-      </w:pPr>
-      <w:r>
         <w:t xml:space="preserve">add Jolly-Seber as in</w:t>
       </w:r>
       <w:r>
         <w:t xml:space="preserve"> </w:t>
       </w:r>
-      <w:hyperlink r:id="rId36">
+      <w:hyperlink r:id="rId37">
         <w:r>
           <w:rPr>
             <w:rStyle w:val="Hyperlink"/>
@@ -12183,15 +14987,15 @@
         </w:numPr>
       </w:pPr>
       <w:r>
-        <w:t xml:space="preserve">add robust-design as in Nina and Blaise papers.</w:t>
+        <w:t xml:space="preserve">add robust-design as in papers currently in reviews (including model selection with bootstrap).</w:t>
       </w:r>
     </w:p>
     <w:p>
       <w:pPr>
         <w:pStyle w:val="Heading2"/>
       </w:pPr>
-      <w:bookmarkStart w:id="37" w:name="references"/>
-      <w:bookmarkEnd w:id="37"/>
+      <w:bookmarkStart w:id="38" w:name="references"/>
+      <w:bookmarkEnd w:id="38"/>
       <w:r>
         <w:t xml:space="preserve">References</w:t>
       </w:r>
@@ -12370,7 +15174,7 @@
     </w:lvl>
   </w:abstractNum>
   <w:abstractNum w:abstractNumId="990">
-    <w:nsid w:val="f4dfe202"/>
+    <w:nsid w:val="3dc6cd9a"/>
     <w:multiLevelType w:val="multilevel"/>
     <w:lvl w:ilvl="0">
       <w:numFmt w:val="bullet"/>
@@ -12451,7 +15255,7 @@
     </w:lvl>
   </w:abstractNum>
   <w:abstractNum w:abstractNumId="991">
-    <w:nsid w:val="f8bb4a72"/>
+    <w:nsid w:val="19268da1"/>
     <w:multiLevelType w:val="multilevel"/>
     <w:lvl w:ilvl="0">
       <w:numFmt w:val="bullet"/>

</xml_diff>

<commit_message>
Add multi-model inference using bootstrap
</commit_message>
<xml_diff>
--- a/abundance_capturerecapture.docx
+++ b/abundance_capturerecapture.docx
@@ -126,15 +126,7 @@
         <w:t xml:space="preserve"> </w:t>
       </w:r>
       <w:r>
-        <w:t xml:space="preserve">because everything can be done in R, and it's cool for reproducible research. But other pieces of software are fine too. I consider simple CJS models and models with transience. In passing, I also fit models with heterogeneity in the detection process with finite mixtures and an individual random effect. The bootstrap is used to obtain confidence intervals.</w:t>
-      </w:r>
-    </w:p>
-    <w:p>
-      <w:pPr>
-        <w:pStyle w:val="BodyText"/>
-      </w:pPr>
-      <w:r>
-        <w:t xml:space="preserve">I have ignored multi-model inference for simplicity. However the bootstrap can be used to perform model selection (e.g., Buckland et al. 1997).</w:t>
+        <w:t xml:space="preserve">because everything can be done in R, and it's cool for reproducible research. But other pieces of software are fine too. I consider simple CJS models and models with transience. In passing, I also fit models with heterogeneity in the detection process with finite mixtures and an individual random effect. The bootstrap is used to obtain confidence intervals. I also illustrate multi-model inference and use the bootstrap to perform model selection (Buckland et al. 1997).</w:t>
       </w:r>
     </w:p>
     <w:p>
@@ -1611,7 +1603,7 @@
         <w:rPr>
           <w:rStyle w:val="VerbatimChar"/>
         </w:rPr>
-        <w:t xml:space="preserve">## Phi g1 c1 a0 t1 0.5234883 0.0565078 0.4133877 0.6313524</w:t>
+        <w:t xml:space="preserve">## Phi g1 c1 a0 t1 0.5234884 0.0565077 0.4133878 0.6313524</w:t>
       </w:r>
     </w:p>
     <w:p>
@@ -1801,7 +1793,7 @@
         <w:rPr>
           <w:rStyle w:val="VerbatimChar"/>
         </w:rPr>
-        <w:t xml:space="preserve">## p g1 c1 a1 t2 0.6814075 0.2413589 0.1948418 0.9497576</w:t>
+        <w:t xml:space="preserve">## p g1 c1 a1 t2 0.6814075 0.2413580 0.1948429 0.9497572</w:t>
       </w:r>
       <w:r>
         <w:br w:type="textWrapping"/>
@@ -1810,7 +1802,7 @@
         <w:rPr>
           <w:rStyle w:val="VerbatimChar"/>
         </w:rPr>
-        <w:t xml:space="preserve">## p g1 c1 a2 t3 0.1515677 0.1041699 0.0352270 0.4663919</w:t>
+        <w:t xml:space="preserve">## p g1 c1 a2 t3 0.1515677 0.1041699 0.0352270 0.4663918</w:t>
       </w:r>
       <w:r>
         <w:br w:type="textWrapping"/>
@@ -1819,7 +1811,7 @@
         <w:rPr>
           <w:rStyle w:val="VerbatimChar"/>
         </w:rPr>
-        <w:t xml:space="preserve">## p g1 c1 a3 t4 0.4246961 0.1541837 0.1764801 0.7177505</w:t>
+        <w:t xml:space="preserve">## p g1 c1 a3 t4 0.4246960 0.1541836 0.1764801 0.7177504</w:t>
       </w:r>
       <w:r>
         <w:br w:type="textWrapping"/>
@@ -1828,7 +1820,7 @@
         <w:rPr>
           <w:rStyle w:val="VerbatimChar"/>
         </w:rPr>
-        <w:t xml:space="preserve">## p g1 c1 a4 t5 0.2866320 0.1204953 0.1123644 0.5605063</w:t>
+        <w:t xml:space="preserve">## p g1 c1 a4 t5 0.2866319 0.1204953 0.1123644 0.5605062</w:t>
       </w:r>
       <w:r>
         <w:br w:type="textWrapping"/>
@@ -1837,7 +1829,7 @@
         <w:rPr>
           <w:rStyle w:val="VerbatimChar"/>
         </w:rPr>
-        <w:t xml:space="preserve">## p g1 c1 a5 t6 0.3746889 0.1538312 0.1419705 0.6845395</w:t>
+        <w:t xml:space="preserve">## p g1 c1 a5 t6 0.3746889 0.1538311 0.1419705 0.6845395</w:t>
       </w:r>
       <w:r>
         <w:br w:type="textWrapping"/>
@@ -1846,7 +1838,7 @@
         <w:rPr>
           <w:rStyle w:val="VerbatimChar"/>
         </w:rPr>
-        <w:t xml:space="preserve">## p g1 c1 a6 t7 0.4332828 0.1215466 0.2246678 0.6685711</w:t>
+        <w:t xml:space="preserve">## p g1 c1 a6 t7 0.4332827 0.1215465 0.2246677 0.6685710</w:t>
       </w:r>
       <w:r>
         <w:br w:type="textWrapping"/>
@@ -1855,7 +1847,7 @@
         <w:rPr>
           <w:rStyle w:val="VerbatimChar"/>
         </w:rPr>
-        <w:t xml:space="preserve">## p g1 c1 a7 t8 0.8383464 0.1685128 0.3119193 0.9834245</w:t>
+        <w:t xml:space="preserve">## p g1 c1 a7 t8 0.8383462 0.1685125 0.3119201 0.9834244</w:t>
       </w:r>
     </w:p>
     <w:p>
@@ -2062,7 +2054,7 @@
         <w:rPr>
           <w:rStyle w:val="VerbatimChar"/>
         </w:rPr>
-        <w:t xml:space="preserve">##  33.75366  92.36796  58.86562  45.35432  93.41083 122.32196  90.65465</w:t>
+        <w:t xml:space="preserve">##  33.75366  92.36796  58.86564  45.35434  93.41083 122.32199  90.65467</w:t>
       </w:r>
     </w:p>
     <w:p>
@@ -3168,7 +3160,7 @@
         <w:rPr>
           <w:rStyle w:val="VerbatimChar"/>
         </w:rPr>
-        <w:t xml:space="preserve">##           [,1]     [,2]     [,3]     [,4]      [,5]     [,6]     [,7]</w:t>
+        <w:t xml:space="preserve">##           [,1]     [,2]     [,3]     [,4]      [,5]     [,6]      [,7]</w:t>
       </w:r>
       <w:r>
         <w:br w:type="textWrapping"/>
@@ -3177,7 +3169,7 @@
         <w:rPr>
           <w:rStyle w:val="VerbatimChar"/>
         </w:rPr>
-        <w:t xml:space="preserve">## 2.5%  28.54387  67.4616 38.73358 29.48031  85.40419 103.6275  83.7661</w:t>
+        <w:t xml:space="preserve">## 2.5%  28.54388  67.4616 38.73357 29.48032  85.40419 103.6275  83.76609</w:t>
       </w:r>
       <w:r>
         <w:br w:type="textWrapping"/>
@@ -3186,7 +3178,7 @@
         <w:rPr>
           <w:rStyle w:val="VerbatimChar"/>
         </w:rPr>
-        <w:t xml:space="preserve">## 97.5% 43.36617 117.2744 74.52388 57.73954 128.64009 131.2653 102.5829</w:t>
+        <w:t xml:space="preserve">## 97.5% 43.36614 117.2743 74.52388 57.73954 128.64006 131.2653 102.58291</w:t>
       </w:r>
     </w:p>
     <w:p>
@@ -3785,7 +3777,7 @@
     </w:p>
     <w:p>
       <w:pPr>
-        <w:pStyle w:val="Heading1"/>
+        <w:pStyle w:val="Heading2"/>
       </w:pPr>
       <w:bookmarkStart w:id="25" w:name="what-if-transience-occurs"/>
       <w:bookmarkEnd w:id="25"/>
@@ -5433,7 +5425,7 @@
         <w:rPr>
           <w:rStyle w:val="VerbatimChar"/>
         </w:rPr>
-        <w:t xml:space="preserve">## Phi g1 c1 a0 t1 0.4313735 0.0507979 0.3357811 0.5323679</w:t>
+        <w:t xml:space="preserve">## Phi g1 c1 a0 t1 0.4313735 0.0507980 0.3357811 0.5323679</w:t>
       </w:r>
       <w:r>
         <w:br w:type="textWrapping"/>
@@ -5442,7 +5434,7 @@
         <w:rPr>
           <w:rStyle w:val="VerbatimChar"/>
         </w:rPr>
-        <w:t xml:space="preserve">## Phi g1 c1 a1 t2 0.7976824 0.0513587 0.6787706 0.8803360</w:t>
+        <w:t xml:space="preserve">## Phi g1 c1 a1 t2 0.7976824 0.0513587 0.6787706 0.8803361</w:t>
       </w:r>
     </w:p>
     <w:p>
@@ -5628,7 +5620,7 @@
         <w:rPr>
           <w:rStyle w:val="VerbatimChar"/>
         </w:rPr>
-        <w:t xml:space="preserve">## p g1 c1 a1 t2 0.5353637 0.0536269 0.4302436 0.637433</w:t>
+        <w:t xml:space="preserve">## p g1 c1 a1 t2 0.5353636 0.0536269 0.4302436 0.637433</w:t>
       </w:r>
     </w:p>
     <w:p>
@@ -5811,7 +5803,7 @@
         <w:rPr>
           <w:rStyle w:val="VerbatimChar"/>
         </w:rPr>
-        <w:t xml:space="preserve">##  72.84767 115.80912  98.99812  76.58345  78.45134</w:t>
+        <w:t xml:space="preserve">##  72.84769 115.80914  98.99814  76.58347  78.45136</w:t>
       </w:r>
     </w:p>
     <w:p>
@@ -7539,7 +7531,7 @@
         <w:rPr>
           <w:rStyle w:val="VerbatimChar"/>
         </w:rPr>
-        <w:t xml:space="preserve">## [1] 46.88134 72.49815 67.46543 60.77500 57.31773</w:t>
+        <w:t xml:space="preserve">## [1] 46.88135 72.49815 67.46543 60.77500 57.31774</w:t>
       </w:r>
     </w:p>
     <w:p>
@@ -7654,7 +7646,7 @@
         <w:rPr>
           <w:rStyle w:val="VerbatimChar"/>
         </w:rPr>
-        <w:t xml:space="preserve">## 97.5% 63.62992 104.86695 87.50821 85.56883 75.93379</w:t>
+        <w:t xml:space="preserve">## 97.5% 63.62992 104.86694 87.50821 85.56883 75.93379</w:t>
       </w:r>
     </w:p>
     <w:p>
@@ -9611,7 +9603,7 @@
         <w:rPr>
           <w:rStyle w:val="VerbatimChar"/>
         </w:rPr>
-        <w:t xml:space="preserve">## p g1 c1 a1 t2 0.375289 0.1236448 0.1760597 0.6281036</w:t>
+        <w:t xml:space="preserve">## p g1 c1 a1 t2 0.375289 0.1236449 0.1760596 0.6281038</w:t>
       </w:r>
     </w:p>
     <w:p>
@@ -9633,7 +9625,7 @@
         <w:rPr>
           <w:rStyle w:val="VerbatimChar"/>
         </w:rPr>
-        <w:t xml:space="preserve">##                 estimate        se       lcl      ucl</w:t>
+        <w:t xml:space="preserve">##                 estimate        se       lcl     ucl</w:t>
       </w:r>
       <w:r>
         <w:br w:type="textWrapping"/>
@@ -9642,7 +9634,7 @@
         <w:rPr>
           <w:rStyle w:val="VerbatimChar"/>
         </w:rPr>
-        <w:t xml:space="preserve">## sigmap g1 a0 t1  1.86494 0.7965139 0.8360446 4.160069</w:t>
+        <w:t xml:space="preserve">## sigmap g1 a0 t1 1.864941 0.7965142 0.8360444 4.16007</w:t>
       </w:r>
     </w:p>
     <w:p>
@@ -9673,7 +9665,7 @@
         <w:rPr>
           <w:rStyle w:val="VerbatimChar"/>
         </w:rPr>
-        <w:t xml:space="preserve">## Phi g1 c1 a0 t1 0.6255005 0.0665329 0.4890696 0.7445307</w:t>
+        <w:t xml:space="preserve">## Phi g1 c1 a0 t1 0.6255005 0.0665329 0.4890695 0.7445307</w:t>
       </w:r>
     </w:p>
     <w:p>
@@ -10269,7 +10261,7 @@
         <w:rPr>
           <w:rStyle w:val="VerbatimChar"/>
         </w:rPr>
-        <w:t xml:space="preserve">## Phi:(Intercept)     0.5129615 0.2840256 -0.0437286 1.0696517</w:t>
+        <w:t xml:space="preserve">## Phi:(Intercept)     0.5129616 0.2840257 -0.0437289 1.0696520</w:t>
       </w:r>
       <w:r>
         <w:br w:type="textWrapping"/>
@@ -10278,7 +10270,7 @@
         <w:rPr>
           <w:rStyle w:val="VerbatimChar"/>
         </w:rPr>
-        <w:t xml:space="preserve">## sigmap:(Intercept)  0.6232291 0.4270988 -0.2138846 1.4603428</w:t>
+        <w:t xml:space="preserve">## sigmap:(Intercept)  0.6232292 0.4270990 -0.2138848 1.4603432</w:t>
       </w:r>
       <w:r>
         <w:br w:type="textWrapping"/>
@@ -10287,7 +10279,7 @@
         <w:rPr>
           <w:rStyle w:val="VerbatimChar"/>
         </w:rPr>
-        <w:t xml:space="preserve">## p:(Intercept)      -0.5095926 0.5273889 -1.5432750 0.5240897</w:t>
+        <w:t xml:space="preserve">## p:(Intercept)      -0.5095927 0.5273894 -1.5432759 0.5240905</w:t>
       </w:r>
     </w:p>
     <w:p>
@@ -11553,7 +11545,7 @@
         <w:rPr>
           <w:rStyle w:val="VerbatimChar"/>
         </w:rPr>
-        <w:t xml:space="preserve">## pi g1 a0 t1 m1     0.4161090 0.1068705 0.2313148 0.6279349              </w:t>
+        <w:t xml:space="preserve">## pi g1 a0 t1 m1     0.4161091 0.1068706 0.2313149 0.6279351              </w:t>
       </w:r>
       <w:r>
         <w:br w:type="textWrapping"/>
@@ -11571,7 +11563,7 @@
         <w:rPr>
           <w:rStyle w:val="VerbatimChar"/>
         </w:rPr>
-        <w:t xml:space="preserve">## p g1 c1 a1 t2 m1   0.6119298 0.0762766 0.4565781 0.7474370              </w:t>
+        <w:t xml:space="preserve">## p g1 c1 a1 t2 m1   0.6119297 0.0762766 0.4565780 0.7474369              </w:t>
       </w:r>
       <w:r>
         <w:br w:type="textWrapping"/>
@@ -11580,7 +11572,7 @@
         <w:rPr>
           <w:rStyle w:val="VerbatimChar"/>
         </w:rPr>
-        <w:t xml:space="preserve">## p g1 c1 a1 t2 m2   0.0511852 0.0398347 0.0106930 0.2121337</w:t>
+        <w:t xml:space="preserve">## p g1 c1 a1 t2 m2   0.0511851 0.0398347 0.0106930 0.2121338</w:t>
       </w:r>
     </w:p>
     <w:p>
@@ -11655,7 +11647,7 @@
         <w:rPr>
           <w:rStyle w:val="VerbatimChar"/>
         </w:rPr>
-        <w:t xml:space="preserve">## [1] 0.416109</w:t>
+        <w:t xml:space="preserve">## [1] 0.4161091</w:t>
       </w:r>
     </w:p>
     <w:p>
@@ -11730,7 +11722,7 @@
         <w:rPr>
           <w:rStyle w:val="VerbatimChar"/>
         </w:rPr>
-        <w:t xml:space="preserve">## [1] 0.6119298</w:t>
+        <w:t xml:space="preserve">## [1] 0.6119297</w:t>
       </w:r>
     </w:p>
     <w:p>
@@ -11805,7 +11797,7 @@
         <w:rPr>
           <w:rStyle w:val="VerbatimChar"/>
         </w:rPr>
-        <w:t xml:space="preserve">## [1] 0.0511852</w:t>
+        <w:t xml:space="preserve">## [1] 0.0511851</w:t>
       </w:r>
     </w:p>
     <w:p>
@@ -14318,7 +14310,7 @@
         <w:rPr>
           <w:rStyle w:val="VerbatimChar"/>
         </w:rPr>
-        <w:t xml:space="preserve">## 2.5%  289.3923 477.8218 386.4733 232.4835 189.2225</w:t>
+        <w:t xml:space="preserve">## 2.5%  289.3927 477.8226 386.4739 232.4838 189.2227</w:t>
       </w:r>
       <w:r>
         <w:br w:type="textWrapping"/>
@@ -14327,7 +14319,7 @@
         <w:rPr>
           <w:rStyle w:val="VerbatimChar"/>
         </w:rPr>
-        <w:t xml:space="preserve">## 50%   341.5989 528.5707 443.6484 296.6347 236.6584</w:t>
+        <w:t xml:space="preserve">## 50%   341.5995 528.5716 443.6490 296.6351 236.6587</w:t>
       </w:r>
       <w:r>
         <w:br w:type="textWrapping"/>
@@ -14336,7 +14328,7 @@
         <w:rPr>
           <w:rStyle w:val="VerbatimChar"/>
         </w:rPr>
-        <w:t xml:space="preserve">## 97.5% 423.7760 618.2259 510.3297 372.2116 306.5724</w:t>
+        <w:t xml:space="preserve">## 97.5% 423.7767 618.2269 510.3304 372.2121 306.5728</w:t>
       </w:r>
     </w:p>
     <w:p>
@@ -14895,8 +14887,2761 @@
       <w:pPr>
         <w:pStyle w:val="Heading2"/>
       </w:pPr>
-      <w:bookmarkStart w:id="36" w:name="to-do"/>
+      <w:bookmarkStart w:id="36" w:name="model-averaging-abundance-estimates"/>
       <w:bookmarkEnd w:id="36"/>
+      <w:r>
+        <w:t xml:space="preserve">Model-averaging abundance estimates</w:t>
+      </w:r>
+    </w:p>
+    <w:p>
+      <w:pPr>
+        <w:pStyle w:val="FirstParagraph"/>
+      </w:pPr>
+      <w:r>
+        <w:t xml:space="preserve">If you remember the first section, the 4 models we fitted to</w:t>
+      </w:r>
+      <w:r>
+        <w:t xml:space="preserve"> </w:t>
+      </w:r>
+      <w:r>
+        <w:rPr>
+          <w:rStyle w:val="VerbatimChar"/>
+        </w:rPr>
+        <w:t xml:space="preserve">dataset1</w:t>
+      </w:r>
+      <w:r>
+        <w:t xml:space="preserve"> </w:t>
+      </w:r>
+      <w:r>
+        <w:t xml:space="preserve">had close AICc values. In this situation, multi-model inference is recommended. Following Buckland et al. (1997), we use the bootstrap to obtain model-averaged abundance estimates.</w:t>
+      </w:r>
+    </w:p>
+    <w:p>
+      <w:pPr>
+        <w:pStyle w:val="BodyText"/>
+      </w:pPr>
+      <w:r>
+        <w:t xml:space="preserve">First, load RMark and read in that data:</w:t>
+      </w:r>
+    </w:p>
+    <w:p>
+      <w:pPr>
+        <w:pStyle w:val="SourceCode"/>
+      </w:pPr>
+      <w:r>
+        <w:rPr>
+          <w:rStyle w:val="KeywordTok"/>
+        </w:rPr>
+        <w:t xml:space="preserve">rm</w:t>
+      </w:r>
+      <w:r>
+        <w:rPr>
+          <w:rStyle w:val="NormalTok"/>
+        </w:rPr>
+        <w:t xml:space="preserve">(</w:t>
+      </w:r>
+      <w:r>
+        <w:rPr>
+          <w:rStyle w:val="DataTypeTok"/>
+        </w:rPr>
+        <w:t xml:space="preserve">list=</w:t>
+      </w:r>
+      <w:r>
+        <w:rPr>
+          <w:rStyle w:val="KeywordTok"/>
+        </w:rPr>
+        <w:t xml:space="preserve">ls</w:t>
+      </w:r>
+      <w:r>
+        <w:rPr>
+          <w:rStyle w:val="NormalTok"/>
+        </w:rPr>
+        <w:t xml:space="preserve">(</w:t>
+      </w:r>
+      <w:r>
+        <w:rPr>
+          <w:rStyle w:val="DataTypeTok"/>
+        </w:rPr>
+        <w:t xml:space="preserve">all=</w:t>
+      </w:r>
+      <w:r>
+        <w:rPr>
+          <w:rStyle w:val="OtherTok"/>
+        </w:rPr>
+        <w:t xml:space="preserve">TRUE</w:t>
+      </w:r>
+      <w:r>
+        <w:rPr>
+          <w:rStyle w:val="NormalTok"/>
+        </w:rPr>
+        <w:t xml:space="preserve">))</w:t>
+      </w:r>
+      <w:r>
+        <w:br w:type="textWrapping"/>
+      </w:r>
+      <w:r>
+        <w:rPr>
+          <w:rStyle w:val="KeywordTok"/>
+        </w:rPr>
+        <w:t xml:space="preserve">library</w:t>
+      </w:r>
+      <w:r>
+        <w:rPr>
+          <w:rStyle w:val="NormalTok"/>
+        </w:rPr>
+        <w:t xml:space="preserve">(RMark)</w:t>
+      </w:r>
+      <w:r>
+        <w:br w:type="textWrapping"/>
+      </w:r>
+      <w:r>
+        <w:rPr>
+          <w:rStyle w:val="NormalTok"/>
+        </w:rPr>
+        <w:t xml:space="preserve">hw.dat =</w:t>
+      </w:r>
+      <w:r>
+        <w:rPr>
+          <w:rStyle w:val="StringTok"/>
+        </w:rPr>
+        <w:t xml:space="preserve"> </w:t>
+      </w:r>
+      <w:r>
+        <w:rPr>
+          <w:rStyle w:val="KeywordTok"/>
+        </w:rPr>
+        <w:t xml:space="preserve">import.chdata</w:t>
+      </w:r>
+      <w:r>
+        <w:rPr>
+          <w:rStyle w:val="NormalTok"/>
+        </w:rPr>
+        <w:t xml:space="preserve">(</w:t>
+      </w:r>
+      <w:r>
+        <w:rPr>
+          <w:rStyle w:val="StringTok"/>
+        </w:rPr>
+        <w:t xml:space="preserve">"dataset1.txt"</w:t>
+      </w:r>
+      <w:r>
+        <w:rPr>
+          <w:rStyle w:val="NormalTok"/>
+        </w:rPr>
+        <w:t xml:space="preserve">, </w:t>
+      </w:r>
+      <w:r>
+        <w:rPr>
+          <w:rStyle w:val="DataTypeTok"/>
+        </w:rPr>
+        <w:t xml:space="preserve">header =</w:t>
+      </w:r>
+      <w:r>
+        <w:rPr>
+          <w:rStyle w:val="NormalTok"/>
+        </w:rPr>
+        <w:t xml:space="preserve"> </w:t>
+      </w:r>
+      <w:r>
+        <w:rPr>
+          <w:rStyle w:val="NormalTok"/>
+        </w:rPr>
+        <w:t xml:space="preserve">F, </w:t>
+      </w:r>
+      <w:r>
+        <w:rPr>
+          <w:rStyle w:val="DataTypeTok"/>
+        </w:rPr>
+        <w:t xml:space="preserve">field.names =</w:t>
+      </w:r>
+      <w:r>
+        <w:rPr>
+          <w:rStyle w:val="NormalTok"/>
+        </w:rPr>
+        <w:t xml:space="preserve"> </w:t>
+      </w:r>
+      <w:r>
+        <w:rPr>
+          <w:rStyle w:val="KeywordTok"/>
+        </w:rPr>
+        <w:t xml:space="preserve">c</w:t>
+      </w:r>
+      <w:r>
+        <w:rPr>
+          <w:rStyle w:val="NormalTok"/>
+        </w:rPr>
+        <w:t xml:space="preserve">(</w:t>
+      </w:r>
+      <w:r>
+        <w:rPr>
+          <w:rStyle w:val="StringTok"/>
+        </w:rPr>
+        <w:t xml:space="preserve">"ch"</w:t>
+      </w:r>
+      <w:r>
+        <w:rPr>
+          <w:rStyle w:val="NormalTok"/>
+        </w:rPr>
+        <w:t xml:space="preserve">), </w:t>
+      </w:r>
+      <w:r>
+        <w:rPr>
+          <w:rStyle w:val="DataTypeTok"/>
+        </w:rPr>
+        <w:t xml:space="preserve">field.types =</w:t>
+      </w:r>
+      <w:r>
+        <w:rPr>
+          <w:rStyle w:val="NormalTok"/>
+        </w:rPr>
+        <w:t xml:space="preserve"> </w:t>
+      </w:r>
+      <w:r>
+        <w:rPr>
+          <w:rStyle w:val="OtherTok"/>
+        </w:rPr>
+        <w:t xml:space="preserve">NULL</w:t>
+      </w:r>
+      <w:r>
+        <w:rPr>
+          <w:rStyle w:val="NormalTok"/>
+        </w:rPr>
+        <w:t xml:space="preserve">)</w:t>
+      </w:r>
+    </w:p>
+    <w:p>
+      <w:pPr>
+        <w:pStyle w:val="FirstParagraph"/>
+      </w:pPr>
+      <w:r>
+        <w:t xml:space="preserve">Define the effects on parameters:</w:t>
+      </w:r>
+    </w:p>
+    <w:p>
+      <w:pPr>
+        <w:pStyle w:val="SourceCode"/>
+      </w:pPr>
+      <w:r>
+        <w:rPr>
+          <w:rStyle w:val="CommentTok"/>
+        </w:rPr>
+        <w:t xml:space="preserve"># define parameter structure</w:t>
+      </w:r>
+      <w:r>
+        <w:br w:type="textWrapping"/>
+      </w:r>
+      <w:r>
+        <w:rPr>
+          <w:rStyle w:val="NormalTok"/>
+        </w:rPr>
+        <w:t xml:space="preserve">Phi.ct =</w:t>
+      </w:r>
+      <w:r>
+        <w:rPr>
+          <w:rStyle w:val="StringTok"/>
+        </w:rPr>
+        <w:t xml:space="preserve"> </w:t>
+      </w:r>
+      <w:r>
+        <w:rPr>
+          <w:rStyle w:val="KeywordTok"/>
+        </w:rPr>
+        <w:t xml:space="preserve">list</w:t>
+      </w:r>
+      <w:r>
+        <w:rPr>
+          <w:rStyle w:val="NormalTok"/>
+        </w:rPr>
+        <w:t xml:space="preserve">(</w:t>
+      </w:r>
+      <w:r>
+        <w:rPr>
+          <w:rStyle w:val="DataTypeTok"/>
+        </w:rPr>
+        <w:t xml:space="preserve">formula=</w:t>
+      </w:r>
+      <w:r>
+        <w:rPr>
+          <w:rStyle w:val="NormalTok"/>
+        </w:rPr>
+        <w:t xml:space="preserve">~</w:t>
+      </w:r>
+      <w:r>
+        <w:rPr>
+          <w:rStyle w:val="DecValTok"/>
+        </w:rPr>
+        <w:t xml:space="preserve">1</w:t>
+      </w:r>
+      <w:r>
+        <w:rPr>
+          <w:rStyle w:val="NormalTok"/>
+        </w:rPr>
+        <w:t xml:space="preserve">) </w:t>
+      </w:r>
+      <w:r>
+        <w:rPr>
+          <w:rStyle w:val="CommentTok"/>
+        </w:rPr>
+        <w:t xml:space="preserve"># constant survival</w:t>
+      </w:r>
+      <w:r>
+        <w:br w:type="textWrapping"/>
+      </w:r>
+      <w:r>
+        <w:rPr>
+          <w:rStyle w:val="NormalTok"/>
+        </w:rPr>
+        <w:t xml:space="preserve">Phi.time =</w:t>
+      </w:r>
+      <w:r>
+        <w:rPr>
+          <w:rStyle w:val="StringTok"/>
+        </w:rPr>
+        <w:t xml:space="preserve"> </w:t>
+      </w:r>
+      <w:r>
+        <w:rPr>
+          <w:rStyle w:val="KeywordTok"/>
+        </w:rPr>
+        <w:t xml:space="preserve">list</w:t>
+      </w:r>
+      <w:r>
+        <w:rPr>
+          <w:rStyle w:val="NormalTok"/>
+        </w:rPr>
+        <w:t xml:space="preserve">(</w:t>
+      </w:r>
+      <w:r>
+        <w:rPr>
+          <w:rStyle w:val="DataTypeTok"/>
+        </w:rPr>
+        <w:t xml:space="preserve">formula=</w:t>
+      </w:r>
+      <w:r>
+        <w:rPr>
+          <w:rStyle w:val="NormalTok"/>
+        </w:rPr>
+        <w:t xml:space="preserve">~time) </w:t>
+      </w:r>
+      <w:r>
+        <w:rPr>
+          <w:rStyle w:val="CommentTok"/>
+        </w:rPr>
+        <w:t xml:space="preserve"># year effect on survival</w:t>
+      </w:r>
+      <w:r>
+        <w:br w:type="textWrapping"/>
+      </w:r>
+      <w:r>
+        <w:rPr>
+          <w:rStyle w:val="NormalTok"/>
+        </w:rPr>
+        <w:t xml:space="preserve">p.ct =</w:t>
+      </w:r>
+      <w:r>
+        <w:rPr>
+          <w:rStyle w:val="StringTok"/>
+        </w:rPr>
+        <w:t xml:space="preserve"> </w:t>
+      </w:r>
+      <w:r>
+        <w:rPr>
+          <w:rStyle w:val="KeywordTok"/>
+        </w:rPr>
+        <w:t xml:space="preserve">list</w:t>
+      </w:r>
+      <w:r>
+        <w:rPr>
+          <w:rStyle w:val="NormalTok"/>
+        </w:rPr>
+        <w:t xml:space="preserve">(</w:t>
+      </w:r>
+      <w:r>
+        <w:rPr>
+          <w:rStyle w:val="DataTypeTok"/>
+        </w:rPr>
+        <w:t xml:space="preserve">formula=</w:t>
+      </w:r>
+      <w:r>
+        <w:rPr>
+          <w:rStyle w:val="NormalTok"/>
+        </w:rPr>
+        <w:t xml:space="preserve">~</w:t>
+      </w:r>
+      <w:r>
+        <w:rPr>
+          <w:rStyle w:val="DecValTok"/>
+        </w:rPr>
+        <w:t xml:space="preserve">1</w:t>
+      </w:r>
+      <w:r>
+        <w:rPr>
+          <w:rStyle w:val="NormalTok"/>
+        </w:rPr>
+        <w:t xml:space="preserve">) </w:t>
+      </w:r>
+      <w:r>
+        <w:rPr>
+          <w:rStyle w:val="CommentTok"/>
+        </w:rPr>
+        <w:t xml:space="preserve"># constant detection</w:t>
+      </w:r>
+      <w:r>
+        <w:br w:type="textWrapping"/>
+      </w:r>
+      <w:r>
+        <w:rPr>
+          <w:rStyle w:val="NormalTok"/>
+        </w:rPr>
+        <w:t xml:space="preserve">p.time =</w:t>
+      </w:r>
+      <w:r>
+        <w:rPr>
+          <w:rStyle w:val="StringTok"/>
+        </w:rPr>
+        <w:t xml:space="preserve"> </w:t>
+      </w:r>
+      <w:r>
+        <w:rPr>
+          <w:rStyle w:val="KeywordTok"/>
+        </w:rPr>
+        <w:t xml:space="preserve">list</w:t>
+      </w:r>
+      <w:r>
+        <w:rPr>
+          <w:rStyle w:val="NormalTok"/>
+        </w:rPr>
+        <w:t xml:space="preserve">(</w:t>
+      </w:r>
+      <w:r>
+        <w:rPr>
+          <w:rStyle w:val="DataTypeTok"/>
+        </w:rPr>
+        <w:t xml:space="preserve">formula=</w:t>
+      </w:r>
+      <w:r>
+        <w:rPr>
+          <w:rStyle w:val="NormalTok"/>
+        </w:rPr>
+        <w:t xml:space="preserve">~time) </w:t>
+      </w:r>
+      <w:r>
+        <w:rPr>
+          <w:rStyle w:val="CommentTok"/>
+        </w:rPr>
+        <w:t xml:space="preserve"># year effect on detection</w:t>
+      </w:r>
+    </w:p>
+    <w:p>
+      <w:pPr>
+        <w:pStyle w:val="FirstParagraph"/>
+      </w:pPr>
+      <w:r>
+        <w:t xml:space="preserve">Let's define a few quantities we will need later on:</w:t>
+      </w:r>
+    </w:p>
+    <w:p>
+      <w:pPr>
+        <w:pStyle w:val="SourceCode"/>
+      </w:pPr>
+      <w:r>
+        <w:rPr>
+          <w:rStyle w:val="NormalTok"/>
+        </w:rPr>
+        <w:t xml:space="preserve">nb_bootstrap =</w:t>
+      </w:r>
+      <w:r>
+        <w:rPr>
+          <w:rStyle w:val="StringTok"/>
+        </w:rPr>
+        <w:t xml:space="preserve"> </w:t>
+      </w:r>
+      <w:r>
+        <w:rPr>
+          <w:rStyle w:val="DecValTok"/>
+        </w:rPr>
+        <w:t xml:space="preserve">10</w:t>
+      </w:r>
+      <w:r>
+        <w:rPr>
+          <w:rStyle w:val="NormalTok"/>
+        </w:rPr>
+        <w:t xml:space="preserve"> </w:t>
+      </w:r>
+      <w:r>
+        <w:rPr>
+          <w:rStyle w:val="CommentTok"/>
+        </w:rPr>
+        <w:t xml:space="preserve"># use 500 or 1000 instead</w:t>
+      </w:r>
+      <w:r>
+        <w:br w:type="textWrapping"/>
+      </w:r>
+      <w:r>
+        <w:rPr>
+          <w:rStyle w:val="NormalTok"/>
+        </w:rPr>
+        <w:t xml:space="preserve">nb_years =</w:t>
+      </w:r>
+      <w:r>
+        <w:rPr>
+          <w:rStyle w:val="StringTok"/>
+        </w:rPr>
+        <w:t xml:space="preserve"> </w:t>
+      </w:r>
+      <w:r>
+        <w:rPr>
+          <w:rStyle w:val="DecValTok"/>
+        </w:rPr>
+        <w:t xml:space="preserve">8</w:t>
+      </w:r>
+      <w:r>
+        <w:br w:type="textWrapping"/>
+      </w:r>
+      <w:r>
+        <w:rPr>
+          <w:rStyle w:val="NormalTok"/>
+        </w:rPr>
+        <w:t xml:space="preserve">target =</w:t>
+      </w:r>
+      <w:r>
+        <w:rPr>
+          <w:rStyle w:val="StringTok"/>
+        </w:rPr>
+        <w:t xml:space="preserve"> </w:t>
+      </w:r>
+      <w:r>
+        <w:rPr>
+          <w:rStyle w:val="KeywordTok"/>
+        </w:rPr>
+        <w:t xml:space="preserve">data.frame</w:t>
+      </w:r>
+      <w:r>
+        <w:rPr>
+          <w:rStyle w:val="NormalTok"/>
+        </w:rPr>
+        <w:t xml:space="preserve">(hw.dat,</w:t>
+      </w:r>
+      <w:r>
+        <w:rPr>
+          <w:rStyle w:val="DataTypeTok"/>
+        </w:rPr>
+        <w:t xml:space="preserve">stringsAsFactors=</w:t>
+      </w:r>
+      <w:r>
+        <w:rPr>
+          <w:rStyle w:val="NormalTok"/>
+        </w:rPr>
+        <w:t xml:space="preserve">F)</w:t>
+      </w:r>
+      <w:r>
+        <w:br w:type="textWrapping"/>
+      </w:r>
+      <w:r>
+        <w:rPr>
+          <w:rStyle w:val="KeywordTok"/>
+        </w:rPr>
+        <w:t xml:space="preserve">set.seed</w:t>
+      </w:r>
+      <w:r>
+        <w:rPr>
+          <w:rStyle w:val="NormalTok"/>
+        </w:rPr>
+        <w:t xml:space="preserve">(</w:t>
+      </w:r>
+      <w:r>
+        <w:rPr>
+          <w:rStyle w:val="DecValTok"/>
+        </w:rPr>
+        <w:t xml:space="preserve">5</w:t>
+      </w:r>
+      <w:r>
+        <w:rPr>
+          <w:rStyle w:val="NormalTok"/>
+        </w:rPr>
+        <w:t xml:space="preserve">)</w:t>
+      </w:r>
+      <w:r>
+        <w:br w:type="textWrapping"/>
+      </w:r>
+      <w:r>
+        <w:rPr>
+          <w:rStyle w:val="NormalTok"/>
+        </w:rPr>
+        <w:t xml:space="preserve">pseudo =</w:t>
+      </w:r>
+      <w:r>
+        <w:rPr>
+          <w:rStyle w:val="StringTok"/>
+        </w:rPr>
+        <w:t xml:space="preserve"> </w:t>
+      </w:r>
+      <w:r>
+        <w:rPr>
+          <w:rStyle w:val="NormalTok"/>
+        </w:rPr>
+        <w:t xml:space="preserve">target </w:t>
+      </w:r>
+      <w:r>
+        <w:rPr>
+          <w:rStyle w:val="CommentTok"/>
+        </w:rPr>
+        <w:t xml:space="preserve"># initialization</w:t>
+      </w:r>
+      <w:r>
+        <w:br w:type="textWrapping"/>
+      </w:r>
+      <w:r>
+        <w:rPr>
+          <w:rStyle w:val="CommentTok"/>
+        </w:rPr>
+        <w:t xml:space="preserve"># storage quantities</w:t>
+      </w:r>
+      <w:r>
+        <w:br w:type="textWrapping"/>
+      </w:r>
+      <w:r>
+        <w:rPr>
+          <w:rStyle w:val="NormalTok"/>
+        </w:rPr>
+        <w:t xml:space="preserve">outlist &lt;-</w:t>
+      </w:r>
+      <w:r>
+        <w:rPr>
+          <w:rStyle w:val="StringTok"/>
+        </w:rPr>
+        <w:t xml:space="preserve"> </w:t>
+      </w:r>
+      <w:r>
+        <w:rPr>
+          <w:rStyle w:val="KeywordTok"/>
+        </w:rPr>
+        <w:t xml:space="preserve">vector</w:t>
+      </w:r>
+      <w:r>
+        <w:rPr>
+          <w:rStyle w:val="NormalTok"/>
+        </w:rPr>
+        <w:t xml:space="preserve">(</w:t>
+      </w:r>
+      <w:r>
+        <w:rPr>
+          <w:rStyle w:val="StringTok"/>
+        </w:rPr>
+        <w:t xml:space="preserve">"list"</w:t>
+      </w:r>
+      <w:r>
+        <w:rPr>
+          <w:rStyle w:val="NormalTok"/>
+        </w:rPr>
+        <w:t xml:space="preserve">, nb_bootstrap)</w:t>
+      </w:r>
+      <w:r>
+        <w:br w:type="textWrapping"/>
+      </w:r>
+      <w:r>
+        <w:rPr>
+          <w:rStyle w:val="NormalTok"/>
+        </w:rPr>
+        <w:t xml:space="preserve">outdata &lt;-</w:t>
+      </w:r>
+      <w:r>
+        <w:rPr>
+          <w:rStyle w:val="StringTok"/>
+        </w:rPr>
+        <w:t xml:space="preserve"> </w:t>
+      </w:r>
+      <w:r>
+        <w:rPr>
+          <w:rStyle w:val="KeywordTok"/>
+        </w:rPr>
+        <w:t xml:space="preserve">vector</w:t>
+      </w:r>
+      <w:r>
+        <w:rPr>
+          <w:rStyle w:val="NormalTok"/>
+        </w:rPr>
+        <w:t xml:space="preserve">(</w:t>
+      </w:r>
+      <w:r>
+        <w:rPr>
+          <w:rStyle w:val="StringTok"/>
+        </w:rPr>
+        <w:t xml:space="preserve">"list"</w:t>
+      </w:r>
+      <w:r>
+        <w:rPr>
+          <w:rStyle w:val="NormalTok"/>
+        </w:rPr>
+        <w:t xml:space="preserve">, nb_bootstrap)</w:t>
+      </w:r>
+      <w:r>
+        <w:br w:type="textWrapping"/>
+      </w:r>
+      <w:r>
+        <w:rPr>
+          <w:rStyle w:val="NormalTok"/>
+        </w:rPr>
+        <w:t xml:space="preserve">outreal &lt;-</w:t>
+      </w:r>
+      <w:r>
+        <w:rPr>
+          <w:rStyle w:val="StringTok"/>
+        </w:rPr>
+        <w:t xml:space="preserve"> </w:t>
+      </w:r>
+      <w:r>
+        <w:rPr>
+          <w:rStyle w:val="KeywordTok"/>
+        </w:rPr>
+        <w:t xml:space="preserve">vector</w:t>
+      </w:r>
+      <w:r>
+        <w:rPr>
+          <w:rStyle w:val="NormalTok"/>
+        </w:rPr>
+        <w:t xml:space="preserve">(</w:t>
+      </w:r>
+      <w:r>
+        <w:rPr>
+          <w:rStyle w:val="StringTok"/>
+        </w:rPr>
+        <w:t xml:space="preserve">"list"</w:t>
+      </w:r>
+      <w:r>
+        <w:rPr>
+          <w:rStyle w:val="NormalTok"/>
+        </w:rPr>
+        <w:t xml:space="preserve">, nb_bootstrap)</w:t>
+      </w:r>
+      <w:r>
+        <w:br w:type="textWrapping"/>
+      </w:r>
+      <w:r>
+        <w:rPr>
+          <w:rStyle w:val="NormalTok"/>
+        </w:rPr>
+        <w:t xml:space="preserve">outnhat &lt;-</w:t>
+      </w:r>
+      <w:r>
+        <w:rPr>
+          <w:rStyle w:val="StringTok"/>
+        </w:rPr>
+        <w:t xml:space="preserve"> </w:t>
+      </w:r>
+      <w:r>
+        <w:rPr>
+          <w:rStyle w:val="KeywordTok"/>
+        </w:rPr>
+        <w:t xml:space="preserve">vector</w:t>
+      </w:r>
+      <w:r>
+        <w:rPr>
+          <w:rStyle w:val="NormalTok"/>
+        </w:rPr>
+        <w:t xml:space="preserve">(</w:t>
+      </w:r>
+      <w:r>
+        <w:rPr>
+          <w:rStyle w:val="StringTok"/>
+        </w:rPr>
+        <w:t xml:space="preserve">"list"</w:t>
+      </w:r>
+      <w:r>
+        <w:rPr>
+          <w:rStyle w:val="NormalTok"/>
+        </w:rPr>
+        <w:t xml:space="preserve">, nb_bootstrap)</w:t>
+      </w:r>
+    </w:p>
+    <w:p>
+      <w:pPr>
+        <w:pStyle w:val="FirstParagraph"/>
+      </w:pPr>
+      <w:r>
+        <w:t xml:space="preserve">Let's run the boostrap:</w:t>
+      </w:r>
+    </w:p>
+    <w:p>
+      <w:pPr>
+        <w:pStyle w:val="SourceCode"/>
+      </w:pPr>
+      <w:r>
+        <w:rPr>
+          <w:rStyle w:val="NormalTok"/>
+        </w:rPr>
+        <w:t xml:space="preserve">for (k in </w:t>
+      </w:r>
+      <w:r>
+        <w:rPr>
+          <w:rStyle w:val="DecValTok"/>
+        </w:rPr>
+        <w:t xml:space="preserve">1</w:t>
+      </w:r>
+      <w:r>
+        <w:rPr>
+          <w:rStyle w:val="NormalTok"/>
+        </w:rPr>
+        <w:t xml:space="preserve">:nb_bootstrap){</w:t>
+      </w:r>
+      <w:r>
+        <w:br w:type="textWrapping"/>
+      </w:r>
+      <w:r>
+        <w:rPr>
+          <w:rStyle w:val="NormalTok"/>
+        </w:rPr>
+        <w:t xml:space="preserve"> </w:t>
+      </w:r>
+      <w:r>
+        <w:rPr>
+          <w:rStyle w:val="NormalTok"/>
+        </w:rPr>
+        <w:t xml:space="preserve"> </w:t>
+      </w:r>
+      <w:r>
+        <w:rPr>
+          <w:rStyle w:val="CommentTok"/>
+        </w:rPr>
+        <w:t xml:space="preserve"># resample in the original dataset with replacement</w:t>
+      </w:r>
+      <w:r>
+        <w:br w:type="textWrapping"/>
+      </w:r>
+      <w:r>
+        <w:rPr>
+          <w:rStyle w:val="NormalTok"/>
+        </w:rPr>
+        <w:t xml:space="preserve"> </w:t>
+      </w:r>
+      <w:r>
+        <w:rPr>
+          <w:rStyle w:val="NormalTok"/>
+        </w:rPr>
+        <w:t xml:space="preserve"> </w:t>
+      </w:r>
+      <w:r>
+        <w:rPr>
+          <w:rStyle w:val="NormalTok"/>
+        </w:rPr>
+        <w:t xml:space="preserve">pseudo$ch =</w:t>
+      </w:r>
+      <w:r>
+        <w:rPr>
+          <w:rStyle w:val="StringTok"/>
+        </w:rPr>
+        <w:t xml:space="preserve"> </w:t>
+      </w:r>
+      <w:r>
+        <w:rPr>
+          <w:rStyle w:val="KeywordTok"/>
+        </w:rPr>
+        <w:t xml:space="preserve">sample</w:t>
+      </w:r>
+      <w:r>
+        <w:rPr>
+          <w:rStyle w:val="NormalTok"/>
+        </w:rPr>
+        <w:t xml:space="preserve">(target$ch, </w:t>
+      </w:r>
+      <w:r>
+        <w:rPr>
+          <w:rStyle w:val="DataTypeTok"/>
+        </w:rPr>
+        <w:t xml:space="preserve">replace=</w:t>
+      </w:r>
+      <w:r>
+        <w:rPr>
+          <w:rStyle w:val="NormalTok"/>
+        </w:rPr>
+        <w:t xml:space="preserve">T)</w:t>
+      </w:r>
+      <w:r>
+        <w:br w:type="textWrapping"/>
+      </w:r>
+      <w:r>
+        <w:rPr>
+          <w:rStyle w:val="NormalTok"/>
+        </w:rPr>
+        <w:t xml:space="preserve"> </w:t>
+      </w:r>
+      <w:r>
+        <w:rPr>
+          <w:rStyle w:val="NormalTok"/>
+        </w:rPr>
+        <w:t xml:space="preserve"> </w:t>
+      </w:r>
+      <w:r>
+        <w:rPr>
+          <w:rStyle w:val="CommentTok"/>
+        </w:rPr>
+        <w:t xml:space="preserve"># define model structure</w:t>
+      </w:r>
+      <w:r>
+        <w:br w:type="textWrapping"/>
+      </w:r>
+      <w:r>
+        <w:rPr>
+          <w:rStyle w:val="NormalTok"/>
+        </w:rPr>
+        <w:t xml:space="preserve"> </w:t>
+      </w:r>
+      <w:r>
+        <w:rPr>
+          <w:rStyle w:val="NormalTok"/>
+        </w:rPr>
+        <w:t xml:space="preserve"> </w:t>
+      </w:r>
+      <w:r>
+        <w:rPr>
+          <w:rStyle w:val="NormalTok"/>
+        </w:rPr>
+        <w:t xml:space="preserve">hw.proc =</w:t>
+      </w:r>
+      <w:r>
+        <w:rPr>
+          <w:rStyle w:val="StringTok"/>
+        </w:rPr>
+        <w:t xml:space="preserve"> </w:t>
+      </w:r>
+      <w:r>
+        <w:rPr>
+          <w:rStyle w:val="KeywordTok"/>
+        </w:rPr>
+        <w:t xml:space="preserve">process.data</w:t>
+      </w:r>
+      <w:r>
+        <w:rPr>
+          <w:rStyle w:val="NormalTok"/>
+        </w:rPr>
+        <w:t xml:space="preserve">(pseudo, </w:t>
+      </w:r>
+      <w:r>
+        <w:rPr>
+          <w:rStyle w:val="DataTypeTok"/>
+        </w:rPr>
+        <w:t xml:space="preserve">model=</w:t>
+      </w:r>
+      <w:r>
+        <w:rPr>
+          <w:rStyle w:val="StringTok"/>
+        </w:rPr>
+        <w:t xml:space="preserve">"CJS"</w:t>
+      </w:r>
+      <w:r>
+        <w:rPr>
+          <w:rStyle w:val="NormalTok"/>
+        </w:rPr>
+        <w:t xml:space="preserve">)</w:t>
+      </w:r>
+      <w:r>
+        <w:br w:type="textWrapping"/>
+      </w:r>
+      <w:r>
+        <w:rPr>
+          <w:rStyle w:val="NormalTok"/>
+        </w:rPr>
+        <w:t xml:space="preserve"> </w:t>
+      </w:r>
+      <w:r>
+        <w:rPr>
+          <w:rStyle w:val="NormalTok"/>
+        </w:rPr>
+        <w:t xml:space="preserve"> </w:t>
+      </w:r>
+      <w:r>
+        <w:rPr>
+          <w:rStyle w:val="NormalTok"/>
+        </w:rPr>
+        <w:t xml:space="preserve">hw.ddl =</w:t>
+      </w:r>
+      <w:r>
+        <w:rPr>
+          <w:rStyle w:val="StringTok"/>
+        </w:rPr>
+        <w:t xml:space="preserve"> </w:t>
+      </w:r>
+      <w:r>
+        <w:rPr>
+          <w:rStyle w:val="KeywordTok"/>
+        </w:rPr>
+        <w:t xml:space="preserve">make.design.data</w:t>
+      </w:r>
+      <w:r>
+        <w:rPr>
+          <w:rStyle w:val="NormalTok"/>
+        </w:rPr>
+        <w:t xml:space="preserve">(hw.proc)</w:t>
+      </w:r>
+      <w:r>
+        <w:br w:type="textWrapping"/>
+      </w:r>
+      <w:r>
+        <w:rPr>
+          <w:rStyle w:val="NormalTok"/>
+        </w:rPr>
+        <w:t xml:space="preserve"> </w:t>
+      </w:r>
+      <w:r>
+        <w:rPr>
+          <w:rStyle w:val="NormalTok"/>
+        </w:rPr>
+        <w:t xml:space="preserve"> </w:t>
+      </w:r>
+      <w:r>
+        <w:rPr>
+          <w:rStyle w:val="CommentTok"/>
+        </w:rPr>
+        <w:t xml:space="preserve"># fit all 4 models with Mark</w:t>
+      </w:r>
+      <w:r>
+        <w:br w:type="textWrapping"/>
+      </w:r>
+      <w:r>
+        <w:rPr>
+          <w:rStyle w:val="NormalTok"/>
+        </w:rPr>
+        <w:t xml:space="preserve"> </w:t>
+      </w:r>
+      <w:r>
+        <w:rPr>
+          <w:rStyle w:val="NormalTok"/>
+        </w:rPr>
+        <w:t xml:space="preserve"> </w:t>
+      </w:r>
+      <w:r>
+        <w:rPr>
+          <w:rStyle w:val="CommentTok"/>
+        </w:rPr>
+        <w:t xml:space="preserve"># constant survival, constant recapture</w:t>
+      </w:r>
+      <w:r>
+        <w:br w:type="textWrapping"/>
+      </w:r>
+      <w:r>
+        <w:rPr>
+          <w:rStyle w:val="NormalTok"/>
+        </w:rPr>
+        <w:t xml:space="preserve"> </w:t>
+      </w:r>
+      <w:r>
+        <w:rPr>
+          <w:rStyle w:val="NormalTok"/>
+        </w:rPr>
+        <w:t xml:space="preserve"> </w:t>
+      </w:r>
+      <w:r>
+        <w:rPr>
+          <w:rStyle w:val="NormalTok"/>
+        </w:rPr>
+        <w:t xml:space="preserve">Model</w:t>
+      </w:r>
+      <w:r>
+        <w:rPr>
+          <w:rStyle w:val="FloatTok"/>
+        </w:rPr>
+        <w:t xml:space="preserve">.1</w:t>
+      </w:r>
+      <w:r>
+        <w:rPr>
+          <w:rStyle w:val="NormalTok"/>
+        </w:rPr>
+        <w:t xml:space="preserve"> </w:t>
+      </w:r>
+      <w:r>
+        <w:rPr>
+          <w:rStyle w:val="NormalTok"/>
+        </w:rPr>
+        <w:t xml:space="preserve">=</w:t>
+      </w:r>
+      <w:r>
+        <w:rPr>
+          <w:rStyle w:val="StringTok"/>
+        </w:rPr>
+        <w:t xml:space="preserve"> </w:t>
+      </w:r>
+      <w:r>
+        <w:rPr>
+          <w:rStyle w:val="KeywordTok"/>
+        </w:rPr>
+        <w:t xml:space="preserve">mark</w:t>
+      </w:r>
+      <w:r>
+        <w:rPr>
+          <w:rStyle w:val="NormalTok"/>
+        </w:rPr>
+        <w:t xml:space="preserve">(hw.proc,hw.ddl,</w:t>
+      </w:r>
+      <w:r>
+        <w:rPr>
+          <w:rStyle w:val="DataTypeTok"/>
+        </w:rPr>
+        <w:t xml:space="preserve">model.parameters=</w:t>
+      </w:r>
+      <w:r>
+        <w:rPr>
+          <w:rStyle w:val="KeywordTok"/>
+        </w:rPr>
+        <w:t xml:space="preserve">list</w:t>
+      </w:r>
+      <w:r>
+        <w:rPr>
+          <w:rStyle w:val="NormalTok"/>
+        </w:rPr>
+        <w:t xml:space="preserve">(</w:t>
+      </w:r>
+      <w:r>
+        <w:rPr>
+          <w:rStyle w:val="DataTypeTok"/>
+        </w:rPr>
+        <w:t xml:space="preserve">Phi=</w:t>
+      </w:r>
+      <w:r>
+        <w:rPr>
+          <w:rStyle w:val="NormalTok"/>
+        </w:rPr>
+        <w:t xml:space="preserve">Phi.ct,</w:t>
+      </w:r>
+      <w:r>
+        <w:rPr>
+          <w:rStyle w:val="DataTypeTok"/>
+        </w:rPr>
+        <w:t xml:space="preserve">p=</w:t>
+      </w:r>
+      <w:r>
+        <w:rPr>
+          <w:rStyle w:val="NormalTok"/>
+        </w:rPr>
+        <w:t xml:space="preserve">p.ct),</w:t>
+      </w:r>
+      <w:r>
+        <w:rPr>
+          <w:rStyle w:val="DataTypeTok"/>
+        </w:rPr>
+        <w:t xml:space="preserve">output =</w:t>
+      </w:r>
+      <w:r>
+        <w:rPr>
+          <w:rStyle w:val="NormalTok"/>
+        </w:rPr>
+        <w:t xml:space="preserve"> </w:t>
+      </w:r>
+      <w:r>
+        <w:rPr>
+          <w:rStyle w:val="OtherTok"/>
+        </w:rPr>
+        <w:t xml:space="preserve">FALSE</w:t>
+      </w:r>
+      <w:r>
+        <w:rPr>
+          <w:rStyle w:val="NormalTok"/>
+        </w:rPr>
+        <w:t xml:space="preserve">,</w:t>
+      </w:r>
+      <w:r>
+        <w:rPr>
+          <w:rStyle w:val="DataTypeTok"/>
+        </w:rPr>
+        <w:t xml:space="preserve">delete=</w:t>
+      </w:r>
+      <w:r>
+        <w:rPr>
+          <w:rStyle w:val="NormalTok"/>
+        </w:rPr>
+        <w:t xml:space="preserve">T)</w:t>
+      </w:r>
+      <w:r>
+        <w:br w:type="textWrapping"/>
+      </w:r>
+      <w:r>
+        <w:rPr>
+          <w:rStyle w:val="NormalTok"/>
+        </w:rPr>
+        <w:t xml:space="preserve"> </w:t>
+      </w:r>
+      <w:r>
+        <w:rPr>
+          <w:rStyle w:val="NormalTok"/>
+        </w:rPr>
+        <w:t xml:space="preserve"> </w:t>
+      </w:r>
+      <w:r>
+        <w:rPr>
+          <w:rStyle w:val="CommentTok"/>
+        </w:rPr>
+        <w:t xml:space="preserve"># constant survival, time-dependent recapture</w:t>
+      </w:r>
+      <w:r>
+        <w:br w:type="textWrapping"/>
+      </w:r>
+      <w:r>
+        <w:rPr>
+          <w:rStyle w:val="NormalTok"/>
+        </w:rPr>
+        <w:t xml:space="preserve"> </w:t>
+      </w:r>
+      <w:r>
+        <w:rPr>
+          <w:rStyle w:val="NormalTok"/>
+        </w:rPr>
+        <w:t xml:space="preserve"> </w:t>
+      </w:r>
+      <w:r>
+        <w:rPr>
+          <w:rStyle w:val="NormalTok"/>
+        </w:rPr>
+        <w:t xml:space="preserve">Model</w:t>
+      </w:r>
+      <w:r>
+        <w:rPr>
+          <w:rStyle w:val="FloatTok"/>
+        </w:rPr>
+        <w:t xml:space="preserve">.2</w:t>
+      </w:r>
+      <w:r>
+        <w:rPr>
+          <w:rStyle w:val="NormalTok"/>
+        </w:rPr>
+        <w:t xml:space="preserve"> </w:t>
+      </w:r>
+      <w:r>
+        <w:rPr>
+          <w:rStyle w:val="NormalTok"/>
+        </w:rPr>
+        <w:t xml:space="preserve">=</w:t>
+      </w:r>
+      <w:r>
+        <w:rPr>
+          <w:rStyle w:val="StringTok"/>
+        </w:rPr>
+        <w:t xml:space="preserve"> </w:t>
+      </w:r>
+      <w:r>
+        <w:rPr>
+          <w:rStyle w:val="KeywordTok"/>
+        </w:rPr>
+        <w:t xml:space="preserve">mark</w:t>
+      </w:r>
+      <w:r>
+        <w:rPr>
+          <w:rStyle w:val="NormalTok"/>
+        </w:rPr>
+        <w:t xml:space="preserve">(hw.proc,hw.ddl,</w:t>
+      </w:r>
+      <w:r>
+        <w:rPr>
+          <w:rStyle w:val="DataTypeTok"/>
+        </w:rPr>
+        <w:t xml:space="preserve">model.parameters=</w:t>
+      </w:r>
+      <w:r>
+        <w:rPr>
+          <w:rStyle w:val="KeywordTok"/>
+        </w:rPr>
+        <w:t xml:space="preserve">list</w:t>
+      </w:r>
+      <w:r>
+        <w:rPr>
+          <w:rStyle w:val="NormalTok"/>
+        </w:rPr>
+        <w:t xml:space="preserve">(</w:t>
+      </w:r>
+      <w:r>
+        <w:rPr>
+          <w:rStyle w:val="DataTypeTok"/>
+        </w:rPr>
+        <w:t xml:space="preserve">Phi=</w:t>
+      </w:r>
+      <w:r>
+        <w:rPr>
+          <w:rStyle w:val="NormalTok"/>
+        </w:rPr>
+        <w:t xml:space="preserve">Phi.ct,</w:t>
+      </w:r>
+      <w:r>
+        <w:rPr>
+          <w:rStyle w:val="DataTypeTok"/>
+        </w:rPr>
+        <w:t xml:space="preserve">p=</w:t>
+      </w:r>
+      <w:r>
+        <w:rPr>
+          <w:rStyle w:val="NormalTok"/>
+        </w:rPr>
+        <w:t xml:space="preserve">p.time),</w:t>
+      </w:r>
+      <w:r>
+        <w:rPr>
+          <w:rStyle w:val="DataTypeTok"/>
+        </w:rPr>
+        <w:t xml:space="preserve">output =</w:t>
+      </w:r>
+      <w:r>
+        <w:rPr>
+          <w:rStyle w:val="NormalTok"/>
+        </w:rPr>
+        <w:t xml:space="preserve"> </w:t>
+      </w:r>
+      <w:r>
+        <w:rPr>
+          <w:rStyle w:val="OtherTok"/>
+        </w:rPr>
+        <w:t xml:space="preserve">FALSE</w:t>
+      </w:r>
+      <w:r>
+        <w:rPr>
+          <w:rStyle w:val="NormalTok"/>
+        </w:rPr>
+        <w:t xml:space="preserve">,</w:t>
+      </w:r>
+      <w:r>
+        <w:rPr>
+          <w:rStyle w:val="DataTypeTok"/>
+        </w:rPr>
+        <w:t xml:space="preserve">delete=</w:t>
+      </w:r>
+      <w:r>
+        <w:rPr>
+          <w:rStyle w:val="NormalTok"/>
+        </w:rPr>
+        <w:t xml:space="preserve">T)</w:t>
+      </w:r>
+      <w:r>
+        <w:br w:type="textWrapping"/>
+      </w:r>
+      <w:r>
+        <w:rPr>
+          <w:rStyle w:val="NormalTok"/>
+        </w:rPr>
+        <w:t xml:space="preserve"> </w:t>
+      </w:r>
+      <w:r>
+        <w:rPr>
+          <w:rStyle w:val="NormalTok"/>
+        </w:rPr>
+        <w:t xml:space="preserve"> </w:t>
+      </w:r>
+      <w:r>
+        <w:rPr>
+          <w:rStyle w:val="CommentTok"/>
+        </w:rPr>
+        <w:t xml:space="preserve"># time-dependent survival, constant recapture</w:t>
+      </w:r>
+      <w:r>
+        <w:br w:type="textWrapping"/>
+      </w:r>
+      <w:r>
+        <w:rPr>
+          <w:rStyle w:val="NormalTok"/>
+        </w:rPr>
+        <w:t xml:space="preserve"> </w:t>
+      </w:r>
+      <w:r>
+        <w:rPr>
+          <w:rStyle w:val="NormalTok"/>
+        </w:rPr>
+        <w:t xml:space="preserve"> </w:t>
+      </w:r>
+      <w:r>
+        <w:rPr>
+          <w:rStyle w:val="NormalTok"/>
+        </w:rPr>
+        <w:t xml:space="preserve">Model</w:t>
+      </w:r>
+      <w:r>
+        <w:rPr>
+          <w:rStyle w:val="FloatTok"/>
+        </w:rPr>
+        <w:t xml:space="preserve">.3</w:t>
+      </w:r>
+      <w:r>
+        <w:rPr>
+          <w:rStyle w:val="NormalTok"/>
+        </w:rPr>
+        <w:t xml:space="preserve"> </w:t>
+      </w:r>
+      <w:r>
+        <w:rPr>
+          <w:rStyle w:val="NormalTok"/>
+        </w:rPr>
+        <w:t xml:space="preserve">=</w:t>
+      </w:r>
+      <w:r>
+        <w:rPr>
+          <w:rStyle w:val="StringTok"/>
+        </w:rPr>
+        <w:t xml:space="preserve"> </w:t>
+      </w:r>
+      <w:r>
+        <w:rPr>
+          <w:rStyle w:val="KeywordTok"/>
+        </w:rPr>
+        <w:t xml:space="preserve">mark</w:t>
+      </w:r>
+      <w:r>
+        <w:rPr>
+          <w:rStyle w:val="NormalTok"/>
+        </w:rPr>
+        <w:t xml:space="preserve">(hw.proc,hw.ddl,</w:t>
+      </w:r>
+      <w:r>
+        <w:rPr>
+          <w:rStyle w:val="DataTypeTok"/>
+        </w:rPr>
+        <w:t xml:space="preserve">model.parameters=</w:t>
+      </w:r>
+      <w:r>
+        <w:rPr>
+          <w:rStyle w:val="KeywordTok"/>
+        </w:rPr>
+        <w:t xml:space="preserve">list</w:t>
+      </w:r>
+      <w:r>
+        <w:rPr>
+          <w:rStyle w:val="NormalTok"/>
+        </w:rPr>
+        <w:t xml:space="preserve">(</w:t>
+      </w:r>
+      <w:r>
+        <w:rPr>
+          <w:rStyle w:val="DataTypeTok"/>
+        </w:rPr>
+        <w:t xml:space="preserve">Phi=</w:t>
+      </w:r>
+      <w:r>
+        <w:rPr>
+          <w:rStyle w:val="NormalTok"/>
+        </w:rPr>
+        <w:t xml:space="preserve">Phi.time,</w:t>
+      </w:r>
+      <w:r>
+        <w:rPr>
+          <w:rStyle w:val="DataTypeTok"/>
+        </w:rPr>
+        <w:t xml:space="preserve">p=</w:t>
+      </w:r>
+      <w:r>
+        <w:rPr>
+          <w:rStyle w:val="NormalTok"/>
+        </w:rPr>
+        <w:t xml:space="preserve">p.ct),</w:t>
+      </w:r>
+      <w:r>
+        <w:rPr>
+          <w:rStyle w:val="DataTypeTok"/>
+        </w:rPr>
+        <w:t xml:space="preserve">output =</w:t>
+      </w:r>
+      <w:r>
+        <w:rPr>
+          <w:rStyle w:val="NormalTok"/>
+        </w:rPr>
+        <w:t xml:space="preserve"> </w:t>
+      </w:r>
+      <w:r>
+        <w:rPr>
+          <w:rStyle w:val="OtherTok"/>
+        </w:rPr>
+        <w:t xml:space="preserve">FALSE</w:t>
+      </w:r>
+      <w:r>
+        <w:rPr>
+          <w:rStyle w:val="NormalTok"/>
+        </w:rPr>
+        <w:t xml:space="preserve">,</w:t>
+      </w:r>
+      <w:r>
+        <w:rPr>
+          <w:rStyle w:val="DataTypeTok"/>
+        </w:rPr>
+        <w:t xml:space="preserve">delete=</w:t>
+      </w:r>
+      <w:r>
+        <w:rPr>
+          <w:rStyle w:val="NormalTok"/>
+        </w:rPr>
+        <w:t xml:space="preserve">T)</w:t>
+      </w:r>
+      <w:r>
+        <w:br w:type="textWrapping"/>
+      </w:r>
+      <w:r>
+        <w:rPr>
+          <w:rStyle w:val="NormalTok"/>
+        </w:rPr>
+        <w:t xml:space="preserve"> </w:t>
+      </w:r>
+      <w:r>
+        <w:rPr>
+          <w:rStyle w:val="NormalTok"/>
+        </w:rPr>
+        <w:t xml:space="preserve"> </w:t>
+      </w:r>
+      <w:r>
+        <w:rPr>
+          <w:rStyle w:val="CommentTok"/>
+        </w:rPr>
+        <w:t xml:space="preserve"># time-dependent survival, time-dependent recapture</w:t>
+      </w:r>
+      <w:r>
+        <w:br w:type="textWrapping"/>
+      </w:r>
+      <w:r>
+        <w:rPr>
+          <w:rStyle w:val="NormalTok"/>
+        </w:rPr>
+        <w:t xml:space="preserve"> </w:t>
+      </w:r>
+      <w:r>
+        <w:rPr>
+          <w:rStyle w:val="NormalTok"/>
+        </w:rPr>
+        <w:t xml:space="preserve"> </w:t>
+      </w:r>
+      <w:r>
+        <w:rPr>
+          <w:rStyle w:val="NormalTok"/>
+        </w:rPr>
+        <w:t xml:space="preserve">Model</w:t>
+      </w:r>
+      <w:r>
+        <w:rPr>
+          <w:rStyle w:val="FloatTok"/>
+        </w:rPr>
+        <w:t xml:space="preserve">.4</w:t>
+      </w:r>
+      <w:r>
+        <w:rPr>
+          <w:rStyle w:val="NormalTok"/>
+        </w:rPr>
+        <w:t xml:space="preserve"> </w:t>
+      </w:r>
+      <w:r>
+        <w:rPr>
+          <w:rStyle w:val="NormalTok"/>
+        </w:rPr>
+        <w:t xml:space="preserve">=</w:t>
+      </w:r>
+      <w:r>
+        <w:rPr>
+          <w:rStyle w:val="StringTok"/>
+        </w:rPr>
+        <w:t xml:space="preserve"> </w:t>
+      </w:r>
+      <w:r>
+        <w:rPr>
+          <w:rStyle w:val="KeywordTok"/>
+        </w:rPr>
+        <w:t xml:space="preserve">mark</w:t>
+      </w:r>
+      <w:r>
+        <w:rPr>
+          <w:rStyle w:val="NormalTok"/>
+        </w:rPr>
+        <w:t xml:space="preserve">(hw.proc,hw.ddl,</w:t>
+      </w:r>
+      <w:r>
+        <w:rPr>
+          <w:rStyle w:val="DataTypeTok"/>
+        </w:rPr>
+        <w:t xml:space="preserve">model.parameters=</w:t>
+      </w:r>
+      <w:r>
+        <w:rPr>
+          <w:rStyle w:val="KeywordTok"/>
+        </w:rPr>
+        <w:t xml:space="preserve">list</w:t>
+      </w:r>
+      <w:r>
+        <w:rPr>
+          <w:rStyle w:val="NormalTok"/>
+        </w:rPr>
+        <w:t xml:space="preserve">(</w:t>
+      </w:r>
+      <w:r>
+        <w:rPr>
+          <w:rStyle w:val="DataTypeTok"/>
+        </w:rPr>
+        <w:t xml:space="preserve">Phi=</w:t>
+      </w:r>
+      <w:r>
+        <w:rPr>
+          <w:rStyle w:val="NormalTok"/>
+        </w:rPr>
+        <w:t xml:space="preserve">Phi.time,</w:t>
+      </w:r>
+      <w:r>
+        <w:rPr>
+          <w:rStyle w:val="DataTypeTok"/>
+        </w:rPr>
+        <w:t xml:space="preserve">p=</w:t>
+      </w:r>
+      <w:r>
+        <w:rPr>
+          <w:rStyle w:val="NormalTok"/>
+        </w:rPr>
+        <w:t xml:space="preserve">p.time),</w:t>
+      </w:r>
+      <w:r>
+        <w:rPr>
+          <w:rStyle w:val="DataTypeTok"/>
+        </w:rPr>
+        <w:t xml:space="preserve">output =</w:t>
+      </w:r>
+      <w:r>
+        <w:rPr>
+          <w:rStyle w:val="NormalTok"/>
+        </w:rPr>
+        <w:t xml:space="preserve"> </w:t>
+      </w:r>
+      <w:r>
+        <w:rPr>
+          <w:rStyle w:val="OtherTok"/>
+        </w:rPr>
+        <w:t xml:space="preserve">FALSE</w:t>
+      </w:r>
+      <w:r>
+        <w:rPr>
+          <w:rStyle w:val="NormalTok"/>
+        </w:rPr>
+        <w:t xml:space="preserve">,</w:t>
+      </w:r>
+      <w:r>
+        <w:rPr>
+          <w:rStyle w:val="DataTypeTok"/>
+        </w:rPr>
+        <w:t xml:space="preserve">delete=</w:t>
+      </w:r>
+      <w:r>
+        <w:rPr>
+          <w:rStyle w:val="NormalTok"/>
+        </w:rPr>
+        <w:t xml:space="preserve">T)</w:t>
+      </w:r>
+      <w:r>
+        <w:br w:type="textWrapping"/>
+      </w:r>
+      <w:r>
+        <w:rPr>
+          <w:rStyle w:val="NormalTok"/>
+        </w:rPr>
+        <w:t xml:space="preserve"> </w:t>
+      </w:r>
+      <w:r>
+        <w:rPr>
+          <w:rStyle w:val="NormalTok"/>
+        </w:rPr>
+        <w:t xml:space="preserve"> </w:t>
+      </w:r>
+      <w:r>
+        <w:rPr>
+          <w:rStyle w:val="CommentTok"/>
+        </w:rPr>
+        <w:t xml:space="preserve"># gather results</w:t>
+      </w:r>
+      <w:r>
+        <w:br w:type="textWrapping"/>
+      </w:r>
+      <w:r>
+        <w:rPr>
+          <w:rStyle w:val="NormalTok"/>
+        </w:rPr>
+        <w:t xml:space="preserve"> </w:t>
+      </w:r>
+      <w:r>
+        <w:rPr>
+          <w:rStyle w:val="NormalTok"/>
+        </w:rPr>
+        <w:t xml:space="preserve"> </w:t>
+      </w:r>
+      <w:r>
+        <w:rPr>
+          <w:rStyle w:val="NormalTok"/>
+        </w:rPr>
+        <w:t xml:space="preserve">all.models &lt;-</w:t>
+      </w:r>
+      <w:r>
+        <w:rPr>
+          <w:rStyle w:val="StringTok"/>
+        </w:rPr>
+        <w:t xml:space="preserve"> </w:t>
+      </w:r>
+      <w:r>
+        <w:rPr>
+          <w:rStyle w:val="KeywordTok"/>
+        </w:rPr>
+        <w:t xml:space="preserve">collect.models</w:t>
+      </w:r>
+      <w:r>
+        <w:rPr>
+          <w:rStyle w:val="NormalTok"/>
+        </w:rPr>
+        <w:t xml:space="preserve">()</w:t>
+      </w:r>
+      <w:r>
+        <w:br w:type="textWrapping"/>
+      </w:r>
+      <w:r>
+        <w:br w:type="textWrapping"/>
+      </w:r>
+      <w:r>
+        <w:rPr>
+          <w:rStyle w:val="NormalTok"/>
+        </w:rPr>
+        <w:t xml:space="preserve"> </w:t>
+      </w:r>
+      <w:r>
+        <w:rPr>
+          <w:rStyle w:val="NormalTok"/>
+        </w:rPr>
+        <w:t xml:space="preserve"> </w:t>
+      </w:r>
+      <w:r>
+        <w:rPr>
+          <w:rStyle w:val="CommentTok"/>
+        </w:rPr>
+        <w:t xml:space="preserve"># store bootstrap sample</w:t>
+      </w:r>
+      <w:r>
+        <w:br w:type="textWrapping"/>
+      </w:r>
+      <w:r>
+        <w:rPr>
+          <w:rStyle w:val="NormalTok"/>
+        </w:rPr>
+        <w:t xml:space="preserve"> </w:t>
+      </w:r>
+      <w:r>
+        <w:rPr>
+          <w:rStyle w:val="NormalTok"/>
+        </w:rPr>
+        <w:t xml:space="preserve"> </w:t>
+      </w:r>
+      <w:r>
+        <w:rPr>
+          <w:rStyle w:val="NormalTok"/>
+        </w:rPr>
+        <w:t xml:space="preserve">outdata[[k]] &lt;-</w:t>
+      </w:r>
+      <w:r>
+        <w:rPr>
+          <w:rStyle w:val="StringTok"/>
+        </w:rPr>
+        <w:t xml:space="preserve"> </w:t>
+      </w:r>
+      <w:r>
+        <w:rPr>
+          <w:rStyle w:val="NormalTok"/>
+        </w:rPr>
+        <w:t xml:space="preserve">pseudo</w:t>
+      </w:r>
+      <w:r>
+        <w:br w:type="textWrapping"/>
+      </w:r>
+      <w:r>
+        <w:rPr>
+          <w:rStyle w:val="NormalTok"/>
+        </w:rPr>
+        <w:t xml:space="preserve"> </w:t>
+      </w:r>
+      <w:r>
+        <w:rPr>
+          <w:rStyle w:val="NormalTok"/>
+        </w:rPr>
+        <w:t xml:space="preserve"> </w:t>
+      </w:r>
+      <w:r>
+        <w:rPr>
+          <w:rStyle w:val="NormalTok"/>
+        </w:rPr>
+        <w:t xml:space="preserve">outlist[[k]] &lt;-</w:t>
+      </w:r>
+      <w:r>
+        <w:rPr>
+          <w:rStyle w:val="StringTok"/>
+        </w:rPr>
+        <w:t xml:space="preserve"> </w:t>
+      </w:r>
+      <w:r>
+        <w:rPr>
+          <w:rStyle w:val="NormalTok"/>
+        </w:rPr>
+        <w:t xml:space="preserve">all.models$model.table</w:t>
+      </w:r>
+      <w:r>
+        <w:br w:type="textWrapping"/>
+      </w:r>
+      <w:r>
+        <w:rPr>
+          <w:rStyle w:val="NormalTok"/>
+        </w:rPr>
+        <w:t xml:space="preserve"> </w:t>
+      </w:r>
+      <w:r>
+        <w:rPr>
+          <w:rStyle w:val="NormalTok"/>
+        </w:rPr>
+        <w:t xml:space="preserve"> </w:t>
+      </w:r>
+      <w:r>
+        <w:br w:type="textWrapping"/>
+      </w:r>
+      <w:r>
+        <w:rPr>
+          <w:rStyle w:val="NormalTok"/>
+        </w:rPr>
+        <w:t xml:space="preserve"> </w:t>
+      </w:r>
+      <w:r>
+        <w:rPr>
+          <w:rStyle w:val="NormalTok"/>
+        </w:rPr>
+        <w:t xml:space="preserve"> </w:t>
+      </w:r>
+      <w:r>
+        <w:rPr>
+          <w:rStyle w:val="CommentTok"/>
+        </w:rPr>
+        <w:t xml:space="preserve"># get best model</w:t>
+      </w:r>
+      <w:r>
+        <w:br w:type="textWrapping"/>
+      </w:r>
+      <w:r>
+        <w:rPr>
+          <w:rStyle w:val="NormalTok"/>
+        </w:rPr>
+        <w:t xml:space="preserve"> </w:t>
+      </w:r>
+      <w:r>
+        <w:rPr>
+          <w:rStyle w:val="NormalTok"/>
+        </w:rPr>
+        <w:t xml:space="preserve"> </w:t>
+      </w:r>
+      <w:r>
+        <w:rPr>
+          <w:rStyle w:val="NormalTok"/>
+        </w:rPr>
+        <w:t xml:space="preserve">ind_best_mod =</w:t>
+      </w:r>
+      <w:r>
+        <w:rPr>
+          <w:rStyle w:val="StringTok"/>
+        </w:rPr>
+        <w:t xml:space="preserve"> </w:t>
+      </w:r>
+      <w:r>
+        <w:rPr>
+          <w:rStyle w:val="KeywordTok"/>
+        </w:rPr>
+        <w:t xml:space="preserve">row.names</w:t>
+      </w:r>
+      <w:r>
+        <w:rPr>
+          <w:rStyle w:val="NormalTok"/>
+        </w:rPr>
+        <w:t xml:space="preserve">(all.models$model.table)[</w:t>
+      </w:r>
+      <w:r>
+        <w:rPr>
+          <w:rStyle w:val="DecValTok"/>
+        </w:rPr>
+        <w:t xml:space="preserve">1</w:t>
+      </w:r>
+      <w:r>
+        <w:rPr>
+          <w:rStyle w:val="NormalTok"/>
+        </w:rPr>
+        <w:t xml:space="preserve">]</w:t>
+      </w:r>
+      <w:r>
+        <w:br w:type="textWrapping"/>
+      </w:r>
+      <w:r>
+        <w:rPr>
+          <w:rStyle w:val="NormalTok"/>
+        </w:rPr>
+        <w:t xml:space="preserve"> </w:t>
+      </w:r>
+      <w:r>
+        <w:rPr>
+          <w:rStyle w:val="NormalTok"/>
+        </w:rPr>
+        <w:t xml:space="preserve"> </w:t>
+      </w:r>
+      <w:r>
+        <w:rPr>
+          <w:rStyle w:val="NormalTok"/>
+        </w:rPr>
+        <w:t xml:space="preserve">name_best_mod =</w:t>
+      </w:r>
+      <w:r>
+        <w:rPr>
+          <w:rStyle w:val="StringTok"/>
+        </w:rPr>
+        <w:t xml:space="preserve"> </w:t>
+      </w:r>
+      <w:r>
+        <w:rPr>
+          <w:rStyle w:val="KeywordTok"/>
+        </w:rPr>
+        <w:t xml:space="preserve">paste</w:t>
+      </w:r>
+      <w:r>
+        <w:rPr>
+          <w:rStyle w:val="NormalTok"/>
+        </w:rPr>
+        <w:t xml:space="preserve">(</w:t>
+      </w:r>
+      <w:r>
+        <w:rPr>
+          <w:rStyle w:val="StringTok"/>
+        </w:rPr>
+        <w:t xml:space="preserve">'Model.'</w:t>
+      </w:r>
+      <w:r>
+        <w:rPr>
+          <w:rStyle w:val="NormalTok"/>
+        </w:rPr>
+        <w:t xml:space="preserve">,ind_best_mod,</w:t>
+      </w:r>
+      <w:r>
+        <w:rPr>
+          <w:rStyle w:val="DataTypeTok"/>
+        </w:rPr>
+        <w:t xml:space="preserve">sep=</w:t>
+      </w:r>
+      <w:r>
+        <w:rPr>
+          <w:rStyle w:val="StringTok"/>
+        </w:rPr>
+        <w:t xml:space="preserve">''</w:t>
+      </w:r>
+      <w:r>
+        <w:rPr>
+          <w:rStyle w:val="NormalTok"/>
+        </w:rPr>
+        <w:t xml:space="preserve">)</w:t>
+      </w:r>
+      <w:r>
+        <w:br w:type="textWrapping"/>
+      </w:r>
+      <w:r>
+        <w:rPr>
+          <w:rStyle w:val="NormalTok"/>
+        </w:rPr>
+        <w:t xml:space="preserve"> </w:t>
+      </w:r>
+      <w:r>
+        <w:rPr>
+          <w:rStyle w:val="NormalTok"/>
+        </w:rPr>
+        <w:t xml:space="preserve"> </w:t>
+      </w:r>
+      <w:r>
+        <w:br w:type="textWrapping"/>
+      </w:r>
+      <w:r>
+        <w:rPr>
+          <w:rStyle w:val="NormalTok"/>
+        </w:rPr>
+        <w:t xml:space="preserve"> </w:t>
+      </w:r>
+      <w:r>
+        <w:rPr>
+          <w:rStyle w:val="NormalTok"/>
+        </w:rPr>
+        <w:t xml:space="preserve"> </w:t>
+      </w:r>
+      <w:r>
+        <w:rPr>
+          <w:rStyle w:val="CommentTok"/>
+        </w:rPr>
+        <w:t xml:space="preserve"># get recapture estimate from best model</w:t>
+      </w:r>
+      <w:r>
+        <w:br w:type="textWrapping"/>
+      </w:r>
+      <w:r>
+        <w:rPr>
+          <w:rStyle w:val="NormalTok"/>
+        </w:rPr>
+        <w:t xml:space="preserve"> </w:t>
+      </w:r>
+      <w:r>
+        <w:rPr>
+          <w:rStyle w:val="NormalTok"/>
+        </w:rPr>
+        <w:t xml:space="preserve"> </w:t>
+      </w:r>
+      <w:r>
+        <w:rPr>
+          <w:rStyle w:val="CommentTok"/>
+        </w:rPr>
+        <w:t xml:space="preserve"># if constant, duplicate values</w:t>
+      </w:r>
+      <w:r>
+        <w:br w:type="textWrapping"/>
+      </w:r>
+      <w:r>
+        <w:rPr>
+          <w:rStyle w:val="NormalTok"/>
+        </w:rPr>
+        <w:t xml:space="preserve"> </w:t>
+      </w:r>
+      <w:r>
+        <w:rPr>
+          <w:rStyle w:val="NormalTok"/>
+        </w:rPr>
+        <w:t xml:space="preserve"> </w:t>
+      </w:r>
+      <w:r>
+        <w:rPr>
+          <w:rStyle w:val="CommentTok"/>
+        </w:rPr>
+        <w:t xml:space="preserve"># if time-dep, take the whole vector</w:t>
+      </w:r>
+      <w:r>
+        <w:br w:type="textWrapping"/>
+      </w:r>
+      <w:r>
+        <w:rPr>
+          <w:rStyle w:val="NormalTok"/>
+        </w:rPr>
+        <w:t xml:space="preserve"> </w:t>
+      </w:r>
+      <w:r>
+        <w:rPr>
+          <w:rStyle w:val="NormalTok"/>
+        </w:rPr>
+        <w:t xml:space="preserve"> </w:t>
+      </w:r>
+      <w:r>
+        <w:rPr>
+          <w:rStyle w:val="NormalTok"/>
+        </w:rPr>
+        <w:t xml:space="preserve">mle.p =</w:t>
+      </w:r>
+      <w:r>
+        <w:rPr>
+          <w:rStyle w:val="StringTok"/>
+        </w:rPr>
+        <w:t xml:space="preserve"> </w:t>
+      </w:r>
+      <w:r>
+        <w:rPr>
+          <w:rStyle w:val="KeywordTok"/>
+        </w:rPr>
+        <w:t xml:space="preserve">get.real</w:t>
+      </w:r>
+      <w:r>
+        <w:rPr>
+          <w:rStyle w:val="NormalTok"/>
+        </w:rPr>
+        <w:t xml:space="preserve">(</w:t>
+      </w:r>
+      <w:r>
+        <w:rPr>
+          <w:rStyle w:val="KeywordTok"/>
+        </w:rPr>
+        <w:t xml:space="preserve">get</w:t>
+      </w:r>
+      <w:r>
+        <w:rPr>
+          <w:rStyle w:val="NormalTok"/>
+        </w:rPr>
+        <w:t xml:space="preserve">(name_best_mod),</w:t>
+      </w:r>
+      <w:r>
+        <w:rPr>
+          <w:rStyle w:val="StringTok"/>
+        </w:rPr>
+        <w:t xml:space="preserve">"p"</w:t>
+      </w:r>
+      <w:r>
+        <w:rPr>
+          <w:rStyle w:val="NormalTok"/>
+        </w:rPr>
+        <w:t xml:space="preserve">, </w:t>
+      </w:r>
+      <w:r>
+        <w:rPr>
+          <w:rStyle w:val="DataTypeTok"/>
+        </w:rPr>
+        <w:t xml:space="preserve">se=</w:t>
+      </w:r>
+      <w:r>
+        <w:rPr>
+          <w:rStyle w:val="NormalTok"/>
+        </w:rPr>
+        <w:t xml:space="preserve"> </w:t>
+      </w:r>
+      <w:r>
+        <w:rPr>
+          <w:rStyle w:val="OtherTok"/>
+        </w:rPr>
+        <w:t xml:space="preserve">TRUE</w:t>
+      </w:r>
+      <w:r>
+        <w:rPr>
+          <w:rStyle w:val="NormalTok"/>
+        </w:rPr>
+        <w:t xml:space="preserve">)$estimate[</w:t>
+      </w:r>
+      <w:r>
+        <w:rPr>
+          <w:rStyle w:val="DecValTok"/>
+        </w:rPr>
+        <w:t xml:space="preserve">1</w:t>
+      </w:r>
+      <w:r>
+        <w:rPr>
+          <w:rStyle w:val="NormalTok"/>
+        </w:rPr>
+        <w:t xml:space="preserve">:(nb_years</w:t>
+      </w:r>
+      <w:r>
+        <w:rPr>
+          <w:rStyle w:val="DecValTok"/>
+        </w:rPr>
+        <w:t xml:space="preserve">-1</w:t>
+      </w:r>
+      <w:r>
+        <w:rPr>
+          <w:rStyle w:val="NormalTok"/>
+        </w:rPr>
+        <w:t xml:space="preserve">)]</w:t>
+      </w:r>
+      <w:r>
+        <w:br w:type="textWrapping"/>
+      </w:r>
+      <w:r>
+        <w:rPr>
+          <w:rStyle w:val="NormalTok"/>
+        </w:rPr>
+        <w:t xml:space="preserve"> </w:t>
+      </w:r>
+      <w:r>
+        <w:rPr>
+          <w:rStyle w:val="NormalTok"/>
+        </w:rPr>
+        <w:t xml:space="preserve"> </w:t>
+      </w:r>
+      <w:r>
+        <w:rPr>
+          <w:rStyle w:val="NormalTok"/>
+        </w:rPr>
+        <w:t xml:space="preserve">outreal[[k]] =</w:t>
+      </w:r>
+      <w:r>
+        <w:rPr>
+          <w:rStyle w:val="StringTok"/>
+        </w:rPr>
+        <w:t xml:space="preserve"> </w:t>
+      </w:r>
+      <w:r>
+        <w:rPr>
+          <w:rStyle w:val="NormalTok"/>
+        </w:rPr>
+        <w:t xml:space="preserve">mle.p</w:t>
+      </w:r>
+      <w:r>
+        <w:br w:type="textWrapping"/>
+      </w:r>
+      <w:r>
+        <w:rPr>
+          <w:rStyle w:val="NormalTok"/>
+        </w:rPr>
+        <w:t xml:space="preserve"> </w:t>
+      </w:r>
+      <w:r>
+        <w:rPr>
+          <w:rStyle w:val="NormalTok"/>
+        </w:rPr>
+        <w:t xml:space="preserve"> </w:t>
+      </w:r>
+      <w:r>
+        <w:br w:type="textWrapping"/>
+      </w:r>
+      <w:r>
+        <w:rPr>
+          <w:rStyle w:val="NormalTok"/>
+        </w:rPr>
+        <w:t xml:space="preserve"> </w:t>
+      </w:r>
+      <w:r>
+        <w:rPr>
+          <w:rStyle w:val="NormalTok"/>
+        </w:rPr>
+        <w:t xml:space="preserve"> </w:t>
+      </w:r>
+      <w:r>
+        <w:rPr>
+          <w:rStyle w:val="CommentTok"/>
+        </w:rPr>
+        <w:t xml:space="preserve"># get abundance estimate</w:t>
+      </w:r>
+      <w:r>
+        <w:br w:type="textWrapping"/>
+      </w:r>
+      <w:r>
+        <w:rPr>
+          <w:rStyle w:val="NormalTok"/>
+        </w:rPr>
+        <w:t xml:space="preserve"> </w:t>
+      </w:r>
+      <w:r>
+        <w:rPr>
+          <w:rStyle w:val="NormalTok"/>
+        </w:rPr>
+        <w:t xml:space="preserve"> </w:t>
+      </w:r>
+      <w:r>
+        <w:rPr>
+          <w:rStyle w:val="NormalTok"/>
+        </w:rPr>
+        <w:t xml:space="preserve">allobs =</w:t>
+      </w:r>
+      <w:r>
+        <w:rPr>
+          <w:rStyle w:val="StringTok"/>
+        </w:rPr>
+        <w:t xml:space="preserve"> </w:t>
+      </w:r>
+      <w:r>
+        <w:rPr>
+          <w:rStyle w:val="KeywordTok"/>
+        </w:rPr>
+        <w:t xml:space="preserve">gregexpr</w:t>
+      </w:r>
+      <w:r>
+        <w:rPr>
+          <w:rStyle w:val="NormalTok"/>
+        </w:rPr>
+        <w:t xml:space="preserve">(</w:t>
+      </w:r>
+      <w:r>
+        <w:rPr>
+          <w:rStyle w:val="StringTok"/>
+        </w:rPr>
+        <w:t xml:space="preserve">"1"</w:t>
+      </w:r>
+      <w:r>
+        <w:rPr>
+          <w:rStyle w:val="NormalTok"/>
+        </w:rPr>
+        <w:t xml:space="preserve">, pseudo$ch)</w:t>
+      </w:r>
+      <w:r>
+        <w:br w:type="textWrapping"/>
+      </w:r>
+      <w:r>
+        <w:rPr>
+          <w:rStyle w:val="NormalTok"/>
+        </w:rPr>
+        <w:t xml:space="preserve"> </w:t>
+      </w:r>
+      <w:r>
+        <w:rPr>
+          <w:rStyle w:val="NormalTok"/>
+        </w:rPr>
+        <w:t xml:space="preserve"> </w:t>
+      </w:r>
+      <w:r>
+        <w:rPr>
+          <w:rStyle w:val="NormalTok"/>
+        </w:rPr>
+        <w:t xml:space="preserve">n =</w:t>
+      </w:r>
+      <w:r>
+        <w:rPr>
+          <w:rStyle w:val="StringTok"/>
+        </w:rPr>
+        <w:t xml:space="preserve"> </w:t>
+      </w:r>
+      <w:r>
+        <w:rPr>
+          <w:rStyle w:val="KeywordTok"/>
+        </w:rPr>
+        <w:t xml:space="preserve">summary</w:t>
+      </w:r>
+      <w:r>
+        <w:rPr>
+          <w:rStyle w:val="NormalTok"/>
+        </w:rPr>
+        <w:t xml:space="preserve">(</w:t>
+      </w:r>
+      <w:r>
+        <w:rPr>
+          <w:rStyle w:val="KeywordTok"/>
+        </w:rPr>
+        <w:t xml:space="preserve">as.factor</w:t>
+      </w:r>
+      <w:r>
+        <w:rPr>
+          <w:rStyle w:val="NormalTok"/>
+        </w:rPr>
+        <w:t xml:space="preserve">(</w:t>
+      </w:r>
+      <w:r>
+        <w:rPr>
+          <w:rStyle w:val="KeywordTok"/>
+        </w:rPr>
+        <w:t xml:space="preserve">unlist</w:t>
+      </w:r>
+      <w:r>
+        <w:rPr>
+          <w:rStyle w:val="NormalTok"/>
+        </w:rPr>
+        <w:t xml:space="preserve">(allobs)))</w:t>
+      </w:r>
+      <w:r>
+        <w:br w:type="textWrapping"/>
+      </w:r>
+      <w:r>
+        <w:rPr>
+          <w:rStyle w:val="NormalTok"/>
+        </w:rPr>
+        <w:t xml:space="preserve"> </w:t>
+      </w:r>
+      <w:r>
+        <w:rPr>
+          <w:rStyle w:val="NormalTok"/>
+        </w:rPr>
+        <w:t xml:space="preserve"> </w:t>
+      </w:r>
+      <w:r>
+        <w:rPr>
+          <w:rStyle w:val="NormalTok"/>
+        </w:rPr>
+        <w:t xml:space="preserve">nhat =</w:t>
+      </w:r>
+      <w:r>
+        <w:rPr>
+          <w:rStyle w:val="StringTok"/>
+        </w:rPr>
+        <w:t xml:space="preserve"> </w:t>
+      </w:r>
+      <w:r>
+        <w:rPr>
+          <w:rStyle w:val="NormalTok"/>
+        </w:rPr>
+        <w:t xml:space="preserve">n[-</w:t>
+      </w:r>
+      <w:r>
+        <w:rPr>
+          <w:rStyle w:val="DecValTok"/>
+        </w:rPr>
+        <w:t xml:space="preserve">1</w:t>
+      </w:r>
+      <w:r>
+        <w:rPr>
+          <w:rStyle w:val="NormalTok"/>
+        </w:rPr>
+        <w:t xml:space="preserve">]/mle.p</w:t>
+      </w:r>
+      <w:r>
+        <w:br w:type="textWrapping"/>
+      </w:r>
+      <w:r>
+        <w:rPr>
+          <w:rStyle w:val="NormalTok"/>
+        </w:rPr>
+        <w:t xml:space="preserve"> </w:t>
+      </w:r>
+      <w:r>
+        <w:rPr>
+          <w:rStyle w:val="NormalTok"/>
+        </w:rPr>
+        <w:t xml:space="preserve"> </w:t>
+      </w:r>
+      <w:r>
+        <w:rPr>
+          <w:rStyle w:val="NormalTok"/>
+        </w:rPr>
+        <w:t xml:space="preserve">outnhat[[k]] =</w:t>
+      </w:r>
+      <w:r>
+        <w:rPr>
+          <w:rStyle w:val="StringTok"/>
+        </w:rPr>
+        <w:t xml:space="preserve"> </w:t>
+      </w:r>
+      <w:r>
+        <w:rPr>
+          <w:rStyle w:val="NormalTok"/>
+        </w:rPr>
+        <w:t xml:space="preserve">nhat</w:t>
+      </w:r>
+      <w:r>
+        <w:br w:type="textWrapping"/>
+      </w:r>
+      <w:r>
+        <w:rPr>
+          <w:rStyle w:val="NormalTok"/>
+        </w:rPr>
+        <w:t xml:space="preserve"> </w:t>
+      </w:r>
+      <w:r>
+        <w:rPr>
+          <w:rStyle w:val="NormalTok"/>
+        </w:rPr>
+        <w:t xml:space="preserve"> </w:t>
+      </w:r>
+      <w:r>
+        <w:rPr>
+          <w:rStyle w:val="NormalTok"/>
+        </w:rPr>
+        <w:t xml:space="preserve">}</w:t>
+      </w:r>
+    </w:p>
+    <w:p>
+      <w:pPr>
+        <w:pStyle w:val="FirstParagraph"/>
+      </w:pPr>
+      <w:r>
+        <w:t xml:space="preserve">Convert the list of abundance estimate in a matrix, and calculate quantiles over the bootstrap iterations:</w:t>
+      </w:r>
+    </w:p>
+    <w:p>
+      <w:pPr>
+        <w:pStyle w:val="SourceCode"/>
+      </w:pPr>
+      <w:r>
+        <w:rPr>
+          <w:rStyle w:val="NormalTok"/>
+        </w:rPr>
+        <w:t xml:space="preserve">res =</w:t>
+      </w:r>
+      <w:r>
+        <w:rPr>
+          <w:rStyle w:val="StringTok"/>
+        </w:rPr>
+        <w:t xml:space="preserve"> </w:t>
+      </w:r>
+      <w:r>
+        <w:rPr>
+          <w:rStyle w:val="KeywordTok"/>
+        </w:rPr>
+        <w:t xml:space="preserve">matrix</w:t>
+      </w:r>
+      <w:r>
+        <w:rPr>
+          <w:rStyle w:val="NormalTok"/>
+        </w:rPr>
+        <w:t xml:space="preserve">(</w:t>
+      </w:r>
+      <w:r>
+        <w:rPr>
+          <w:rStyle w:val="KeywordTok"/>
+        </w:rPr>
+        <w:t xml:space="preserve">unlist</w:t>
+      </w:r>
+      <w:r>
+        <w:rPr>
+          <w:rStyle w:val="NormalTok"/>
+        </w:rPr>
+        <w:t xml:space="preserve">(outnhat),</w:t>
+      </w:r>
+      <w:r>
+        <w:rPr>
+          <w:rStyle w:val="DataTypeTok"/>
+        </w:rPr>
+        <w:t xml:space="preserve">nrow=</w:t>
+      </w:r>
+      <w:r>
+        <w:rPr>
+          <w:rStyle w:val="KeywordTok"/>
+        </w:rPr>
+        <w:t xml:space="preserve">length</w:t>
+      </w:r>
+      <w:r>
+        <w:rPr>
+          <w:rStyle w:val="NormalTok"/>
+        </w:rPr>
+        <w:t xml:space="preserve">(outnhat),</w:t>
+      </w:r>
+      <w:r>
+        <w:rPr>
+          <w:rStyle w:val="DataTypeTok"/>
+        </w:rPr>
+        <w:t xml:space="preserve">byrow=</w:t>
+      </w:r>
+      <w:r>
+        <w:rPr>
+          <w:rStyle w:val="NormalTok"/>
+        </w:rPr>
+        <w:t xml:space="preserve">T)</w:t>
+      </w:r>
+      <w:r>
+        <w:br w:type="textWrapping"/>
+      </w:r>
+      <w:r>
+        <w:rPr>
+          <w:rStyle w:val="KeywordTok"/>
+        </w:rPr>
+        <w:t xml:space="preserve">apply</w:t>
+      </w:r>
+      <w:r>
+        <w:rPr>
+          <w:rStyle w:val="NormalTok"/>
+        </w:rPr>
+        <w:t xml:space="preserve">(res,</w:t>
+      </w:r>
+      <w:r>
+        <w:rPr>
+          <w:rStyle w:val="DecValTok"/>
+        </w:rPr>
+        <w:t xml:space="preserve">2</w:t>
+      </w:r>
+      <w:r>
+        <w:rPr>
+          <w:rStyle w:val="NormalTok"/>
+        </w:rPr>
+        <w:t xml:space="preserve">,mean) </w:t>
+      </w:r>
+      <w:r>
+        <w:rPr>
+          <w:rStyle w:val="CommentTok"/>
+        </w:rPr>
+        <w:t xml:space="preserve"># mean estimate</w:t>
+      </w:r>
+    </w:p>
+    <w:p>
+      <w:pPr>
+        <w:pStyle w:val="SourceCode"/>
+      </w:pPr>
+      <w:r>
+        <w:rPr>
+          <w:rStyle w:val="VerbatimChar"/>
+        </w:rPr>
+        <w:t xml:space="preserve">## [1] 4.944168e+01 1.763834e+10 7.457330e+01 3.399859e+01 1.195986e+02</w:t>
+      </w:r>
+      <w:r>
+        <w:br w:type="textWrapping"/>
+      </w:r>
+      <w:r>
+        <w:rPr>
+          <w:rStyle w:val="VerbatimChar"/>
+        </w:rPr>
+        <w:t xml:space="preserve">## [6] 1.263713e+02 1.451080e+02</w:t>
+      </w:r>
+    </w:p>
+    <w:p>
+      <w:pPr>
+        <w:pStyle w:val="SourceCode"/>
+      </w:pPr>
+      <w:r>
+        <w:rPr>
+          <w:rStyle w:val="KeywordTok"/>
+        </w:rPr>
+        <w:t xml:space="preserve">apply</w:t>
+      </w:r>
+      <w:r>
+        <w:rPr>
+          <w:rStyle w:val="NormalTok"/>
+        </w:rPr>
+        <w:t xml:space="preserve">(res,</w:t>
+      </w:r>
+      <w:r>
+        <w:rPr>
+          <w:rStyle w:val="DecValTok"/>
+        </w:rPr>
+        <w:t xml:space="preserve">2</w:t>
+      </w:r>
+      <w:r>
+        <w:rPr>
+          <w:rStyle w:val="NormalTok"/>
+        </w:rPr>
+        <w:t xml:space="preserve">,mean) </w:t>
+      </w:r>
+      <w:r>
+        <w:rPr>
+          <w:rStyle w:val="CommentTok"/>
+        </w:rPr>
+        <w:t xml:space="preserve"># median estimate</w:t>
+      </w:r>
+    </w:p>
+    <w:p>
+      <w:pPr>
+        <w:pStyle w:val="SourceCode"/>
+      </w:pPr>
+      <w:r>
+        <w:rPr>
+          <w:rStyle w:val="VerbatimChar"/>
+        </w:rPr>
+        <w:t xml:space="preserve">## [1] 4.944168e+01 1.763834e+10 7.457330e+01 3.399859e+01 1.195986e+02</w:t>
+      </w:r>
+      <w:r>
+        <w:br w:type="textWrapping"/>
+      </w:r>
+      <w:r>
+        <w:rPr>
+          <w:rStyle w:val="VerbatimChar"/>
+        </w:rPr>
+        <w:t xml:space="preserve">## [6] 1.263713e+02 1.451080e+02</w:t>
+      </w:r>
+    </w:p>
+    <w:p>
+      <w:pPr>
+        <w:pStyle w:val="SourceCode"/>
+      </w:pPr>
+      <w:r>
+        <w:rPr>
+          <w:rStyle w:val="KeywordTok"/>
+        </w:rPr>
+        <w:t xml:space="preserve">apply</w:t>
+      </w:r>
+      <w:r>
+        <w:rPr>
+          <w:rStyle w:val="NormalTok"/>
+        </w:rPr>
+        <w:t xml:space="preserve">(res,</w:t>
+      </w:r>
+      <w:r>
+        <w:rPr>
+          <w:rStyle w:val="DecValTok"/>
+        </w:rPr>
+        <w:t xml:space="preserve">2</w:t>
+      </w:r>
+      <w:r>
+        <w:rPr>
+          <w:rStyle w:val="NormalTok"/>
+        </w:rPr>
+        <w:t xml:space="preserve">,quantile,</w:t>
+      </w:r>
+      <w:r>
+        <w:rPr>
+          <w:rStyle w:val="DataTypeTok"/>
+        </w:rPr>
+        <w:t xml:space="preserve">probs=</w:t>
+      </w:r>
+      <w:r>
+        <w:rPr>
+          <w:rStyle w:val="KeywordTok"/>
+        </w:rPr>
+        <w:t xml:space="preserve">c</w:t>
+      </w:r>
+      <w:r>
+        <w:rPr>
+          <w:rStyle w:val="NormalTok"/>
+        </w:rPr>
+        <w:t xml:space="preserve">(</w:t>
+      </w:r>
+      <w:r>
+        <w:rPr>
+          <w:rStyle w:val="FloatTok"/>
+        </w:rPr>
+        <w:t xml:space="preserve">2.5</w:t>
+      </w:r>
+      <w:r>
+        <w:rPr>
+          <w:rStyle w:val="NormalTok"/>
+        </w:rPr>
+        <w:t xml:space="preserve">,</w:t>
+      </w:r>
+      <w:r>
+        <w:rPr>
+          <w:rStyle w:val="FloatTok"/>
+        </w:rPr>
+        <w:t xml:space="preserve">97.5</w:t>
+      </w:r>
+      <w:r>
+        <w:rPr>
+          <w:rStyle w:val="NormalTok"/>
+        </w:rPr>
+        <w:t xml:space="preserve">)/</w:t>
+      </w:r>
+      <w:r>
+        <w:rPr>
+          <w:rStyle w:val="DecValTok"/>
+        </w:rPr>
+        <w:t xml:space="preserve">100</w:t>
+      </w:r>
+      <w:r>
+        <w:rPr>
+          <w:rStyle w:val="NormalTok"/>
+        </w:rPr>
+        <w:t xml:space="preserve">) </w:t>
+      </w:r>
+      <w:r>
+        <w:rPr>
+          <w:rStyle w:val="CommentTok"/>
+        </w:rPr>
+        <w:t xml:space="preserve"># confidence interval</w:t>
+      </w:r>
+    </w:p>
+    <w:p>
+      <w:pPr>
+        <w:pStyle w:val="SourceCode"/>
+      </w:pPr>
+      <w:r>
+        <w:rPr>
+          <w:rStyle w:val="VerbatimChar"/>
+        </w:rPr>
+        <w:t xml:space="preserve">##           [,1]         [,2]      [,3]     [,4]      [,5]      [,6]</w:t>
+      </w:r>
+      <w:r>
+        <w:br w:type="textWrapping"/>
+      </w:r>
+      <w:r>
+        <w:rPr>
+          <w:rStyle w:val="VerbatimChar"/>
+        </w:rPr>
+        <w:t xml:space="preserve">## 2.5%  34.98818 2.418417e+01  42.38654 24.41151  66.82859  86.89764</w:t>
+      </w:r>
+      <w:r>
+        <w:br w:type="textWrapping"/>
+      </w:r>
+      <w:r>
+        <w:rPr>
+          <w:rStyle w:val="VerbatimChar"/>
+        </w:rPr>
+        <w:t xml:space="preserve">## 97.5% 78.55149 1.206573e+11 201.57190 46.91944 240.40987 197.85785</w:t>
+      </w:r>
+      <w:r>
+        <w:br w:type="textWrapping"/>
+      </w:r>
+      <w:r>
+        <w:rPr>
+          <w:rStyle w:val="VerbatimChar"/>
+        </w:rPr>
+        <w:t xml:space="preserve">##            [,7]</w:t>
+      </w:r>
+      <w:r>
+        <w:br w:type="textWrapping"/>
+      </w:r>
+      <w:r>
+        <w:rPr>
+          <w:rStyle w:val="VerbatimChar"/>
+        </w:rPr>
+        <w:t xml:space="preserve">## 2.5%   77.05312</w:t>
+      </w:r>
+      <w:r>
+        <w:br w:type="textWrapping"/>
+      </w:r>
+      <w:r>
+        <w:rPr>
+          <w:rStyle w:val="VerbatimChar"/>
+        </w:rPr>
+        <w:t xml:space="preserve">## 97.5% 239.96323</w:t>
+      </w:r>
+    </w:p>
+    <w:p>
+      <w:pPr>
+        <w:pStyle w:val="FirstParagraph"/>
+      </w:pPr>
+      <w:r>
+        <w:t xml:space="preserve">This is not exactly what Buckland et al. (1997) advocates, see last paragraph of section 3 in this paper, but this will do for now.</w:t>
+      </w:r>
+    </w:p>
+    <w:p>
+      <w:pPr>
+        <w:pStyle w:val="Heading2"/>
+      </w:pPr>
+      <w:bookmarkStart w:id="37" w:name="to-do"/>
+      <w:bookmarkEnd w:id="37"/>
       <w:r>
         <w:t xml:space="preserve">To do</w:t>
       </w:r>
@@ -14952,24 +17697,12 @@
         </w:numPr>
       </w:pPr>
       <w:r>
-        <w:t xml:space="preserve">multi-model inference using bootstrap à la Buckland</w:t>
-      </w:r>
-    </w:p>
-    <w:p>
-      <w:pPr>
-        <w:pStyle w:val="Compact"/>
-        <w:numPr>
-          <w:numId w:val="1001"/>
-          <w:ilvl w:val="0"/>
-        </w:numPr>
-      </w:pPr>
-      <w:r>
         <w:t xml:space="preserve">add Jolly-Seber as in</w:t>
       </w:r>
       <w:r>
         <w:t xml:space="preserve"> </w:t>
       </w:r>
-      <w:hyperlink r:id="rId37">
+      <w:hyperlink r:id="rId38">
         <w:r>
           <w:rPr>
             <w:rStyle w:val="Hyperlink"/>
@@ -14994,8 +17727,8 @@
       <w:pPr>
         <w:pStyle w:val="Heading2"/>
       </w:pPr>
-      <w:bookmarkStart w:id="38" w:name="references"/>
-      <w:bookmarkEnd w:id="38"/>
+      <w:bookmarkStart w:id="39" w:name="references"/>
+      <w:bookmarkEnd w:id="39"/>
       <w:r>
         <w:t xml:space="preserve">References</w:t>
       </w:r>
@@ -15174,7 +17907,7 @@
     </w:lvl>
   </w:abstractNum>
   <w:abstractNum w:abstractNumId="990">
-    <w:nsid w:val="3dc6cd9a"/>
+    <w:nsid w:val="6b221c3f"/>
     <w:multiLevelType w:val="multilevel"/>
     <w:lvl w:ilvl="0">
       <w:numFmt w:val="bullet"/>
@@ -15255,7 +17988,7 @@
     </w:lvl>
   </w:abstractNum>
   <w:abstractNum w:abstractNumId="991">
-    <w:nsid w:val="19268da1"/>
+    <w:nsid w:val="8c87a0b1"/>
     <w:multiLevelType w:val="multilevel"/>
     <w:lvl w:ilvl="0">
       <w:numFmt w:val="bullet"/>

</xml_diff>

<commit_message>
correct bug in bootstrap procedure
</commit_message>
<xml_diff>
--- a/abundance_capturerecapture.docx
+++ b/abundance_capturerecapture.docx
@@ -1416,7 +1416,13 @@
         <w:t xml:space="preserve"> </w:t>
       </w:r>
       <w:r>
-        <w:t xml:space="preserve">is the model best supported by the data, the one with constant survival probability and time-dependent recapture probability. Multi-model selection would be more appropriate here. Let's have a look to the parameter estimates: survival, then recapture probabilities estimates.</w:t>
+        <w:t xml:space="preserve">is the model best supported by the data, the one with constant survival probability and time-dependent recapture probability. Multi-model selection would be more appropriate here.</w:t>
+      </w:r>
+      <w:r>
+        <w:t xml:space="preserve"> </w:t>
+      </w:r>
+      <w:r>
+        <w:t xml:space="preserve">Let's have a look to the parameter estimates: survival, then recapture probabilities estimates.</w:t>
       </w:r>
     </w:p>
     <w:p>
@@ -1603,7 +1609,7 @@
         <w:rPr>
           <w:rStyle w:val="VerbatimChar"/>
         </w:rPr>
-        <w:t xml:space="preserve">## Phi g1 c1 a0 t1 0.5234884 0.0565077 0.4133878 0.6313524</w:t>
+        <w:t xml:space="preserve">## Phi g1 c1 a0 t1 0.5234884 0.0565077 0.4133879 0.6313524</w:t>
       </w:r>
     </w:p>
     <w:p>
@@ -1793,7 +1799,7 @@
         <w:rPr>
           <w:rStyle w:val="VerbatimChar"/>
         </w:rPr>
-        <w:t xml:space="preserve">## p g1 c1 a1 t2 0.6814075 0.2413580 0.1948429 0.9497572</w:t>
+        <w:t xml:space="preserve">## p g1 c1 a1 t2 0.6814075 0.2413577 0.1948435 0.9497570</w:t>
       </w:r>
       <w:r>
         <w:br w:type="textWrapping"/>
@@ -1820,7 +1826,7 @@
         <w:rPr>
           <w:rStyle w:val="VerbatimChar"/>
         </w:rPr>
-        <w:t xml:space="preserve">## p g1 c1 a4 t5 0.2866319 0.1204953 0.1123644 0.5605062</w:t>
+        <w:t xml:space="preserve">## p g1 c1 a4 t5 0.2866319 0.1204953 0.1123644 0.5605063</w:t>
       </w:r>
       <w:r>
         <w:br w:type="textWrapping"/>
@@ -1829,7 +1835,7 @@
         <w:rPr>
           <w:rStyle w:val="VerbatimChar"/>
         </w:rPr>
-        <w:t xml:space="preserve">## p g1 c1 a5 t6 0.3746889 0.1538311 0.1419705 0.6845395</w:t>
+        <w:t xml:space="preserve">## p g1 c1 a5 t6 0.3746890 0.1538311 0.1419705 0.6845395</w:t>
       </w:r>
       <w:r>
         <w:br w:type="textWrapping"/>
@@ -1838,7 +1844,7 @@
         <w:rPr>
           <w:rStyle w:val="VerbatimChar"/>
         </w:rPr>
-        <w:t xml:space="preserve">## p g1 c1 a6 t7 0.4332827 0.1215465 0.2246677 0.6685710</w:t>
+        <w:t xml:space="preserve">## p g1 c1 a6 t7 0.4332827 0.1215465 0.2246677 0.6685709</w:t>
       </w:r>
       <w:r>
         <w:br w:type="textWrapping"/>
@@ -1847,7 +1853,7 @@
         <w:rPr>
           <w:rStyle w:val="VerbatimChar"/>
         </w:rPr>
-        <w:t xml:space="preserve">## p g1 c1 a7 t8 0.8383462 0.1685125 0.3119201 0.9834244</w:t>
+        <w:t xml:space="preserve">## p g1 c1 a7 t8 0.8383462 0.1685125 0.3119204 0.9834243</w:t>
       </w:r>
     </w:p>
     <w:p>
@@ -2054,7 +2060,7 @@
         <w:rPr>
           <w:rStyle w:val="VerbatimChar"/>
         </w:rPr>
-        <w:t xml:space="preserve">##  33.75366  92.36796  58.86564  45.35434  93.41083 122.32199  90.65467</w:t>
+        <w:t xml:space="preserve">##  33.75366  92.36796  58.86564  45.35434  93.41080 122.32199  90.65467</w:t>
       </w:r>
     </w:p>
     <w:p>
@@ -2108,7 +2114,7 @@
         <w:rPr>
           <w:rStyle w:val="DecValTok"/>
         </w:rPr>
-        <w:t xml:space="preserve">10</w:t>
+        <w:t xml:space="preserve">50</w:t>
       </w:r>
       <w:r>
         <w:br w:type="textWrapping"/>
@@ -2626,7 +2632,19 @@
         <w:rPr>
           <w:rStyle w:val="NormalTok"/>
         </w:rPr>
-        <w:t xml:space="preserve">(hw.proc,hw.ddl,</w:t>
+        <w:t xml:space="preserve">(</w:t>
+      </w:r>
+      <w:r>
+        <w:rPr>
+          <w:rStyle w:val="KeywordTok"/>
+        </w:rPr>
+        <w:t xml:space="preserve">process.data</w:t>
+      </w:r>
+      <w:r>
+        <w:rPr>
+          <w:rStyle w:val="NormalTok"/>
+        </w:rPr>
+        <w:t xml:space="preserve">(pseudo),hw.ddl,</w:t>
       </w:r>
       <w:r>
         <w:rPr>
@@ -3160,7 +3178,7 @@
         <w:rPr>
           <w:rStyle w:val="VerbatimChar"/>
         </w:rPr>
-        <w:t xml:space="preserve">##           [,1]     [,2]     [,3]     [,4]      [,5]     [,6]      [,7]</w:t>
+        <w:t xml:space="preserve">##            [,1]         [,2]      [,3]         [,4]      [,5]      [,6]</w:t>
       </w:r>
       <w:r>
         <w:br w:type="textWrapping"/>
@@ -3169,7 +3187,7 @@
         <w:rPr>
           <w:rStyle w:val="VerbatimChar"/>
         </w:rPr>
-        <w:t xml:space="preserve">## 2.5%  28.54388  67.4616 38.73357 29.48032  85.40419 103.6275  83.76609</w:t>
+        <w:t xml:space="preserve">## 2.5%   19.22829 3.056743e+01  34.36395 2.340005e+01  53.05576  81.58606</w:t>
       </w:r>
       <w:r>
         <w:br w:type="textWrapping"/>
@@ -3178,7 +3196,34 @@
         <w:rPr>
           <w:rStyle w:val="VerbatimChar"/>
         </w:rPr>
-        <w:t xml:space="preserve">## 97.5% 43.36614 117.2743 74.52388 57.73954 128.64006 131.2653 102.58291</w:t>
+        <w:t xml:space="preserve">## 97.5% 113.86445 3.484317e+11 219.90659 1.749008e+09 240.40987 211.72946</w:t>
+      </w:r>
+      <w:r>
+        <w:br w:type="textWrapping"/>
+      </w:r>
+      <w:r>
+        <w:rPr>
+          <w:rStyle w:val="VerbatimChar"/>
+        </w:rPr>
+        <w:t xml:space="preserve">##           [,7]</w:t>
+      </w:r>
+      <w:r>
+        <w:br w:type="textWrapping"/>
+      </w:r>
+      <w:r>
+        <w:rPr>
+          <w:rStyle w:val="VerbatimChar"/>
+        </w:rPr>
+        <w:t xml:space="preserve">## 2.5%   71.0000</w:t>
+      </w:r>
+      <w:r>
+        <w:br w:type="textWrapping"/>
+      </w:r>
+      <w:r>
+        <w:rPr>
+          <w:rStyle w:val="VerbatimChar"/>
+        </w:rPr>
+        <w:t xml:space="preserve">## 97.5% 148.2417</w:t>
       </w:r>
     </w:p>
     <w:p>
@@ -3407,7 +3452,7 @@
         <w:rPr>
           <w:rStyle w:val="DecValTok"/>
         </w:rPr>
-        <w:t xml:space="preserve">150</w:t>
+        <w:t xml:space="preserve">300</w:t>
       </w:r>
       <w:r>
         <w:rPr>
@@ -5620,7 +5665,7 @@
         <w:rPr>
           <w:rStyle w:val="VerbatimChar"/>
         </w:rPr>
-        <w:t xml:space="preserve">## p g1 c1 a1 t2 0.5353636 0.0536269 0.4302436 0.637433</w:t>
+        <w:t xml:space="preserve">## p g1 c1 a1 t2 0.5353637 0.0536269 0.4302436 0.637433</w:t>
       </w:r>
     </w:p>
     <w:p>
@@ -5803,7 +5848,7 @@
         <w:rPr>
           <w:rStyle w:val="VerbatimChar"/>
         </w:rPr>
-        <w:t xml:space="preserve">##  72.84769 115.80914  98.99814  76.58347  78.45136</w:t>
+        <w:t xml:space="preserve">##  72.84767 115.80912  98.99812  76.58345  78.45134</w:t>
       </w:r>
     </w:p>
     <w:p>
@@ -7531,7 +7576,7 @@
         <w:rPr>
           <w:rStyle w:val="VerbatimChar"/>
         </w:rPr>
-        <w:t xml:space="preserve">## [1] 46.88135 72.49815 67.46543 60.77500 57.31774</w:t>
+        <w:t xml:space="preserve">## [1] 46.88134 72.49815 67.46543 60.77500 57.31773</w:t>
       </w:r>
     </w:p>
     <w:p>
@@ -7646,7 +7691,7 @@
         <w:rPr>
           <w:rStyle w:val="VerbatimChar"/>
         </w:rPr>
-        <w:t xml:space="preserve">## 97.5% 63.62992 104.86694 87.50821 85.56883 75.93379</w:t>
+        <w:t xml:space="preserve">## 97.5% 63.62992 104.86693 87.50819 85.56881 75.93378</w:t>
       </w:r>
     </w:p>
     <w:p>
@@ -9594,7 +9639,7 @@
         <w:rPr>
           <w:rStyle w:val="VerbatimChar"/>
         </w:rPr>
-        <w:t xml:space="preserve">##               estimate        se       lcl       ucl</w:t>
+        <w:t xml:space="preserve">##                estimate        se       lcl       ucl</w:t>
       </w:r>
       <w:r>
         <w:br w:type="textWrapping"/>
@@ -9603,7 +9648,7 @@
         <w:rPr>
           <w:rStyle w:val="VerbatimChar"/>
         </w:rPr>
-        <w:t xml:space="preserve">## p g1 c1 a1 t2 0.375289 0.1236449 0.1760596 0.6281038</w:t>
+        <w:t xml:space="preserve">## p g1 c1 a1 t2 0.3752891 0.1236449 0.1760596 0.6281037</w:t>
       </w:r>
     </w:p>
     <w:p>
@@ -9625,7 +9670,7 @@
         <w:rPr>
           <w:rStyle w:val="VerbatimChar"/>
         </w:rPr>
-        <w:t xml:space="preserve">##                 estimate        se       lcl     ucl</w:t>
+        <w:t xml:space="preserve">##                 estimate       se       lcl     ucl</w:t>
       </w:r>
       <w:r>
         <w:br w:type="textWrapping"/>
@@ -9634,7 +9679,7 @@
         <w:rPr>
           <w:rStyle w:val="VerbatimChar"/>
         </w:rPr>
-        <w:t xml:space="preserve">## sigmap g1 a0 t1 1.864941 0.7965142 0.8360444 4.16007</w:t>
+        <w:t xml:space="preserve">## sigmap g1 a0 t1 1.864941 0.796514 0.8360445 4.16007</w:t>
       </w:r>
     </w:p>
     <w:p>
@@ -10210,7 +10255,7 @@
         <w:pStyle w:val="FirstParagraph"/>
       </w:pPr>
       <w:r>
-        <w:t xml:space="preserve">The test is highly significant, we reject the null hypothesis that the standard deviation is 0, therefore there seems to be heterogeneity as detection by the random effect.</w:t>
+        <w:t xml:space="preserve">The test is significant, we reject the null hypothesis that the standard deviation is 0, therefore there seems to be heterogeneity as detection by the random effect.</w:t>
       </w:r>
     </w:p>
     <w:p>
@@ -10261,7 +10306,7 @@
         <w:rPr>
           <w:rStyle w:val="VerbatimChar"/>
         </w:rPr>
-        <w:t xml:space="preserve">## Phi:(Intercept)     0.5129616 0.2840257 -0.0437289 1.0696520</w:t>
+        <w:t xml:space="preserve">## Phi:(Intercept)     0.5129616 0.2840257 -0.0437288 1.0696519</w:t>
       </w:r>
       <w:r>
         <w:br w:type="textWrapping"/>
@@ -10270,7 +10315,7 @@
         <w:rPr>
           <w:rStyle w:val="VerbatimChar"/>
         </w:rPr>
-        <w:t xml:space="preserve">## sigmap:(Intercept)  0.6232292 0.4270990 -0.2138848 1.4603432</w:t>
+        <w:t xml:space="preserve">## sigmap:(Intercept)  0.6232292 0.4270989 -0.2138847 1.4603430</w:t>
       </w:r>
       <w:r>
         <w:br w:type="textWrapping"/>
@@ -10279,7 +10324,7 @@
         <w:rPr>
           <w:rStyle w:val="VerbatimChar"/>
         </w:rPr>
-        <w:t xml:space="preserve">## p:(Intercept)      -0.5095927 0.5273894 -1.5432759 0.5240905</w:t>
+        <w:t xml:space="preserve">## p:(Intercept)      -0.5095925 0.5273892 -1.5432753 0.5240904</w:t>
       </w:r>
     </w:p>
     <w:p>
@@ -10299,62 +10344,55 @@
         <w:t xml:space="preserve">p:(Intercept)</w:t>
       </w:r>
       <w:r>
-        <w:t xml:space="preserve">. If you apply the standard</w:t>
+        <w:t xml:space="preserve">.</w:t>
+      </w:r>
+      <w:r>
+        <w:t xml:space="preserve"> </w:t>
+      </w:r>
+      <w:r>
+        <w:t xml:space="preserve">If you apply the standard</w:t>
       </w:r>
       <w:r>
         <w:t xml:space="preserve"> </w:t>
       </w:r>
       <m:oMath>
         <m:r>
-          <m:rPr/>
           <m:t>1</m:t>
         </m:r>
         <m:r>
-          <m:rPr/>
           <m:t>/</m:t>
         </m:r>
         <m:r>
-          <m:rPr/>
           <m:t>(</m:t>
         </m:r>
         <m:r>
-          <m:rPr/>
           <m:t>1</m:t>
         </m:r>
         <m:r>
-          <m:rPr/>
           <m:t>+</m:t>
         </m:r>
         <m:r>
-          <m:rPr/>
           <m:t>e</m:t>
         </m:r>
         <m:r>
-          <m:rPr/>
           <m:t>x</m:t>
         </m:r>
         <m:r>
-          <m:rPr/>
           <m:t>p</m:t>
         </m:r>
         <m:r>
-          <m:rPr/>
           <m:t>(</m:t>
         </m:r>
         <m:r>
-          <m:rPr/>
           <m:t>−</m:t>
         </m:r>
         <m:r>
-          <m:rPr/>
           <m:t>x</m:t>
         </m:r>
         <m:r>
-          <m:rPr/>
           <m:t>)</m:t>
         </m:r>
         <m:r>
-          <m:rPr/>
           <m:t>)</m:t>
         </m:r>
       </m:oMath>
@@ -10483,7 +10521,7 @@
         <w:rPr>
           <w:rStyle w:val="VerbatimChar"/>
         </w:rPr>
-        <w:t xml:space="preserve">## [1] 0.375289</w:t>
+        <w:t xml:space="preserve">## [1] 0.3752891</w:t>
       </w:r>
     </w:p>
     <w:p>
@@ -10523,7 +10561,7 @@
         <w:rPr>
           <w:rStyle w:val="VerbatimChar"/>
         </w:rPr>
-        <w:t xml:space="preserve">##               estimate</w:t>
+        <w:t xml:space="preserve">##                estimate</w:t>
       </w:r>
       <w:r>
         <w:br w:type="textWrapping"/>
@@ -10532,7 +10570,7 @@
         <w:rPr>
           <w:rStyle w:val="VerbatimChar"/>
         </w:rPr>
-        <w:t xml:space="preserve">## p g1 c1 a1 t2 0.375289</w:t>
+        <w:t xml:space="preserve">## p g1 c1 a1 t2 0.3752891</w:t>
       </w:r>
     </w:p>
     <w:p>
@@ -11545,7 +11583,7 @@
         <w:rPr>
           <w:rStyle w:val="VerbatimChar"/>
         </w:rPr>
-        <w:t xml:space="preserve">## pi g1 a0 t1 m1     0.4161091 0.1068706 0.2313149 0.6279351              </w:t>
+        <w:t xml:space="preserve">## pi g1 a0 t1 m1     0.4161090 0.1068705 0.2313149 0.6279348              </w:t>
       </w:r>
       <w:r>
         <w:br w:type="textWrapping"/>
@@ -11563,7 +11601,7 @@
         <w:rPr>
           <w:rStyle w:val="VerbatimChar"/>
         </w:rPr>
-        <w:t xml:space="preserve">## p g1 c1 a1 t2 m1   0.6119297 0.0762766 0.4565780 0.7474369              </w:t>
+        <w:t xml:space="preserve">## p g1 c1 a1 t2 m1   0.6119298 0.0762766 0.4565781 0.7474370              </w:t>
       </w:r>
       <w:r>
         <w:br w:type="textWrapping"/>
@@ -11572,7 +11610,7 @@
         <w:rPr>
           <w:rStyle w:val="VerbatimChar"/>
         </w:rPr>
-        <w:t xml:space="preserve">## p g1 c1 a1 t2 m2   0.0511851 0.0398347 0.0106930 0.2121338</w:t>
+        <w:t xml:space="preserve">## p g1 c1 a1 t2 m2   0.0511852 0.0398347 0.0106930 0.2121336</w:t>
       </w:r>
     </w:p>
     <w:p>
@@ -11647,7 +11685,7 @@
         <w:rPr>
           <w:rStyle w:val="VerbatimChar"/>
         </w:rPr>
-        <w:t xml:space="preserve">## [1] 0.4161091</w:t>
+        <w:t xml:space="preserve">## [1] 0.416109</w:t>
       </w:r>
     </w:p>
     <w:p>
@@ -11722,7 +11760,7 @@
         <w:rPr>
           <w:rStyle w:val="VerbatimChar"/>
         </w:rPr>
-        <w:t xml:space="preserve">## [1] 0.6119297</w:t>
+        <w:t xml:space="preserve">## [1] 0.6119298</w:t>
       </w:r>
     </w:p>
     <w:p>
@@ -11797,7 +11835,7 @@
         <w:rPr>
           <w:rStyle w:val="VerbatimChar"/>
         </w:rPr>
-        <w:t xml:space="preserve">## [1] 0.0511851</w:t>
+        <w:t xml:space="preserve">## [1] 0.0511852</w:t>
       </w:r>
     </w:p>
     <w:p>
@@ -14310,7 +14348,7 @@
         <w:rPr>
           <w:rStyle w:val="VerbatimChar"/>
         </w:rPr>
-        <w:t xml:space="preserve">## 2.5%  289.3927 477.8226 386.4739 232.4838 189.2227</w:t>
+        <w:t xml:space="preserve">## 2.5%  289.3923 477.8218 386.4733 232.4835 189.2225</w:t>
       </w:r>
       <w:r>
         <w:br w:type="textWrapping"/>
@@ -14319,7 +14357,7 @@
         <w:rPr>
           <w:rStyle w:val="VerbatimChar"/>
         </w:rPr>
-        <w:t xml:space="preserve">## 50%   341.5995 528.5716 443.6490 296.6351 236.6587</w:t>
+        <w:t xml:space="preserve">## 50%   341.5989 528.5707 443.6484 296.6347 236.6584</w:t>
       </w:r>
       <w:r>
         <w:br w:type="textWrapping"/>
@@ -14328,7 +14366,7 @@
         <w:rPr>
           <w:rStyle w:val="VerbatimChar"/>
         </w:rPr>
-        <w:t xml:space="preserve">## 97.5% 423.7767 618.2269 510.3304 372.2121 306.5728</w:t>
+        <w:t xml:space="preserve">## 97.5% 423.7760 618.2259 510.3297 372.2116 306.5724</w:t>
       </w:r>
     </w:p>
     <w:p>
@@ -17416,7 +17454,7 @@
         <w:rPr>
           <w:rStyle w:val="VerbatimChar"/>
         </w:rPr>
-        <w:t xml:space="preserve">## [1] 4.944168e+01 1.763834e+10 7.457330e+01 3.399859e+01 1.195986e+02</w:t>
+        <w:t xml:space="preserve">## [1] 4.944162e+01 5.465948e+10 7.457325e+01 3.399856e+01 1.195985e+02</w:t>
       </w:r>
       <w:r>
         <w:br w:type="textWrapping"/>
@@ -17425,7 +17463,7 @@
         <w:rPr>
           <w:rStyle w:val="VerbatimChar"/>
         </w:rPr>
-        <w:t xml:space="preserve">## [6] 1.263713e+02 1.451080e+02</w:t>
+        <w:t xml:space="preserve">## [6] 1.263711e+02 1.451078e+02</w:t>
       </w:r>
     </w:p>
     <w:p>
@@ -17471,7 +17509,7 @@
         <w:rPr>
           <w:rStyle w:val="VerbatimChar"/>
         </w:rPr>
-        <w:t xml:space="preserve">## [1] 4.944168e+01 1.763834e+10 7.457330e+01 3.399859e+01 1.195986e+02</w:t>
+        <w:t xml:space="preserve">## [1] 4.944162e+01 5.465948e+10 7.457325e+01 3.399856e+01 1.195985e+02</w:t>
       </w:r>
       <w:r>
         <w:br w:type="textWrapping"/>
@@ -17480,7 +17518,7 @@
         <w:rPr>
           <w:rStyle w:val="VerbatimChar"/>
         </w:rPr>
-        <w:t xml:space="preserve">## [6] 1.263713e+02 1.451080e+02</w:t>
+        <w:t xml:space="preserve">## [6] 1.263711e+02 1.451078e+02</w:t>
       </w:r>
     </w:p>
     <w:p>
@@ -17589,7 +17627,7 @@
         <w:rPr>
           <w:rStyle w:val="VerbatimChar"/>
         </w:rPr>
-        <w:t xml:space="preserve">## 2.5%  34.98818 2.418417e+01  42.38654 24.41151  66.82859  86.89764</w:t>
+        <w:t xml:space="preserve">## 2.5%  34.98817 2.418416e+01  42.38654 24.41150  66.82858  86.89765</w:t>
       </w:r>
       <w:r>
         <w:br w:type="textWrapping"/>
@@ -17598,7 +17636,7 @@
         <w:rPr>
           <w:rStyle w:val="VerbatimChar"/>
         </w:rPr>
-        <w:t xml:space="preserve">## 97.5% 78.55149 1.206573e+11 201.57190 46.91944 240.40987 197.85785</w:t>
+        <w:t xml:space="preserve">## 97.5% 78.55096 4.020420e+11 201.57190 46.91942 240.40987 197.85791</w:t>
       </w:r>
       <w:r>
         <w:br w:type="textWrapping"/>
@@ -17616,7 +17654,7 @@
         <w:rPr>
           <w:rStyle w:val="VerbatimChar"/>
         </w:rPr>
-        <w:t xml:space="preserve">## 2.5%   77.05312</w:t>
+        <w:t xml:space="preserve">## 2.5%   77.05311</w:t>
       </w:r>
       <w:r>
         <w:br w:type="textWrapping"/>
@@ -17625,7 +17663,7 @@
         <w:rPr>
           <w:rStyle w:val="VerbatimChar"/>
         </w:rPr>
-        <w:t xml:space="preserve">## 97.5% 239.96323</w:t>
+        <w:t xml:space="preserve">## 97.5% 239.96159</w:t>
       </w:r>
     </w:p>
     <w:p>
@@ -17907,7 +17945,7 @@
     </w:lvl>
   </w:abstractNum>
   <w:abstractNum w:abstractNumId="990">
-    <w:nsid w:val="6b221c3f"/>
+    <w:nsid w:val="3f4b5e9c"/>
     <w:multiLevelType w:val="multilevel"/>
     <w:lvl w:ilvl="0">
       <w:numFmt w:val="bullet"/>
@@ -17988,7 +18026,7 @@
     </w:lvl>
   </w:abstractNum>
   <w:abstractNum w:abstractNumId="991">
-    <w:nsid w:val="8c87a0b1"/>
+    <w:nsid w:val="d43f0148"/>
     <w:multiLevelType w:val="multilevel"/>
     <w:lvl w:ilvl="0">
       <w:numFmt w:val="bullet"/>
@@ -18483,7 +18521,6 @@
     <w:link w:val="VerbatimChar"/>
     <w:pPr>
       <w:wordWrap w:val="off"/>
-      <w:noProof/>
       <w:shd w:val="clear" w:fill="f8f8f8"/>
     </w:pPr>
   </w:style>

</xml_diff>